<commit_message>
Arrows + a bit of analysis
</commit_message>
<xml_diff>
--- a/Analysis.docx
+++ b/Analysis.docx
@@ -4,10 +4,10 @@
   <w:body>
     <w:p>
       <w:pPr>
-        <w:pStyle w:val="11"/>
+        <w:pStyle w:val="636"/>
         <w:spacing w:line="141" w:lineRule="atLeast"/>
         <w:rPr>
-          <w:color w:val="4472C4" w:themeColor="accent5"/>
+          <w:color w:val="4472C4"/>
         </w:rPr>
       </w:pPr>
       <w:r>
@@ -27,27 +27,13 @@
           <w:color w:val="4472C4" w:themeColor="accent5"/>
         </w:rPr>
       </w:r>
-      <w:r>
-        <w:rPr>
-          <w:color w:val="0070C0"/>
-        </w:rPr>
-      </w:r>
-      <w:r>
-        <w:rPr>
-          <w:color w:val="0070C0"/>
-        </w:rPr>
-      </w:r>
-      <w:r>
-        <w:rPr>
-          <w:color w:val="4472C4" w:themeColor="accent5"/>
-        </w:rPr>
-      </w:r>
+      <w:r/>
     </w:p>
     <w:p>
       <w:pPr>
-        <w:pStyle w:val="15"/>
+        <w:pStyle w:val="640"/>
         <w:rPr>
-          <w:color w:val="4472C4" w:themeColor="accent5"/>
+          <w:color w:val="4472C4"/>
         </w:rPr>
       </w:pPr>
       <w:r>
@@ -61,10 +47,14 @@
           <w:color w:val="4472C4" w:themeColor="accent5"/>
         </w:rPr>
       </w:r>
+      <w:r/>
     </w:p>
     <w:p>
       <w:r>
-        <w:t xml:space="preserve">The solar system is an important part of the physics curriculum, and it’s something that children often find more interesting than other core physics topics such as circuits or mechanics. I think it’s important to teach the solar system because it’s fun, and because it can also help students understand the more boring topics, such as forces or energy, as forces and conservation of energy can be demonstrated with the solar system. </w:t>
+        <w:t xml:space="preserve">The solar system is an important part of the physics curriculum, and it’s something that children often find more interesting than other core physics topics such as circuits or m</w:t>
+      </w:r>
+      <w:r>
+        <w:t xml:space="preserve">echanics. I think it’s important to teach the solar system because it’s fun, and because it can also help students understand the more boring topics, such as forces or energy, as forces and conservation of energy can be demonstrated with the solar system. </w:t>
       </w:r>
       <w:r/>
     </w:p>
@@ -75,9 +65,11 @@
         </w:rPr>
       </w:pPr>
       <w:r>
-        <w:t xml:space="preserve">However, there is a lack of interactive tools available for teaching the solar system that also incorporate other physics topics such as energy. It would be useful to teachers, and students, to have an application that can use an interesting topic like space that also teaches important concepts from other topics such as conservation of momentum or Newton’s laws.</w:t>
+        <w:t xml:space="preserve">However, there is a lack of interactive tools available for teaching the solar system that also incorporate </w:t>
       </w:r>
-      <w:r/>
+      <w:r>
+        <w:t xml:space="preserve">other physics topics such as energy. It would be useful to teachers, and students, to have an application that can use an interesting topic like space that also teaches important concepts from other topics such as conservation of momentum or Newton’s laws.</w:t>
+      </w:r>
       <w:r/>
     </w:p>
     <w:p>
@@ -86,9 +78,9 @@
     </w:p>
     <w:p>
       <w:pPr>
-        <w:pStyle w:val="15"/>
+        <w:pStyle w:val="640"/>
         <w:rPr>
-          <w:color w:val="4472C4" w:themeColor="accent5"/>
+          <w:color w:val="4472C4"/>
         </w:rPr>
       </w:pPr>
       <w:r>
@@ -103,6 +95,7 @@
           <w:color w:val="4472C4" w:themeColor="accent5"/>
         </w:rPr>
       </w:r>
+      <w:r/>
     </w:p>
     <w:p>
       <w:r>
@@ -112,7 +105,7 @@
     </w:p>
     <w:p>
       <w:pPr>
-        <w:pStyle w:val="602"/>
+        <w:pStyle w:val="816"/>
         <w:numPr>
           <w:ilvl w:val="0"/>
           <w:numId w:val="1"/>
@@ -134,10 +127,11 @@
         </m:r>
       </m:oMath>
       <w:r/>
+      <w:r/>
     </w:p>
     <w:p>
       <w:pPr>
-        <w:pStyle w:val="602"/>
+        <w:pStyle w:val="816"/>
         <w:numPr>
           <w:ilvl w:val="0"/>
           <w:numId w:val="1"/>
@@ -182,6 +176,24 @@
       <w:r/>
     </w:p>
     <w:p>
+      <w:pPr>
+        <w:rPr>
+          <w:highlight w:val="none"/>
+        </w:rPr>
+      </w:pPr>
+      <w:r>
+        <w:rPr>
+          <w:highlight w:val="none"/>
+        </w:rPr>
+        <w:t xml:space="preserve">To demonstrate this, a force diagram is attached. </w:t>
+      </w:r>
+      <w:r>
+        <w:rPr>
+          <w:highlight w:val="none"/>
+        </w:rPr>
+      </w:r>
+    </w:p>
+    <w:p>
       <w:r>
         <w:rPr>
           <w:highlight w:val="none"/>
@@ -192,6 +204,19 @@
           <w:highlight w:val="none"/>
         </w:rPr>
       </w:r>
+    </w:p>
+    <w:p>
+      <w:r>
+        <w:rPr>
+          <w:highlight w:val="none"/>
+        </w:rPr>
+      </w:r>
+      <w:r>
+        <w:rPr>
+          <w:highlight w:val="none"/>
+        </w:rPr>
+      </w:r>
+      <w:r/>
     </w:p>
     <w:sectPr>
       <w:footnotePr/>
@@ -213,7 +238,6 @@
       <w:pPr>
         <w:spacing w:after="0" w:line="240" w:lineRule="auto"/>
       </w:pPr>
-      <w:r/>
       <w:r>
         <w:separator/>
       </w:r>
@@ -225,7 +249,6 @@
       <w:pPr>
         <w:spacing w:after="0" w:line="240" w:lineRule="auto"/>
       </w:pPr>
-      <w:r/>
       <w:r>
         <w:continuationSeparator/>
       </w:r>
@@ -242,7 +265,6 @@
       <w:pPr>
         <w:spacing w:after="0" w:line="240" w:lineRule="auto"/>
       </w:pPr>
-      <w:r/>
       <w:r>
         <w:separator/>
       </w:r>
@@ -254,7 +276,6 @@
       <w:pPr>
         <w:spacing w:after="0" w:line="240" w:lineRule="auto"/>
       </w:pPr>
-      <w:r/>
       <w:r>
         <w:continuationSeparator/>
       </w:r>
@@ -557,11 +578,11 @@
     <w:lsdException w:name="Bibliography" w:uiPriority="37"/>
     <w:lsdException w:name="TOC Heading" w:uiPriority="39" w:qFormat="1"/>
   </w:latentStyles>
-  <w:style w:type="paragraph" w:styleId="11">
+  <w:style w:type="paragraph" w:styleId="636">
     <w:name w:val="Heading 1"/>
-    <w:basedOn w:val="598"/>
-    <w:next w:val="598"/>
-    <w:link w:val="12"/>
+    <w:basedOn w:val="812"/>
+    <w:next w:val="812"/>
+    <w:link w:val="637"/>
     <w:uiPriority w:val="9"/>
     <w:qFormat/>
     <w:pPr>
@@ -576,10 +597,9 @@
       <w:szCs w:val="40"/>
     </w:rPr>
   </w:style>
-  <w:style w:type="character" w:styleId="12">
+  <w:style w:type="character" w:styleId="637">
     <w:name w:val="Heading 1 Char"/>
-    <w:basedOn w:val="9"/>
-    <w:link w:val="11"/>
+    <w:link w:val="636"/>
     <w:uiPriority w:val="9"/>
     <w:rPr>
       <w:rFonts w:ascii="Arial" w:hAnsi="Arial" w:cs="Arial" w:eastAsia="Arial"/>
@@ -587,11 +607,11 @@
       <w:szCs w:val="40"/>
     </w:rPr>
   </w:style>
-  <w:style w:type="paragraph" w:styleId="13">
+  <w:style w:type="paragraph" w:styleId="638">
     <w:name w:val="Heading 2"/>
-    <w:basedOn w:val="598"/>
-    <w:next w:val="598"/>
-    <w:link w:val="14"/>
+    <w:basedOn w:val="812"/>
+    <w:next w:val="812"/>
+    <w:link w:val="639"/>
     <w:uiPriority w:val="9"/>
     <w:unhideWhenUsed/>
     <w:qFormat/>
@@ -606,21 +626,20 @@
       <w:sz w:val="34"/>
     </w:rPr>
   </w:style>
-  <w:style w:type="character" w:styleId="14">
+  <w:style w:type="character" w:styleId="639">
     <w:name w:val="Heading 2 Char"/>
-    <w:basedOn w:val="9"/>
-    <w:link w:val="13"/>
+    <w:link w:val="638"/>
     <w:uiPriority w:val="9"/>
     <w:rPr>
       <w:rFonts w:ascii="Arial" w:hAnsi="Arial" w:cs="Arial" w:eastAsia="Arial"/>
       <w:sz w:val="34"/>
     </w:rPr>
   </w:style>
-  <w:style w:type="paragraph" w:styleId="15">
+  <w:style w:type="paragraph" w:styleId="640">
     <w:name w:val="Heading 3"/>
-    <w:basedOn w:val="598"/>
-    <w:next w:val="598"/>
-    <w:link w:val="16"/>
+    <w:basedOn w:val="812"/>
+    <w:next w:val="812"/>
+    <w:link w:val="641"/>
     <w:uiPriority w:val="9"/>
     <w:unhideWhenUsed/>
     <w:qFormat/>
@@ -636,10 +655,9 @@
       <w:szCs w:val="30"/>
     </w:rPr>
   </w:style>
-  <w:style w:type="character" w:styleId="16">
+  <w:style w:type="character" w:styleId="641">
     <w:name w:val="Heading 3 Char"/>
-    <w:basedOn w:val="9"/>
-    <w:link w:val="15"/>
+    <w:link w:val="640"/>
     <w:uiPriority w:val="9"/>
     <w:rPr>
       <w:rFonts w:ascii="Arial" w:hAnsi="Arial" w:cs="Arial" w:eastAsia="Arial"/>
@@ -647,11 +665,11 @@
       <w:szCs w:val="30"/>
     </w:rPr>
   </w:style>
-  <w:style w:type="paragraph" w:styleId="17">
+  <w:style w:type="paragraph" w:styleId="642">
     <w:name w:val="Heading 4"/>
-    <w:basedOn w:val="598"/>
-    <w:next w:val="598"/>
-    <w:link w:val="18"/>
+    <w:basedOn w:val="812"/>
+    <w:next w:val="812"/>
+    <w:link w:val="643"/>
     <w:uiPriority w:val="9"/>
     <w:unhideWhenUsed/>
     <w:qFormat/>
@@ -669,10 +687,9 @@
       <w:szCs w:val="26"/>
     </w:rPr>
   </w:style>
-  <w:style w:type="character" w:styleId="18">
+  <w:style w:type="character" w:styleId="643">
     <w:name w:val="Heading 4 Char"/>
-    <w:basedOn w:val="9"/>
-    <w:link w:val="17"/>
+    <w:link w:val="642"/>
     <w:uiPriority w:val="9"/>
     <w:rPr>
       <w:rFonts w:ascii="Arial" w:hAnsi="Arial" w:cs="Arial" w:eastAsia="Arial"/>
@@ -682,11 +699,11 @@
       <w:szCs w:val="26"/>
     </w:rPr>
   </w:style>
-  <w:style w:type="paragraph" w:styleId="19">
+  <w:style w:type="paragraph" w:styleId="644">
     <w:name w:val="Heading 5"/>
-    <w:basedOn w:val="598"/>
-    <w:next w:val="598"/>
-    <w:link w:val="20"/>
+    <w:basedOn w:val="812"/>
+    <w:next w:val="812"/>
+    <w:link w:val="645"/>
     <w:uiPriority w:val="9"/>
     <w:unhideWhenUsed/>
     <w:qFormat/>
@@ -704,10 +721,9 @@
       <w:szCs w:val="24"/>
     </w:rPr>
   </w:style>
-  <w:style w:type="character" w:styleId="20">
+  <w:style w:type="character" w:styleId="645">
     <w:name w:val="Heading 5 Char"/>
-    <w:basedOn w:val="9"/>
-    <w:link w:val="19"/>
+    <w:link w:val="644"/>
     <w:uiPriority w:val="9"/>
     <w:rPr>
       <w:rFonts w:ascii="Arial" w:hAnsi="Arial" w:cs="Arial" w:eastAsia="Arial"/>
@@ -717,11 +733,11 @@
       <w:szCs w:val="24"/>
     </w:rPr>
   </w:style>
-  <w:style w:type="paragraph" w:styleId="21">
+  <w:style w:type="paragraph" w:styleId="646">
     <w:name w:val="Heading 6"/>
-    <w:basedOn w:val="598"/>
-    <w:next w:val="598"/>
-    <w:link w:val="22"/>
+    <w:basedOn w:val="812"/>
+    <w:next w:val="812"/>
+    <w:link w:val="647"/>
     <w:uiPriority w:val="9"/>
     <w:unhideWhenUsed/>
     <w:qFormat/>
@@ -739,10 +755,9 @@
       <w:szCs w:val="22"/>
     </w:rPr>
   </w:style>
-  <w:style w:type="character" w:styleId="22">
+  <w:style w:type="character" w:styleId="647">
     <w:name w:val="Heading 6 Char"/>
-    <w:basedOn w:val="9"/>
-    <w:link w:val="21"/>
+    <w:link w:val="646"/>
     <w:uiPriority w:val="9"/>
     <w:rPr>
       <w:rFonts w:ascii="Arial" w:hAnsi="Arial" w:cs="Arial" w:eastAsia="Arial"/>
@@ -752,11 +767,11 @@
       <w:szCs w:val="22"/>
     </w:rPr>
   </w:style>
-  <w:style w:type="paragraph" w:styleId="23">
+  <w:style w:type="paragraph" w:styleId="648">
     <w:name w:val="Heading 7"/>
-    <w:basedOn w:val="598"/>
-    <w:next w:val="598"/>
-    <w:link w:val="24"/>
+    <w:basedOn w:val="812"/>
+    <w:next w:val="812"/>
+    <w:link w:val="649"/>
     <w:uiPriority w:val="9"/>
     <w:unhideWhenUsed/>
     <w:qFormat/>
@@ -776,10 +791,9 @@
       <w:szCs w:val="22"/>
     </w:rPr>
   </w:style>
-  <w:style w:type="character" w:styleId="24">
+  <w:style w:type="character" w:styleId="649">
     <w:name w:val="Heading 7 Char"/>
-    <w:basedOn w:val="9"/>
-    <w:link w:val="23"/>
+    <w:link w:val="648"/>
     <w:uiPriority w:val="9"/>
     <w:rPr>
       <w:rFonts w:ascii="Arial" w:hAnsi="Arial" w:cs="Arial" w:eastAsia="Arial"/>
@@ -791,11 +805,11 @@
       <w:szCs w:val="22"/>
     </w:rPr>
   </w:style>
-  <w:style w:type="paragraph" w:styleId="25">
+  <w:style w:type="paragraph" w:styleId="650">
     <w:name w:val="Heading 8"/>
-    <w:basedOn w:val="598"/>
-    <w:next w:val="598"/>
-    <w:link w:val="26"/>
+    <w:basedOn w:val="812"/>
+    <w:next w:val="812"/>
+    <w:link w:val="651"/>
     <w:uiPriority w:val="9"/>
     <w:unhideWhenUsed/>
     <w:qFormat/>
@@ -813,10 +827,9 @@
       <w:szCs w:val="22"/>
     </w:rPr>
   </w:style>
-  <w:style w:type="character" w:styleId="26">
+  <w:style w:type="character" w:styleId="651">
     <w:name w:val="Heading 8 Char"/>
-    <w:basedOn w:val="9"/>
-    <w:link w:val="25"/>
+    <w:link w:val="650"/>
     <w:uiPriority w:val="9"/>
     <w:rPr>
       <w:rFonts w:ascii="Arial" w:hAnsi="Arial" w:cs="Arial" w:eastAsia="Arial"/>
@@ -826,11 +839,11 @@
       <w:szCs w:val="22"/>
     </w:rPr>
   </w:style>
-  <w:style w:type="paragraph" w:styleId="27">
+  <w:style w:type="paragraph" w:styleId="652">
     <w:name w:val="Heading 9"/>
-    <w:basedOn w:val="598"/>
-    <w:next w:val="598"/>
-    <w:link w:val="28"/>
+    <w:basedOn w:val="812"/>
+    <w:next w:val="812"/>
+    <w:link w:val="653"/>
     <w:uiPriority w:val="9"/>
     <w:unhideWhenUsed/>
     <w:qFormat/>
@@ -848,10 +861,9 @@
       <w:szCs w:val="21"/>
     </w:rPr>
   </w:style>
-  <w:style w:type="character" w:styleId="28">
+  <w:style w:type="character" w:styleId="653">
     <w:name w:val="Heading 9 Char"/>
-    <w:basedOn w:val="9"/>
-    <w:link w:val="27"/>
+    <w:link w:val="652"/>
     <w:uiPriority w:val="9"/>
     <w:rPr>
       <w:rFonts w:ascii="Arial" w:hAnsi="Arial" w:cs="Arial" w:eastAsia="Arial"/>
@@ -861,11 +873,11 @@
       <w:szCs w:val="21"/>
     </w:rPr>
   </w:style>
-  <w:style w:type="paragraph" w:styleId="32">
+  <w:style w:type="paragraph" w:styleId="654">
     <w:name w:val="Title"/>
-    <w:basedOn w:val="598"/>
-    <w:next w:val="598"/>
-    <w:link w:val="33"/>
+    <w:basedOn w:val="812"/>
+    <w:next w:val="812"/>
+    <w:link w:val="655"/>
     <w:uiPriority w:val="10"/>
     <w:qFormat/>
     <w:pPr>
@@ -877,21 +889,20 @@
       <w:szCs w:val="48"/>
     </w:rPr>
   </w:style>
-  <w:style w:type="character" w:styleId="33">
+  <w:style w:type="character" w:styleId="655">
     <w:name w:val="Title Char"/>
-    <w:basedOn w:val="9"/>
-    <w:link w:val="32"/>
+    <w:link w:val="654"/>
     <w:uiPriority w:val="10"/>
     <w:rPr>
       <w:sz w:val="48"/>
       <w:szCs w:val="48"/>
     </w:rPr>
   </w:style>
-  <w:style w:type="paragraph" w:styleId="34">
+  <w:style w:type="paragraph" w:styleId="656">
     <w:name w:val="Subtitle"/>
-    <w:basedOn w:val="598"/>
-    <w:next w:val="598"/>
-    <w:link w:val="35"/>
+    <w:basedOn w:val="812"/>
+    <w:next w:val="812"/>
+    <w:link w:val="657"/>
     <w:uiPriority w:val="11"/>
     <w:qFormat/>
     <w:pPr>
@@ -902,21 +913,20 @@
       <w:szCs w:val="24"/>
     </w:rPr>
   </w:style>
-  <w:style w:type="character" w:styleId="35">
+  <w:style w:type="character" w:styleId="657">
     <w:name w:val="Subtitle Char"/>
-    <w:basedOn w:val="9"/>
-    <w:link w:val="34"/>
+    <w:link w:val="656"/>
     <w:uiPriority w:val="11"/>
     <w:rPr>
       <w:sz w:val="24"/>
       <w:szCs w:val="24"/>
     </w:rPr>
   </w:style>
-  <w:style w:type="paragraph" w:styleId="36">
+  <w:style w:type="paragraph" w:styleId="658">
     <w:name w:val="Quote"/>
-    <w:basedOn w:val="598"/>
-    <w:next w:val="598"/>
-    <w:link w:val="37"/>
+    <w:basedOn w:val="812"/>
+    <w:next w:val="812"/>
+    <w:link w:val="659"/>
     <w:uiPriority w:val="29"/>
     <w:qFormat/>
     <w:pPr>
@@ -926,19 +936,19 @@
       <w:i/>
     </w:rPr>
   </w:style>
-  <w:style w:type="character" w:styleId="37">
+  <w:style w:type="character" w:styleId="659">
     <w:name w:val="Quote Char"/>
-    <w:link w:val="36"/>
+    <w:link w:val="658"/>
     <w:uiPriority w:val="29"/>
     <w:rPr>
       <w:i/>
     </w:rPr>
   </w:style>
-  <w:style w:type="paragraph" w:styleId="38">
+  <w:style w:type="paragraph" w:styleId="660">
     <w:name w:val="Intense Quote"/>
-    <w:basedOn w:val="598"/>
-    <w:next w:val="598"/>
-    <w:link w:val="39"/>
+    <w:basedOn w:val="812"/>
+    <w:next w:val="812"/>
+    <w:link w:val="661"/>
     <w:uiPriority w:val="30"/>
     <w:qFormat/>
     <w:pPr>
@@ -956,18 +966,18 @@
       <w:i/>
     </w:rPr>
   </w:style>
-  <w:style w:type="character" w:styleId="39">
+  <w:style w:type="character" w:styleId="661">
     <w:name w:val="Intense Quote Char"/>
-    <w:link w:val="38"/>
+    <w:link w:val="660"/>
     <w:uiPriority w:val="30"/>
     <w:rPr>
       <w:i/>
     </w:rPr>
   </w:style>
-  <w:style w:type="paragraph" w:styleId="40">
+  <w:style w:type="paragraph" w:styleId="662">
     <w:name w:val="Header"/>
-    <w:basedOn w:val="598"/>
-    <w:link w:val="41"/>
+    <w:basedOn w:val="812"/>
+    <w:link w:val="663"/>
     <w:uiPriority w:val="99"/>
     <w:unhideWhenUsed/>
     <w:pPr>
@@ -978,16 +988,15 @@
       </w:tabs>
     </w:pPr>
   </w:style>
-  <w:style w:type="character" w:styleId="41">
+  <w:style w:type="character" w:styleId="663">
     <w:name w:val="Header Char"/>
-    <w:basedOn w:val="9"/>
-    <w:link w:val="40"/>
-    <w:uiPriority w:val="99"/>
-  </w:style>
-  <w:style w:type="paragraph" w:styleId="42">
+    <w:link w:val="662"/>
+    <w:uiPriority w:val="99"/>
+  </w:style>
+  <w:style w:type="paragraph" w:styleId="664">
     <w:name w:val="Footer"/>
-    <w:basedOn w:val="598"/>
-    <w:link w:val="45"/>
+    <w:basedOn w:val="812"/>
+    <w:link w:val="667"/>
     <w:uiPriority w:val="99"/>
     <w:unhideWhenUsed/>
     <w:pPr>
@@ -998,16 +1007,15 @@
       </w:tabs>
     </w:pPr>
   </w:style>
-  <w:style w:type="character" w:styleId="43">
+  <w:style w:type="character" w:styleId="665">
     <w:name w:val="Footer Char"/>
-    <w:basedOn w:val="9"/>
-    <w:link w:val="42"/>
-    <w:uiPriority w:val="99"/>
-  </w:style>
-  <w:style w:type="paragraph" w:styleId="44">
+    <w:link w:val="664"/>
+    <w:uiPriority w:val="99"/>
+  </w:style>
+  <w:style w:type="paragraph" w:styleId="666">
     <w:name w:val="Caption"/>
-    <w:basedOn w:val="598"/>
-    <w:next w:val="598"/>
+    <w:basedOn w:val="812"/>
+    <w:next w:val="812"/>
     <w:uiPriority w:val="35"/>
     <w:semiHidden/>
     <w:unhideWhenUsed/>
@@ -1023,15 +1031,15 @@
       <w:szCs w:val="18"/>
     </w:rPr>
   </w:style>
-  <w:style w:type="character" w:styleId="45">
+  <w:style w:type="character" w:styleId="667">
     <w:name w:val="Caption Char"/>
-    <w:basedOn w:val="44"/>
-    <w:link w:val="42"/>
-    <w:uiPriority w:val="99"/>
-  </w:style>
-  <w:style w:type="table" w:styleId="46">
+    <w:basedOn w:val="666"/>
+    <w:link w:val="664"/>
+    <w:uiPriority w:val="99"/>
+  </w:style>
+  <w:style w:type="table" w:styleId="668">
     <w:name w:val="Table Grid"/>
-    <w:basedOn w:val="599"/>
+    <w:basedOn w:val="813"/>
     <w:uiPriority w:val="59"/>
     <w:pPr>
       <w:spacing w:after="0" w:line="240" w:lineRule="auto"/>
@@ -1054,9 +1062,9 @@
       </w:tblCellMar>
     </w:tblPr>
   </w:style>
-  <w:style w:type="table" w:styleId="47">
+  <w:style w:type="table" w:styleId="669">
     <w:name w:val="Table Grid Light"/>
-    <w:basedOn w:val="599"/>
+    <w:basedOn w:val="813"/>
     <w:uiPriority w:val="59"/>
     <w:pPr>
       <w:spacing w:after="0" w:line="240" w:lineRule="auto"/>
@@ -1079,9 +1087,9 @@
       </w:tblCellMar>
     </w:tblPr>
   </w:style>
-  <w:style w:type="table" w:styleId="48">
+  <w:style w:type="table" w:styleId="670">
     <w:name w:val="Plain Table 1"/>
-    <w:basedOn w:val="599"/>
+    <w:basedOn w:val="813"/>
     <w:uiPriority w:val="59"/>
     <w:pPr>
       <w:spacing w:after="0" w:line="240" w:lineRule="auto"/>
@@ -1146,9 +1154,9 @@
       </w:rPr>
     </w:tblStylePr>
   </w:style>
-  <w:style w:type="table" w:styleId="49">
+  <w:style w:type="table" w:styleId="671">
     <w:name w:val="Plain Table 2"/>
-    <w:basedOn w:val="599"/>
+    <w:basedOn w:val="813"/>
     <w:uiPriority w:val="59"/>
     <w:pPr>
       <w:spacing w:after="0" w:line="240" w:lineRule="auto"/>
@@ -1231,9 +1239,9 @@
       </w:rPr>
     </w:tblStylePr>
   </w:style>
-  <w:style w:type="table" w:styleId="50">
+  <w:style w:type="table" w:styleId="672">
     <w:name w:val="Plain Table 3"/>
-    <w:basedOn w:val="599"/>
+    <w:basedOn w:val="813"/>
     <w:uiPriority w:val="99"/>
     <w:pPr>
       <w:spacing w:after="0" w:line="240" w:lineRule="auto"/>
@@ -1308,9 +1316,9 @@
       </w:rPr>
     </w:tblStylePr>
   </w:style>
-  <w:style w:type="table" w:styleId="51">
+  <w:style w:type="table" w:styleId="673">
     <w:name w:val="Plain Table 4"/>
-    <w:basedOn w:val="599"/>
+    <w:basedOn w:val="813"/>
     <w:uiPriority w:val="99"/>
     <w:pPr>
       <w:spacing w:after="0" w:line="240" w:lineRule="auto"/>
@@ -1365,9 +1373,9 @@
       </w:rPr>
     </w:tblStylePr>
   </w:style>
-  <w:style w:type="table" w:styleId="52">
+  <w:style w:type="table" w:styleId="674">
     <w:name w:val="Plain Table 5"/>
-    <w:basedOn w:val="599"/>
+    <w:basedOn w:val="813"/>
     <w:uiPriority w:val="99"/>
     <w:pPr>
       <w:spacing w:after="0" w:line="240" w:lineRule="auto"/>
@@ -1453,9 +1461,9 @@
       </w:tcPr>
     </w:tblStylePr>
   </w:style>
-  <w:style w:type="table" w:styleId="53">
+  <w:style w:type="table" w:styleId="675">
     <w:name w:val="Grid Table 1 Light"/>
-    <w:basedOn w:val="599"/>
+    <w:basedOn w:val="813"/>
     <w:uiPriority w:val="99"/>
     <w:pPr>
       <w:spacing w:after="0" w:line="240" w:lineRule="auto"/>
@@ -1518,9 +1526,9 @@
       </w:rPr>
     </w:tblStylePr>
   </w:style>
-  <w:style w:type="table" w:styleId="54">
+  <w:style w:type="table" w:styleId="676">
     <w:name w:val="Grid Table 1 Light - Accent 1"/>
-    <w:basedOn w:val="599"/>
+    <w:basedOn w:val="813"/>
     <w:uiPriority w:val="99"/>
     <w:pPr>
       <w:spacing w:after="0" w:line="240" w:lineRule="auto"/>
@@ -1583,9 +1591,9 @@
       </w:rPr>
     </w:tblStylePr>
   </w:style>
-  <w:style w:type="table" w:styleId="55">
+  <w:style w:type="table" w:styleId="677">
     <w:name w:val="Grid Table 1 Light - Accent 2"/>
-    <w:basedOn w:val="599"/>
+    <w:basedOn w:val="813"/>
     <w:uiPriority w:val="99"/>
     <w:pPr>
       <w:spacing w:after="0" w:line="240" w:lineRule="auto"/>
@@ -1648,9 +1656,9 @@
       </w:rPr>
     </w:tblStylePr>
   </w:style>
-  <w:style w:type="table" w:styleId="56">
+  <w:style w:type="table" w:styleId="678">
     <w:name w:val="Grid Table 1 Light - Accent 3"/>
-    <w:basedOn w:val="599"/>
+    <w:basedOn w:val="813"/>
     <w:uiPriority w:val="99"/>
     <w:pPr>
       <w:spacing w:after="0" w:line="240" w:lineRule="auto"/>
@@ -1713,9 +1721,9 @@
       </w:rPr>
     </w:tblStylePr>
   </w:style>
-  <w:style w:type="table" w:styleId="57">
+  <w:style w:type="table" w:styleId="679">
     <w:name w:val="Grid Table 1 Light - Accent 4"/>
-    <w:basedOn w:val="599"/>
+    <w:basedOn w:val="813"/>
     <w:uiPriority w:val="99"/>
     <w:pPr>
       <w:spacing w:after="0" w:line="240" w:lineRule="auto"/>
@@ -1778,9 +1786,9 @@
       </w:rPr>
     </w:tblStylePr>
   </w:style>
-  <w:style w:type="table" w:styleId="58">
+  <w:style w:type="table" w:styleId="680">
     <w:name w:val="Grid Table 1 Light - Accent 5"/>
-    <w:basedOn w:val="599"/>
+    <w:basedOn w:val="813"/>
     <w:uiPriority w:val="99"/>
     <w:pPr>
       <w:spacing w:after="0" w:line="240" w:lineRule="auto"/>
@@ -1843,9 +1851,9 @@
       </w:rPr>
     </w:tblStylePr>
   </w:style>
-  <w:style w:type="table" w:styleId="59">
+  <w:style w:type="table" w:styleId="681">
     <w:name w:val="Grid Table 1 Light - Accent 6"/>
-    <w:basedOn w:val="599"/>
+    <w:basedOn w:val="813"/>
     <w:uiPriority w:val="99"/>
     <w:pPr>
       <w:spacing w:after="0" w:line="240" w:lineRule="auto"/>
@@ -1908,9 +1916,9 @@
       </w:rPr>
     </w:tblStylePr>
   </w:style>
-  <w:style w:type="table" w:styleId="60">
+  <w:style w:type="table" w:styleId="682">
     <w:name w:val="Grid Table 2"/>
-    <w:basedOn w:val="599"/>
+    <w:basedOn w:val="813"/>
     <w:uiPriority w:val="99"/>
     <w:pPr>
       <w:spacing w:after="0" w:line="240" w:lineRule="auto"/>
@@ -1988,9 +1996,9 @@
       </w:tcPr>
     </w:tblStylePr>
   </w:style>
-  <w:style w:type="table" w:styleId="61">
+  <w:style w:type="table" w:styleId="683">
     <w:name w:val="Grid Table 2 - Accent 1"/>
-    <w:basedOn w:val="599"/>
+    <w:basedOn w:val="813"/>
     <w:uiPriority w:val="99"/>
     <w:pPr>
       <w:spacing w:after="0" w:line="240" w:lineRule="auto"/>
@@ -2068,9 +2076,9 @@
       </w:tcPr>
     </w:tblStylePr>
   </w:style>
-  <w:style w:type="table" w:styleId="62">
+  <w:style w:type="table" w:styleId="684">
     <w:name w:val="Grid Table 2 - Accent 2"/>
-    <w:basedOn w:val="599"/>
+    <w:basedOn w:val="813"/>
     <w:uiPriority w:val="99"/>
     <w:pPr>
       <w:spacing w:after="0" w:line="240" w:lineRule="auto"/>
@@ -2148,9 +2156,9 @@
       </w:tcPr>
     </w:tblStylePr>
   </w:style>
-  <w:style w:type="table" w:styleId="63">
+  <w:style w:type="table" w:styleId="685">
     <w:name w:val="Grid Table 2 - Accent 3"/>
-    <w:basedOn w:val="599"/>
+    <w:basedOn w:val="813"/>
     <w:uiPriority w:val="99"/>
     <w:pPr>
       <w:spacing w:after="0" w:line="240" w:lineRule="auto"/>
@@ -2228,9 +2236,9 @@
       </w:tcPr>
     </w:tblStylePr>
   </w:style>
-  <w:style w:type="table" w:styleId="64">
+  <w:style w:type="table" w:styleId="686">
     <w:name w:val="Grid Table 2 - Accent 4"/>
-    <w:basedOn w:val="599"/>
+    <w:basedOn w:val="813"/>
     <w:uiPriority w:val="99"/>
     <w:pPr>
       <w:spacing w:after="0" w:line="240" w:lineRule="auto"/>
@@ -2308,9 +2316,9 @@
       </w:tcPr>
     </w:tblStylePr>
   </w:style>
-  <w:style w:type="table" w:styleId="65">
+  <w:style w:type="table" w:styleId="687">
     <w:name w:val="Grid Table 2 - Accent 5"/>
-    <w:basedOn w:val="599"/>
+    <w:basedOn w:val="813"/>
     <w:uiPriority w:val="99"/>
     <w:pPr>
       <w:spacing w:after="0" w:line="240" w:lineRule="auto"/>
@@ -2388,9 +2396,9 @@
       </w:tcPr>
     </w:tblStylePr>
   </w:style>
-  <w:style w:type="table" w:styleId="66">
+  <w:style w:type="table" w:styleId="688">
     <w:name w:val="Grid Table 2 - Accent 6"/>
-    <w:basedOn w:val="599"/>
+    <w:basedOn w:val="813"/>
     <w:uiPriority w:val="99"/>
     <w:pPr>
       <w:spacing w:after="0" w:line="240" w:lineRule="auto"/>
@@ -2468,9 +2476,9 @@
       </w:tcPr>
     </w:tblStylePr>
   </w:style>
-  <w:style w:type="table" w:styleId="67">
+  <w:style w:type="table" w:styleId="689">
     <w:name w:val="Grid Table 3"/>
-    <w:basedOn w:val="599"/>
+    <w:basedOn w:val="813"/>
     <w:uiPriority w:val="99"/>
     <w:pPr>
       <w:spacing w:after="0" w:line="240" w:lineRule="auto"/>
@@ -2569,9 +2577,9 @@
       </w:tcPr>
     </w:tblStylePr>
   </w:style>
-  <w:style w:type="table" w:styleId="68">
+  <w:style w:type="table" w:styleId="690">
     <w:name w:val="Grid Table 3 - Accent 1"/>
-    <w:basedOn w:val="599"/>
+    <w:basedOn w:val="813"/>
     <w:uiPriority w:val="99"/>
     <w:pPr>
       <w:spacing w:after="0" w:line="240" w:lineRule="auto"/>
@@ -2670,9 +2678,9 @@
       </w:tcPr>
     </w:tblStylePr>
   </w:style>
-  <w:style w:type="table" w:styleId="69">
+  <w:style w:type="table" w:styleId="691">
     <w:name w:val="Grid Table 3 - Accent 2"/>
-    <w:basedOn w:val="599"/>
+    <w:basedOn w:val="813"/>
     <w:uiPriority w:val="99"/>
     <w:pPr>
       <w:spacing w:after="0" w:line="240" w:lineRule="auto"/>
@@ -2771,9 +2779,9 @@
       </w:tcPr>
     </w:tblStylePr>
   </w:style>
-  <w:style w:type="table" w:styleId="70">
+  <w:style w:type="table" w:styleId="692">
     <w:name w:val="Grid Table 3 - Accent 3"/>
-    <w:basedOn w:val="599"/>
+    <w:basedOn w:val="813"/>
     <w:uiPriority w:val="99"/>
     <w:pPr>
       <w:spacing w:after="0" w:line="240" w:lineRule="auto"/>
@@ -2872,9 +2880,9 @@
       </w:tcPr>
     </w:tblStylePr>
   </w:style>
-  <w:style w:type="table" w:styleId="71">
+  <w:style w:type="table" w:styleId="693">
     <w:name w:val="Grid Table 3 - Accent 4"/>
-    <w:basedOn w:val="599"/>
+    <w:basedOn w:val="813"/>
     <w:uiPriority w:val="99"/>
     <w:pPr>
       <w:spacing w:after="0" w:line="240" w:lineRule="auto"/>
@@ -2973,9 +2981,9 @@
       </w:tcPr>
     </w:tblStylePr>
   </w:style>
-  <w:style w:type="table" w:styleId="72">
+  <w:style w:type="table" w:styleId="694">
     <w:name w:val="Grid Table 3 - Accent 5"/>
-    <w:basedOn w:val="599"/>
+    <w:basedOn w:val="813"/>
     <w:uiPriority w:val="99"/>
     <w:pPr>
       <w:spacing w:after="0" w:line="240" w:lineRule="auto"/>
@@ -3074,9 +3082,9 @@
       </w:tcPr>
     </w:tblStylePr>
   </w:style>
-  <w:style w:type="table" w:styleId="73">
+  <w:style w:type="table" w:styleId="695">
     <w:name w:val="Grid Table 3 - Accent 6"/>
-    <w:basedOn w:val="599"/>
+    <w:basedOn w:val="813"/>
     <w:uiPriority w:val="99"/>
     <w:pPr>
       <w:spacing w:after="0" w:line="240" w:lineRule="auto"/>
@@ -3175,9 +3183,9 @@
       </w:tcPr>
     </w:tblStylePr>
   </w:style>
-  <w:style w:type="table" w:styleId="74">
+  <w:style w:type="table" w:styleId="696">
     <w:name w:val="Grid Table 4"/>
-    <w:basedOn w:val="599"/>
+    <w:basedOn w:val="813"/>
     <w:uiPriority w:val="59"/>
     <w:pPr>
       <w:spacing w:after="0" w:line="240" w:lineRule="auto"/>
@@ -3256,9 +3264,9 @@
       </w:tcPr>
     </w:tblStylePr>
   </w:style>
-  <w:style w:type="table" w:styleId="75">
+  <w:style w:type="table" w:styleId="697">
     <w:name w:val="Grid Table 4 - Accent 1"/>
-    <w:basedOn w:val="599"/>
+    <w:basedOn w:val="813"/>
     <w:uiPriority w:val="59"/>
     <w:pPr>
       <w:spacing w:after="0" w:line="240" w:lineRule="auto"/>
@@ -3337,9 +3345,9 @@
       </w:tcPr>
     </w:tblStylePr>
   </w:style>
-  <w:style w:type="table" w:styleId="76">
+  <w:style w:type="table" w:styleId="698">
     <w:name w:val="Grid Table 4 - Accent 2"/>
-    <w:basedOn w:val="599"/>
+    <w:basedOn w:val="813"/>
     <w:uiPriority w:val="59"/>
     <w:pPr>
       <w:spacing w:after="0" w:line="240" w:lineRule="auto"/>
@@ -3418,9 +3426,9 @@
       </w:tcPr>
     </w:tblStylePr>
   </w:style>
-  <w:style w:type="table" w:styleId="77">
+  <w:style w:type="table" w:styleId="699">
     <w:name w:val="Grid Table 4 - Accent 3"/>
-    <w:basedOn w:val="599"/>
+    <w:basedOn w:val="813"/>
     <w:uiPriority w:val="59"/>
     <w:pPr>
       <w:spacing w:after="0" w:line="240" w:lineRule="auto"/>
@@ -3499,9 +3507,9 @@
       </w:tcPr>
     </w:tblStylePr>
   </w:style>
-  <w:style w:type="table" w:styleId="78">
+  <w:style w:type="table" w:styleId="700">
     <w:name w:val="Grid Table 4 - Accent 4"/>
-    <w:basedOn w:val="599"/>
+    <w:basedOn w:val="813"/>
     <w:uiPriority w:val="59"/>
     <w:pPr>
       <w:spacing w:after="0" w:line="240" w:lineRule="auto"/>
@@ -3580,9 +3588,9 @@
       </w:tcPr>
     </w:tblStylePr>
   </w:style>
-  <w:style w:type="table" w:styleId="79">
+  <w:style w:type="table" w:styleId="701">
     <w:name w:val="Grid Table 4 - Accent 5"/>
-    <w:basedOn w:val="599"/>
+    <w:basedOn w:val="813"/>
     <w:uiPriority w:val="59"/>
     <w:pPr>
       <w:spacing w:after="0" w:line="240" w:lineRule="auto"/>
@@ -3661,9 +3669,9 @@
       </w:tcPr>
     </w:tblStylePr>
   </w:style>
-  <w:style w:type="table" w:styleId="80">
+  <w:style w:type="table" w:styleId="702">
     <w:name w:val="Grid Table 4 - Accent 6"/>
-    <w:basedOn w:val="599"/>
+    <w:basedOn w:val="813"/>
     <w:uiPriority w:val="59"/>
     <w:pPr>
       <w:spacing w:after="0" w:line="240" w:lineRule="auto"/>
@@ -3742,9 +3750,9 @@
       </w:tcPr>
     </w:tblStylePr>
   </w:style>
-  <w:style w:type="table" w:styleId="81">
+  <w:style w:type="table" w:styleId="703">
     <w:name w:val="Grid Table 5 Dark"/>
-    <w:basedOn w:val="599"/>
+    <w:basedOn w:val="813"/>
     <w:uiPriority w:val="99"/>
     <w:pPr>
       <w:spacing w:after="0" w:line="240" w:lineRule="auto"/>
@@ -3821,9 +3829,9 @@
       </w:tcPr>
     </w:tblStylePr>
   </w:style>
-  <w:style w:type="table" w:styleId="82">
+  <w:style w:type="table" w:styleId="704">
     <w:name w:val="Grid Table 5 Dark- Accent 1"/>
-    <w:basedOn w:val="599"/>
+    <w:basedOn w:val="813"/>
     <w:uiPriority w:val="99"/>
     <w:pPr>
       <w:spacing w:after="0" w:line="240" w:lineRule="auto"/>
@@ -3900,9 +3908,9 @@
       </w:tcPr>
     </w:tblStylePr>
   </w:style>
-  <w:style w:type="table" w:styleId="83">
+  <w:style w:type="table" w:styleId="705">
     <w:name w:val="Grid Table 5 Dark - Accent 2"/>
-    <w:basedOn w:val="599"/>
+    <w:basedOn w:val="813"/>
     <w:uiPriority w:val="99"/>
     <w:pPr>
       <w:spacing w:after="0" w:line="240" w:lineRule="auto"/>
@@ -3979,9 +3987,9 @@
       </w:tcPr>
     </w:tblStylePr>
   </w:style>
-  <w:style w:type="table" w:styleId="84">
+  <w:style w:type="table" w:styleId="706">
     <w:name w:val="Grid Table 5 Dark - Accent 3"/>
-    <w:basedOn w:val="599"/>
+    <w:basedOn w:val="813"/>
     <w:uiPriority w:val="99"/>
     <w:pPr>
       <w:spacing w:after="0" w:line="240" w:lineRule="auto"/>
@@ -4058,9 +4066,9 @@
       </w:tcPr>
     </w:tblStylePr>
   </w:style>
-  <w:style w:type="table" w:styleId="85">
+  <w:style w:type="table" w:styleId="707">
     <w:name w:val="Grid Table 5 Dark- Accent 4"/>
-    <w:basedOn w:val="599"/>
+    <w:basedOn w:val="813"/>
     <w:uiPriority w:val="99"/>
     <w:pPr>
       <w:spacing w:after="0" w:line="240" w:lineRule="auto"/>
@@ -4137,9 +4145,9 @@
       </w:tcPr>
     </w:tblStylePr>
   </w:style>
-  <w:style w:type="table" w:styleId="86">
+  <w:style w:type="table" w:styleId="708">
     <w:name w:val="Grid Table 5 Dark - Accent 5"/>
-    <w:basedOn w:val="599"/>
+    <w:basedOn w:val="813"/>
     <w:uiPriority w:val="99"/>
     <w:pPr>
       <w:spacing w:after="0" w:line="240" w:lineRule="auto"/>
@@ -4216,9 +4224,9 @@
       </w:tcPr>
     </w:tblStylePr>
   </w:style>
-  <w:style w:type="table" w:styleId="87">
+  <w:style w:type="table" w:styleId="709">
     <w:name w:val="Grid Table 5 Dark - Accent 6"/>
-    <w:basedOn w:val="599"/>
+    <w:basedOn w:val="813"/>
     <w:uiPriority w:val="99"/>
     <w:pPr>
       <w:spacing w:after="0" w:line="240" w:lineRule="auto"/>
@@ -4295,9 +4303,9 @@
       </w:tcPr>
     </w:tblStylePr>
   </w:style>
-  <w:style w:type="table" w:styleId="88">
+  <w:style w:type="table" w:styleId="710">
     <w:name w:val="Grid Table 6 Colorful"/>
-    <w:basedOn w:val="599"/>
+    <w:basedOn w:val="813"/>
     <w:uiPriority w:val="99"/>
     <w:pPr>
       <w:spacing w:after="0" w:line="240" w:lineRule="auto"/>
@@ -4374,9 +4382,9 @@
       </w:rPr>
     </w:tblStylePr>
   </w:style>
-  <w:style w:type="table" w:styleId="89">
+  <w:style w:type="table" w:styleId="711">
     <w:name w:val="Grid Table 6 Colorful - Accent 1"/>
-    <w:basedOn w:val="599"/>
+    <w:basedOn w:val="813"/>
     <w:uiPriority w:val="99"/>
     <w:pPr>
       <w:spacing w:after="0" w:line="240" w:lineRule="auto"/>
@@ -4453,9 +4461,9 @@
       </w:rPr>
     </w:tblStylePr>
   </w:style>
-  <w:style w:type="table" w:styleId="90">
+  <w:style w:type="table" w:styleId="712">
     <w:name w:val="Grid Table 6 Colorful - Accent 2"/>
-    <w:basedOn w:val="599"/>
+    <w:basedOn w:val="813"/>
     <w:uiPriority w:val="99"/>
     <w:pPr>
       <w:spacing w:after="0" w:line="240" w:lineRule="auto"/>
@@ -4532,9 +4540,9 @@
       </w:rPr>
     </w:tblStylePr>
   </w:style>
-  <w:style w:type="table" w:styleId="91">
+  <w:style w:type="table" w:styleId="713">
     <w:name w:val="Grid Table 6 Colorful - Accent 3"/>
-    <w:basedOn w:val="599"/>
+    <w:basedOn w:val="813"/>
     <w:uiPriority w:val="99"/>
     <w:pPr>
       <w:spacing w:after="0" w:line="240" w:lineRule="auto"/>
@@ -4611,9 +4619,9 @@
       </w:rPr>
     </w:tblStylePr>
   </w:style>
-  <w:style w:type="table" w:styleId="92">
+  <w:style w:type="table" w:styleId="714">
     <w:name w:val="Grid Table 6 Colorful - Accent 4"/>
-    <w:basedOn w:val="599"/>
+    <w:basedOn w:val="813"/>
     <w:uiPriority w:val="99"/>
     <w:pPr>
       <w:spacing w:after="0" w:line="240" w:lineRule="auto"/>
@@ -4690,9 +4698,9 @@
       </w:rPr>
     </w:tblStylePr>
   </w:style>
-  <w:style w:type="table" w:styleId="93">
+  <w:style w:type="table" w:styleId="715">
     <w:name w:val="Grid Table 6 Colorful - Accent 5"/>
-    <w:basedOn w:val="599"/>
+    <w:basedOn w:val="813"/>
     <w:uiPriority w:val="99"/>
     <w:pPr>
       <w:spacing w:after="0" w:line="240" w:lineRule="auto"/>
@@ -4769,9 +4777,9 @@
       </w:rPr>
     </w:tblStylePr>
   </w:style>
-  <w:style w:type="table" w:styleId="94">
+  <w:style w:type="table" w:styleId="716">
     <w:name w:val="Grid Table 6 Colorful - Accent 6"/>
-    <w:basedOn w:val="599"/>
+    <w:basedOn w:val="813"/>
     <w:uiPriority w:val="99"/>
     <w:pPr>
       <w:spacing w:after="0" w:line="240" w:lineRule="auto"/>
@@ -4848,9 +4856,9 @@
       </w:rPr>
     </w:tblStylePr>
   </w:style>
-  <w:style w:type="table" w:styleId="95">
+  <w:style w:type="table" w:styleId="717">
     <w:name w:val="Grid Table 7 Colorful"/>
-    <w:basedOn w:val="599"/>
+    <w:basedOn w:val="813"/>
     <w:uiPriority w:val="99"/>
     <w:pPr>
       <w:spacing w:after="0" w:line="240" w:lineRule="auto"/>
@@ -4901,9 +4909,9 @@
       <w:tcPr>
         <w:shd w:color="ffffff"/>
         <w:tcBorders>
-          <w:top w:val="none"/>
-          <w:left w:val="none"/>
-          <w:bottom w:val="none"/>
+          <w:top w:val="none" w:color="000000" w:sz="4" w:space="0"/>
+          <w:left w:val="none" w:color="000000" w:sz="4" w:space="0"/>
+          <w:bottom w:val="none" w:color="000000" w:sz="4" w:space="0"/>
           <w:right w:val="single" w:color="000000" w:themeColor="text1" w:themeTint="80" w:sz="4" w:space="0"/>
         </w:tcBorders>
       </w:tcPr>
@@ -4918,10 +4926,10 @@
       <w:tcPr>
         <w:shd w:val="clear" w:color="ffffff" w:themeColor="light1" w:fill="ffffff" w:themeFill="light1"/>
         <w:tcBorders>
-          <w:top w:val="none"/>
-          <w:left w:val="none"/>
+          <w:top w:val="none" w:color="000000" w:sz="4" w:space="0"/>
+          <w:left w:val="none" w:color="000000" w:sz="4" w:space="0"/>
           <w:bottom w:val="single" w:color="000000" w:themeColor="text1" w:themeTint="80" w:sz="4" w:space="0"/>
-          <w:right w:val="none"/>
+          <w:right w:val="none" w:color="000000" w:sz="4" w:space="0"/>
         </w:tcBorders>
       </w:tcPr>
     </w:tblStylePr>
@@ -4935,10 +4943,10 @@
       <w:tcPr>
         <w:shd w:color="ffffff"/>
         <w:tcBorders>
-          <w:top w:val="none"/>
+          <w:top w:val="none" w:color="000000" w:sz="4" w:space="0"/>
           <w:left w:val="single" w:color="000000" w:themeColor="text1" w:themeTint="80" w:sz="4" w:space="0"/>
-          <w:bottom w:val="none"/>
-          <w:right w:val="none"/>
+          <w:bottom w:val="none" w:color="000000" w:sz="4" w:space="0"/>
+          <w:right w:val="none" w:color="000000" w:sz="4" w:space="0"/>
         </w:tcBorders>
       </w:tcPr>
     </w:tblStylePr>
@@ -4953,16 +4961,16 @@
         <w:shd w:val="clear" w:color="ffffff" w:themeColor="light1" w:fill="ffffff" w:themeFill="light1"/>
         <w:tcBorders>
           <w:top w:val="single" w:color="000000" w:themeColor="text1" w:themeTint="80" w:sz="4" w:space="0"/>
-          <w:left w:val="none"/>
-          <w:bottom w:val="none"/>
-          <w:right w:val="none"/>
-        </w:tcBorders>
-      </w:tcPr>
-    </w:tblStylePr>
-  </w:style>
-  <w:style w:type="table" w:styleId="96">
+          <w:left w:val="none" w:color="000000" w:sz="4" w:space="0"/>
+          <w:bottom w:val="none" w:color="000000" w:sz="4" w:space="0"/>
+          <w:right w:val="none" w:color="000000" w:sz="4" w:space="0"/>
+        </w:tcBorders>
+      </w:tcPr>
+    </w:tblStylePr>
+  </w:style>
+  <w:style w:type="table" w:styleId="718">
     <w:name w:val="Grid Table 7 Colorful - Accent 1"/>
-    <w:basedOn w:val="599"/>
+    <w:basedOn w:val="813"/>
     <w:uiPriority w:val="99"/>
     <w:pPr>
       <w:spacing w:after="0" w:line="240" w:lineRule="auto"/>
@@ -5013,9 +5021,9 @@
       <w:tcPr>
         <w:shd w:color="ffffff"/>
         <w:tcBorders>
-          <w:top w:val="none"/>
-          <w:left w:val="none"/>
-          <w:bottom w:val="none"/>
+          <w:top w:val="none" w:color="000000" w:sz="4" w:space="0"/>
+          <w:left w:val="none" w:color="000000" w:sz="4" w:space="0"/>
+          <w:bottom w:val="none" w:color="000000" w:sz="4" w:space="0"/>
           <w:right w:val="single" w:color="000000" w:themeColor="accent1" w:themeTint="80" w:sz="4" w:space="0"/>
         </w:tcBorders>
       </w:tcPr>
@@ -5030,10 +5038,10 @@
       <w:tcPr>
         <w:shd w:val="clear" w:color="ffffff" w:themeColor="light1" w:fill="ffffff" w:themeFill="light1"/>
         <w:tcBorders>
-          <w:top w:val="none"/>
-          <w:left w:val="none"/>
+          <w:top w:val="none" w:color="000000" w:sz="4" w:space="0"/>
+          <w:left w:val="none" w:color="000000" w:sz="4" w:space="0"/>
           <w:bottom w:val="single" w:color="000000" w:themeColor="accent1" w:themeTint="80" w:sz="4" w:space="0"/>
-          <w:right w:val="none"/>
+          <w:right w:val="none" w:color="000000" w:sz="4" w:space="0"/>
         </w:tcBorders>
       </w:tcPr>
     </w:tblStylePr>
@@ -5047,10 +5055,10 @@
       <w:tcPr>
         <w:shd w:color="ffffff"/>
         <w:tcBorders>
-          <w:top w:val="none"/>
+          <w:top w:val="none" w:color="000000" w:sz="4" w:space="0"/>
           <w:left w:val="single" w:color="000000" w:themeColor="accent1" w:themeTint="80" w:sz="4" w:space="0"/>
-          <w:bottom w:val="none"/>
-          <w:right w:val="none"/>
+          <w:bottom w:val="none" w:color="000000" w:sz="4" w:space="0"/>
+          <w:right w:val="none" w:color="000000" w:sz="4" w:space="0"/>
         </w:tcBorders>
       </w:tcPr>
     </w:tblStylePr>
@@ -5065,16 +5073,16 @@
         <w:shd w:val="clear" w:color="ffffff" w:themeColor="light1" w:fill="ffffff" w:themeFill="light1"/>
         <w:tcBorders>
           <w:top w:val="single" w:color="000000" w:themeColor="accent1" w:themeTint="80" w:sz="4" w:space="0"/>
-          <w:left w:val="none"/>
-          <w:bottom w:val="none"/>
-          <w:right w:val="none"/>
-        </w:tcBorders>
-      </w:tcPr>
-    </w:tblStylePr>
-  </w:style>
-  <w:style w:type="table" w:styleId="97">
+          <w:left w:val="none" w:color="000000" w:sz="4" w:space="0"/>
+          <w:bottom w:val="none" w:color="000000" w:sz="4" w:space="0"/>
+          <w:right w:val="none" w:color="000000" w:sz="4" w:space="0"/>
+        </w:tcBorders>
+      </w:tcPr>
+    </w:tblStylePr>
+  </w:style>
+  <w:style w:type="table" w:styleId="719">
     <w:name w:val="Grid Table 7 Colorful - Accent 2"/>
-    <w:basedOn w:val="599"/>
+    <w:basedOn w:val="813"/>
     <w:uiPriority w:val="99"/>
     <w:pPr>
       <w:spacing w:after="0" w:line="240" w:lineRule="auto"/>
@@ -5125,9 +5133,9 @@
       <w:tcPr>
         <w:shd w:color="ffffff"/>
         <w:tcBorders>
-          <w:top w:val="none"/>
-          <w:left w:val="none"/>
-          <w:bottom w:val="none"/>
+          <w:top w:val="none" w:color="000000" w:sz="4" w:space="0"/>
+          <w:left w:val="none" w:color="000000" w:sz="4" w:space="0"/>
+          <w:bottom w:val="none" w:color="000000" w:sz="4" w:space="0"/>
           <w:right w:val="single" w:color="000000" w:themeColor="accent2" w:themeTint="97" w:sz="4" w:space="0"/>
         </w:tcBorders>
       </w:tcPr>
@@ -5142,10 +5150,10 @@
       <w:tcPr>
         <w:shd w:val="clear" w:color="ffffff" w:themeColor="light1" w:fill="ffffff" w:themeFill="light1"/>
         <w:tcBorders>
-          <w:top w:val="none"/>
-          <w:left w:val="none"/>
+          <w:top w:val="none" w:color="000000" w:sz="4" w:space="0"/>
+          <w:left w:val="none" w:color="000000" w:sz="4" w:space="0"/>
           <w:bottom w:val="single" w:color="000000" w:themeColor="accent2" w:themeTint="97" w:sz="4" w:space="0"/>
-          <w:right w:val="none"/>
+          <w:right w:val="none" w:color="000000" w:sz="4" w:space="0"/>
         </w:tcBorders>
       </w:tcPr>
     </w:tblStylePr>
@@ -5159,10 +5167,10 @@
       <w:tcPr>
         <w:shd w:color="ffffff"/>
         <w:tcBorders>
-          <w:top w:val="none"/>
+          <w:top w:val="none" w:color="000000" w:sz="4" w:space="0"/>
           <w:left w:val="single" w:color="000000" w:themeColor="accent2" w:themeTint="97" w:sz="4" w:space="0"/>
-          <w:bottom w:val="none"/>
-          <w:right w:val="none"/>
+          <w:bottom w:val="none" w:color="000000" w:sz="4" w:space="0"/>
+          <w:right w:val="none" w:color="000000" w:sz="4" w:space="0"/>
         </w:tcBorders>
       </w:tcPr>
     </w:tblStylePr>
@@ -5177,16 +5185,16 @@
         <w:shd w:val="clear" w:color="ffffff" w:themeColor="light1" w:fill="ffffff" w:themeFill="light1"/>
         <w:tcBorders>
           <w:top w:val="single" w:color="000000" w:themeColor="accent2" w:themeTint="97" w:sz="4" w:space="0"/>
-          <w:left w:val="none"/>
-          <w:bottom w:val="none"/>
-          <w:right w:val="none"/>
-        </w:tcBorders>
-      </w:tcPr>
-    </w:tblStylePr>
-  </w:style>
-  <w:style w:type="table" w:styleId="98">
+          <w:left w:val="none" w:color="000000" w:sz="4" w:space="0"/>
+          <w:bottom w:val="none" w:color="000000" w:sz="4" w:space="0"/>
+          <w:right w:val="none" w:color="000000" w:sz="4" w:space="0"/>
+        </w:tcBorders>
+      </w:tcPr>
+    </w:tblStylePr>
+  </w:style>
+  <w:style w:type="table" w:styleId="720">
     <w:name w:val="Grid Table 7 Colorful - Accent 3"/>
-    <w:basedOn w:val="599"/>
+    <w:basedOn w:val="813"/>
     <w:uiPriority w:val="99"/>
     <w:pPr>
       <w:spacing w:after="0" w:line="240" w:lineRule="auto"/>
@@ -5237,9 +5245,9 @@
       <w:tcPr>
         <w:shd w:color="ffffff"/>
         <w:tcBorders>
-          <w:top w:val="none"/>
-          <w:left w:val="none"/>
-          <w:bottom w:val="none"/>
+          <w:top w:val="none" w:color="000000" w:sz="4" w:space="0"/>
+          <w:left w:val="none" w:color="000000" w:sz="4" w:space="0"/>
+          <w:bottom w:val="none" w:color="000000" w:sz="4" w:space="0"/>
           <w:right w:val="single" w:color="000000" w:themeColor="accent3" w:themeTint="FE" w:sz="4" w:space="0"/>
         </w:tcBorders>
       </w:tcPr>
@@ -5254,10 +5262,10 @@
       <w:tcPr>
         <w:shd w:val="clear" w:color="ffffff" w:themeColor="light1" w:fill="ffffff" w:themeFill="light1"/>
         <w:tcBorders>
-          <w:top w:val="none"/>
-          <w:left w:val="none"/>
+          <w:top w:val="none" w:color="000000" w:sz="4" w:space="0"/>
+          <w:left w:val="none" w:color="000000" w:sz="4" w:space="0"/>
           <w:bottom w:val="single" w:color="000000" w:themeColor="accent3" w:themeTint="FE" w:sz="4" w:space="0"/>
-          <w:right w:val="none"/>
+          <w:right w:val="none" w:color="000000" w:sz="4" w:space="0"/>
         </w:tcBorders>
       </w:tcPr>
     </w:tblStylePr>
@@ -5271,10 +5279,10 @@
       <w:tcPr>
         <w:shd w:color="ffffff"/>
         <w:tcBorders>
-          <w:top w:val="none"/>
+          <w:top w:val="none" w:color="000000" w:sz="4" w:space="0"/>
           <w:left w:val="single" w:color="000000" w:themeColor="accent3" w:themeTint="FE" w:sz="4" w:space="0"/>
-          <w:bottom w:val="none"/>
-          <w:right w:val="none"/>
+          <w:bottom w:val="none" w:color="000000" w:sz="4" w:space="0"/>
+          <w:right w:val="none" w:color="000000" w:sz="4" w:space="0"/>
         </w:tcBorders>
       </w:tcPr>
     </w:tblStylePr>
@@ -5289,16 +5297,16 @@
         <w:shd w:val="clear" w:color="ffffff" w:themeColor="light1" w:fill="ffffff" w:themeFill="light1"/>
         <w:tcBorders>
           <w:top w:val="single" w:color="000000" w:themeColor="accent3" w:themeTint="FE" w:sz="4" w:space="0"/>
-          <w:left w:val="none"/>
-          <w:bottom w:val="none"/>
-          <w:right w:val="none"/>
-        </w:tcBorders>
-      </w:tcPr>
-    </w:tblStylePr>
-  </w:style>
-  <w:style w:type="table" w:styleId="99">
+          <w:left w:val="none" w:color="000000" w:sz="4" w:space="0"/>
+          <w:bottom w:val="none" w:color="000000" w:sz="4" w:space="0"/>
+          <w:right w:val="none" w:color="000000" w:sz="4" w:space="0"/>
+        </w:tcBorders>
+      </w:tcPr>
+    </w:tblStylePr>
+  </w:style>
+  <w:style w:type="table" w:styleId="721">
     <w:name w:val="Grid Table 7 Colorful - Accent 4"/>
-    <w:basedOn w:val="599"/>
+    <w:basedOn w:val="813"/>
     <w:uiPriority w:val="99"/>
     <w:pPr>
       <w:spacing w:after="0" w:line="240" w:lineRule="auto"/>
@@ -5349,9 +5357,9 @@
       <w:tcPr>
         <w:shd w:color="ffffff"/>
         <w:tcBorders>
-          <w:top w:val="none"/>
-          <w:left w:val="none"/>
-          <w:bottom w:val="none"/>
+          <w:top w:val="none" w:color="000000" w:sz="4" w:space="0"/>
+          <w:left w:val="none" w:color="000000" w:sz="4" w:space="0"/>
+          <w:bottom w:val="none" w:color="000000" w:sz="4" w:space="0"/>
           <w:right w:val="single" w:color="000000" w:themeColor="accent4" w:themeTint="9A" w:sz="4" w:space="0"/>
         </w:tcBorders>
       </w:tcPr>
@@ -5366,10 +5374,10 @@
       <w:tcPr>
         <w:shd w:val="clear" w:color="ffffff" w:themeColor="light1" w:fill="ffffff" w:themeFill="light1"/>
         <w:tcBorders>
-          <w:top w:val="none"/>
-          <w:left w:val="none"/>
+          <w:top w:val="none" w:color="000000" w:sz="4" w:space="0"/>
+          <w:left w:val="none" w:color="000000" w:sz="4" w:space="0"/>
           <w:bottom w:val="single" w:color="000000" w:themeColor="accent4" w:themeTint="9A" w:sz="4" w:space="0"/>
-          <w:right w:val="none"/>
+          <w:right w:val="none" w:color="000000" w:sz="4" w:space="0"/>
         </w:tcBorders>
       </w:tcPr>
     </w:tblStylePr>
@@ -5383,10 +5391,10 @@
       <w:tcPr>
         <w:shd w:color="ffffff"/>
         <w:tcBorders>
-          <w:top w:val="none"/>
+          <w:top w:val="none" w:color="000000" w:sz="4" w:space="0"/>
           <w:left w:val="single" w:color="000000" w:themeColor="accent4" w:themeTint="9A" w:sz="4" w:space="0"/>
-          <w:bottom w:val="none"/>
-          <w:right w:val="none"/>
+          <w:bottom w:val="none" w:color="000000" w:sz="4" w:space="0"/>
+          <w:right w:val="none" w:color="000000" w:sz="4" w:space="0"/>
         </w:tcBorders>
       </w:tcPr>
     </w:tblStylePr>
@@ -5401,16 +5409,16 @@
         <w:shd w:val="clear" w:color="ffffff" w:themeColor="light1" w:fill="ffffff" w:themeFill="light1"/>
         <w:tcBorders>
           <w:top w:val="single" w:color="000000" w:themeColor="accent4" w:themeTint="9A" w:sz="4" w:space="0"/>
-          <w:left w:val="none"/>
-          <w:bottom w:val="none"/>
-          <w:right w:val="none"/>
-        </w:tcBorders>
-      </w:tcPr>
-    </w:tblStylePr>
-  </w:style>
-  <w:style w:type="table" w:styleId="100">
+          <w:left w:val="none" w:color="000000" w:sz="4" w:space="0"/>
+          <w:bottom w:val="none" w:color="000000" w:sz="4" w:space="0"/>
+          <w:right w:val="none" w:color="000000" w:sz="4" w:space="0"/>
+        </w:tcBorders>
+      </w:tcPr>
+    </w:tblStylePr>
+  </w:style>
+  <w:style w:type="table" w:styleId="722">
     <w:name w:val="Grid Table 7 Colorful - Accent 5"/>
-    <w:basedOn w:val="599"/>
+    <w:basedOn w:val="813"/>
     <w:uiPriority w:val="99"/>
     <w:pPr>
       <w:spacing w:after="0" w:line="240" w:lineRule="auto"/>
@@ -5461,9 +5469,9 @@
       <w:tcPr>
         <w:shd w:color="ffffff"/>
         <w:tcBorders>
-          <w:top w:val="none"/>
-          <w:left w:val="none"/>
-          <w:bottom w:val="none"/>
+          <w:top w:val="none" w:color="000000" w:sz="4" w:space="0"/>
+          <w:left w:val="none" w:color="000000" w:sz="4" w:space="0"/>
+          <w:bottom w:val="none" w:color="000000" w:sz="4" w:space="0"/>
           <w:right w:val="single" w:color="000000" w:themeColor="accent5" w:themeTint="90" w:sz="4" w:space="0"/>
         </w:tcBorders>
       </w:tcPr>
@@ -5478,10 +5486,10 @@
       <w:tcPr>
         <w:shd w:val="clear" w:color="ffffff" w:themeColor="light1" w:fill="ffffff" w:themeFill="light1"/>
         <w:tcBorders>
-          <w:top w:val="none"/>
-          <w:left w:val="none"/>
+          <w:top w:val="none" w:color="000000" w:sz="4" w:space="0"/>
+          <w:left w:val="none" w:color="000000" w:sz="4" w:space="0"/>
           <w:bottom w:val="single" w:color="000000" w:themeColor="accent5" w:themeTint="90" w:sz="4" w:space="0"/>
-          <w:right w:val="none"/>
+          <w:right w:val="none" w:color="000000" w:sz="4" w:space="0"/>
         </w:tcBorders>
       </w:tcPr>
     </w:tblStylePr>
@@ -5495,10 +5503,10 @@
       <w:tcPr>
         <w:shd w:color="ffffff"/>
         <w:tcBorders>
-          <w:top w:val="none"/>
+          <w:top w:val="none" w:color="000000" w:sz="4" w:space="0"/>
           <w:left w:val="single" w:color="000000" w:themeColor="accent5" w:themeTint="90" w:sz="4" w:space="0"/>
-          <w:bottom w:val="none"/>
-          <w:right w:val="none"/>
+          <w:bottom w:val="none" w:color="000000" w:sz="4" w:space="0"/>
+          <w:right w:val="none" w:color="000000" w:sz="4" w:space="0"/>
         </w:tcBorders>
       </w:tcPr>
     </w:tblStylePr>
@@ -5513,16 +5521,16 @@
         <w:shd w:val="clear" w:color="ffffff" w:themeColor="light1" w:fill="ffffff" w:themeFill="light1"/>
         <w:tcBorders>
           <w:top w:val="single" w:color="000000" w:themeColor="accent5" w:themeTint="90" w:sz="4" w:space="0"/>
-          <w:left w:val="none"/>
-          <w:bottom w:val="none"/>
-          <w:right w:val="none"/>
-        </w:tcBorders>
-      </w:tcPr>
-    </w:tblStylePr>
-  </w:style>
-  <w:style w:type="table" w:styleId="101">
+          <w:left w:val="none" w:color="000000" w:sz="4" w:space="0"/>
+          <w:bottom w:val="none" w:color="000000" w:sz="4" w:space="0"/>
+          <w:right w:val="none" w:color="000000" w:sz="4" w:space="0"/>
+        </w:tcBorders>
+      </w:tcPr>
+    </w:tblStylePr>
+  </w:style>
+  <w:style w:type="table" w:styleId="723">
     <w:name w:val="Grid Table 7 Colorful - Accent 6"/>
-    <w:basedOn w:val="599"/>
+    <w:basedOn w:val="813"/>
     <w:uiPriority w:val="99"/>
     <w:pPr>
       <w:spacing w:after="0" w:line="240" w:lineRule="auto"/>
@@ -5573,9 +5581,9 @@
       <w:tcPr>
         <w:shd w:color="ffffff"/>
         <w:tcBorders>
-          <w:top w:val="none"/>
-          <w:left w:val="none"/>
-          <w:bottom w:val="none"/>
+          <w:top w:val="none" w:color="000000" w:sz="4" w:space="0"/>
+          <w:left w:val="none" w:color="000000" w:sz="4" w:space="0"/>
+          <w:bottom w:val="none" w:color="000000" w:sz="4" w:space="0"/>
           <w:right w:val="single" w:color="000000" w:themeColor="accent6" w:themeTint="90" w:sz="4" w:space="0"/>
         </w:tcBorders>
       </w:tcPr>
@@ -5590,10 +5598,10 @@
       <w:tcPr>
         <w:shd w:val="clear" w:color="ffffff" w:themeColor="light1" w:fill="ffffff" w:themeFill="light1"/>
         <w:tcBorders>
-          <w:top w:val="none"/>
-          <w:left w:val="none"/>
+          <w:top w:val="none" w:color="000000" w:sz="4" w:space="0"/>
+          <w:left w:val="none" w:color="000000" w:sz="4" w:space="0"/>
           <w:bottom w:val="single" w:color="000000" w:themeColor="accent6" w:themeTint="90" w:sz="4" w:space="0"/>
-          <w:right w:val="none"/>
+          <w:right w:val="none" w:color="000000" w:sz="4" w:space="0"/>
         </w:tcBorders>
       </w:tcPr>
     </w:tblStylePr>
@@ -5607,10 +5615,10 @@
       <w:tcPr>
         <w:shd w:color="ffffff"/>
         <w:tcBorders>
-          <w:top w:val="none"/>
+          <w:top w:val="none" w:color="000000" w:sz="4" w:space="0"/>
           <w:left w:val="single" w:color="000000" w:themeColor="accent6" w:themeTint="90" w:sz="4" w:space="0"/>
-          <w:bottom w:val="none"/>
-          <w:right w:val="none"/>
+          <w:bottom w:val="none" w:color="000000" w:sz="4" w:space="0"/>
+          <w:right w:val="none" w:color="000000" w:sz="4" w:space="0"/>
         </w:tcBorders>
       </w:tcPr>
     </w:tblStylePr>
@@ -5625,16 +5633,16 @@
         <w:shd w:val="clear" w:color="ffffff" w:themeColor="light1" w:fill="ffffff" w:themeFill="light1"/>
         <w:tcBorders>
           <w:top w:val="single" w:color="000000" w:themeColor="accent6" w:themeTint="90" w:sz="4" w:space="0"/>
-          <w:left w:val="none"/>
-          <w:bottom w:val="none"/>
-          <w:right w:val="none"/>
-        </w:tcBorders>
-      </w:tcPr>
-    </w:tblStylePr>
-  </w:style>
-  <w:style w:type="table" w:styleId="102">
+          <w:left w:val="none" w:color="000000" w:sz="4" w:space="0"/>
+          <w:bottom w:val="none" w:color="000000" w:sz="4" w:space="0"/>
+          <w:right w:val="none" w:color="000000" w:sz="4" w:space="0"/>
+        </w:tcBorders>
+      </w:tcPr>
+    </w:tblStylePr>
+  </w:style>
+  <w:style w:type="table" w:styleId="724">
     <w:name w:val="List Table 1 Light"/>
-    <w:basedOn w:val="599"/>
+    <w:basedOn w:val="813"/>
     <w:uiPriority w:val="99"/>
     <w:pPr>
       <w:spacing w:after="0" w:line="240" w:lineRule="auto"/>
@@ -5695,9 +5703,9 @@
       </w:tcPr>
     </w:tblStylePr>
   </w:style>
-  <w:style w:type="table" w:styleId="103">
+  <w:style w:type="table" w:styleId="725">
     <w:name w:val="List Table 1 Light - Accent 1"/>
-    <w:basedOn w:val="599"/>
+    <w:basedOn w:val="813"/>
     <w:uiPriority w:val="99"/>
     <w:pPr>
       <w:spacing w:after="0" w:line="240" w:lineRule="auto"/>
@@ -5758,9 +5766,9 @@
       </w:tcPr>
     </w:tblStylePr>
   </w:style>
-  <w:style w:type="table" w:styleId="104">
+  <w:style w:type="table" w:styleId="726">
     <w:name w:val="List Table 1 Light - Accent 2"/>
-    <w:basedOn w:val="599"/>
+    <w:basedOn w:val="813"/>
     <w:uiPriority w:val="99"/>
     <w:pPr>
       <w:spacing w:after="0" w:line="240" w:lineRule="auto"/>
@@ -5821,9 +5829,9 @@
       </w:tcPr>
     </w:tblStylePr>
   </w:style>
-  <w:style w:type="table" w:styleId="105">
+  <w:style w:type="table" w:styleId="727">
     <w:name w:val="List Table 1 Light - Accent 3"/>
-    <w:basedOn w:val="599"/>
+    <w:basedOn w:val="813"/>
     <w:uiPriority w:val="99"/>
     <w:pPr>
       <w:spacing w:after="0" w:line="240" w:lineRule="auto"/>
@@ -5884,9 +5892,9 @@
       </w:tcPr>
     </w:tblStylePr>
   </w:style>
-  <w:style w:type="table" w:styleId="106">
+  <w:style w:type="table" w:styleId="728">
     <w:name w:val="List Table 1 Light - Accent 4"/>
-    <w:basedOn w:val="599"/>
+    <w:basedOn w:val="813"/>
     <w:uiPriority w:val="99"/>
     <w:pPr>
       <w:spacing w:after="0" w:line="240" w:lineRule="auto"/>
@@ -5947,9 +5955,9 @@
       </w:tcPr>
     </w:tblStylePr>
   </w:style>
-  <w:style w:type="table" w:styleId="107">
+  <w:style w:type="table" w:styleId="729">
     <w:name w:val="List Table 1 Light - Accent 5"/>
-    <w:basedOn w:val="599"/>
+    <w:basedOn w:val="813"/>
     <w:uiPriority w:val="99"/>
     <w:pPr>
       <w:spacing w:after="0" w:line="240" w:lineRule="auto"/>
@@ -6010,9 +6018,9 @@
       </w:tcPr>
     </w:tblStylePr>
   </w:style>
-  <w:style w:type="table" w:styleId="108">
+  <w:style w:type="table" w:styleId="730">
     <w:name w:val="List Table 1 Light - Accent 6"/>
-    <w:basedOn w:val="599"/>
+    <w:basedOn w:val="813"/>
     <w:uiPriority w:val="99"/>
     <w:pPr>
       <w:spacing w:after="0" w:line="240" w:lineRule="auto"/>
@@ -6073,9 +6081,9 @@
       </w:tcPr>
     </w:tblStylePr>
   </w:style>
-  <w:style w:type="table" w:styleId="109">
+  <w:style w:type="table" w:styleId="731">
     <w:name w:val="List Table 2"/>
-    <w:basedOn w:val="599"/>
+    <w:basedOn w:val="813"/>
     <w:uiPriority w:val="99"/>
     <w:pPr>
       <w:spacing w:after="0" w:line="240" w:lineRule="auto"/>
@@ -6159,9 +6167,9 @@
       </w:tcPr>
     </w:tblStylePr>
   </w:style>
-  <w:style w:type="table" w:styleId="110">
+  <w:style w:type="table" w:styleId="732">
     <w:name w:val="List Table 2 - Accent 1"/>
-    <w:basedOn w:val="599"/>
+    <w:basedOn w:val="813"/>
     <w:uiPriority w:val="99"/>
     <w:pPr>
       <w:spacing w:after="0" w:line="240" w:lineRule="auto"/>
@@ -6245,9 +6253,9 @@
       </w:tcPr>
     </w:tblStylePr>
   </w:style>
-  <w:style w:type="table" w:styleId="111">
+  <w:style w:type="table" w:styleId="733">
     <w:name w:val="List Table 2 - Accent 2"/>
-    <w:basedOn w:val="599"/>
+    <w:basedOn w:val="813"/>
     <w:uiPriority w:val="99"/>
     <w:pPr>
       <w:spacing w:after="0" w:line="240" w:lineRule="auto"/>
@@ -6331,9 +6339,9 @@
       </w:tcPr>
     </w:tblStylePr>
   </w:style>
-  <w:style w:type="table" w:styleId="112">
+  <w:style w:type="table" w:styleId="734">
     <w:name w:val="List Table 2 - Accent 3"/>
-    <w:basedOn w:val="599"/>
+    <w:basedOn w:val="813"/>
     <w:uiPriority w:val="99"/>
     <w:pPr>
       <w:spacing w:after="0" w:line="240" w:lineRule="auto"/>
@@ -6417,9 +6425,9 @@
       </w:tcPr>
     </w:tblStylePr>
   </w:style>
-  <w:style w:type="table" w:styleId="113">
+  <w:style w:type="table" w:styleId="735">
     <w:name w:val="List Table 2 - Accent 4"/>
-    <w:basedOn w:val="599"/>
+    <w:basedOn w:val="813"/>
     <w:uiPriority w:val="99"/>
     <w:pPr>
       <w:spacing w:after="0" w:line="240" w:lineRule="auto"/>
@@ -6503,9 +6511,9 @@
       </w:tcPr>
     </w:tblStylePr>
   </w:style>
-  <w:style w:type="table" w:styleId="114">
+  <w:style w:type="table" w:styleId="736">
     <w:name w:val="List Table 2 - Accent 5"/>
-    <w:basedOn w:val="599"/>
+    <w:basedOn w:val="813"/>
     <w:uiPriority w:val="99"/>
     <w:pPr>
       <w:spacing w:after="0" w:line="240" w:lineRule="auto"/>
@@ -6589,9 +6597,9 @@
       </w:tcPr>
     </w:tblStylePr>
   </w:style>
-  <w:style w:type="table" w:styleId="115">
+  <w:style w:type="table" w:styleId="737">
     <w:name w:val="List Table 2 - Accent 6"/>
-    <w:basedOn w:val="599"/>
+    <w:basedOn w:val="813"/>
     <w:uiPriority w:val="99"/>
     <w:pPr>
       <w:spacing w:after="0" w:line="240" w:lineRule="auto"/>
@@ -6675,9 +6683,9 @@
       </w:tcPr>
     </w:tblStylePr>
   </w:style>
-  <w:style w:type="table" w:styleId="116">
+  <w:style w:type="table" w:styleId="738">
     <w:name w:val="List Table 3"/>
-    <w:basedOn w:val="599"/>
+    <w:basedOn w:val="813"/>
     <w:uiPriority w:val="99"/>
     <w:pPr>
       <w:spacing w:after="0" w:line="240" w:lineRule="auto"/>
@@ -6749,9 +6757,9 @@
       </w:rPr>
     </w:tblStylePr>
   </w:style>
-  <w:style w:type="table" w:styleId="117">
+  <w:style w:type="table" w:styleId="739">
     <w:name w:val="List Table 3 - Accent 1"/>
-    <w:basedOn w:val="599"/>
+    <w:basedOn w:val="813"/>
     <w:uiPriority w:val="99"/>
     <w:pPr>
       <w:spacing w:after="0" w:line="240" w:lineRule="auto"/>
@@ -6823,9 +6831,9 @@
       </w:rPr>
     </w:tblStylePr>
   </w:style>
-  <w:style w:type="table" w:styleId="118">
+  <w:style w:type="table" w:styleId="740">
     <w:name w:val="List Table 3 - Accent 2"/>
-    <w:basedOn w:val="599"/>
+    <w:basedOn w:val="813"/>
     <w:uiPriority w:val="99"/>
     <w:pPr>
       <w:spacing w:after="0" w:line="240" w:lineRule="auto"/>
@@ -6897,9 +6905,9 @@
       </w:rPr>
     </w:tblStylePr>
   </w:style>
-  <w:style w:type="table" w:styleId="119">
+  <w:style w:type="table" w:styleId="741">
     <w:name w:val="List Table 3 - Accent 3"/>
-    <w:basedOn w:val="599"/>
+    <w:basedOn w:val="813"/>
     <w:uiPriority w:val="99"/>
     <w:pPr>
       <w:spacing w:after="0" w:line="240" w:lineRule="auto"/>
@@ -6971,9 +6979,9 @@
       </w:rPr>
     </w:tblStylePr>
   </w:style>
-  <w:style w:type="table" w:styleId="120">
+  <w:style w:type="table" w:styleId="742">
     <w:name w:val="List Table 3 - Accent 4"/>
-    <w:basedOn w:val="599"/>
+    <w:basedOn w:val="813"/>
     <w:uiPriority w:val="99"/>
     <w:pPr>
       <w:spacing w:after="0" w:line="240" w:lineRule="auto"/>
@@ -7045,9 +7053,9 @@
       </w:rPr>
     </w:tblStylePr>
   </w:style>
-  <w:style w:type="table" w:styleId="121">
+  <w:style w:type="table" w:styleId="743">
     <w:name w:val="List Table 3 - Accent 5"/>
-    <w:basedOn w:val="599"/>
+    <w:basedOn w:val="813"/>
     <w:uiPriority w:val="99"/>
     <w:pPr>
       <w:spacing w:after="0" w:line="240" w:lineRule="auto"/>
@@ -7119,9 +7127,9 @@
       </w:rPr>
     </w:tblStylePr>
   </w:style>
-  <w:style w:type="table" w:styleId="122">
+  <w:style w:type="table" w:styleId="744">
     <w:name w:val="List Table 3 - Accent 6"/>
-    <w:basedOn w:val="599"/>
+    <w:basedOn w:val="813"/>
     <w:uiPriority w:val="99"/>
     <w:pPr>
       <w:spacing w:after="0" w:line="240" w:lineRule="auto"/>
@@ -7193,9 +7201,9 @@
       </w:rPr>
     </w:tblStylePr>
   </w:style>
-  <w:style w:type="table" w:styleId="123">
+  <w:style w:type="table" w:styleId="745">
     <w:name w:val="List Table 4"/>
-    <w:basedOn w:val="599"/>
+    <w:basedOn w:val="813"/>
     <w:uiPriority w:val="99"/>
     <w:pPr>
       <w:spacing w:after="0" w:line="240" w:lineRule="auto"/>
@@ -7262,9 +7270,9 @@
       </w:rPr>
     </w:tblStylePr>
   </w:style>
-  <w:style w:type="table" w:styleId="124">
+  <w:style w:type="table" w:styleId="746">
     <w:name w:val="List Table 4 - Accent 1"/>
-    <w:basedOn w:val="599"/>
+    <w:basedOn w:val="813"/>
     <w:uiPriority w:val="99"/>
     <w:pPr>
       <w:spacing w:after="0" w:line="240" w:lineRule="auto"/>
@@ -7331,9 +7339,9 @@
       </w:rPr>
     </w:tblStylePr>
   </w:style>
-  <w:style w:type="table" w:styleId="125">
+  <w:style w:type="table" w:styleId="747">
     <w:name w:val="List Table 4 - Accent 2"/>
-    <w:basedOn w:val="599"/>
+    <w:basedOn w:val="813"/>
     <w:uiPriority w:val="99"/>
     <w:pPr>
       <w:spacing w:after="0" w:line="240" w:lineRule="auto"/>
@@ -7400,9 +7408,9 @@
       </w:rPr>
     </w:tblStylePr>
   </w:style>
-  <w:style w:type="table" w:styleId="126">
+  <w:style w:type="table" w:styleId="748">
     <w:name w:val="List Table 4 - Accent 3"/>
-    <w:basedOn w:val="599"/>
+    <w:basedOn w:val="813"/>
     <w:uiPriority w:val="99"/>
     <w:pPr>
       <w:spacing w:after="0" w:line="240" w:lineRule="auto"/>
@@ -7469,9 +7477,9 @@
       </w:rPr>
     </w:tblStylePr>
   </w:style>
-  <w:style w:type="table" w:styleId="127">
+  <w:style w:type="table" w:styleId="749">
     <w:name w:val="List Table 4 - Accent 4"/>
-    <w:basedOn w:val="599"/>
+    <w:basedOn w:val="813"/>
     <w:uiPriority w:val="99"/>
     <w:pPr>
       <w:spacing w:after="0" w:line="240" w:lineRule="auto"/>
@@ -7538,9 +7546,9 @@
       </w:rPr>
     </w:tblStylePr>
   </w:style>
-  <w:style w:type="table" w:styleId="128">
+  <w:style w:type="table" w:styleId="750">
     <w:name w:val="List Table 4 - Accent 5"/>
-    <w:basedOn w:val="599"/>
+    <w:basedOn w:val="813"/>
     <w:uiPriority w:val="99"/>
     <w:pPr>
       <w:spacing w:after="0" w:line="240" w:lineRule="auto"/>
@@ -7607,9 +7615,9 @@
       </w:rPr>
     </w:tblStylePr>
   </w:style>
-  <w:style w:type="table" w:styleId="129">
+  <w:style w:type="table" w:styleId="751">
     <w:name w:val="List Table 4 - Accent 6"/>
-    <w:basedOn w:val="599"/>
+    <w:basedOn w:val="813"/>
     <w:uiPriority w:val="99"/>
     <w:pPr>
       <w:spacing w:after="0" w:line="240" w:lineRule="auto"/>
@@ -7676,9 +7684,9 @@
       </w:rPr>
     </w:tblStylePr>
   </w:style>
-  <w:style w:type="table" w:styleId="130">
+  <w:style w:type="table" w:styleId="752">
     <w:name w:val="List Table 5 Dark"/>
-    <w:basedOn w:val="599"/>
+    <w:basedOn w:val="813"/>
     <w:uiPriority w:val="99"/>
     <w:pPr>
       <w:spacing w:after="0" w:line="240" w:lineRule="auto"/>
@@ -7783,9 +7791,9 @@
       </w:rPr>
     </w:tblStylePr>
   </w:style>
-  <w:style w:type="table" w:styleId="131">
+  <w:style w:type="table" w:styleId="753">
     <w:name w:val="List Table 5 Dark - Accent 1"/>
-    <w:basedOn w:val="599"/>
+    <w:basedOn w:val="813"/>
     <w:uiPriority w:val="99"/>
     <w:pPr>
       <w:spacing w:after="0" w:line="240" w:lineRule="auto"/>
@@ -7890,9 +7898,9 @@
       </w:rPr>
     </w:tblStylePr>
   </w:style>
-  <w:style w:type="table" w:styleId="132">
+  <w:style w:type="table" w:styleId="754">
     <w:name w:val="List Table 5 Dark - Accent 2"/>
-    <w:basedOn w:val="599"/>
+    <w:basedOn w:val="813"/>
     <w:uiPriority w:val="99"/>
     <w:pPr>
       <w:spacing w:after="0" w:line="240" w:lineRule="auto"/>
@@ -7997,9 +8005,9 @@
       </w:rPr>
     </w:tblStylePr>
   </w:style>
-  <w:style w:type="table" w:styleId="133">
+  <w:style w:type="table" w:styleId="755">
     <w:name w:val="List Table 5 Dark - Accent 3"/>
-    <w:basedOn w:val="599"/>
+    <w:basedOn w:val="813"/>
     <w:uiPriority w:val="99"/>
     <w:pPr>
       <w:spacing w:after="0" w:line="240" w:lineRule="auto"/>
@@ -8104,9 +8112,9 @@
       </w:rPr>
     </w:tblStylePr>
   </w:style>
-  <w:style w:type="table" w:styleId="134">
+  <w:style w:type="table" w:styleId="756">
     <w:name w:val="List Table 5 Dark - Accent 4"/>
-    <w:basedOn w:val="599"/>
+    <w:basedOn w:val="813"/>
     <w:uiPriority w:val="99"/>
     <w:pPr>
       <w:spacing w:after="0" w:line="240" w:lineRule="auto"/>
@@ -8211,9 +8219,9 @@
       </w:rPr>
     </w:tblStylePr>
   </w:style>
-  <w:style w:type="table" w:styleId="135">
+  <w:style w:type="table" w:styleId="757">
     <w:name w:val="List Table 5 Dark - Accent 5"/>
-    <w:basedOn w:val="599"/>
+    <w:basedOn w:val="813"/>
     <w:uiPriority w:val="99"/>
     <w:pPr>
       <w:spacing w:after="0" w:line="240" w:lineRule="auto"/>
@@ -8318,9 +8326,9 @@
       </w:rPr>
     </w:tblStylePr>
   </w:style>
-  <w:style w:type="table" w:styleId="136">
+  <w:style w:type="table" w:styleId="758">
     <w:name w:val="List Table 5 Dark - Accent 6"/>
-    <w:basedOn w:val="599"/>
+    <w:basedOn w:val="813"/>
     <w:uiPriority w:val="99"/>
     <w:pPr>
       <w:spacing w:after="0" w:line="240" w:lineRule="auto"/>
@@ -8425,9 +8433,9 @@
       </w:rPr>
     </w:tblStylePr>
   </w:style>
-  <w:style w:type="table" w:styleId="137">
+  <w:style w:type="table" w:styleId="759">
     <w:name w:val="List Table 6 Colorful"/>
-    <w:basedOn w:val="599"/>
+    <w:basedOn w:val="813"/>
     <w:uiPriority w:val="99"/>
     <w:pPr>
       <w:spacing w:after="0" w:line="240" w:lineRule="auto"/>
@@ -8498,9 +8506,9 @@
       </w:tcPr>
     </w:tblStylePr>
   </w:style>
-  <w:style w:type="table" w:styleId="138">
+  <w:style w:type="table" w:styleId="760">
     <w:name w:val="List Table 6 Colorful - Accent 1"/>
-    <w:basedOn w:val="599"/>
+    <w:basedOn w:val="813"/>
     <w:uiPriority w:val="99"/>
     <w:pPr>
       <w:spacing w:after="0" w:line="240" w:lineRule="auto"/>
@@ -8571,9 +8579,9 @@
       </w:tcPr>
     </w:tblStylePr>
   </w:style>
-  <w:style w:type="table" w:styleId="139">
+  <w:style w:type="table" w:styleId="761">
     <w:name w:val="List Table 6 Colorful - Accent 2"/>
-    <w:basedOn w:val="599"/>
+    <w:basedOn w:val="813"/>
     <w:uiPriority w:val="99"/>
     <w:pPr>
       <w:spacing w:after="0" w:line="240" w:lineRule="auto"/>
@@ -8644,9 +8652,9 @@
       </w:tcPr>
     </w:tblStylePr>
   </w:style>
-  <w:style w:type="table" w:styleId="140">
+  <w:style w:type="table" w:styleId="762">
     <w:name w:val="List Table 6 Colorful - Accent 3"/>
-    <w:basedOn w:val="599"/>
+    <w:basedOn w:val="813"/>
     <w:uiPriority w:val="99"/>
     <w:pPr>
       <w:spacing w:after="0" w:line="240" w:lineRule="auto"/>
@@ -8717,9 +8725,9 @@
       </w:tcPr>
     </w:tblStylePr>
   </w:style>
-  <w:style w:type="table" w:styleId="141">
+  <w:style w:type="table" w:styleId="763">
     <w:name w:val="List Table 6 Colorful - Accent 4"/>
-    <w:basedOn w:val="599"/>
+    <w:basedOn w:val="813"/>
     <w:uiPriority w:val="99"/>
     <w:pPr>
       <w:spacing w:after="0" w:line="240" w:lineRule="auto"/>
@@ -8790,9 +8798,9 @@
       </w:tcPr>
     </w:tblStylePr>
   </w:style>
-  <w:style w:type="table" w:styleId="142">
+  <w:style w:type="table" w:styleId="764">
     <w:name w:val="List Table 6 Colorful - Accent 5"/>
-    <w:basedOn w:val="599"/>
+    <w:basedOn w:val="813"/>
     <w:uiPriority w:val="99"/>
     <w:pPr>
       <w:spacing w:after="0" w:line="240" w:lineRule="auto"/>
@@ -8863,9 +8871,9 @@
       </w:tcPr>
     </w:tblStylePr>
   </w:style>
-  <w:style w:type="table" w:styleId="143">
+  <w:style w:type="table" w:styleId="765">
     <w:name w:val="List Table 6 Colorful - Accent 6"/>
-    <w:basedOn w:val="599"/>
+    <w:basedOn w:val="813"/>
     <w:uiPriority w:val="99"/>
     <w:pPr>
       <w:spacing w:after="0" w:line="240" w:lineRule="auto"/>
@@ -8936,9 +8944,9 @@
       </w:tcPr>
     </w:tblStylePr>
   </w:style>
-  <w:style w:type="table" w:styleId="144">
+  <w:style w:type="table" w:styleId="766">
     <w:name w:val="List Table 7 Colorful"/>
-    <w:basedOn w:val="599"/>
+    <w:basedOn w:val="813"/>
     <w:uiPriority w:val="99"/>
     <w:pPr>
       <w:spacing w:after="0" w:line="240" w:lineRule="auto"/>
@@ -8986,9 +8994,9 @@
       <w:tcPr>
         <w:shd w:color="ffffff"/>
         <w:tcBorders>
-          <w:top w:val="none"/>
-          <w:left w:val="none"/>
-          <w:bottom w:val="none"/>
+          <w:top w:val="none" w:color="000000" w:sz="4" w:space="0"/>
+          <w:left w:val="none" w:color="000000" w:sz="4" w:space="0"/>
+          <w:bottom w:val="none" w:color="000000" w:sz="4" w:space="0"/>
           <w:right w:val="single" w:color="000000" w:themeColor="text1" w:themeTint="80" w:sz="4" w:space="0"/>
         </w:tcBorders>
       </w:tcPr>
@@ -9003,10 +9011,10 @@
       <w:tcPr>
         <w:shd w:val="clear" w:color="ffffff" w:themeColor="light1" w:fill="ffffff" w:themeFill="light1"/>
         <w:tcBorders>
-          <w:top w:val="none"/>
-          <w:left w:val="none"/>
+          <w:top w:val="none" w:color="000000" w:sz="4" w:space="0"/>
+          <w:left w:val="none" w:color="000000" w:sz="4" w:space="0"/>
           <w:bottom w:val="single" w:color="000000" w:themeColor="text1" w:themeTint="80" w:sz="4" w:space="0"/>
-          <w:right w:val="none"/>
+          <w:right w:val="none" w:color="000000" w:sz="4" w:space="0"/>
         </w:tcBorders>
       </w:tcPr>
     </w:tblStylePr>
@@ -9020,10 +9028,10 @@
       <w:tcPr>
         <w:shd w:color="ffffff"/>
         <w:tcBorders>
-          <w:top w:val="none"/>
+          <w:top w:val="none" w:color="000000" w:sz="4" w:space="0"/>
           <w:left w:val="single" w:color="000000" w:themeColor="text1" w:themeTint="80" w:sz="4" w:space="0"/>
-          <w:bottom w:val="none"/>
-          <w:right w:val="none"/>
+          <w:bottom w:val="none" w:color="000000" w:sz="4" w:space="0"/>
+          <w:right w:val="none" w:color="000000" w:sz="4" w:space="0"/>
         </w:tcBorders>
       </w:tcPr>
     </w:tblStylePr>
@@ -9038,9 +9046,9 @@
         <w:shd w:val="clear" w:color="ffffff" w:themeColor="light1" w:fill="ffffff" w:themeFill="light1"/>
         <w:tcBorders>
           <w:top w:val="single" w:color="000000" w:themeColor="text1" w:themeTint="80" w:sz="4" w:space="0"/>
-          <w:left w:val="none"/>
-          <w:bottom w:val="none"/>
-          <w:right w:val="none"/>
+          <w:left w:val="none" w:color="000000" w:sz="4" w:space="0"/>
+          <w:bottom w:val="none" w:color="000000" w:sz="4" w:space="0"/>
+          <w:right w:val="none" w:color="000000" w:sz="4" w:space="0"/>
         </w:tcBorders>
       </w:tcPr>
     </w:tblStylePr>
@@ -9052,9 +9060,9 @@
       </w:rPr>
     </w:tblStylePr>
   </w:style>
-  <w:style w:type="table" w:styleId="145">
+  <w:style w:type="table" w:styleId="767">
     <w:name w:val="List Table 7 Colorful - Accent 1"/>
-    <w:basedOn w:val="599"/>
+    <w:basedOn w:val="813"/>
     <w:uiPriority w:val="99"/>
     <w:pPr>
       <w:spacing w:after="0" w:line="240" w:lineRule="auto"/>
@@ -9102,9 +9110,9 @@
       <w:tcPr>
         <w:shd w:color="ffffff"/>
         <w:tcBorders>
-          <w:top w:val="none"/>
-          <w:left w:val="none"/>
-          <w:bottom w:val="none"/>
+          <w:top w:val="none" w:color="000000" w:sz="4" w:space="0"/>
+          <w:left w:val="none" w:color="000000" w:sz="4" w:space="0"/>
+          <w:bottom w:val="none" w:color="000000" w:sz="4" w:space="0"/>
           <w:right w:val="single" w:color="000000" w:themeColor="accent1" w:sz="4" w:space="0"/>
         </w:tcBorders>
       </w:tcPr>
@@ -9119,10 +9127,10 @@
       <w:tcPr>
         <w:shd w:val="clear" w:color="ffffff" w:themeColor="light1" w:fill="ffffff" w:themeFill="light1"/>
         <w:tcBorders>
-          <w:top w:val="none"/>
-          <w:left w:val="none"/>
+          <w:top w:val="none" w:color="000000" w:sz="4" w:space="0"/>
+          <w:left w:val="none" w:color="000000" w:sz="4" w:space="0"/>
           <w:bottom w:val="single" w:color="000000" w:themeColor="accent1" w:sz="4" w:space="0"/>
-          <w:right w:val="none"/>
+          <w:right w:val="none" w:color="000000" w:sz="4" w:space="0"/>
         </w:tcBorders>
       </w:tcPr>
     </w:tblStylePr>
@@ -9136,10 +9144,10 @@
       <w:tcPr>
         <w:shd w:color="ffffff"/>
         <w:tcBorders>
-          <w:top w:val="none"/>
+          <w:top w:val="none" w:color="000000" w:sz="4" w:space="0"/>
           <w:left w:val="single" w:color="000000" w:themeColor="accent1" w:sz="4" w:space="0"/>
-          <w:bottom w:val="none"/>
-          <w:right w:val="none"/>
+          <w:bottom w:val="none" w:color="000000" w:sz="4" w:space="0"/>
+          <w:right w:val="none" w:color="000000" w:sz="4" w:space="0"/>
         </w:tcBorders>
       </w:tcPr>
     </w:tblStylePr>
@@ -9154,9 +9162,9 @@
         <w:shd w:val="clear" w:color="ffffff" w:themeColor="light1" w:fill="ffffff" w:themeFill="light1"/>
         <w:tcBorders>
           <w:top w:val="single" w:color="000000" w:themeColor="accent1" w:sz="4" w:space="0"/>
-          <w:left w:val="none"/>
-          <w:bottom w:val="none"/>
-          <w:right w:val="none"/>
+          <w:left w:val="none" w:color="000000" w:sz="4" w:space="0"/>
+          <w:bottom w:val="none" w:color="000000" w:sz="4" w:space="0"/>
+          <w:right w:val="none" w:color="000000" w:sz="4" w:space="0"/>
         </w:tcBorders>
       </w:tcPr>
     </w:tblStylePr>
@@ -9168,9 +9176,9 @@
       </w:rPr>
     </w:tblStylePr>
   </w:style>
-  <w:style w:type="table" w:styleId="146">
+  <w:style w:type="table" w:styleId="768">
     <w:name w:val="List Table 7 Colorful - Accent 2"/>
-    <w:basedOn w:val="599"/>
+    <w:basedOn w:val="813"/>
     <w:uiPriority w:val="99"/>
     <w:pPr>
       <w:spacing w:after="0" w:line="240" w:lineRule="auto"/>
@@ -9218,9 +9226,9 @@
       <w:tcPr>
         <w:shd w:color="ffffff"/>
         <w:tcBorders>
-          <w:top w:val="none"/>
-          <w:left w:val="none"/>
-          <w:bottom w:val="none"/>
+          <w:top w:val="none" w:color="000000" w:sz="4" w:space="0"/>
+          <w:left w:val="none" w:color="000000" w:sz="4" w:space="0"/>
+          <w:bottom w:val="none" w:color="000000" w:sz="4" w:space="0"/>
           <w:right w:val="single" w:color="000000" w:themeColor="accent2" w:themeTint="97" w:sz="4" w:space="0"/>
         </w:tcBorders>
       </w:tcPr>
@@ -9235,10 +9243,10 @@
       <w:tcPr>
         <w:shd w:val="clear" w:color="ffffff" w:themeColor="light1" w:fill="ffffff" w:themeFill="light1"/>
         <w:tcBorders>
-          <w:top w:val="none"/>
-          <w:left w:val="none"/>
+          <w:top w:val="none" w:color="000000" w:sz="4" w:space="0"/>
+          <w:left w:val="none" w:color="000000" w:sz="4" w:space="0"/>
           <w:bottom w:val="single" w:color="000000" w:themeColor="accent2" w:themeTint="97" w:sz="4" w:space="0"/>
-          <w:right w:val="none"/>
+          <w:right w:val="none" w:color="000000" w:sz="4" w:space="0"/>
         </w:tcBorders>
       </w:tcPr>
     </w:tblStylePr>
@@ -9252,10 +9260,10 @@
       <w:tcPr>
         <w:shd w:color="ffffff"/>
         <w:tcBorders>
-          <w:top w:val="none"/>
+          <w:top w:val="none" w:color="000000" w:sz="4" w:space="0"/>
           <w:left w:val="single" w:color="000000" w:themeColor="accent2" w:themeTint="97" w:sz="4" w:space="0"/>
-          <w:bottom w:val="none"/>
-          <w:right w:val="none"/>
+          <w:bottom w:val="none" w:color="000000" w:sz="4" w:space="0"/>
+          <w:right w:val="none" w:color="000000" w:sz="4" w:space="0"/>
         </w:tcBorders>
       </w:tcPr>
     </w:tblStylePr>
@@ -9270,9 +9278,9 @@
         <w:shd w:val="clear" w:color="ffffff" w:themeColor="light1" w:fill="ffffff" w:themeFill="light1"/>
         <w:tcBorders>
           <w:top w:val="single" w:color="000000" w:themeColor="accent2" w:themeTint="97" w:sz="4" w:space="0"/>
-          <w:left w:val="none"/>
-          <w:bottom w:val="none"/>
-          <w:right w:val="none"/>
+          <w:left w:val="none" w:color="000000" w:sz="4" w:space="0"/>
+          <w:bottom w:val="none" w:color="000000" w:sz="4" w:space="0"/>
+          <w:right w:val="none" w:color="000000" w:sz="4" w:space="0"/>
         </w:tcBorders>
       </w:tcPr>
     </w:tblStylePr>
@@ -9284,9 +9292,9 @@
       </w:rPr>
     </w:tblStylePr>
   </w:style>
-  <w:style w:type="table" w:styleId="147">
+  <w:style w:type="table" w:styleId="769">
     <w:name w:val="List Table 7 Colorful - Accent 3"/>
-    <w:basedOn w:val="599"/>
+    <w:basedOn w:val="813"/>
     <w:uiPriority w:val="99"/>
     <w:pPr>
       <w:spacing w:after="0" w:line="240" w:lineRule="auto"/>
@@ -9334,9 +9342,9 @@
       <w:tcPr>
         <w:shd w:color="ffffff"/>
         <w:tcBorders>
-          <w:top w:val="none"/>
-          <w:left w:val="none"/>
-          <w:bottom w:val="none"/>
+          <w:top w:val="none" w:color="000000" w:sz="4" w:space="0"/>
+          <w:left w:val="none" w:color="000000" w:sz="4" w:space="0"/>
+          <w:bottom w:val="none" w:color="000000" w:sz="4" w:space="0"/>
           <w:right w:val="single" w:color="000000" w:themeColor="accent3" w:themeTint="98" w:sz="4" w:space="0"/>
         </w:tcBorders>
       </w:tcPr>
@@ -9351,10 +9359,10 @@
       <w:tcPr>
         <w:shd w:val="clear" w:color="ffffff" w:themeColor="light1" w:fill="ffffff" w:themeFill="light1"/>
         <w:tcBorders>
-          <w:top w:val="none"/>
-          <w:left w:val="none"/>
+          <w:top w:val="none" w:color="000000" w:sz="4" w:space="0"/>
+          <w:left w:val="none" w:color="000000" w:sz="4" w:space="0"/>
           <w:bottom w:val="single" w:color="000000" w:themeColor="accent3" w:themeTint="98" w:sz="4" w:space="0"/>
-          <w:right w:val="none"/>
+          <w:right w:val="none" w:color="000000" w:sz="4" w:space="0"/>
         </w:tcBorders>
       </w:tcPr>
     </w:tblStylePr>
@@ -9368,10 +9376,10 @@
       <w:tcPr>
         <w:shd w:color="ffffff"/>
         <w:tcBorders>
-          <w:top w:val="none"/>
+          <w:top w:val="none" w:color="000000" w:sz="4" w:space="0"/>
           <w:left w:val="single" w:color="000000" w:themeColor="accent3" w:themeTint="98" w:sz="4" w:space="0"/>
-          <w:bottom w:val="none"/>
-          <w:right w:val="none"/>
+          <w:bottom w:val="none" w:color="000000" w:sz="4" w:space="0"/>
+          <w:right w:val="none" w:color="000000" w:sz="4" w:space="0"/>
         </w:tcBorders>
       </w:tcPr>
     </w:tblStylePr>
@@ -9386,9 +9394,9 @@
         <w:shd w:val="clear" w:color="ffffff" w:themeColor="light1" w:fill="ffffff" w:themeFill="light1"/>
         <w:tcBorders>
           <w:top w:val="single" w:color="000000" w:themeColor="accent3" w:themeTint="98" w:sz="4" w:space="0"/>
-          <w:left w:val="none"/>
-          <w:bottom w:val="none"/>
-          <w:right w:val="none"/>
+          <w:left w:val="none" w:color="000000" w:sz="4" w:space="0"/>
+          <w:bottom w:val="none" w:color="000000" w:sz="4" w:space="0"/>
+          <w:right w:val="none" w:color="000000" w:sz="4" w:space="0"/>
         </w:tcBorders>
       </w:tcPr>
     </w:tblStylePr>
@@ -9400,9 +9408,9 @@
       </w:rPr>
     </w:tblStylePr>
   </w:style>
-  <w:style w:type="table" w:styleId="148">
+  <w:style w:type="table" w:styleId="770">
     <w:name w:val="List Table 7 Colorful - Accent 4"/>
-    <w:basedOn w:val="599"/>
+    <w:basedOn w:val="813"/>
     <w:uiPriority w:val="99"/>
     <w:pPr>
       <w:spacing w:after="0" w:line="240" w:lineRule="auto"/>
@@ -9450,9 +9458,9 @@
       <w:tcPr>
         <w:shd w:color="ffffff"/>
         <w:tcBorders>
-          <w:top w:val="none"/>
-          <w:left w:val="none"/>
-          <w:bottom w:val="none"/>
+          <w:top w:val="none" w:color="000000" w:sz="4" w:space="0"/>
+          <w:left w:val="none" w:color="000000" w:sz="4" w:space="0"/>
+          <w:bottom w:val="none" w:color="000000" w:sz="4" w:space="0"/>
           <w:right w:val="single" w:color="000000" w:themeColor="accent4" w:themeTint="9A" w:sz="4" w:space="0"/>
         </w:tcBorders>
       </w:tcPr>
@@ -9467,10 +9475,10 @@
       <w:tcPr>
         <w:shd w:val="clear" w:color="ffffff" w:themeColor="light1" w:fill="ffffff" w:themeFill="light1"/>
         <w:tcBorders>
-          <w:top w:val="none"/>
-          <w:left w:val="none"/>
+          <w:top w:val="none" w:color="000000" w:sz="4" w:space="0"/>
+          <w:left w:val="none" w:color="000000" w:sz="4" w:space="0"/>
           <w:bottom w:val="single" w:color="000000" w:themeColor="accent4" w:themeTint="9A" w:sz="4" w:space="0"/>
-          <w:right w:val="none"/>
+          <w:right w:val="none" w:color="000000" w:sz="4" w:space="0"/>
         </w:tcBorders>
       </w:tcPr>
     </w:tblStylePr>
@@ -9484,10 +9492,10 @@
       <w:tcPr>
         <w:shd w:color="ffffff"/>
         <w:tcBorders>
-          <w:top w:val="none"/>
+          <w:top w:val="none" w:color="000000" w:sz="4" w:space="0"/>
           <w:left w:val="single" w:color="000000" w:themeColor="accent4" w:themeTint="9A" w:sz="4" w:space="0"/>
-          <w:bottom w:val="none"/>
-          <w:right w:val="none"/>
+          <w:bottom w:val="none" w:color="000000" w:sz="4" w:space="0"/>
+          <w:right w:val="none" w:color="000000" w:sz="4" w:space="0"/>
         </w:tcBorders>
       </w:tcPr>
     </w:tblStylePr>
@@ -9502,9 +9510,9 @@
         <w:shd w:val="clear" w:color="ffffff" w:themeColor="light1" w:fill="ffffff" w:themeFill="light1"/>
         <w:tcBorders>
           <w:top w:val="single" w:color="000000" w:themeColor="accent4" w:themeTint="9A" w:sz="4" w:space="0"/>
-          <w:left w:val="none"/>
-          <w:bottom w:val="none"/>
-          <w:right w:val="none"/>
+          <w:left w:val="none" w:color="000000" w:sz="4" w:space="0"/>
+          <w:bottom w:val="none" w:color="000000" w:sz="4" w:space="0"/>
+          <w:right w:val="none" w:color="000000" w:sz="4" w:space="0"/>
         </w:tcBorders>
       </w:tcPr>
     </w:tblStylePr>
@@ -9516,9 +9524,9 @@
       </w:rPr>
     </w:tblStylePr>
   </w:style>
-  <w:style w:type="table" w:styleId="149">
+  <w:style w:type="table" w:styleId="771">
     <w:name w:val="List Table 7 Colorful - Accent 5"/>
-    <w:basedOn w:val="599"/>
+    <w:basedOn w:val="813"/>
     <w:uiPriority w:val="99"/>
     <w:pPr>
       <w:spacing w:after="0" w:line="240" w:lineRule="auto"/>
@@ -9566,9 +9574,9 @@
       <w:tcPr>
         <w:shd w:color="ffffff"/>
         <w:tcBorders>
-          <w:top w:val="none"/>
-          <w:left w:val="none"/>
-          <w:bottom w:val="none"/>
+          <w:top w:val="none" w:color="000000" w:sz="4" w:space="0"/>
+          <w:left w:val="none" w:color="000000" w:sz="4" w:space="0"/>
+          <w:bottom w:val="none" w:color="000000" w:sz="4" w:space="0"/>
           <w:right w:val="single" w:color="000000" w:themeColor="accent5" w:themeTint="9A" w:sz="4" w:space="0"/>
         </w:tcBorders>
       </w:tcPr>
@@ -9583,10 +9591,10 @@
       <w:tcPr>
         <w:shd w:val="clear" w:color="ffffff" w:themeColor="light1" w:fill="ffffff" w:themeFill="light1"/>
         <w:tcBorders>
-          <w:top w:val="none"/>
-          <w:left w:val="none"/>
+          <w:top w:val="none" w:color="000000" w:sz="4" w:space="0"/>
+          <w:left w:val="none" w:color="000000" w:sz="4" w:space="0"/>
           <w:bottom w:val="single" w:color="000000" w:themeColor="accent5" w:themeTint="9A" w:sz="4" w:space="0"/>
-          <w:right w:val="none"/>
+          <w:right w:val="none" w:color="000000" w:sz="4" w:space="0"/>
         </w:tcBorders>
       </w:tcPr>
     </w:tblStylePr>
@@ -9600,10 +9608,10 @@
       <w:tcPr>
         <w:shd w:color="ffffff"/>
         <w:tcBorders>
-          <w:top w:val="none"/>
+          <w:top w:val="none" w:color="000000" w:sz="4" w:space="0"/>
           <w:left w:val="single" w:color="000000" w:themeColor="accent5" w:themeTint="9A" w:sz="4" w:space="0"/>
-          <w:bottom w:val="none"/>
-          <w:right w:val="none"/>
+          <w:bottom w:val="none" w:color="000000" w:sz="4" w:space="0"/>
+          <w:right w:val="none" w:color="000000" w:sz="4" w:space="0"/>
         </w:tcBorders>
       </w:tcPr>
     </w:tblStylePr>
@@ -9618,9 +9626,9 @@
         <w:shd w:val="clear" w:color="ffffff" w:themeColor="light1" w:fill="ffffff" w:themeFill="light1"/>
         <w:tcBorders>
           <w:top w:val="single" w:color="000000" w:themeColor="accent5" w:themeTint="9A" w:sz="4" w:space="0"/>
-          <w:left w:val="none"/>
-          <w:bottom w:val="none"/>
-          <w:right w:val="none"/>
+          <w:left w:val="none" w:color="000000" w:sz="4" w:space="0"/>
+          <w:bottom w:val="none" w:color="000000" w:sz="4" w:space="0"/>
+          <w:right w:val="none" w:color="000000" w:sz="4" w:space="0"/>
         </w:tcBorders>
       </w:tcPr>
     </w:tblStylePr>
@@ -9632,9 +9640,9 @@
       </w:rPr>
     </w:tblStylePr>
   </w:style>
-  <w:style w:type="table" w:styleId="150">
+  <w:style w:type="table" w:styleId="772">
     <w:name w:val="List Table 7 Colorful - Accent 6"/>
-    <w:basedOn w:val="599"/>
+    <w:basedOn w:val="813"/>
     <w:uiPriority w:val="99"/>
     <w:pPr>
       <w:spacing w:after="0" w:line="240" w:lineRule="auto"/>
@@ -9682,9 +9690,9 @@
       <w:tcPr>
         <w:shd w:color="ffffff"/>
         <w:tcBorders>
-          <w:top w:val="none"/>
-          <w:left w:val="none"/>
-          <w:bottom w:val="none"/>
+          <w:top w:val="none" w:color="000000" w:sz="4" w:space="0"/>
+          <w:left w:val="none" w:color="000000" w:sz="4" w:space="0"/>
+          <w:bottom w:val="none" w:color="000000" w:sz="4" w:space="0"/>
           <w:right w:val="single" w:color="000000" w:themeColor="accent6" w:themeTint="98" w:sz="4" w:space="0"/>
         </w:tcBorders>
       </w:tcPr>
@@ -9699,10 +9707,10 @@
       <w:tcPr>
         <w:shd w:val="clear" w:color="ffffff" w:themeColor="light1" w:fill="ffffff" w:themeFill="light1"/>
         <w:tcBorders>
-          <w:top w:val="none"/>
-          <w:left w:val="none"/>
+          <w:top w:val="none" w:color="000000" w:sz="4" w:space="0"/>
+          <w:left w:val="none" w:color="000000" w:sz="4" w:space="0"/>
           <w:bottom w:val="single" w:color="000000" w:themeColor="accent6" w:themeTint="98" w:sz="4" w:space="0"/>
-          <w:right w:val="none"/>
+          <w:right w:val="none" w:color="000000" w:sz="4" w:space="0"/>
         </w:tcBorders>
       </w:tcPr>
     </w:tblStylePr>
@@ -9716,10 +9724,10 @@
       <w:tcPr>
         <w:shd w:color="ffffff"/>
         <w:tcBorders>
-          <w:top w:val="none"/>
+          <w:top w:val="none" w:color="000000" w:sz="4" w:space="0"/>
           <w:left w:val="single" w:color="000000" w:themeColor="accent6" w:themeTint="98" w:sz="4" w:space="0"/>
-          <w:bottom w:val="none"/>
-          <w:right w:val="none"/>
+          <w:bottom w:val="none" w:color="000000" w:sz="4" w:space="0"/>
+          <w:right w:val="none" w:color="000000" w:sz="4" w:space="0"/>
         </w:tcBorders>
       </w:tcPr>
     </w:tblStylePr>
@@ -9734,9 +9742,9 @@
         <w:shd w:val="clear" w:color="ffffff" w:themeColor="light1" w:fill="ffffff" w:themeFill="light1"/>
         <w:tcBorders>
           <w:top w:val="single" w:color="000000" w:themeColor="accent6" w:themeTint="98" w:sz="4" w:space="0"/>
-          <w:left w:val="none"/>
-          <w:bottom w:val="none"/>
-          <w:right w:val="none"/>
+          <w:left w:val="none" w:color="000000" w:sz="4" w:space="0"/>
+          <w:bottom w:val="none" w:color="000000" w:sz="4" w:space="0"/>
+          <w:right w:val="none" w:color="000000" w:sz="4" w:space="0"/>
         </w:tcBorders>
       </w:tcPr>
     </w:tblStylePr>
@@ -9748,9 +9756,9 @@
       </w:rPr>
     </w:tblStylePr>
   </w:style>
-  <w:style w:type="table" w:styleId="151">
+  <w:style w:type="table" w:styleId="773">
     <w:name w:val="Lined - Accent"/>
-    <w:basedOn w:val="599"/>
+    <w:basedOn w:val="813"/>
     <w:uiPriority w:val="99"/>
     <w:pPr>
       <w:spacing w:after="0" w:line="240" w:lineRule="auto"/>
@@ -9838,9 +9846,9 @@
       </w:tcPr>
     </w:tblStylePr>
   </w:style>
-  <w:style w:type="table" w:styleId="152">
+  <w:style w:type="table" w:styleId="774">
     <w:name w:val="Lined - Accent 1"/>
-    <w:basedOn w:val="599"/>
+    <w:basedOn w:val="813"/>
     <w:uiPriority w:val="99"/>
     <w:pPr>
       <w:spacing w:after="0" w:line="240" w:lineRule="auto"/>
@@ -9928,9 +9936,9 @@
       </w:tcPr>
     </w:tblStylePr>
   </w:style>
-  <w:style w:type="table" w:styleId="153">
+  <w:style w:type="table" w:styleId="775">
     <w:name w:val="Lined - Accent 2"/>
-    <w:basedOn w:val="599"/>
+    <w:basedOn w:val="813"/>
     <w:uiPriority w:val="99"/>
     <w:pPr>
       <w:spacing w:after="0" w:line="240" w:lineRule="auto"/>
@@ -10018,9 +10026,9 @@
       </w:tcPr>
     </w:tblStylePr>
   </w:style>
-  <w:style w:type="table" w:styleId="154">
+  <w:style w:type="table" w:styleId="776">
     <w:name w:val="Lined - Accent 3"/>
-    <w:basedOn w:val="599"/>
+    <w:basedOn w:val="813"/>
     <w:uiPriority w:val="99"/>
     <w:pPr>
       <w:spacing w:after="0" w:line="240" w:lineRule="auto"/>
@@ -10108,9 +10116,9 @@
       </w:tcPr>
     </w:tblStylePr>
   </w:style>
-  <w:style w:type="table" w:styleId="155">
+  <w:style w:type="table" w:styleId="777">
     <w:name w:val="Lined - Accent 4"/>
-    <w:basedOn w:val="599"/>
+    <w:basedOn w:val="813"/>
     <w:uiPriority w:val="99"/>
     <w:pPr>
       <w:spacing w:after="0" w:line="240" w:lineRule="auto"/>
@@ -10198,9 +10206,9 @@
       </w:tcPr>
     </w:tblStylePr>
   </w:style>
-  <w:style w:type="table" w:styleId="156">
+  <w:style w:type="table" w:styleId="778">
     <w:name w:val="Lined - Accent 5"/>
-    <w:basedOn w:val="599"/>
+    <w:basedOn w:val="813"/>
     <w:uiPriority w:val="99"/>
     <w:pPr>
       <w:spacing w:after="0" w:line="240" w:lineRule="auto"/>
@@ -10288,9 +10296,9 @@
       </w:tcPr>
     </w:tblStylePr>
   </w:style>
-  <w:style w:type="table" w:styleId="157">
+  <w:style w:type="table" w:styleId="779">
     <w:name w:val="Lined - Accent 6"/>
-    <w:basedOn w:val="599"/>
+    <w:basedOn w:val="813"/>
     <w:uiPriority w:val="99"/>
     <w:pPr>
       <w:spacing w:after="0" w:line="240" w:lineRule="auto"/>
@@ -10378,9 +10386,9 @@
       </w:tcPr>
     </w:tblStylePr>
   </w:style>
-  <w:style w:type="table" w:styleId="158">
+  <w:style w:type="table" w:styleId="780">
     <w:name w:val="Bordered &amp; Lined - Accent"/>
-    <w:basedOn w:val="599"/>
+    <w:basedOn w:val="813"/>
     <w:uiPriority w:val="99"/>
     <w:pPr>
       <w:spacing w:after="0" w:line="240" w:lineRule="auto"/>
@@ -10476,9 +10484,9 @@
       </w:tcPr>
     </w:tblStylePr>
   </w:style>
-  <w:style w:type="table" w:styleId="159">
+  <w:style w:type="table" w:styleId="781">
     <w:name w:val="Bordered &amp; Lined - Accent 1"/>
-    <w:basedOn w:val="599"/>
+    <w:basedOn w:val="813"/>
     <w:uiPriority w:val="99"/>
     <w:pPr>
       <w:spacing w:after="0" w:line="240" w:lineRule="auto"/>
@@ -10574,9 +10582,9 @@
       </w:tcPr>
     </w:tblStylePr>
   </w:style>
-  <w:style w:type="table" w:styleId="160">
+  <w:style w:type="table" w:styleId="782">
     <w:name w:val="Bordered &amp; Lined - Accent 2"/>
-    <w:basedOn w:val="599"/>
+    <w:basedOn w:val="813"/>
     <w:uiPriority w:val="99"/>
     <w:pPr>
       <w:spacing w:after="0" w:line="240" w:lineRule="auto"/>
@@ -10672,9 +10680,9 @@
       </w:tcPr>
     </w:tblStylePr>
   </w:style>
-  <w:style w:type="table" w:styleId="161">
+  <w:style w:type="table" w:styleId="783">
     <w:name w:val="Bordered &amp; Lined - Accent 3"/>
-    <w:basedOn w:val="599"/>
+    <w:basedOn w:val="813"/>
     <w:uiPriority w:val="99"/>
     <w:pPr>
       <w:spacing w:after="0" w:line="240" w:lineRule="auto"/>
@@ -10770,9 +10778,9 @@
       </w:tcPr>
     </w:tblStylePr>
   </w:style>
-  <w:style w:type="table" w:styleId="162">
+  <w:style w:type="table" w:styleId="784">
     <w:name w:val="Bordered &amp; Lined - Accent 4"/>
-    <w:basedOn w:val="599"/>
+    <w:basedOn w:val="813"/>
     <w:uiPriority w:val="99"/>
     <w:pPr>
       <w:spacing w:after="0" w:line="240" w:lineRule="auto"/>
@@ -10868,9 +10876,9 @@
       </w:tcPr>
     </w:tblStylePr>
   </w:style>
-  <w:style w:type="table" w:styleId="163">
+  <w:style w:type="table" w:styleId="785">
     <w:name w:val="Bordered &amp; Lined - Accent 5"/>
-    <w:basedOn w:val="599"/>
+    <w:basedOn w:val="813"/>
     <w:uiPriority w:val="99"/>
     <w:pPr>
       <w:spacing w:after="0" w:line="240" w:lineRule="auto"/>
@@ -10966,9 +10974,9 @@
       </w:tcPr>
     </w:tblStylePr>
   </w:style>
-  <w:style w:type="table" w:styleId="164">
+  <w:style w:type="table" w:styleId="786">
     <w:name w:val="Bordered &amp; Lined - Accent 6"/>
-    <w:basedOn w:val="599"/>
+    <w:basedOn w:val="813"/>
     <w:uiPriority w:val="99"/>
     <w:pPr>
       <w:spacing w:after="0" w:line="240" w:lineRule="auto"/>
@@ -11064,9 +11072,9 @@
       </w:tcPr>
     </w:tblStylePr>
   </w:style>
-  <w:style w:type="table" w:styleId="165">
+  <w:style w:type="table" w:styleId="787">
     <w:name w:val="Bordered"/>
-    <w:basedOn w:val="599"/>
+    <w:basedOn w:val="813"/>
     <w:uiPriority w:val="99"/>
     <w:pPr>
       <w:spacing w:after="0" w:line="240" w:lineRule="auto"/>
@@ -11143,9 +11151,9 @@
       </w:tcPr>
     </w:tblStylePr>
   </w:style>
-  <w:style w:type="table" w:styleId="166">
+  <w:style w:type="table" w:styleId="788">
     <w:name w:val="Bordered - Accent 1"/>
-    <w:basedOn w:val="599"/>
+    <w:basedOn w:val="813"/>
     <w:uiPriority w:val="99"/>
     <w:pPr>
       <w:spacing w:after="0" w:line="240" w:lineRule="auto"/>
@@ -11222,9 +11230,9 @@
       </w:tcPr>
     </w:tblStylePr>
   </w:style>
-  <w:style w:type="table" w:styleId="167">
+  <w:style w:type="table" w:styleId="789">
     <w:name w:val="Bordered - Accent 2"/>
-    <w:basedOn w:val="599"/>
+    <w:basedOn w:val="813"/>
     <w:uiPriority w:val="99"/>
     <w:pPr>
       <w:spacing w:after="0" w:line="240" w:lineRule="auto"/>
@@ -11301,9 +11309,9 @@
       </w:tcPr>
     </w:tblStylePr>
   </w:style>
-  <w:style w:type="table" w:styleId="168">
+  <w:style w:type="table" w:styleId="790">
     <w:name w:val="Bordered - Accent 3"/>
-    <w:basedOn w:val="599"/>
+    <w:basedOn w:val="813"/>
     <w:uiPriority w:val="99"/>
     <w:pPr>
       <w:spacing w:after="0" w:line="240" w:lineRule="auto"/>
@@ -11380,9 +11388,9 @@
       </w:tcPr>
     </w:tblStylePr>
   </w:style>
-  <w:style w:type="table" w:styleId="169">
+  <w:style w:type="table" w:styleId="791">
     <w:name w:val="Bordered - Accent 4"/>
-    <w:basedOn w:val="599"/>
+    <w:basedOn w:val="813"/>
     <w:uiPriority w:val="99"/>
     <w:pPr>
       <w:spacing w:after="0" w:line="240" w:lineRule="auto"/>
@@ -11459,9 +11467,9 @@
       </w:tcPr>
     </w:tblStylePr>
   </w:style>
-  <w:style w:type="table" w:styleId="170">
+  <w:style w:type="table" w:styleId="792">
     <w:name w:val="Bordered - Accent 5"/>
-    <w:basedOn w:val="599"/>
+    <w:basedOn w:val="813"/>
     <w:uiPriority w:val="99"/>
     <w:pPr>
       <w:spacing w:after="0" w:line="240" w:lineRule="auto"/>
@@ -11538,9 +11546,9 @@
       </w:tcPr>
     </w:tblStylePr>
   </w:style>
-  <w:style w:type="table" w:styleId="171">
+  <w:style w:type="table" w:styleId="793">
     <w:name w:val="Bordered - Accent 6"/>
-    <w:basedOn w:val="599"/>
+    <w:basedOn w:val="813"/>
     <w:uiPriority w:val="99"/>
     <w:pPr>
       <w:spacing w:after="0" w:line="240" w:lineRule="auto"/>
@@ -11617,7 +11625,7 @@
       </w:tcPr>
     </w:tblStylePr>
   </w:style>
-  <w:style w:type="character" w:styleId="172">
+  <w:style w:type="character" w:styleId="794">
     <w:name w:val="Hyperlink"/>
     <w:uiPriority w:val="99"/>
     <w:unhideWhenUsed/>
@@ -11626,10 +11634,10 @@
       <w:u w:val="single"/>
     </w:rPr>
   </w:style>
-  <w:style w:type="paragraph" w:styleId="173">
+  <w:style w:type="paragraph" w:styleId="795">
     <w:name w:val="footnote text"/>
-    <w:basedOn w:val="598"/>
-    <w:link w:val="174"/>
+    <w:basedOn w:val="812"/>
+    <w:link w:val="796"/>
     <w:uiPriority w:val="99"/>
     <w:semiHidden/>
     <w:unhideWhenUsed/>
@@ -11640,27 +11648,26 @@
       <w:sz w:val="18"/>
     </w:rPr>
   </w:style>
-  <w:style w:type="character" w:styleId="174">
+  <w:style w:type="character" w:styleId="796">
     <w:name w:val="Footnote Text Char"/>
-    <w:link w:val="173"/>
+    <w:link w:val="795"/>
     <w:uiPriority w:val="99"/>
     <w:rPr>
       <w:sz w:val="18"/>
     </w:rPr>
   </w:style>
-  <w:style w:type="character" w:styleId="175">
+  <w:style w:type="character" w:styleId="797">
     <w:name w:val="footnote reference"/>
-    <w:basedOn w:val="9"/>
     <w:uiPriority w:val="99"/>
     <w:unhideWhenUsed/>
     <w:rPr>
       <w:vertAlign w:val="superscript"/>
     </w:rPr>
   </w:style>
-  <w:style w:type="paragraph" w:styleId="176">
+  <w:style w:type="paragraph" w:styleId="798">
     <w:name w:val="endnote text"/>
-    <w:basedOn w:val="598"/>
-    <w:link w:val="177"/>
+    <w:basedOn w:val="812"/>
+    <w:link w:val="799"/>
     <w:uiPriority w:val="99"/>
     <w:semiHidden/>
     <w:unhideWhenUsed/>
@@ -11671,17 +11678,16 @@
       <w:sz w:val="20"/>
     </w:rPr>
   </w:style>
-  <w:style w:type="character" w:styleId="177">
+  <w:style w:type="character" w:styleId="799">
     <w:name w:val="Endnote Text Char"/>
-    <w:link w:val="176"/>
+    <w:link w:val="798"/>
     <w:uiPriority w:val="99"/>
     <w:rPr>
       <w:sz w:val="20"/>
     </w:rPr>
   </w:style>
-  <w:style w:type="character" w:styleId="178">
+  <w:style w:type="character" w:styleId="800">
     <w:name w:val="endnote reference"/>
-    <w:basedOn w:val="9"/>
     <w:uiPriority w:val="99"/>
     <w:semiHidden/>
     <w:unhideWhenUsed/>
@@ -11689,10 +11695,10 @@
       <w:vertAlign w:val="superscript"/>
     </w:rPr>
   </w:style>
-  <w:style w:type="paragraph" w:styleId="179">
+  <w:style w:type="paragraph" w:styleId="801">
     <w:name w:val="toc 1"/>
-    <w:basedOn w:val="598"/>
-    <w:next w:val="598"/>
+    <w:basedOn w:val="812"/>
+    <w:next w:val="812"/>
     <w:uiPriority w:val="39"/>
     <w:unhideWhenUsed/>
     <w:pPr>
@@ -11700,10 +11706,10 @@
       <w:spacing w:after="57"/>
     </w:pPr>
   </w:style>
-  <w:style w:type="paragraph" w:styleId="180">
+  <w:style w:type="paragraph" w:styleId="802">
     <w:name w:val="toc 2"/>
-    <w:basedOn w:val="598"/>
-    <w:next w:val="598"/>
+    <w:basedOn w:val="812"/>
+    <w:next w:val="812"/>
     <w:uiPriority w:val="39"/>
     <w:unhideWhenUsed/>
     <w:pPr>
@@ -11711,10 +11717,10 @@
       <w:spacing w:after="57"/>
     </w:pPr>
   </w:style>
-  <w:style w:type="paragraph" w:styleId="181">
+  <w:style w:type="paragraph" w:styleId="803">
     <w:name w:val="toc 3"/>
-    <w:basedOn w:val="598"/>
-    <w:next w:val="598"/>
+    <w:basedOn w:val="812"/>
+    <w:next w:val="812"/>
     <w:uiPriority w:val="39"/>
     <w:unhideWhenUsed/>
     <w:pPr>
@@ -11722,10 +11728,10 @@
       <w:spacing w:after="57"/>
     </w:pPr>
   </w:style>
-  <w:style w:type="paragraph" w:styleId="182">
+  <w:style w:type="paragraph" w:styleId="804">
     <w:name w:val="toc 4"/>
-    <w:basedOn w:val="598"/>
-    <w:next w:val="598"/>
+    <w:basedOn w:val="812"/>
+    <w:next w:val="812"/>
     <w:uiPriority w:val="39"/>
     <w:unhideWhenUsed/>
     <w:pPr>
@@ -11733,10 +11739,10 @@
       <w:spacing w:after="57"/>
     </w:pPr>
   </w:style>
-  <w:style w:type="paragraph" w:styleId="183">
+  <w:style w:type="paragraph" w:styleId="805">
     <w:name w:val="toc 5"/>
-    <w:basedOn w:val="598"/>
-    <w:next w:val="598"/>
+    <w:basedOn w:val="812"/>
+    <w:next w:val="812"/>
     <w:uiPriority w:val="39"/>
     <w:unhideWhenUsed/>
     <w:pPr>
@@ -11744,10 +11750,10 @@
       <w:spacing w:after="57"/>
     </w:pPr>
   </w:style>
-  <w:style w:type="paragraph" w:styleId="184">
+  <w:style w:type="paragraph" w:styleId="806">
     <w:name w:val="toc 6"/>
-    <w:basedOn w:val="598"/>
-    <w:next w:val="598"/>
+    <w:basedOn w:val="812"/>
+    <w:next w:val="812"/>
     <w:uiPriority w:val="39"/>
     <w:unhideWhenUsed/>
     <w:pPr>
@@ -11755,10 +11761,10 @@
       <w:spacing w:after="57"/>
     </w:pPr>
   </w:style>
-  <w:style w:type="paragraph" w:styleId="185">
+  <w:style w:type="paragraph" w:styleId="807">
     <w:name w:val="toc 7"/>
-    <w:basedOn w:val="598"/>
-    <w:next w:val="598"/>
+    <w:basedOn w:val="812"/>
+    <w:next w:val="812"/>
     <w:uiPriority w:val="39"/>
     <w:unhideWhenUsed/>
     <w:pPr>
@@ -11766,10 +11772,10 @@
       <w:spacing w:after="57"/>
     </w:pPr>
   </w:style>
-  <w:style w:type="paragraph" w:styleId="186">
+  <w:style w:type="paragraph" w:styleId="808">
     <w:name w:val="toc 8"/>
-    <w:basedOn w:val="598"/>
-    <w:next w:val="598"/>
+    <w:basedOn w:val="812"/>
+    <w:next w:val="812"/>
     <w:uiPriority w:val="39"/>
     <w:unhideWhenUsed/>
     <w:pPr>
@@ -11777,10 +11783,10 @@
       <w:spacing w:after="57"/>
     </w:pPr>
   </w:style>
-  <w:style w:type="paragraph" w:styleId="187">
+  <w:style w:type="paragraph" w:styleId="809">
     <w:name w:val="toc 9"/>
-    <w:basedOn w:val="598"/>
-    <w:next w:val="598"/>
+    <w:basedOn w:val="812"/>
+    <w:next w:val="812"/>
     <w:uiPriority w:val="39"/>
     <w:unhideWhenUsed/>
     <w:pPr>
@@ -11788,26 +11794,26 @@
       <w:spacing w:after="57"/>
     </w:pPr>
   </w:style>
-  <w:style w:type="paragraph" w:styleId="188">
+  <w:style w:type="paragraph" w:styleId="810">
     <w:name w:val="TOC Heading"/>
     <w:uiPriority w:val="39"/>
     <w:unhideWhenUsed/>
   </w:style>
-  <w:style w:type="paragraph" w:styleId="189">
+  <w:style w:type="paragraph" w:styleId="811">
     <w:name w:val="table of figures"/>
-    <w:basedOn w:val="598"/>
-    <w:next w:val="598"/>
+    <w:basedOn w:val="812"/>
+    <w:next w:val="812"/>
     <w:uiPriority w:val="99"/>
     <w:unhideWhenUsed/>
     <w:pPr>
       <w:spacing w:after="0" w:afterAutospacing="0"/>
     </w:pPr>
   </w:style>
-  <w:style w:type="paragraph" w:styleId="598" w:default="1">
+  <w:style w:type="paragraph" w:styleId="812" w:default="1">
     <w:name w:val="Normal"/>
     <w:qFormat/>
   </w:style>
-  <w:style w:type="table" w:styleId="599" w:default="1">
+  <w:style w:type="table" w:styleId="813" w:default="1">
     <w:name w:val="Normal Table"/>
     <w:uiPriority w:val="99"/>
     <w:semiHidden/>
@@ -11822,24 +11828,24 @@
       </w:tblCellMar>
     </w:tblPr>
   </w:style>
-  <w:style w:type="numbering" w:styleId="600" w:default="1">
+  <w:style w:type="numbering" w:styleId="814" w:default="1">
     <w:name w:val="No List"/>
     <w:uiPriority w:val="99"/>
     <w:semiHidden/>
     <w:unhideWhenUsed/>
   </w:style>
-  <w:style w:type="paragraph" w:styleId="601">
+  <w:style w:type="paragraph" w:styleId="815">
     <w:name w:val="No Spacing"/>
-    <w:basedOn w:val="598"/>
+    <w:basedOn w:val="812"/>
     <w:uiPriority w:val="1"/>
     <w:qFormat/>
     <w:pPr>
       <w:spacing w:after="0" w:line="240" w:lineRule="auto"/>
     </w:pPr>
   </w:style>
-  <w:style w:type="paragraph" w:styleId="602">
+  <w:style w:type="paragraph" w:styleId="816">
     <w:name w:val="List Paragraph"/>
-    <w:basedOn w:val="598"/>
+    <w:basedOn w:val="812"/>
     <w:uiPriority w:val="34"/>
     <w:qFormat/>
     <w:pPr>
@@ -11847,7 +11853,7 @@
       <w:ind w:left="720"/>
     </w:pPr>
   </w:style>
-  <w:style w:type="character" w:styleId="607" w:default="1">
+  <w:style w:type="character" w:styleId="817" w:default="1">
     <w:name w:val="Default Paragraph Font"/>
     <w:uiPriority w:val="1"/>
     <w:semiHidden/>

</xml_diff>

<commit_message>
Done a bit more work on the "how it works" section of analysis.
</commit_message>
<xml_diff>
--- a/Analysis.docx
+++ b/Analysis.docx
@@ -126,7 +126,9 @@
           <m:t>F=ma</m:t>
         </m:r>
       </m:oMath>
-      <w:r/>
+      <w:r>
+        <w:t xml:space="preserve">, where F is the force acting on a body, m is the mass of a body, and a is the acceleration of the body</w:t>
+      </w:r>
       <w:r/>
     </w:p>
     <w:p>
@@ -171,9 +173,66 @@
             </m:r>
           </m:den>
         </m:f>
+        <m:r>
+          <w:rPr>
+            <w:rFonts w:ascii="Cambria Math" w:hAnsi="Cambria Math" w:cs="Cambria Math" w:eastAsia="Cambria Math"/>
+          </w:rPr>
+          <m:rPr/>
+          <m:t>,</m:t>
+        </m:r>
       </m:oMath>
+      <w:r>
+        <w:t xml:space="preserve"> once again F is the force, G is something called the “gravitation constant”, M and m represent the masses between two bodies, and r^2 is the distance between them.</w:t>
+      </w:r>
       <w:r/>
+    </w:p>
+    <w:p>
+      <w:pPr>
+        <w:rPr>
+          <w:color w:val="FF0000"/>
+          <w:highlight w:val="none"/>
+        </w:rPr>
+      </w:pPr>
+      <w:r>
+        <w:rPr>
+          <w:highlight w:val="none"/>
+        </w:rPr>
+        <w:t xml:space="preserve">To demonstrate this, a force diagram is attached. </w:t>
+      </w:r>
+      <w:r>
+        <w:rPr>
+          <w:color w:val="FF0000"/>
+          <w:highlight w:val="none"/>
+        </w:rPr>
+        <w:t xml:space="preserve">(Not</w:t>
+      </w:r>
       <w:r/>
+    </w:p>
+    <w:p>
+      <w:pPr>
+        <w:rPr>
+          <w:color w:val="FF0000"/>
+          <w:highlight w:val="none"/>
+        </w:rPr>
+      </w:pPr>
+      <w:r>
+        <w:rPr>
+          <w:color w:val="FF0000"/>
+          <w:highlight w:val="none"/>
+        </w:rPr>
+        <w:t xml:space="preserve">e to JSB / self, WIP diagram. Still working on how arrows are displayed, better one will be put in later. E.g. currently missing one of the arrows because of a silly bug)</w:t>
+      </w:r>
+      <w:r>
+        <w:rPr>
+          <w:color w:val="FF0000"/>
+          <w:highlight w:val="none"/>
+        </w:rPr>
+      </w:r>
+      <w:r>
+        <w:rPr>
+          <w:color w:val="FF0000"/>
+        </w:rPr>
+      </w:r>
     </w:p>
     <w:p>
       <w:pPr>
@@ -185,7 +244,70 @@
         <w:rPr>
           <w:highlight w:val="none"/>
         </w:rPr>
-        <w:t xml:space="preserve">To demonstrate this, a force diagram is attached. </w:t>
+        <mc:AlternateContent>
+          <mc:Choice Requires="wpg">
+            <w:drawing>
+              <wp:inline xmlns:wp="http://schemas.openxmlformats.org/drawingml/2006/wordprocessingDrawing" distT="0" distB="0" distL="0" distR="0">
+                <wp:extent cx="5940425" cy="3303944"/>
+                <wp:effectExtent l="0" t="0" r="0" b="0"/>
+                <wp:docPr id="1" name="" hidden="0"/>
+                <wp:cNvGraphicFramePr>
+                  <a:graphicFrameLocks xmlns:a="http://schemas.openxmlformats.org/drawingml/2006/main" noChangeAspect="1"/>
+                </wp:cNvGraphicFramePr>
+                <a:graphic xmlns:a="http://schemas.openxmlformats.org/drawingml/2006/main">
+                  <a:graphicData uri="http://schemas.openxmlformats.org/drawingml/2006/picture">
+                    <pic:pic xmlns:pic="http://schemas.openxmlformats.org/drawingml/2006/picture">
+                      <pic:nvPicPr>
+                        <pic:cNvPr id="1094080457" name="" hidden="0"/>
+                        <pic:cNvPicPr>
+                          <a:picLocks noChangeAspect="1"/>
+                        </pic:cNvPicPr>
+                        <pic:nvPr isPhoto="0" userDrawn="0"/>
+                      </pic:nvPicPr>
+                      <pic:blipFill>
+                        <a:blip r:embed="rId9"/>
+                        <a:stretch/>
+                      </pic:blipFill>
+                      <pic:spPr bwMode="auto">
+                        <a:xfrm>
+                          <a:off x="0" y="0"/>
+                          <a:ext cx="5940424" cy="3303943"/>
+                        </a:xfrm>
+                        <a:prstGeom prst="rect">
+                          <a:avLst/>
+                        </a:prstGeom>
+                      </pic:spPr>
+                    </pic:pic>
+                  </a:graphicData>
+                </a:graphic>
+              </wp:inline>
+            </w:drawing>
+          </mc:Choice>
+          <mc:Fallback>
+            <w:pict>
+              <v:shapetype type="#_x0000_t75" o:spt="75" coordsize="21600,21600" o:preferrelative="t" path="m@4@5l@4@11@9@11@9@5xe">
+                <v:formulas>
+                  <v:f eqn="if lineDrawn pixelLineWidth 0"/>
+                  <v:f eqn="sum @0 1 0"/>
+                  <v:f eqn="sum 0 0 @1"/>
+                  <v:f eqn="prod @2 1 2"/>
+                  <v:f eqn="prod @3 21600 pixelWidth"/>
+                  <v:f eqn="prod @3 21600 pixelHeight"/>
+                  <v:f eqn="sum @0 0 1"/>
+                  <v:f eqn="prod @6 1 2"/>
+                  <v:f eqn="prod @7 21600 pixelWidth"/>
+                  <v:f eqn="sum @8 21600 0"/>
+                  <v:f eqn="prod @7 21600 pixelHeight"/>
+                  <v:f eqn="sum @10 21600 0"/>
+                </v:formulas>
+              </v:shapetype>
+              <v:shape id="_x0000_i0" o:spid="_x0000_s0" type="#_x0000_t75" style="mso-wrap-distance-left:0.0pt;mso-wrap-distance-top:0.0pt;mso-wrap-distance-right:0.0pt;mso-wrap-distance-bottom:0.0pt;width:467.8pt;height:260.2pt;" stroked="false">
+                <v:path textboxrect="0,0,0,0"/>
+                <v:imagedata r:id="rId9" o:title=""/>
+              </v:shape>
+            </w:pict>
+          </mc:Fallback>
+        </mc:AlternateContent>
       </w:r>
       <w:r>
         <w:rPr>
@@ -194,6 +316,11 @@
       </w:r>
     </w:p>
     <w:p>
+      <w:pPr>
+        <w:rPr>
+          <w:highlight w:val="none"/>
+        </w:rPr>
+      </w:pPr>
       <w:r>
         <w:rPr>
           <w:highlight w:val="none"/>
@@ -203,19 +330,18 @@
         <w:rPr>
           <w:highlight w:val="none"/>
         </w:rPr>
+        <w:t xml:space="preserve">The brown planet has 4 arrows around it. These are the forces acting on it. The arrow shows the direction of each force and the length of the arrow represents the strength of the force. The white arrows are indivdiual forces, you can see one pointing towards the orange planet, one pointing towards the blue planet, and one pointing towards the yellow sun. The arrow pointing towards the sun is much longer than the other arrows, representing that it has a stronger effect. This is because the sun has a much larger mass, and so the force of gravity due to it is a lot stronger.</w:t>
       </w:r>
+      <w:r/>
     </w:p>
     <w:p>
       <w:r>
         <w:rPr>
           <w:highlight w:val="none"/>
         </w:rPr>
+        <w:t xml:space="preserve">The brown arrow is the resultant force. This is what happens when you pull the planet in the direction of all three arrows at the same time. Because the force from the sun is so much stronger than the force due to the other planets, the resultant force is pretty similar to the force from the sun.  </w:t>
       </w:r>
-      <w:r>
-        <w:rPr>
-          <w:highlight w:val="none"/>
-        </w:rPr>
-      </w:r>
+      <w:r/>
       <w:r/>
     </w:p>
     <w:sectPr>

</xml_diff>

<commit_message>
Slightly better diagram in analysis.
</commit_message>
<xml_diff>
--- a/Analysis.docx
+++ b/Analysis.docx
@@ -220,19 +220,9 @@
           <w:color w:val="FF0000"/>
           <w:highlight w:val="none"/>
         </w:rPr>
-        <w:t xml:space="preserve">e to JSB / self, WIP diagram. Still working on how arrows are displayed, better one will be put in later. E.g. currently missing one of the arrows because of a silly bug)</w:t>
+        <w:t xml:space="preserve">e to JSB / self, WIP diagram.)</w:t>
       </w:r>
-      <w:r>
-        <w:rPr>
-          <w:color w:val="FF0000"/>
-          <w:highlight w:val="none"/>
-        </w:rPr>
-      </w:r>
-      <w:r>
-        <w:rPr>
-          <w:color w:val="FF0000"/>
-        </w:rPr>
-      </w:r>
+      <w:r/>
     </w:p>
     <w:p>
       <w:pPr>
@@ -248,7 +238,7 @@
           <mc:Choice Requires="wpg">
             <w:drawing>
               <wp:inline xmlns:wp="http://schemas.openxmlformats.org/drawingml/2006/wordprocessingDrawing" distT="0" distB="0" distL="0" distR="0">
-                <wp:extent cx="5940425" cy="3303944"/>
+                <wp:extent cx="5940425" cy="3340135"/>
                 <wp:effectExtent l="0" t="0" r="0" b="0"/>
                 <wp:docPr id="1" name="" hidden="0"/>
                 <wp:cNvGraphicFramePr>
@@ -258,7 +248,7 @@
                   <a:graphicData uri="http://schemas.openxmlformats.org/drawingml/2006/picture">
                     <pic:pic xmlns:pic="http://schemas.openxmlformats.org/drawingml/2006/picture">
                       <pic:nvPicPr>
-                        <pic:cNvPr id="1094080457" name="" hidden="0"/>
+                        <pic:cNvPr id="1680716376" name="" hidden="0"/>
                         <pic:cNvPicPr>
                           <a:picLocks noChangeAspect="1"/>
                         </pic:cNvPicPr>
@@ -271,7 +261,7 @@
                       <pic:spPr bwMode="auto">
                         <a:xfrm>
                           <a:off x="0" y="0"/>
-                          <a:ext cx="5940424" cy="3303943"/>
+                          <a:ext cx="5940424" cy="3340134"/>
                         </a:xfrm>
                         <a:prstGeom prst="rect">
                           <a:avLst/>
@@ -301,7 +291,7 @@
                   <v:f eqn="sum @10 21600 0"/>
                 </v:formulas>
               </v:shapetype>
-              <v:shape id="_x0000_i0" o:spid="_x0000_s0" type="#_x0000_t75" style="mso-wrap-distance-left:0.0pt;mso-wrap-distance-top:0.0pt;mso-wrap-distance-right:0.0pt;mso-wrap-distance-bottom:0.0pt;width:467.8pt;height:260.2pt;" stroked="false">
+              <v:shape id="_x0000_i0" o:spid="_x0000_s0" type="#_x0000_t75" style="mso-wrap-distance-left:0.0pt;mso-wrap-distance-top:0.0pt;mso-wrap-distance-right:0.0pt;mso-wrap-distance-bottom:0.0pt;width:467.8pt;height:263.0pt;" stroked="false">
                 <v:path textboxrect="0,0,0,0"/>
                 <v:imagedata r:id="rId9" o:title=""/>
               </v:shape>
@@ -314,6 +304,7 @@
           <w:highlight w:val="none"/>
         </w:rPr>
       </w:r>
+      <w:r/>
     </w:p>
     <w:p>
       <w:pPr>
@@ -330,7 +321,19 @@
         <w:rPr>
           <w:highlight w:val="none"/>
         </w:rPr>
-        <w:t xml:space="preserve">The brown planet has 4 arrows around it. These are the forces acting on it. The arrow shows the direction of each force and the length of the arrow represents the strength of the force. The white arrows are indivdiual forces, you can see one pointing towards the orange planet, one pointing towards the blue planet, and one pointing towards the yellow sun. The arrow pointing towards the sun is much longer than the other arrows, representing that it has a stronger effect. This is because the sun has a much larger mass, and so the force of gravity due to it is a lot stronger.</w:t>
+        <w:t xml:space="preserve">The brown planet has 4 arrows around it. These are the forces acti</w:t>
+      </w:r>
+      <w:r>
+        <w:rPr>
+          <w:highlight w:val="none"/>
+        </w:rPr>
+        <w:t xml:space="preserve">ng on it. The arrow shows the direction of each force and the length of the arrow represents the strength of the force. The white arrows are indivdiual forces, you can see one pointing towards the orange planet, one pointing towards the blue planet, and on</w:t>
+      </w:r>
+      <w:r>
+        <w:rPr>
+          <w:highlight w:val="none"/>
+        </w:rPr>
+        <w:t xml:space="preserve">e pointing towards the yellow sun. The arrow pointing towards the sun is much longer than the other arrows, representing that it has a stronger effect. This is because the sun has a much larger mass, and so the force of gravity due to it is a lot stronger.</w:t>
       </w:r>
       <w:r/>
     </w:p>
@@ -339,9 +342,14 @@
         <w:rPr>
           <w:highlight w:val="none"/>
         </w:rPr>
-        <w:t xml:space="preserve">The brown arrow is the resultant force. This is what happens when you pull the planet in the direction of all three arrows at the same time. Because the force from the sun is so much stronger than the force due to the other planets, the resultant force is pretty similar to the force from the sun.  </w:t>
+        <w:t xml:space="preserve">The brown arrow is the resultant force. Thi</w:t>
       </w:r>
-      <w:r/>
+      <w:r>
+        <w:rPr>
+          <w:highlight w:val="none"/>
+        </w:rPr>
+        <w:t xml:space="preserve">s is what happens when you pull the planet in the direction of all three arrows at the same time. Because the force from the sun is so much stronger than the force due to the other planets, the resultant force is pretty similar to the force from the sun.  </w:t>
+      </w:r>
       <w:r/>
     </w:p>
     <w:sectPr>

</xml_diff>

<commit_message>
Reviewed the features requested by physics department, started analysis of alternatives.
</commit_message>
<xml_diff>
--- a/Analysis.docx
+++ b/Analysis.docx
@@ -4,7 +4,7 @@
   <w:body>
     <w:p>
       <w:pPr>
-        <w:pStyle w:val="655"/>
+        <w:pStyle w:val="658"/>
         <w:pBdr/>
         <w:spacing w:line="141" w:lineRule="atLeast"/>
         <w:ind/>
@@ -26,7 +26,7 @@
       </w:r>
       <w:r>
         <w:rPr>
-          <w:color w:val="4472c4" w:themeColor="accent5"/>
+          <w:color w:val="4472c4"/>
         </w:rPr>
       </w:r>
       <w:r>
@@ -37,7 +37,7 @@
     </w:p>
     <w:p>
       <w:pPr>
-        <w:pStyle w:val="659"/>
+        <w:pStyle w:val="662"/>
         <w:pBdr/>
         <w:spacing/>
         <w:ind/>
@@ -53,7 +53,7 @@
       </w:r>
       <w:r>
         <w:rPr>
-          <w:color w:val="4472c4" w:themeColor="accent5"/>
+          <w:color w:val="4472c4"/>
         </w:rPr>
       </w:r>
       <w:r>
@@ -97,6 +97,11 @@
           <w:highlight w:val="none"/>
         </w:rPr>
       </w:r>
+      <w:r>
+        <w:rPr>
+          <w:highlight w:val="none"/>
+        </w:rPr>
+      </w:r>
     </w:p>
     <w:p>
       <w:pPr>
@@ -110,7 +115,7 @@
     </w:p>
     <w:p>
       <w:pPr>
-        <w:pStyle w:val="659"/>
+        <w:pStyle w:val="662"/>
         <w:pBdr/>
         <w:spacing/>
         <w:ind/>
@@ -127,7 +132,7 @@
       </w:r>
       <w:r>
         <w:rPr>
-          <w:color w:val="4472c4" w:themeColor="accent5"/>
+          <w:color w:val="4472c4"/>
         </w:rPr>
       </w:r>
       <w:r>
@@ -150,7 +155,7 @@
     </w:p>
     <w:p>
       <w:pPr>
-        <w:pStyle w:val="835"/>
+        <w:pStyle w:val="838"/>
         <w:numPr>
           <w:ilvl w:val="0"/>
           <w:numId w:val="1"/>
@@ -182,10 +187,15 @@
           <w:rFonts w:ascii="Cambria Math" w:hAnsi="Cambria Math" w:eastAsia="Cambria Math" w:cs="Cambria Math"/>
         </w:rPr>
       </w:r>
+      <w:r>
+        <w:rPr>
+          <w:rFonts w:ascii="Cambria Math" w:hAnsi="Cambria Math" w:eastAsia="Cambria Math" w:cs="Cambria Math"/>
+        </w:rPr>
+      </w:r>
     </w:p>
     <w:p>
       <w:pPr>
-        <w:pStyle w:val="835"/>
+        <w:pStyle w:val="838"/>
         <w:numPr>
           <w:ilvl w:val="0"/>
           <w:numId w:val="1"/>
@@ -273,6 +283,12 @@
           <w:highlight w:val="none"/>
         </w:rPr>
       </w:r>
+      <w:r>
+        <w:rPr>
+          <w:color w:val="ff0000"/>
+          <w:highlight w:val="none"/>
+        </w:rPr>
+      </w:r>
     </w:p>
     <w:p>
       <w:pPr>
@@ -309,7 +325,7 @@
                       </pic:nvPicPr>
                       <pic:blipFill>
                         <a:blip r:embed="rId9"/>
-                        <a:srcRect l="34833" t="22295" r="6732" b="10153"/>
+                        <a:srcRect l="34833" t="22295" r="6730" b="10153"/>
                         <a:stretch/>
                       </pic:blipFill>
                       <pic:spPr bwMode="auto">
@@ -404,6 +420,11 @@
           <w:highlight w:val="none"/>
         </w:rPr>
       </w:r>
+      <w:r>
+        <w:rPr>
+          <w:highlight w:val="none"/>
+        </w:rPr>
+      </w:r>
     </w:p>
     <w:p>
       <w:pPr>
@@ -426,38 +447,6 @@
         </w:rPr>
         <w:t xml:space="preserve">s is what happens when you pull the planet in the direction of all three arrows at the same time. Because the force from the sun is so much stronger than the force due to the other planets, the resultant force is pretty similar to the force from the sun.</w:t>
       </w:r>
-      <w:r/>
-    </w:p>
-    <w:p>
-      <w:pPr>
-        <w:pBdr/>
-        <w:spacing/>
-        <w:ind/>
-        <w:rPr>
-          <w:highlight w:val="none"/>
-        </w:rPr>
-      </w:pPr>
-      <w:r>
-        <w:rPr>
-          <w:highlight w:val="none"/>
-        </w:rPr>
-        <w:t xml:space="preserve">This simulation works fine, until planets collide. How collisions are handled will be explained later, as it’s rather technical.</w:t>
-      </w:r>
-      <w:r>
-        <w:rPr>
-          <w:highlight w:val="none"/>
-        </w:rPr>
-      </w:r>
-    </w:p>
-    <w:p>
-      <w:pPr>
-        <w:pBdr/>
-        <w:spacing/>
-        <w:ind/>
-        <w:rPr>
-          <w:highlight w:val="none"/>
-        </w:rPr>
-      </w:pPr>
       <w:r>
         <w:rPr>
           <w:highlight w:val="none"/>
@@ -471,7 +460,58 @@
     </w:p>
     <w:p>
       <w:pPr>
-        <w:pStyle w:val="659"/>
+        <w:pBdr/>
+        <w:spacing/>
+        <w:ind/>
+        <w:rPr>
+          <w:highlight w:val="none"/>
+        </w:rPr>
+      </w:pPr>
+      <w:r>
+        <w:rPr>
+          <w:highlight w:val="none"/>
+        </w:rPr>
+        <w:t xml:space="preserve">This simulation works fine, until planets collide. How collisions are handled will be explained later, as it’s rather technical.</w:t>
+      </w:r>
+      <w:r>
+        <w:rPr>
+          <w:highlight w:val="none"/>
+        </w:rPr>
+      </w:r>
+      <w:r>
+        <w:rPr>
+          <w:highlight w:val="none"/>
+        </w:rPr>
+      </w:r>
+    </w:p>
+    <w:p>
+      <w:pPr>
+        <w:pBdr/>
+        <w:spacing/>
+        <w:ind/>
+        <w:rPr>
+          <w:highlight w:val="none"/>
+        </w:rPr>
+      </w:pPr>
+      <w:r>
+        <w:rPr>
+          <w:highlight w:val="none"/>
+        </w:rPr>
+      </w:r>
+      <w:r>
+        <w:rPr>
+          <w:highlight w:val="none"/>
+        </w:rPr>
+      </w:r>
+      <w:r>
+        <w:rPr>
+          <w:highlight w:val="none"/>
+        </w:rPr>
+      </w:r>
+    </w:p>
+    <w:p>
+      <w:pPr>
+        <w:pStyle w:val="662"/>
         <w:pBdr/>
         <w:spacing/>
         <w:ind/>
@@ -489,7 +529,6 @@
       <w:r>
         <w:rPr>
           <w:color w:val="5b9bd5" w:themeColor="accent1"/>
-          <w:highlight w:val="none"/>
         </w:rPr>
       </w:r>
       <w:r>
@@ -522,7 +561,16 @@
       <w:r>
         <w:t xml:space="preserve">Question:</w:t>
       </w:r>
-      <w:r/>
+      <w:r>
+        <w:rPr>
+          <w:highlight w:val="none"/>
+        </w:rPr>
+      </w:r>
+      <w:r>
+        <w:rPr>
+          <w:highlight w:val="none"/>
+        </w:rPr>
+      </w:r>
     </w:p>
     <w:p>
       <w:pPr>
@@ -539,6 +587,11 @@
         </w:rPr>
         <w:tab/>
         <w:t xml:space="preserve">“What content is covered when teaching lower school classes?”</w:t>
+      </w:r>
+      <w:r>
+        <w:rPr>
+          <w:highlight w:val="none"/>
+        </w:rPr>
       </w:r>
       <w:r>
         <w:rPr>
@@ -568,91 +621,6 @@
         <w:tab/>
         <w:t xml:space="preserve">seasons and years.”</w:t>
       </w:r>
-      <w:r/>
-    </w:p>
-    <w:p>
-      <w:pPr>
-        <w:pBdr/>
-        <w:spacing/>
-        <w:ind w:firstLine="708"/>
-        <w:rPr>
-          <w:highlight w:val="none"/>
-        </w:rPr>
-      </w:pPr>
-      <w:r>
-        <w:rPr>
-          <w:highlight w:val="none"/>
-        </w:rPr>
-        <w:t xml:space="preserve">“In Y11 we look at the objects in the solar system and orbital motion. They need to know </w:t>
-        <w:tab/>
-        <w:t xml:space="preserve">that gravity provides a centripetal force and how closer planets orbit faster. Usually they </w:t>
-        <w:tab/>
-        <w:t xml:space="preserve">get asked about orbital motion in the context of satellites – low polar vs geostationary”</w:t>
-      </w:r>
-      <w:r>
-        <w:rPr>
-          <w:highlight w:val="none"/>
-        </w:rPr>
-      </w:r>
-    </w:p>
-    <w:p>
-      <w:pPr>
-        <w:pBdr/>
-        <w:spacing/>
-        <w:ind w:firstLine="0"/>
-        <w:rPr>
-          <w:highlight w:val="none"/>
-        </w:rPr>
-      </w:pPr>
-      <w:r>
-        <w:rPr>
-          <w:highlight w:val="none"/>
-        </w:rPr>
-        <w:t xml:space="preserve">How this impacts the project:</w:t>
-      </w:r>
-      <w:r>
-        <w:rPr>
-          <w:highlight w:val="none"/>
-        </w:rPr>
-      </w:r>
-    </w:p>
-    <w:p>
-      <w:pPr>
-        <w:pBdr/>
-        <w:spacing/>
-        <w:ind w:firstLine="0"/>
-        <w:rPr>
-          <w:highlight w:val="none"/>
-        </w:rPr>
-      </w:pPr>
-      <w:r>
-        <w:rPr>
-          <w:highlight w:val="none"/>
-        </w:rPr>
-        <w:tab/>
-        <w:t xml:space="preserve">Showing the orbital motions of the planets is definitely useful, but I also need another </w:t>
-        <w:tab/>
-        <w:t xml:space="preserve">view to show the motion of satellites around the Earth for the year 11s. This would </w:t>
-        <w:tab/>
-        <w:t xml:space="preserve">require a 3D model of the Earth. If I included a light source in this model of the Earth, </w:t>
-        <w:tab/>
-        <w:t xml:space="preserve">emulating the Sun, it would also help explain the days and seasons for the year 7s.</w:t>
-      </w:r>
-      <w:r>
-        <w:rPr>
-          <w:highlight w:val="none"/>
-        </w:rPr>
-      </w:r>
-    </w:p>
-    <w:p>
-      <w:pPr>
-        <w:pBdr/>
-        <w:spacing/>
-        <w:ind w:firstLine="0"/>
-        <w:rPr>
-          <w:highlight w:val="none"/>
-        </w:rPr>
-      </w:pPr>
       <w:r>
         <w:rPr>
           <w:highlight w:val="none"/>
@@ -668,6 +636,132 @@
       <w:pPr>
         <w:pBdr/>
         <w:spacing/>
+        <w:ind w:firstLine="708"/>
+        <w:rPr>
+          <w:highlight w:val="none"/>
+        </w:rPr>
+      </w:pPr>
+      <w:r>
+        <w:rPr>
+          <w:highlight w:val="none"/>
+        </w:rPr>
+        <w:t xml:space="preserve">“In Y11 we look </w:t>
+      </w:r>
+      <w:r>
+        <w:rPr>
+          <w:highlight w:val="none"/>
+        </w:rPr>
+        <w:t xml:space="preserve">at the objects in the solar system and orbital motion. They need to know </w:t>
+        <w:tab/>
+        <w:t xml:space="preserve">that gravity provides a centripetal force and how closer planets orbit faster. Usually they </w:t>
+        <w:tab/>
+        <w:t xml:space="preserve">get asked about orbital motion in the context of satellites – low polar vs geostationary”</w:t>
+      </w:r>
+      <w:r>
+        <w:rPr>
+          <w:highlight w:val="none"/>
+        </w:rPr>
+      </w:r>
+      <w:r>
+        <w:rPr>
+          <w:highlight w:val="none"/>
+        </w:rPr>
+      </w:r>
+    </w:p>
+    <w:p>
+      <w:pPr>
+        <w:pBdr/>
+        <w:spacing/>
+        <w:ind w:firstLine="0"/>
+        <w:rPr>
+          <w:highlight w:val="none"/>
+        </w:rPr>
+      </w:pPr>
+      <w:r>
+        <w:rPr>
+          <w:highlight w:val="none"/>
+        </w:rPr>
+        <w:t xml:space="preserve">How this impacts the project:</w:t>
+      </w:r>
+      <w:r>
+        <w:rPr>
+          <w:highlight w:val="none"/>
+        </w:rPr>
+      </w:r>
+      <w:r>
+        <w:rPr>
+          <w:highlight w:val="none"/>
+        </w:rPr>
+      </w:r>
+    </w:p>
+    <w:p>
+      <w:pPr>
+        <w:pBdr/>
+        <w:spacing/>
+        <w:ind w:firstLine="0"/>
+        <w:rPr>
+          <w:highlight w:val="none"/>
+        </w:rPr>
+      </w:pPr>
+      <w:r>
+        <w:rPr>
+          <w:highlight w:val="none"/>
+        </w:rPr>
+        <w:tab/>
+        <w:t xml:space="preserve">Showing the orbital motions of the planets is definitely useful, but I also need another </w:t>
+        <w:tab/>
+        <w:t xml:space="preserve">vie</w:t>
+      </w:r>
+      <w:r>
+        <w:rPr>
+          <w:highlight w:val="none"/>
+        </w:rPr>
+        <w:t xml:space="preserve">w to show the motion of satellites around the Earth for the year 11s. This would </w:t>
+        <w:tab/>
+        <w:t xml:space="preserve">require a 3D model of the Earth. If I included a light source in this model of the Earth, </w:t>
+        <w:tab/>
+        <w:t xml:space="preserve">emulating the Sun, it would also help explain the days and seasons for the year 7s.</w:t>
+      </w:r>
+      <w:r>
+        <w:rPr>
+          <w:highlight w:val="none"/>
+        </w:rPr>
+      </w:r>
+      <w:r>
+        <w:rPr>
+          <w:highlight w:val="none"/>
+        </w:rPr>
+      </w:r>
+    </w:p>
+    <w:p>
+      <w:pPr>
+        <w:pBdr/>
+        <w:spacing/>
+        <w:ind w:firstLine="0"/>
+        <w:rPr>
+          <w:highlight w:val="none"/>
+        </w:rPr>
+      </w:pPr>
+      <w:r>
+        <w:rPr>
+          <w:highlight w:val="none"/>
+        </w:rPr>
+      </w:r>
+      <w:r>
+        <w:rPr>
+          <w:highlight w:val="none"/>
+        </w:rPr>
+      </w:r>
+      <w:r>
+        <w:rPr>
+          <w:highlight w:val="none"/>
+        </w:rPr>
+      </w:r>
+    </w:p>
+    <w:p>
+      <w:pPr>
+        <w:pBdr/>
+        <w:spacing/>
         <w:ind w:firstLine="0"/>
         <w:rPr>
           <w:highlight w:val="none"/>
@@ -678,6 +772,11 @@
           <w:highlight w:val="none"/>
         </w:rPr>
         <w:t xml:space="preserve">Question:</w:t>
+      </w:r>
+      <w:r>
+        <w:rPr>
+          <w:highlight w:val="none"/>
+        </w:rPr>
       </w:r>
       <w:r>
         <w:rPr>
@@ -710,6 +809,11 @@
           <w:highlight w:val="none"/>
         </w:rPr>
       </w:r>
+      <w:r>
+        <w:rPr>
+          <w:highlight w:val="none"/>
+        </w:rPr>
+      </w:r>
     </w:p>
     <w:p>
       <w:pPr>
@@ -731,6 +835,11 @@
           <w:highlight w:val="none"/>
         </w:rPr>
       </w:r>
+      <w:r>
+        <w:rPr>
+          <w:highlight w:val="none"/>
+        </w:rPr>
+      </w:r>
     </w:p>
     <w:p>
       <w:pPr>
@@ -747,6 +856,11 @@
         </w:rPr>
         <w:tab/>
         <w:t xml:space="preserve">Not with Y11.</w:t>
+      </w:r>
+      <w:r>
+        <w:rPr>
+          <w:highlight w:val="none"/>
+        </w:rPr>
       </w:r>
       <w:r>
         <w:rPr>
@@ -780,14 +894,14 @@
       <w:hyperlink r:id="rId10" w:tooltip="https://eyes.nasa.gov/apps/orrery/#/home." w:history="1">
         <w:r>
           <w:rPr>
-            <w:rStyle w:val="813"/>
+            <w:rStyle w:val="816"/>
             <w:highlight w:val="none"/>
           </w:rPr>
           <w:t xml:space="preserve">https://eyes.nasa.gov/apps/orrery/#/home</w:t>
         </w:r>
         <w:r>
           <w:rPr>
-            <w:rStyle w:val="813"/>
+            <w:rStyle w:val="816"/>
             <w:highlight w:val="none"/>
           </w:rPr>
           <w:t xml:space="preserve">.</w:t>
@@ -811,12 +925,6 @@
           <w:highlight w:val="none"/>
         </w:rPr>
       </w:r>
-      <w:r/>
-      <w:r>
-        <w:rPr>
-          <w:highlight w:val="none"/>
-        </w:rPr>
-      </w:r>
     </w:p>
     <w:p>
       <w:pPr>
@@ -841,6 +949,11 @@
           <w:highlight w:val="none"/>
         </w:rPr>
       </w:r>
+      <w:r>
+        <w:rPr>
+          <w:highlight w:val="none"/>
+        </w:rPr>
+      </w:r>
     </w:p>
     <w:p>
       <w:pPr>
@@ -865,20 +978,20 @@
       <w:hyperlink r:id="rId11" w:tooltip="https://phet.colorado.edu/sims/html/my-solar-system/latest/my-solar-system_all.html" w:history="1">
         <w:r>
           <w:rPr>
-            <w:rStyle w:val="813"/>
+            <w:rStyle w:val="816"/>
             <w:highlight w:val="none"/>
           </w:rPr>
           <w:t xml:space="preserve">https://phet.colorado.edu/sims/html/my-solar-system/latest/my-solar-system_all.html</w:t>
         </w:r>
         <w:r>
           <w:rPr>
-            <w:rStyle w:val="813"/>
+            <w:rStyle w:val="816"/>
             <w:highlight w:val="none"/>
           </w:rPr>
         </w:r>
         <w:r>
           <w:rPr>
-            <w:rStyle w:val="813"/>
+            <w:rStyle w:val="816"/>
             <w:highlight w:val="none"/>
           </w:rPr>
         </w:r>
@@ -888,6 +1001,11 @@
           <w:highlight w:val="none"/>
         </w:rPr>
       </w:r>
+      <w:r>
+        <w:rPr>
+          <w:highlight w:val="none"/>
+        </w:rPr>
+      </w:r>
     </w:p>
     <w:p>
       <w:pPr>
@@ -903,7 +1021,13 @@
           <w:highlight w:val="none"/>
         </w:rPr>
         <w:tab/>
-        <w:t xml:space="preserve">This simulator is great to show the effect of changing mass on the theoretical solar </w:t>
+        <w:t xml:space="preserve">This simulator is </w:t>
+      </w:r>
+      <w:r>
+        <w:rPr>
+          <w:highlight w:val="none"/>
+        </w:rPr>
+        <w:t xml:space="preserve">great to show the effect of changing mass on the theoretical solar </w:t>
         <w:tab/>
         <w:t xml:space="preserve">system. I wonder if there could be a simulator which enabled us to ‘play’ with the masses </w:t>
         <w:tab/>
@@ -916,22 +1040,6 @@
           <w:highlight w:val="none"/>
         </w:rPr>
       </w:r>
-    </w:p>
-    <w:p>
-      <w:pPr>
-        <w:pBdr/>
-        <w:spacing/>
-        <w:ind w:firstLine="0"/>
-        <w:rPr>
-          <w:highlight w:val="none"/>
-        </w:rPr>
-      </w:pPr>
-      <w:r>
-        <w:rPr>
-          <w:highlight w:val="none"/>
-        </w:rPr>
-        <w:t xml:space="preserve">How this impacts the project:</w:t>
-      </w:r>
       <w:r>
         <w:rPr>
           <w:highlight w:val="none"/>
@@ -951,28 +1059,8 @@
         <w:rPr>
           <w:highlight w:val="none"/>
         </w:rPr>
-        <w:tab/>
-        <w:t xml:space="preserve">I need to create something that shows the motion of planets, as well as having size </w:t>
-        <w:tab/>
-        <w:t xml:space="preserve">comparisons, like in the link above, but also shows the motion of satellites around the </w:t>
-        <w:tab/>
-        <w:t xml:space="preserve">Earth. Should be possible to edit the masses of objects to show the effect it has too.</w:t>
+        <w:t xml:space="preserve">How this impacts the project:</w:t>
       </w:r>
-      <w:r>
-        <w:rPr>
-          <w:highlight w:val="none"/>
-        </w:rPr>
-      </w:r>
-    </w:p>
-    <w:p>
-      <w:pPr>
-        <w:pBdr/>
-        <w:spacing/>
-        <w:ind w:firstLine="0"/>
-        <w:rPr>
-          <w:highlight w:val="none"/>
-        </w:rPr>
-      </w:pPr>
       <w:r>
         <w:rPr>
           <w:highlight w:val="none"/>
@@ -997,7 +1085,74 @@
         <w:rPr>
           <w:highlight w:val="none"/>
         </w:rPr>
+        <w:tab/>
+        <w:t xml:space="preserve">I ne</w:t>
+      </w:r>
+      <w:r>
+        <w:rPr>
+          <w:highlight w:val="none"/>
+        </w:rPr>
+        <w:t xml:space="preserve">ed to create something that shows the motion of planets, as well as having size </w:t>
+        <w:tab/>
+        <w:t xml:space="preserve">comparisons, like in the link above, but also shows the motion of satellites around the </w:t>
+        <w:tab/>
+        <w:t xml:space="preserve">Earth. Should be possible to edit the masses of objects to show the effect it has too.</w:t>
+      </w:r>
+      <w:r>
+        <w:rPr>
+          <w:highlight w:val="none"/>
+        </w:rPr>
+      </w:r>
+      <w:r>
+        <w:rPr>
+          <w:highlight w:val="none"/>
+        </w:rPr>
+      </w:r>
+    </w:p>
+    <w:p>
+      <w:pPr>
+        <w:pBdr/>
+        <w:spacing/>
+        <w:ind w:firstLine="0"/>
+        <w:rPr>
+          <w:highlight w:val="none"/>
+        </w:rPr>
+      </w:pPr>
+      <w:r>
+        <w:rPr>
+          <w:highlight w:val="none"/>
+        </w:rPr>
+      </w:r>
+      <w:r>
+        <w:rPr>
+          <w:highlight w:val="none"/>
+        </w:rPr>
+      </w:r>
+      <w:r>
+        <w:rPr>
+          <w:highlight w:val="none"/>
+        </w:rPr>
+      </w:r>
+    </w:p>
+    <w:p>
+      <w:pPr>
+        <w:pBdr/>
+        <w:spacing/>
+        <w:ind w:firstLine="0"/>
+        <w:rPr>
+          <w:highlight w:val="none"/>
+        </w:rPr>
+      </w:pPr>
+      <w:r>
+        <w:rPr>
+          <w:highlight w:val="none"/>
+        </w:rPr>
         <w:t xml:space="preserve">Question:</w:t>
+      </w:r>
+      <w:r>
+        <w:rPr>
+          <w:highlight w:val="none"/>
+        </w:rPr>
       </w:r>
       <w:r>
         <w:rPr>
@@ -1027,7 +1182,11 @@
           <w:highlight w:val="none"/>
         </w:rPr>
       </w:r>
-      <w:r/>
+      <w:r>
+        <w:rPr>
+          <w:highlight w:val="none"/>
+        </w:rPr>
+      </w:r>
     </w:p>
     <w:p>
       <w:pPr>
@@ -1043,6 +1202,11 @@
           <w:highlight w:val="none"/>
         </w:rPr>
         <w:t xml:space="preserve">Answer:</w:t>
+      </w:r>
+      <w:r>
+        <w:rPr>
+          <w:highlight w:val="none"/>
+        </w:rPr>
       </w:r>
       <w:r>
         <w:rPr>
@@ -1075,6 +1239,11 @@
           <w:highlight w:val="none"/>
         </w:rPr>
       </w:r>
+      <w:r>
+        <w:rPr>
+          <w:highlight w:val="none"/>
+        </w:rPr>
+      </w:r>
     </w:p>
     <w:p>
       <w:pPr>
@@ -1090,6 +1259,11 @@
           <w:highlight w:val="none"/>
         </w:rPr>
         <w:t xml:space="preserve">Impact on project:</w:t>
+      </w:r>
+      <w:r>
+        <w:rPr>
+          <w:highlight w:val="none"/>
+        </w:rPr>
       </w:r>
       <w:r>
         <w:rPr>
@@ -1120,6 +1294,11 @@
           <w:highlight w:val="none"/>
         </w:rPr>
       </w:r>
+      <w:r>
+        <w:rPr>
+          <w:highlight w:val="none"/>
+        </w:rPr>
+      </w:r>
     </w:p>
     <w:p>
       <w:pPr>
@@ -1130,6 +1309,11 @@
           <w:highlight w:val="none"/>
         </w:rPr>
       </w:pPr>
+      <w:r>
+        <w:rPr>
+          <w:highlight w:val="none"/>
+        </w:rPr>
+      </w:r>
       <w:r>
         <w:rPr>
           <w:highlight w:val="none"/>
@@ -1155,6 +1339,11 @@
           <w:highlight w:val="none"/>
         </w:rPr>
         <w:t xml:space="preserve">Question:</w:t>
+      </w:r>
+      <w:r>
+        <w:rPr>
+          <w:highlight w:val="none"/>
+        </w:rPr>
       </w:r>
       <w:r>
         <w:rPr>
@@ -1186,7 +1375,11 @@
           <w:highlight w:val="none"/>
         </w:rPr>
       </w:r>
-      <w:r/>
+      <w:r>
+        <w:rPr>
+          <w:highlight w:val="none"/>
+        </w:rPr>
+      </w:r>
     </w:p>
     <w:p>
       <w:pPr>
@@ -1202,6 +1395,11 @@
           <w:highlight w:val="none"/>
         </w:rPr>
         <w:t xml:space="preserve">Answer:</w:t>
+      </w:r>
+      <w:r>
+        <w:rPr>
+          <w:highlight w:val="none"/>
+        </w:rPr>
       </w:r>
       <w:r>
         <w:rPr>
@@ -1234,6 +1432,11 @@
           <w:highlight w:val="none"/>
         </w:rPr>
       </w:r>
+      <w:r>
+        <w:rPr>
+          <w:highlight w:val="none"/>
+        </w:rPr>
+      </w:r>
     </w:p>
     <w:p>
       <w:pPr>
@@ -1249,6 +1452,11 @@
           <w:highlight w:val="none"/>
         </w:rPr>
         <w:t xml:space="preserve">Impact on project:</w:t>
+      </w:r>
+      <w:r>
+        <w:rPr>
+          <w:highlight w:val="none"/>
+        </w:rPr>
       </w:r>
       <w:r>
         <w:rPr>
@@ -1284,6 +1492,22 @@
           <w:highlight w:val="none"/>
         </w:rPr>
       </w:r>
+    </w:p>
+    <w:p>
+      <w:pPr>
+        <w:pBdr/>
+        <w:spacing/>
+        <w:ind w:firstLine="0"/>
+        <w:rPr>
+          <w:highlight w:val="none"/>
+        </w:rPr>
+      </w:pPr>
+      <w:r>
+        <w:rPr>
+          <w:highlight w:val="none"/>
+        </w:rPr>
+        <w:t xml:space="preserve">A review of the features requested:</w:t>
+      </w:r>
       <w:r>
         <w:rPr>
           <w:highlight w:val="none"/>
@@ -1297,13 +1521,24 @@
     </w:p>
     <w:p>
       <w:pPr>
-        <w:pBdr/>
-        <w:spacing/>
-        <w:ind w:firstLine="0"/>
+        <w:pStyle w:val="838"/>
+        <w:numPr>
+          <w:ilvl w:val="0"/>
+          <w:numId w:val="2"/>
+        </w:numPr>
+        <w:pBdr/>
+        <w:spacing/>
+        <w:ind/>
         <w:rPr>
           <w:highlight w:val="none"/>
         </w:rPr>
       </w:pPr>
+      <w:r>
+        <w:rPr>
+          <w:highlight w:val="none"/>
+        </w:rPr>
+        <w:t xml:space="preserve">Links to extra information</w:t>
+      </w:r>
       <w:r>
         <w:rPr>
           <w:highlight w:val="none"/>
@@ -1314,6 +1549,739 @@
           <w:highlight w:val="none"/>
         </w:rPr>
       </w:r>
+    </w:p>
+    <w:p>
+      <w:pPr>
+        <w:pStyle w:val="838"/>
+        <w:numPr>
+          <w:ilvl w:val="0"/>
+          <w:numId w:val="2"/>
+        </w:numPr>
+        <w:pBdr/>
+        <w:spacing/>
+        <w:ind/>
+        <w:rPr>
+          <w:highlight w:val="none"/>
+        </w:rPr>
+      </w:pPr>
+      <w:r>
+        <w:rPr>
+          <w:highlight w:val="none"/>
+        </w:rPr>
+        <w:t xml:space="preserve">Size comparison</w:t>
+      </w:r>
+      <w:r>
+        <w:rPr>
+          <w:highlight w:val="none"/>
+        </w:rPr>
+      </w:r>
+      <w:r>
+        <w:rPr>
+          <w:highlight w:val="none"/>
+        </w:rPr>
+      </w:r>
+    </w:p>
+    <w:p>
+      <w:pPr>
+        <w:pStyle w:val="838"/>
+        <w:numPr>
+          <w:ilvl w:val="0"/>
+          <w:numId w:val="2"/>
+        </w:numPr>
+        <w:pBdr/>
+        <w:spacing/>
+        <w:ind/>
+        <w:rPr>
+          <w:highlight w:val="none"/>
+        </w:rPr>
+      </w:pPr>
+      <w:r>
+        <w:rPr>
+          <w:highlight w:val="none"/>
+        </w:rPr>
+        <w:t xml:space="preserve">Showing days, seasons, years</w:t>
+      </w:r>
+      <w:r>
+        <w:rPr>
+          <w:highlight w:val="none"/>
+        </w:rPr>
+      </w:r>
+      <w:r>
+        <w:rPr>
+          <w:highlight w:val="none"/>
+        </w:rPr>
+      </w:r>
+    </w:p>
+    <w:p>
+      <w:pPr>
+        <w:pStyle w:val="838"/>
+        <w:numPr>
+          <w:ilvl w:val="0"/>
+          <w:numId w:val="2"/>
+        </w:numPr>
+        <w:pBdr/>
+        <w:spacing/>
+        <w:ind/>
+        <w:rPr>
+          <w:highlight w:val="none"/>
+        </w:rPr>
+      </w:pPr>
+      <w:r>
+        <w:rPr>
+          <w:highlight w:val="none"/>
+        </w:rPr>
+        <w:t xml:space="preserve">Showing satellite orbits orbits</w:t>
+      </w:r>
+      <w:r>
+        <w:rPr>
+          <w:highlight w:val="none"/>
+        </w:rPr>
+      </w:r>
+      <w:r>
+        <w:rPr>
+          <w:highlight w:val="none"/>
+        </w:rPr>
+      </w:r>
+    </w:p>
+    <w:p>
+      <w:pPr>
+        <w:pStyle w:val="838"/>
+        <w:numPr>
+          <w:ilvl w:val="0"/>
+          <w:numId w:val="2"/>
+        </w:numPr>
+        <w:pBdr/>
+        <w:spacing/>
+        <w:ind/>
+        <w:rPr>
+          <w:highlight w:val="none"/>
+        </w:rPr>
+      </w:pPr>
+      <w:r>
+        <w:rPr>
+          <w:highlight w:val="none"/>
+        </w:rPr>
+        <w:t xml:space="preserve">Interactively changing the mass of the planets</w:t>
+      </w:r>
+      <w:r>
+        <w:rPr>
+          <w:highlight w:val="none"/>
+        </w:rPr>
+      </w:r>
+      <w:r>
+        <w:rPr>
+          <w:highlight w:val="none"/>
+        </w:rPr>
+      </w:r>
+    </w:p>
+    <w:p>
+      <w:pPr>
+        <w:pStyle w:val="838"/>
+        <w:numPr>
+          <w:ilvl w:val="0"/>
+          <w:numId w:val="2"/>
+        </w:numPr>
+        <w:pBdr/>
+        <w:spacing/>
+        <w:ind/>
+        <w:rPr>
+          <w:highlight w:val="none"/>
+        </w:rPr>
+      </w:pPr>
+      <w:r>
+        <w:rPr>
+          <w:highlight w:val="none"/>
+        </w:rPr>
+        <w:t xml:space="preserve">Demonstrating concepts of Newtonian physics</w:t>
+      </w:r>
+      <w:r>
+        <w:rPr>
+          <w:highlight w:val="none"/>
+        </w:rPr>
+      </w:r>
+      <w:r>
+        <w:rPr>
+          <w:highlight w:val="none"/>
+        </w:rPr>
+      </w:r>
+    </w:p>
+    <w:p>
+      <w:pPr>
+        <w:pBdr/>
+        <w:spacing/>
+        <w:ind/>
+        <w:rPr>
+          <w:highlight w:val="none"/>
+        </w:rPr>
+      </w:pPr>
+      <w:r>
+        <w:rPr>
+          <w:highlight w:val="none"/>
+        </w:rPr>
+      </w:r>
+      <w:r>
+        <w:rPr>
+          <w:highlight w:val="none"/>
+        </w:rPr>
+      </w:r>
+      <w:r>
+        <w:rPr>
+          <w:highlight w:val="none"/>
+        </w:rPr>
+      </w:r>
+    </w:p>
+    <w:p>
+      <w:pPr>
+        <w:pBdr/>
+        <w:spacing/>
+        <w:ind/>
+        <w:rPr>
+          <w:highlight w:val="none"/>
+        </w:rPr>
+      </w:pPr>
+      <w:r>
+        <w:rPr>
+          <w:highlight w:val="none"/>
+        </w:rPr>
+        <w:t xml:space="preserve">Feature 1 is very simple to implement. Celestial bodies will be stored as objects. It would be very easy to add a link to a reliable source as an attribute for each object, and then display it when the object is clicked on.</w:t>
+      </w:r>
+      <w:r>
+        <w:rPr>
+          <w:highlight w:val="none"/>
+        </w:rPr>
+      </w:r>
+      <w:r>
+        <w:rPr>
+          <w:highlight w:val="none"/>
+        </w:rPr>
+      </w:r>
+    </w:p>
+    <w:p>
+      <w:pPr>
+        <w:pBdr/>
+        <w:spacing/>
+        <w:ind/>
+        <w:rPr>
+          <w:highlight w:val="none"/>
+        </w:rPr>
+      </w:pPr>
+      <w:r>
+        <w:rPr>
+          <w:highlight w:val="none"/>
+        </w:rPr>
+        <w:t xml:space="preserve">Feature 2 should also be rat</w:t>
+      </w:r>
+      <w:r>
+        <w:rPr>
+          <w:highlight w:val="none"/>
+        </w:rPr>
+        <w:t xml:space="preserve">her simple. It can be done by splitting the screen in half, displaying the chosen object in the left half, and scaling the left half so that it fits the chosen object. Then display the other chosen object for comparison in the right half at the same scale.</w:t>
+      </w:r>
+      <w:r>
+        <w:rPr>
+          <w:highlight w:val="none"/>
+        </w:rPr>
+      </w:r>
+      <w:r>
+        <w:rPr>
+          <w:highlight w:val="none"/>
+        </w:rPr>
+      </w:r>
+    </w:p>
+    <w:p>
+      <w:pPr>
+        <w:pBdr/>
+        <w:spacing/>
+        <w:ind/>
+        <w:rPr>
+          <w:highlight w:val="none"/>
+        </w:rPr>
+      </w:pPr>
+      <w:r>
+        <w:rPr>
+          <w:highlight w:val="none"/>
+        </w:rPr>
+        <w:t xml:space="preserve">I will lump features 3 and 4 together, as they both require the same thing</w:t>
+      </w:r>
+      <w:r>
+        <w:rPr>
+          <w:highlight w:val="none"/>
+        </w:rPr>
+        <w:t xml:space="preserve">. Making the model of the solar system 3D. This is challenging, 3D graphics are difficult, particularly in python. These would be great features to have, but may be beyond the scope of the project. The best way to approach them seems to be through Panda3D.</w:t>
+      </w:r>
+      <w:r>
+        <w:rPr>
+          <w:highlight w:val="none"/>
+        </w:rPr>
+      </w:r>
+      <w:r>
+        <w:rPr>
+          <w:highlight w:val="none"/>
+        </w:rPr>
+      </w:r>
+    </w:p>
+    <w:p>
+      <w:pPr>
+        <w:pBdr/>
+        <w:spacing/>
+        <w:ind/>
+        <w:rPr>
+          <w:highlight w:val="none"/>
+        </w:rPr>
+      </w:pPr>
+      <w:r>
+        <w:rPr>
+          <w:highlight w:val="none"/>
+        </w:rPr>
+        <w:t xml:space="preserve">Feature 5 is doable. The mass of planets is already stored as an attribute for them. All that needs to be done is to let users edit the mass of said planets.</w:t>
+      </w:r>
+      <w:r>
+        <w:rPr>
+          <w:highlight w:val="none"/>
+        </w:rPr>
+      </w:r>
+      <w:r>
+        <w:rPr>
+          <w:highlight w:val="none"/>
+        </w:rPr>
+      </w:r>
+    </w:p>
+    <w:p>
+      <w:pPr>
+        <w:pBdr/>
+        <w:spacing/>
+        <w:ind/>
+        <w:rPr>
+          <w:highlight w:val="none"/>
+        </w:rPr>
+      </w:pPr>
+      <w:r>
+        <w:rPr>
+          <w:highlight w:val="none"/>
+        </w:rPr>
+        <w:t xml:space="preserve">For feature 6 the challenge is figuring out how to do it in a way that a 12 year old can understand. The program already conserves momentum, energy, and uses Newton’s laws of motion because it’s </w:t>
+      </w:r>
+      <w:r>
+        <w:rPr>
+          <w:highlight w:val="none"/>
+        </w:rPr>
+        <w:t xml:space="preserve">supposed to be an accurate simulation. The hard bit is trying to make it clear to kids how those things are happening in the program, and help them get a better understanding of it. I will have some back and forth on the best way to do this with the client</w:t>
+      </w:r>
+      <w:r>
+        <w:rPr>
+          <w:highlight w:val="none"/>
+        </w:rPr>
+      </w:r>
+      <w:r>
+        <w:rPr>
+          <w:highlight w:val="none"/>
+        </w:rPr>
+      </w:r>
+    </w:p>
+    <w:p>
+      <w:pPr>
+        <w:pBdr/>
+        <w:spacing/>
+        <w:ind/>
+        <w:rPr>
+          <w:highlight w:val="none"/>
+        </w:rPr>
+      </w:pPr>
+      <w:r>
+        <w:rPr>
+          <w:highlight w:val="none"/>
+        </w:rPr>
+      </w:r>
+      <w:r>
+        <w:rPr>
+          <w:highlight w:val="none"/>
+        </w:rPr>
+      </w:r>
+    </w:p>
+    <w:p>
+      <w:pPr>
+        <w:pBdr/>
+        <w:spacing/>
+        <w:ind/>
+        <w:rPr>
+          <w:highlight w:val="none"/>
+        </w:rPr>
+      </w:pPr>
+      <w:r>
+        <w:rPr>
+          <w:highlight w:val="none"/>
+        </w:rPr>
+      </w:r>
+      <w:r>
+        <w:rPr>
+          <w:highlight w:val="none"/>
+        </w:rPr>
+      </w:r>
+    </w:p>
+    <w:p>
+      <w:pPr>
+        <w:pBdr/>
+        <w:spacing/>
+        <w:ind/>
+        <w:rPr>
+          <w:highlight w:val="none"/>
+        </w:rPr>
+      </w:pPr>
+      <w:r>
+        <w:rPr>
+          <w:highlight w:val="none"/>
+        </w:rPr>
+      </w:r>
+      <w:r>
+        <w:rPr>
+          <w:highlight w:val="none"/>
+        </w:rPr>
+      </w:r>
+    </w:p>
+    <w:p>
+      <w:pPr>
+        <w:pBdr/>
+        <w:spacing/>
+        <w:ind/>
+        <w:rPr>
+          <w:highlight w:val="none"/>
+        </w:rPr>
+      </w:pPr>
+      <w:r>
+        <w:rPr>
+          <w:highlight w:val="none"/>
+        </w:rPr>
+      </w:r>
+      <w:r>
+        <w:rPr>
+          <w:highlight w:val="none"/>
+        </w:rPr>
+      </w:r>
+    </w:p>
+    <w:p>
+      <w:pPr>
+        <w:pBdr/>
+        <w:spacing/>
+        <w:ind/>
+        <w:rPr>
+          <w:highlight w:val="none"/>
+        </w:rPr>
+      </w:pPr>
+      <w:r>
+        <w:rPr>
+          <w:highlight w:val="none"/>
+        </w:rPr>
+      </w:r>
+      <w:r>
+        <w:rPr>
+          <w:highlight w:val="none"/>
+        </w:rPr>
+      </w:r>
+    </w:p>
+    <w:p>
+      <w:pPr>
+        <w:pBdr/>
+        <w:spacing/>
+        <w:ind/>
+        <w:rPr>
+          <w:highlight w:val="none"/>
+        </w:rPr>
+      </w:pPr>
+      <w:r>
+        <w:rPr>
+          <w:highlight w:val="none"/>
+        </w:rPr>
+      </w:r>
+      <w:r>
+        <w:rPr>
+          <w:highlight w:val="none"/>
+        </w:rPr>
+      </w:r>
+    </w:p>
+    <w:p>
+      <w:pPr>
+        <w:pBdr/>
+        <w:spacing/>
+        <w:ind/>
+        <w:rPr>
+          <w:highlight w:val="none"/>
+        </w:rPr>
+      </w:pPr>
+      <w:r>
+        <w:rPr>
+          <w:highlight w:val="none"/>
+        </w:rPr>
+      </w:r>
+      <w:r>
+        <w:rPr>
+          <w:highlight w:val="none"/>
+        </w:rPr>
+      </w:r>
+    </w:p>
+    <w:p>
+      <w:pPr>
+        <w:pBdr/>
+        <w:spacing/>
+        <w:ind/>
+        <w:rPr>
+          <w:highlight w:val="none"/>
+        </w:rPr>
+      </w:pPr>
+      <w:r>
+        <w:rPr>
+          <w:highlight w:val="none"/>
+        </w:rPr>
+      </w:r>
+      <w:r>
+        <w:rPr>
+          <w:highlight w:val="none"/>
+        </w:rPr>
+      </w:r>
+    </w:p>
+    <w:p>
+      <w:pPr>
+        <w:pBdr/>
+        <w:spacing/>
+        <w:ind/>
+        <w:rPr>
+          <w:highlight w:val="none"/>
+        </w:rPr>
+      </w:pPr>
+      <w:r>
+        <w:rPr>
+          <w:highlight w:val="none"/>
+        </w:rPr>
+      </w:r>
+      <w:r>
+        <w:rPr>
+          <w:highlight w:val="none"/>
+        </w:rPr>
+      </w:r>
+      <w:r>
+        <w:rPr>
+          <w:highlight w:val="none"/>
+        </w:rPr>
+      </w:r>
+    </w:p>
+    <w:p>
+      <w:pPr>
+        <w:pStyle w:val="660"/>
+        <w:pBdr/>
+        <w:spacing/>
+        <w:ind/>
+        <w:rPr>
+          <w:color w:val="4472c4" w:themeColor="accent5"/>
+        </w:rPr>
+      </w:pPr>
+      <w:r>
+        <w:rPr>
+          <w:color w:val="4472c4" w:themeColor="accent5"/>
+          <w:highlight w:val="none"/>
+        </w:rPr>
+        <w:t xml:space="preserve">Current alternatives</w:t>
+      </w:r>
+      <w:r>
+        <w:rPr>
+          <w:color w:val="4472c4" w:themeColor="accent5"/>
+        </w:rPr>
+      </w:r>
+      <w:r>
+        <w:rPr>
+          <w:color w:val="4472c4" w:themeColor="accent5"/>
+        </w:rPr>
+      </w:r>
+    </w:p>
+    <w:p>
+      <w:pPr>
+        <w:pStyle w:val="662"/>
+        <w:pBdr/>
+        <w:spacing/>
+        <w:ind/>
+        <w:rPr>
+          <w:color w:val="5b9bd5" w:themeColor="accent1"/>
+        </w:rPr>
+      </w:pPr>
+      <w:r>
+        <w:rPr>
+          <w:color w:val="4472c4" w:themeColor="accent5"/>
+          <w:highlight w:val="none"/>
+        </w:rPr>
+        <w:t xml:space="preserve">NASA’s Eyes</w:t>
+      </w:r>
+      <w:r>
+        <w:rPr>
+          <w:color w:val="5b9bd5" w:themeColor="accent1"/>
+        </w:rPr>
+      </w:r>
+      <w:r>
+        <w:rPr>
+          <w:color w:val="5b9bd5" w:themeColor="accent1"/>
+        </w:rPr>
+      </w:r>
+    </w:p>
+    <w:p>
+      <w:pPr>
+        <w:pBdr/>
+        <w:spacing/>
+        <w:ind/>
+        <w:rPr>
+          <w:highlight w:val="none"/>
+        </w:rPr>
+      </w:pPr>
+      <w:r>
+        <w:rPr>
+          <w:highlight w:val="none"/>
+        </w:rPr>
+      </w:r>
+      <w:hyperlink r:id="rId12" w:tooltip="https://eyes.nasa.gov/apps/orrery/#/home" w:history="1">
+        <w:r>
+          <w:rPr>
+            <w:rStyle w:val="816"/>
+            <w:highlight w:val="none"/>
+          </w:rPr>
+          <w:t xml:space="preserve">https://eyes.nasa.gov/apps/orrery/#/home</w:t>
+        </w:r>
+        <w:r>
+          <w:rPr>
+            <w:rStyle w:val="816"/>
+          </w:rPr>
+        </w:r>
+        <w:r>
+          <w:rPr>
+            <w:rStyle w:val="816"/>
+          </w:rPr>
+        </w:r>
+        <w:r>
+          <w:rPr>
+            <w:rStyle w:val="816"/>
+          </w:rPr>
+        </w:r>
+        <w:r>
+          <w:rPr>
+            <w:rStyle w:val="816"/>
+          </w:rPr>
+        </w:r>
+      </w:hyperlink>
+      <w:r/>
+      <w:r>
+        <w:rPr>
+          <w:highlight w:val="none"/>
+        </w:rPr>
+      </w:r>
+    </w:p>
+    <w:p>
+      <w:pPr>
+        <w:pBdr/>
+        <w:spacing/>
+        <w:ind/>
+        <w:rPr>
+          <w:highlight w:val="none"/>
+        </w:rPr>
+      </w:pPr>
+      <w:r>
+        <w:rPr>
+          <w:highlight w:val="none"/>
+        </w:rPr>
+      </w:r>
+      <w:r>
+        <mc:AlternateContent>
+          <mc:Choice Requires="wpg">
+            <w:drawing>
+              <wp:inline xmlns:wp="http://schemas.openxmlformats.org/drawingml/2006/wordprocessingDrawing" distT="0" distB="0" distL="0" distR="0">
+                <wp:extent cx="5940425" cy="3341489"/>
+                <wp:effectExtent l="0" t="0" r="0" b="0"/>
+                <wp:docPr id="2" name=""/>
+                <wp:cNvGraphicFramePr>
+                  <a:graphicFrameLocks xmlns:a="http://schemas.openxmlformats.org/drawingml/2006/main" noChangeAspect="1"/>
+                </wp:cNvGraphicFramePr>
+                <a:graphic xmlns:a="http://schemas.openxmlformats.org/drawingml/2006/main">
+                  <a:graphicData uri="http://schemas.openxmlformats.org/drawingml/2006/picture">
+                    <pic:pic xmlns:pic="http://schemas.openxmlformats.org/drawingml/2006/picture">
+                      <pic:nvPicPr>
+                        <pic:cNvPr id="472807355" name=""/>
+                        <pic:cNvPicPr>
+                          <a:picLocks noChangeAspect="1"/>
+                        </pic:cNvPicPr>
+                        <pic:nvPr/>
+                      </pic:nvPicPr>
+                      <pic:blipFill>
+                        <a:blip r:embed="rId13"/>
+                        <a:stretch/>
+                      </pic:blipFill>
+                      <pic:spPr bwMode="auto">
+                        <a:xfrm>
+                          <a:off x="0" y="0"/>
+                          <a:ext cx="5940424" cy="3341489"/>
+                        </a:xfrm>
+                        <a:prstGeom prst="rect">
+                          <a:avLst/>
+                        </a:prstGeom>
+                      </pic:spPr>
+                    </pic:pic>
+                  </a:graphicData>
+                </a:graphic>
+              </wp:inline>
+            </w:drawing>
+          </mc:Choice>
+          <mc:Fallback>
+            <w:pict>
+              <v:shapetype id="_x0000_t75" coordsize="21600,21600" o:spt="75" o:preferrelative="t" path="m@4@5l@4@11@9@11@9@5xe" filled="f" stroked="f">
+                <v:stroke joinstyle="miter"/>
+                <v:formulas>
+                  <v:f eqn="if lineDrawn pixelLineWidth 0"/>
+                  <v:f eqn="sum @0 1 0"/>
+                  <v:f eqn="sum 0 0 @1"/>
+                  <v:f eqn="prod @2 1 2"/>
+                  <v:f eqn="prod @3 21600 pixelWidth"/>
+                  <v:f eqn="prod @3 21600 pixelHeight"/>
+                  <v:f eqn="sum @0 0 1"/>
+                  <v:f eqn="prod @6 1 2"/>
+                  <v:f eqn="prod @7 21600 pixelWidth"/>
+                  <v:f eqn="sum @8 21600 0"/>
+                  <v:f eqn="prod @7 21600 pixelHeight"/>
+                  <v:f eqn="sum @10 21600 0"/>
+                </v:formulas>
+                <v:path o:extrusionok="f" gradientshapeok="t" o:connecttype="rect"/>
+                <o:lock v:ext="edit" aspectratio="t"/>
+              </v:shapetype>
+              <v:shape id="_x0000_i1" o:spid="_x0000_s1" type="#_x0000_t75" style="width:467.75pt;height:263.11pt;mso-wrap-distance-left:0.00pt;mso-wrap-distance-top:0.00pt;mso-wrap-distance-right:0.00pt;mso-wrap-distance-bottom:0.00pt;z-index:1;" stroked="false">
+                <v:imagedata r:id="rId13" o:title=""/>
+                <o:lock v:ext="edit" rotation="t"/>
+              </v:shape>
+            </w:pict>
+          </mc:Fallback>
+        </mc:AlternateContent>
+      </w:r>
+      <w:r>
+        <w:rPr>
+          <w:highlight w:val="none"/>
+        </w:rPr>
+      </w:r>
+      <w:r>
+        <w:rPr>
+          <w:highlight w:val="none"/>
+        </w:rPr>
+      </w:r>
+    </w:p>
+    <w:p>
+      <w:pPr>
+        <w:pBdr/>
+        <w:spacing/>
+        <w:ind/>
+        <w:rPr/>
+      </w:pPr>
+      <w:r>
+        <w:rPr>
+          <w:highlight w:val="none"/>
+        </w:rPr>
+        <w:t xml:space="preserve">Eyes is a suite of products developed by NASA used for visualising their data. Their orrery, shown in the figure above, </w:t>
+      </w:r>
+      <w:r>
+        <w:rPr>
+          <w:highlight w:val="none"/>
+        </w:rPr>
+      </w:r>
+      <w:r/>
     </w:p>
     <w:sectPr>
       <w:footnotePr/>
@@ -1541,8 +2509,139 @@
       <w:suff w:val="tab"/>
     </w:lvl>
   </w:abstractNum>
+  <w:abstractNum w:abstractNumId="1">
+    <w:lvl w:ilvl="0">
+      <w:isLgl w:val="false"/>
+      <w:lvlJc w:val="left"/>
+      <w:lvlText w:val="%1."/>
+      <w:numFmt w:val="decimal"/>
+      <w:pPr>
+        <w:pBdr/>
+        <w:spacing/>
+        <w:ind w:hanging="360" w:left="709"/>
+      </w:pPr>
+      <w:rPr/>
+      <w:start w:val="1"/>
+      <w:suff w:val="tab"/>
+    </w:lvl>
+    <w:lvl w:ilvl="1">
+      <w:isLgl w:val="false"/>
+      <w:lvlJc w:val="left"/>
+      <w:lvlText w:val="%2."/>
+      <w:numFmt w:val="lowerLetter"/>
+      <w:pPr>
+        <w:pBdr/>
+        <w:spacing/>
+        <w:ind w:hanging="360" w:left="1429"/>
+      </w:pPr>
+      <w:rPr/>
+      <w:start w:val="1"/>
+      <w:suff w:val="tab"/>
+    </w:lvl>
+    <w:lvl w:ilvl="2">
+      <w:isLgl w:val="false"/>
+      <w:lvlJc w:val="right"/>
+      <w:lvlText w:val="%3."/>
+      <w:numFmt w:val="lowerRoman"/>
+      <w:pPr>
+        <w:pBdr/>
+        <w:spacing/>
+        <w:ind w:hanging="180" w:left="2149"/>
+      </w:pPr>
+      <w:rPr/>
+      <w:start w:val="1"/>
+      <w:suff w:val="tab"/>
+    </w:lvl>
+    <w:lvl w:ilvl="3">
+      <w:isLgl w:val="false"/>
+      <w:lvlJc w:val="left"/>
+      <w:lvlText w:val="%4."/>
+      <w:numFmt w:val="decimal"/>
+      <w:pPr>
+        <w:pBdr/>
+        <w:spacing/>
+        <w:ind w:hanging="360" w:left="2869"/>
+      </w:pPr>
+      <w:rPr/>
+      <w:start w:val="1"/>
+      <w:suff w:val="tab"/>
+    </w:lvl>
+    <w:lvl w:ilvl="4">
+      <w:isLgl w:val="false"/>
+      <w:lvlJc w:val="left"/>
+      <w:lvlText w:val="%5."/>
+      <w:numFmt w:val="lowerLetter"/>
+      <w:pPr>
+        <w:pBdr/>
+        <w:spacing/>
+        <w:ind w:hanging="360" w:left="3589"/>
+      </w:pPr>
+      <w:rPr/>
+      <w:start w:val="1"/>
+      <w:suff w:val="tab"/>
+    </w:lvl>
+    <w:lvl w:ilvl="5">
+      <w:isLgl w:val="false"/>
+      <w:lvlJc w:val="right"/>
+      <w:lvlText w:val="%6."/>
+      <w:numFmt w:val="lowerRoman"/>
+      <w:pPr>
+        <w:pBdr/>
+        <w:spacing/>
+        <w:ind w:hanging="180" w:left="4309"/>
+      </w:pPr>
+      <w:rPr/>
+      <w:start w:val="1"/>
+      <w:suff w:val="tab"/>
+    </w:lvl>
+    <w:lvl w:ilvl="6">
+      <w:isLgl w:val="false"/>
+      <w:lvlJc w:val="left"/>
+      <w:lvlText w:val="%7."/>
+      <w:numFmt w:val="decimal"/>
+      <w:pPr>
+        <w:pBdr/>
+        <w:spacing/>
+        <w:ind w:hanging="360" w:left="5029"/>
+      </w:pPr>
+      <w:rPr/>
+      <w:start w:val="1"/>
+      <w:suff w:val="tab"/>
+    </w:lvl>
+    <w:lvl w:ilvl="7">
+      <w:isLgl w:val="false"/>
+      <w:lvlJc w:val="left"/>
+      <w:lvlText w:val="%8."/>
+      <w:numFmt w:val="lowerLetter"/>
+      <w:pPr>
+        <w:pBdr/>
+        <w:spacing/>
+        <w:ind w:hanging="360" w:left="5749"/>
+      </w:pPr>
+      <w:rPr/>
+      <w:start w:val="1"/>
+      <w:suff w:val="tab"/>
+    </w:lvl>
+    <w:lvl w:ilvl="8">
+      <w:isLgl w:val="false"/>
+      <w:lvlJc w:val="right"/>
+      <w:lvlText w:val="%9."/>
+      <w:numFmt w:val="lowerRoman"/>
+      <w:pPr>
+        <w:pBdr/>
+        <w:spacing/>
+        <w:ind w:hanging="180" w:left="6469"/>
+      </w:pPr>
+      <w:rPr/>
+      <w:start w:val="1"/>
+      <w:suff w:val="tab"/>
+    </w:lvl>
+  </w:abstractNum>
   <w:num w:numId="1">
     <w:abstractNumId w:val="0"/>
+  </w:num>
+  <w:num w:numId="2">
+    <w:abstractNumId w:val="1"/>
   </w:num>
 </w:numbering>
 </file>
@@ -1705,11 +2804,11 @@
     <w:lsdException w:name="Bibliography" w:uiPriority="37"/>
     <w:lsdException w:name="TOC Heading" w:uiPriority="39" w:qFormat="1"/>
   </w:latentStyles>
-  <w:style w:type="paragraph" w:styleId="655">
+  <w:style w:type="paragraph" w:styleId="658">
     <w:name w:val="Heading 1"/>
-    <w:basedOn w:val="831"/>
-    <w:next w:val="831"/>
-    <w:link w:val="656"/>
+    <w:basedOn w:val="834"/>
+    <w:next w:val="834"/>
+    <w:link w:val="659"/>
     <w:uiPriority w:val="9"/>
     <w:qFormat/>
     <w:pPr>
@@ -1726,9 +2825,9 @@
       <w:szCs w:val="40"/>
     </w:rPr>
   </w:style>
-  <w:style w:type="character" w:styleId="656">
+  <w:style w:type="character" w:styleId="659">
     <w:name w:val="Heading 1 Char"/>
-    <w:link w:val="655"/>
+    <w:link w:val="658"/>
     <w:uiPriority w:val="9"/>
     <w:pPr>
       <w:pBdr/>
@@ -1741,11 +2840,11 @@
       <w:szCs w:val="40"/>
     </w:rPr>
   </w:style>
-  <w:style w:type="paragraph" w:styleId="657">
+  <w:style w:type="paragraph" w:styleId="660">
     <w:name w:val="Heading 2"/>
-    <w:basedOn w:val="831"/>
-    <w:next w:val="831"/>
-    <w:link w:val="658"/>
+    <w:basedOn w:val="834"/>
+    <w:next w:val="834"/>
+    <w:link w:val="661"/>
     <w:uiPriority w:val="9"/>
     <w:unhideWhenUsed/>
     <w:qFormat/>
@@ -1762,9 +2861,9 @@
       <w:sz w:val="34"/>
     </w:rPr>
   </w:style>
-  <w:style w:type="character" w:styleId="658">
+  <w:style w:type="character" w:styleId="661">
     <w:name w:val="Heading 2 Char"/>
-    <w:link w:val="657"/>
+    <w:link w:val="660"/>
     <w:uiPriority w:val="9"/>
     <w:pPr>
       <w:pBdr/>
@@ -1776,11 +2875,11 @@
       <w:sz w:val="34"/>
     </w:rPr>
   </w:style>
-  <w:style w:type="paragraph" w:styleId="659">
+  <w:style w:type="paragraph" w:styleId="662">
     <w:name w:val="Heading 3"/>
-    <w:basedOn w:val="831"/>
-    <w:next w:val="831"/>
-    <w:link w:val="660"/>
+    <w:basedOn w:val="834"/>
+    <w:next w:val="834"/>
+    <w:link w:val="663"/>
     <w:uiPriority w:val="9"/>
     <w:unhideWhenUsed/>
     <w:qFormat/>
@@ -1798,9 +2897,9 @@
       <w:szCs w:val="30"/>
     </w:rPr>
   </w:style>
-  <w:style w:type="character" w:styleId="660">
+  <w:style w:type="character" w:styleId="663">
     <w:name w:val="Heading 3 Char"/>
-    <w:link w:val="659"/>
+    <w:link w:val="662"/>
     <w:uiPriority w:val="9"/>
     <w:pPr>
       <w:pBdr/>
@@ -1813,11 +2912,11 @@
       <w:szCs w:val="30"/>
     </w:rPr>
   </w:style>
-  <w:style w:type="paragraph" w:styleId="661">
+  <w:style w:type="paragraph" w:styleId="664">
     <w:name w:val="Heading 4"/>
-    <w:basedOn w:val="831"/>
-    <w:next w:val="831"/>
-    <w:link w:val="662"/>
+    <w:basedOn w:val="834"/>
+    <w:next w:val="834"/>
+    <w:link w:val="665"/>
     <w:uiPriority w:val="9"/>
     <w:unhideWhenUsed/>
     <w:qFormat/>
@@ -1837,9 +2936,9 @@
       <w:szCs w:val="26"/>
     </w:rPr>
   </w:style>
-  <w:style w:type="character" w:styleId="662">
+  <w:style w:type="character" w:styleId="665">
     <w:name w:val="Heading 4 Char"/>
-    <w:link w:val="661"/>
+    <w:link w:val="664"/>
     <w:uiPriority w:val="9"/>
     <w:pPr>
       <w:pBdr/>
@@ -1854,11 +2953,11 @@
       <w:szCs w:val="26"/>
     </w:rPr>
   </w:style>
-  <w:style w:type="paragraph" w:styleId="663">
+  <w:style w:type="paragraph" w:styleId="666">
     <w:name w:val="Heading 5"/>
-    <w:basedOn w:val="831"/>
-    <w:next w:val="831"/>
-    <w:link w:val="664"/>
+    <w:basedOn w:val="834"/>
+    <w:next w:val="834"/>
+    <w:link w:val="667"/>
     <w:uiPriority w:val="9"/>
     <w:unhideWhenUsed/>
     <w:qFormat/>
@@ -1878,9 +2977,9 @@
       <w:szCs w:val="24"/>
     </w:rPr>
   </w:style>
-  <w:style w:type="character" w:styleId="664">
+  <w:style w:type="character" w:styleId="667">
     <w:name w:val="Heading 5 Char"/>
-    <w:link w:val="663"/>
+    <w:link w:val="666"/>
     <w:uiPriority w:val="9"/>
     <w:pPr>
       <w:pBdr/>
@@ -1895,11 +2994,11 @@
       <w:szCs w:val="24"/>
     </w:rPr>
   </w:style>
-  <w:style w:type="paragraph" w:styleId="665">
+  <w:style w:type="paragraph" w:styleId="668">
     <w:name w:val="Heading 6"/>
-    <w:basedOn w:val="831"/>
-    <w:next w:val="831"/>
-    <w:link w:val="666"/>
+    <w:basedOn w:val="834"/>
+    <w:next w:val="834"/>
+    <w:link w:val="669"/>
     <w:uiPriority w:val="9"/>
     <w:unhideWhenUsed/>
     <w:qFormat/>
@@ -1919,9 +3018,9 @@
       <w:szCs w:val="22"/>
     </w:rPr>
   </w:style>
-  <w:style w:type="character" w:styleId="666">
+  <w:style w:type="character" w:styleId="669">
     <w:name w:val="Heading 6 Char"/>
-    <w:link w:val="665"/>
+    <w:link w:val="668"/>
     <w:uiPriority w:val="9"/>
     <w:pPr>
       <w:pBdr/>
@@ -1936,11 +3035,11 @@
       <w:szCs w:val="22"/>
     </w:rPr>
   </w:style>
-  <w:style w:type="paragraph" w:styleId="667">
+  <w:style w:type="paragraph" w:styleId="670">
     <w:name w:val="Heading 7"/>
-    <w:basedOn w:val="831"/>
-    <w:next w:val="831"/>
-    <w:link w:val="668"/>
+    <w:basedOn w:val="834"/>
+    <w:next w:val="834"/>
+    <w:link w:val="671"/>
     <w:uiPriority w:val="9"/>
     <w:unhideWhenUsed/>
     <w:qFormat/>
@@ -1962,9 +3061,9 @@
       <w:szCs w:val="22"/>
     </w:rPr>
   </w:style>
-  <w:style w:type="character" w:styleId="668">
+  <w:style w:type="character" w:styleId="671">
     <w:name w:val="Heading 7 Char"/>
-    <w:link w:val="667"/>
+    <w:link w:val="670"/>
     <w:uiPriority w:val="9"/>
     <w:pPr>
       <w:pBdr/>
@@ -1981,11 +3080,11 @@
       <w:szCs w:val="22"/>
     </w:rPr>
   </w:style>
-  <w:style w:type="paragraph" w:styleId="669">
+  <w:style w:type="paragraph" w:styleId="672">
     <w:name w:val="Heading 8"/>
-    <w:basedOn w:val="831"/>
-    <w:next w:val="831"/>
-    <w:link w:val="670"/>
+    <w:basedOn w:val="834"/>
+    <w:next w:val="834"/>
+    <w:link w:val="673"/>
     <w:uiPriority w:val="9"/>
     <w:unhideWhenUsed/>
     <w:qFormat/>
@@ -2005,9 +3104,9 @@
       <w:szCs w:val="22"/>
     </w:rPr>
   </w:style>
-  <w:style w:type="character" w:styleId="670">
+  <w:style w:type="character" w:styleId="673">
     <w:name w:val="Heading 8 Char"/>
-    <w:link w:val="669"/>
+    <w:link w:val="672"/>
     <w:uiPriority w:val="9"/>
     <w:pPr>
       <w:pBdr/>
@@ -2022,11 +3121,11 @@
       <w:szCs w:val="22"/>
     </w:rPr>
   </w:style>
-  <w:style w:type="paragraph" w:styleId="671">
+  <w:style w:type="paragraph" w:styleId="674">
     <w:name w:val="Heading 9"/>
-    <w:basedOn w:val="831"/>
-    <w:next w:val="831"/>
-    <w:link w:val="672"/>
+    <w:basedOn w:val="834"/>
+    <w:next w:val="834"/>
+    <w:link w:val="675"/>
     <w:uiPriority w:val="9"/>
     <w:unhideWhenUsed/>
     <w:qFormat/>
@@ -2046,9 +3145,9 @@
       <w:szCs w:val="21"/>
     </w:rPr>
   </w:style>
-  <w:style w:type="character" w:styleId="672">
+  <w:style w:type="character" w:styleId="675">
     <w:name w:val="Heading 9 Char"/>
-    <w:link w:val="671"/>
+    <w:link w:val="674"/>
     <w:uiPriority w:val="9"/>
     <w:pPr>
       <w:pBdr/>
@@ -2063,11 +3162,11 @@
       <w:szCs w:val="21"/>
     </w:rPr>
   </w:style>
-  <w:style w:type="paragraph" w:styleId="673">
+  <w:style w:type="paragraph" w:styleId="676">
     <w:name w:val="Title"/>
-    <w:basedOn w:val="831"/>
-    <w:next w:val="831"/>
-    <w:link w:val="674"/>
+    <w:basedOn w:val="834"/>
+    <w:next w:val="834"/>
+    <w:link w:val="677"/>
     <w:uiPriority w:val="10"/>
     <w:qFormat/>
     <w:pPr>
@@ -2081,9 +3180,9 @@
       <w:szCs w:val="48"/>
     </w:rPr>
   </w:style>
-  <w:style w:type="character" w:styleId="674">
+  <w:style w:type="character" w:styleId="677">
     <w:name w:val="Title Char"/>
-    <w:link w:val="673"/>
+    <w:link w:val="676"/>
     <w:uiPriority w:val="10"/>
     <w:pPr>
       <w:pBdr/>
@@ -2095,11 +3194,11 @@
       <w:szCs w:val="48"/>
     </w:rPr>
   </w:style>
-  <w:style w:type="paragraph" w:styleId="675">
+  <w:style w:type="paragraph" w:styleId="678">
     <w:name w:val="Subtitle"/>
-    <w:basedOn w:val="831"/>
-    <w:next w:val="831"/>
-    <w:link w:val="676"/>
+    <w:basedOn w:val="834"/>
+    <w:next w:val="834"/>
+    <w:link w:val="679"/>
     <w:uiPriority w:val="11"/>
     <w:qFormat/>
     <w:pPr>
@@ -2112,9 +3211,9 @@
       <w:szCs w:val="24"/>
     </w:rPr>
   </w:style>
-  <w:style w:type="character" w:styleId="676">
+  <w:style w:type="character" w:styleId="679">
     <w:name w:val="Subtitle Char"/>
-    <w:link w:val="675"/>
+    <w:link w:val="678"/>
     <w:uiPriority w:val="11"/>
     <w:pPr>
       <w:pBdr/>
@@ -2126,11 +3225,11 @@
       <w:szCs w:val="24"/>
     </w:rPr>
   </w:style>
-  <w:style w:type="paragraph" w:styleId="677">
+  <w:style w:type="paragraph" w:styleId="680">
     <w:name w:val="Quote"/>
-    <w:basedOn w:val="831"/>
-    <w:next w:val="831"/>
-    <w:link w:val="678"/>
+    <w:basedOn w:val="834"/>
+    <w:next w:val="834"/>
+    <w:link w:val="681"/>
     <w:uiPriority w:val="29"/>
     <w:qFormat/>
     <w:pPr>
@@ -2142,9 +3241,9 @@
       <w:i/>
     </w:rPr>
   </w:style>
-  <w:style w:type="character" w:styleId="678">
+  <w:style w:type="character" w:styleId="681">
     <w:name w:val="Quote Char"/>
-    <w:link w:val="677"/>
+    <w:link w:val="680"/>
     <w:uiPriority w:val="29"/>
     <w:pPr>
       <w:pBdr/>
@@ -2155,11 +3254,11 @@
       <w:i/>
     </w:rPr>
   </w:style>
-  <w:style w:type="paragraph" w:styleId="679">
+  <w:style w:type="paragraph" w:styleId="682">
     <w:name w:val="Intense Quote"/>
-    <w:basedOn w:val="831"/>
-    <w:next w:val="831"/>
-    <w:link w:val="680"/>
+    <w:basedOn w:val="834"/>
+    <w:next w:val="834"/>
+    <w:link w:val="683"/>
     <w:uiPriority w:val="30"/>
     <w:qFormat/>
     <w:pPr>
@@ -2178,9 +3277,9 @@
       <w:i/>
     </w:rPr>
   </w:style>
-  <w:style w:type="character" w:styleId="680">
+  <w:style w:type="character" w:styleId="683">
     <w:name w:val="Intense Quote Char"/>
-    <w:link w:val="679"/>
+    <w:link w:val="682"/>
     <w:uiPriority w:val="30"/>
     <w:pPr>
       <w:pBdr/>
@@ -2191,10 +3290,10 @@
       <w:i/>
     </w:rPr>
   </w:style>
-  <w:style w:type="paragraph" w:styleId="681">
+  <w:style w:type="paragraph" w:styleId="684">
     <w:name w:val="Header"/>
-    <w:basedOn w:val="831"/>
-    <w:link w:val="682"/>
+    <w:basedOn w:val="834"/>
+    <w:link w:val="685"/>
     <w:uiPriority w:val="99"/>
     <w:unhideWhenUsed/>
     <w:pPr>
@@ -2207,9 +3306,9 @@
       <w:ind/>
     </w:pPr>
   </w:style>
-  <w:style w:type="character" w:styleId="682">
+  <w:style w:type="character" w:styleId="685">
     <w:name w:val="Header Char"/>
-    <w:link w:val="681"/>
+    <w:link w:val="684"/>
     <w:uiPriority w:val="99"/>
     <w:pPr>
       <w:pBdr/>
@@ -2217,10 +3316,10 @@
       <w:ind/>
     </w:pPr>
   </w:style>
-  <w:style w:type="paragraph" w:styleId="683">
+  <w:style w:type="paragraph" w:styleId="686">
     <w:name w:val="Footer"/>
-    <w:basedOn w:val="831"/>
-    <w:link w:val="686"/>
+    <w:basedOn w:val="834"/>
+    <w:link w:val="689"/>
     <w:uiPriority w:val="99"/>
     <w:unhideWhenUsed/>
     <w:pPr>
@@ -2233,9 +3332,9 @@
       <w:ind/>
     </w:pPr>
   </w:style>
-  <w:style w:type="character" w:styleId="684">
+  <w:style w:type="character" w:styleId="687">
     <w:name w:val="Footer Char"/>
-    <w:link w:val="683"/>
+    <w:link w:val="686"/>
     <w:uiPriority w:val="99"/>
     <w:pPr>
       <w:pBdr/>
@@ -2243,10 +3342,10 @@
       <w:ind/>
     </w:pPr>
   </w:style>
-  <w:style w:type="paragraph" w:styleId="685">
+  <w:style w:type="paragraph" w:styleId="688">
     <w:name w:val="Caption"/>
-    <w:basedOn w:val="831"/>
-    <w:next w:val="831"/>
+    <w:basedOn w:val="834"/>
+    <w:next w:val="834"/>
     <w:uiPriority w:val="35"/>
     <w:semiHidden/>
     <w:unhideWhenUsed/>
@@ -2264,10 +3363,10 @@
       <w:szCs w:val="18"/>
     </w:rPr>
   </w:style>
-  <w:style w:type="character" w:styleId="686">
+  <w:style w:type="character" w:styleId="689">
     <w:name w:val="Caption Char"/>
-    <w:basedOn w:val="685"/>
-    <w:link w:val="683"/>
+    <w:basedOn w:val="688"/>
+    <w:link w:val="686"/>
     <w:uiPriority w:val="99"/>
     <w:pPr>
       <w:pBdr/>
@@ -2275,9 +3374,9 @@
       <w:ind/>
     </w:pPr>
   </w:style>
-  <w:style w:type="table" w:styleId="687">
+  <w:style w:type="table" w:styleId="690">
     <w:name w:val="Table Grid"/>
-    <w:basedOn w:val="832"/>
+    <w:basedOn w:val="835"/>
     <w:uiPriority w:val="59"/>
     <w:pPr>
       <w:pBdr/>
@@ -2474,9 +3573,9 @@
       </w:tcPr>
     </w:tblStylePr>
   </w:style>
-  <w:style w:type="table" w:styleId="688">
+  <w:style w:type="table" w:styleId="691">
     <w:name w:val="Table Grid Light"/>
-    <w:basedOn w:val="832"/>
+    <w:basedOn w:val="835"/>
     <w:uiPriority w:val="59"/>
     <w:pPr>
       <w:pBdr/>
@@ -2673,9 +3772,9 @@
       </w:tcPr>
     </w:tblStylePr>
   </w:style>
-  <w:style w:type="table" w:styleId="689">
+  <w:style w:type="table" w:styleId="692">
     <w:name w:val="Plain Table 1"/>
-    <w:basedOn w:val="832"/>
+    <w:basedOn w:val="835"/>
     <w:uiPriority w:val="59"/>
     <w:pPr>
       <w:pBdr/>
@@ -2898,9 +3997,9 @@
       </w:tcPr>
     </w:tblStylePr>
   </w:style>
-  <w:style w:type="table" w:styleId="690">
+  <w:style w:type="table" w:styleId="693">
     <w:name w:val="Plain Table 2"/>
-    <w:basedOn w:val="832"/>
+    <w:basedOn w:val="835"/>
     <w:uiPriority w:val="59"/>
     <w:pPr>
       <w:pBdr/>
@@ -3131,9 +4230,9 @@
       </w:tcPr>
     </w:tblStylePr>
   </w:style>
-  <w:style w:type="table" w:styleId="691">
+  <w:style w:type="table" w:styleId="694">
     <w:name w:val="Plain Table 3"/>
-    <w:basedOn w:val="832"/>
+    <w:basedOn w:val="835"/>
     <w:uiPriority w:val="99"/>
     <w:pPr>
       <w:pBdr/>
@@ -3361,9 +4460,9 @@
       </w:tcPr>
     </w:tblStylePr>
   </w:style>
-  <w:style w:type="table" w:styleId="692">
+  <w:style w:type="table" w:styleId="695">
     <w:name w:val="Plain Table 4"/>
-    <w:basedOn w:val="832"/>
+    <w:basedOn w:val="835"/>
     <w:uiPriority w:val="99"/>
     <w:pPr>
       <w:pBdr/>
@@ -3577,9 +4676,9 @@
       </w:tcPr>
     </w:tblStylePr>
   </w:style>
-  <w:style w:type="table" w:styleId="693">
+  <w:style w:type="table" w:styleId="696">
     <w:name w:val="Plain Table 5"/>
-    <w:basedOn w:val="832"/>
+    <w:basedOn w:val="835"/>
     <w:uiPriority w:val="99"/>
     <w:pPr>
       <w:pBdr/>
@@ -3810,9 +4909,9 @@
       </w:tcPr>
     </w:tblStylePr>
   </w:style>
-  <w:style w:type="table" w:styleId="694">
+  <w:style w:type="table" w:styleId="697">
     <w:name w:val="Grid Table 1 Light"/>
-    <w:basedOn w:val="832"/>
+    <w:basedOn w:val="835"/>
     <w:uiPriority w:val="99"/>
     <w:pPr>
       <w:pBdr/>
@@ -4033,9 +5132,9 @@
       </w:tcPr>
     </w:tblStylePr>
   </w:style>
-  <w:style w:type="table" w:styleId="695">
+  <w:style w:type="table" w:styleId="698">
     <w:name w:val="Grid Table 1 Light - Accent 1"/>
-    <w:basedOn w:val="832"/>
+    <w:basedOn w:val="835"/>
     <w:uiPriority w:val="99"/>
     <w:pPr>
       <w:pBdr/>
@@ -4256,9 +5355,9 @@
       </w:tcPr>
     </w:tblStylePr>
   </w:style>
-  <w:style w:type="table" w:styleId="696">
+  <w:style w:type="table" w:styleId="699">
     <w:name w:val="Grid Table 1 Light - Accent 2"/>
-    <w:basedOn w:val="832"/>
+    <w:basedOn w:val="835"/>
     <w:uiPriority w:val="99"/>
     <w:pPr>
       <w:pBdr/>
@@ -4479,9 +5578,9 @@
       </w:tcPr>
     </w:tblStylePr>
   </w:style>
-  <w:style w:type="table" w:styleId="697">
+  <w:style w:type="table" w:styleId="700">
     <w:name w:val="Grid Table 1 Light - Accent 3"/>
-    <w:basedOn w:val="832"/>
+    <w:basedOn w:val="835"/>
     <w:uiPriority w:val="99"/>
     <w:pPr>
       <w:pBdr/>
@@ -4702,9 +5801,9 @@
       </w:tcPr>
     </w:tblStylePr>
   </w:style>
-  <w:style w:type="table" w:styleId="698">
+  <w:style w:type="table" w:styleId="701">
     <w:name w:val="Grid Table 1 Light - Accent 4"/>
-    <w:basedOn w:val="832"/>
+    <w:basedOn w:val="835"/>
     <w:uiPriority w:val="99"/>
     <w:pPr>
       <w:pBdr/>
@@ -4925,9 +6024,9 @@
       </w:tcPr>
     </w:tblStylePr>
   </w:style>
-  <w:style w:type="table" w:styleId="699">
+  <w:style w:type="table" w:styleId="702">
     <w:name w:val="Grid Table 1 Light - Accent 5"/>
-    <w:basedOn w:val="832"/>
+    <w:basedOn w:val="835"/>
     <w:uiPriority w:val="99"/>
     <w:pPr>
       <w:pBdr/>
@@ -5148,9 +6247,9 @@
       </w:tcPr>
     </w:tblStylePr>
   </w:style>
-  <w:style w:type="table" w:styleId="700">
+  <w:style w:type="table" w:styleId="703">
     <w:name w:val="Grid Table 1 Light - Accent 6"/>
-    <w:basedOn w:val="832"/>
+    <w:basedOn w:val="835"/>
     <w:uiPriority w:val="99"/>
     <w:pPr>
       <w:pBdr/>
@@ -5371,9 +6470,9 @@
       </w:tcPr>
     </w:tblStylePr>
   </w:style>
-  <w:style w:type="table" w:styleId="701">
+  <w:style w:type="table" w:styleId="704">
     <w:name w:val="Grid Table 2"/>
-    <w:basedOn w:val="832"/>
+    <w:basedOn w:val="835"/>
     <w:uiPriority w:val="99"/>
     <w:pPr>
       <w:pBdr/>
@@ -5603,9 +6702,9 @@
       </w:tcPr>
     </w:tblStylePr>
   </w:style>
-  <w:style w:type="table" w:styleId="702">
+  <w:style w:type="table" w:styleId="705">
     <w:name w:val="Grid Table 2 - Accent 1"/>
-    <w:basedOn w:val="832"/>
+    <w:basedOn w:val="835"/>
     <w:uiPriority w:val="99"/>
     <w:pPr>
       <w:pBdr/>
@@ -5835,9 +6934,9 @@
       </w:tcPr>
     </w:tblStylePr>
   </w:style>
-  <w:style w:type="table" w:styleId="703">
+  <w:style w:type="table" w:styleId="706">
     <w:name w:val="Grid Table 2 - Accent 2"/>
-    <w:basedOn w:val="832"/>
+    <w:basedOn w:val="835"/>
     <w:uiPriority w:val="99"/>
     <w:pPr>
       <w:pBdr/>
@@ -6067,9 +7166,9 @@
       </w:tcPr>
     </w:tblStylePr>
   </w:style>
-  <w:style w:type="table" w:styleId="704">
+  <w:style w:type="table" w:styleId="707">
     <w:name w:val="Grid Table 2 - Accent 3"/>
-    <w:basedOn w:val="832"/>
+    <w:basedOn w:val="835"/>
     <w:uiPriority w:val="99"/>
     <w:pPr>
       <w:pBdr/>
@@ -6299,9 +7398,9 @@
       </w:tcPr>
     </w:tblStylePr>
   </w:style>
-  <w:style w:type="table" w:styleId="705">
+  <w:style w:type="table" w:styleId="708">
     <w:name w:val="Grid Table 2 - Accent 4"/>
-    <w:basedOn w:val="832"/>
+    <w:basedOn w:val="835"/>
     <w:uiPriority w:val="99"/>
     <w:pPr>
       <w:pBdr/>
@@ -6531,9 +7630,9 @@
       </w:tcPr>
     </w:tblStylePr>
   </w:style>
-  <w:style w:type="table" w:styleId="706">
+  <w:style w:type="table" w:styleId="709">
     <w:name w:val="Grid Table 2 - Accent 5"/>
-    <w:basedOn w:val="832"/>
+    <w:basedOn w:val="835"/>
     <w:uiPriority w:val="99"/>
     <w:pPr>
       <w:pBdr/>
@@ -6763,9 +7862,9 @@
       </w:tcPr>
     </w:tblStylePr>
   </w:style>
-  <w:style w:type="table" w:styleId="707">
+  <w:style w:type="table" w:styleId="710">
     <w:name w:val="Grid Table 2 - Accent 6"/>
-    <w:basedOn w:val="832"/>
+    <w:basedOn w:val="835"/>
     <w:uiPriority w:val="99"/>
     <w:pPr>
       <w:pBdr/>
@@ -6995,9 +8094,9 @@
       </w:tcPr>
     </w:tblStylePr>
   </w:style>
-  <w:style w:type="table" w:styleId="708">
+  <w:style w:type="table" w:styleId="711">
     <w:name w:val="Grid Table 3"/>
-    <w:basedOn w:val="832"/>
+    <w:basedOn w:val="835"/>
     <w:uiPriority w:val="99"/>
     <w:pPr>
       <w:pBdr/>
@@ -7240,9 +8339,9 @@
       </w:tcPr>
     </w:tblStylePr>
   </w:style>
-  <w:style w:type="table" w:styleId="709">
+  <w:style w:type="table" w:styleId="712">
     <w:name w:val="Grid Table 3 - Accent 1"/>
-    <w:basedOn w:val="832"/>
+    <w:basedOn w:val="835"/>
     <w:uiPriority w:val="99"/>
     <w:pPr>
       <w:pBdr/>
@@ -7485,9 +8584,9 @@
       </w:tcPr>
     </w:tblStylePr>
   </w:style>
-  <w:style w:type="table" w:styleId="710">
+  <w:style w:type="table" w:styleId="713">
     <w:name w:val="Grid Table 3 - Accent 2"/>
-    <w:basedOn w:val="832"/>
+    <w:basedOn w:val="835"/>
     <w:uiPriority w:val="99"/>
     <w:pPr>
       <w:pBdr/>
@@ -7730,9 +8829,9 @@
       </w:tcPr>
     </w:tblStylePr>
   </w:style>
-  <w:style w:type="table" w:styleId="711">
+  <w:style w:type="table" w:styleId="714">
     <w:name w:val="Grid Table 3 - Accent 3"/>
-    <w:basedOn w:val="832"/>
+    <w:basedOn w:val="835"/>
     <w:uiPriority w:val="99"/>
     <w:pPr>
       <w:pBdr/>
@@ -7975,9 +9074,9 @@
       </w:tcPr>
     </w:tblStylePr>
   </w:style>
-  <w:style w:type="table" w:styleId="712">
+  <w:style w:type="table" w:styleId="715">
     <w:name w:val="Grid Table 3 - Accent 4"/>
-    <w:basedOn w:val="832"/>
+    <w:basedOn w:val="835"/>
     <w:uiPriority w:val="99"/>
     <w:pPr>
       <w:pBdr/>
@@ -8220,9 +9319,9 @@
       </w:tcPr>
     </w:tblStylePr>
   </w:style>
-  <w:style w:type="table" w:styleId="713">
+  <w:style w:type="table" w:styleId="716">
     <w:name w:val="Grid Table 3 - Accent 5"/>
-    <w:basedOn w:val="832"/>
+    <w:basedOn w:val="835"/>
     <w:uiPriority w:val="99"/>
     <w:pPr>
       <w:pBdr/>
@@ -8465,9 +9564,9 @@
       </w:tcPr>
     </w:tblStylePr>
   </w:style>
-  <w:style w:type="table" w:styleId="714">
+  <w:style w:type="table" w:styleId="717">
     <w:name w:val="Grid Table 3 - Accent 6"/>
-    <w:basedOn w:val="832"/>
+    <w:basedOn w:val="835"/>
     <w:uiPriority w:val="99"/>
     <w:pPr>
       <w:pBdr/>
@@ -8710,9 +9809,9 @@
       </w:tcPr>
     </w:tblStylePr>
   </w:style>
-  <w:style w:type="table" w:styleId="715">
+  <w:style w:type="table" w:styleId="718">
     <w:name w:val="Grid Table 4"/>
-    <w:basedOn w:val="832"/>
+    <w:basedOn w:val="835"/>
     <w:uiPriority w:val="59"/>
     <w:pPr>
       <w:pBdr/>
@@ -8943,9 +10042,9 @@
       </w:tcPr>
     </w:tblStylePr>
   </w:style>
-  <w:style w:type="table" w:styleId="716">
+  <w:style w:type="table" w:styleId="719">
     <w:name w:val="Grid Table 4 - Accent 1"/>
-    <w:basedOn w:val="832"/>
+    <w:basedOn w:val="835"/>
     <w:uiPriority w:val="59"/>
     <w:pPr>
       <w:pBdr/>
@@ -9176,9 +10275,9 @@
       </w:tcPr>
     </w:tblStylePr>
   </w:style>
-  <w:style w:type="table" w:styleId="717">
+  <w:style w:type="table" w:styleId="720">
     <w:name w:val="Grid Table 4 - Accent 2"/>
-    <w:basedOn w:val="832"/>
+    <w:basedOn w:val="835"/>
     <w:uiPriority w:val="59"/>
     <w:pPr>
       <w:pBdr/>
@@ -9409,9 +10508,9 @@
       </w:tcPr>
     </w:tblStylePr>
   </w:style>
-  <w:style w:type="table" w:styleId="718">
+  <w:style w:type="table" w:styleId="721">
     <w:name w:val="Grid Table 4 - Accent 3"/>
-    <w:basedOn w:val="832"/>
+    <w:basedOn w:val="835"/>
     <w:uiPriority w:val="59"/>
     <w:pPr>
       <w:pBdr/>
@@ -9642,9 +10741,9 @@
       </w:tcPr>
     </w:tblStylePr>
   </w:style>
-  <w:style w:type="table" w:styleId="719">
+  <w:style w:type="table" w:styleId="722">
     <w:name w:val="Grid Table 4 - Accent 4"/>
-    <w:basedOn w:val="832"/>
+    <w:basedOn w:val="835"/>
     <w:uiPriority w:val="59"/>
     <w:pPr>
       <w:pBdr/>
@@ -9875,9 +10974,9 @@
       </w:tcPr>
     </w:tblStylePr>
   </w:style>
-  <w:style w:type="table" w:styleId="720">
+  <w:style w:type="table" w:styleId="723">
     <w:name w:val="Grid Table 4 - Accent 5"/>
-    <w:basedOn w:val="832"/>
+    <w:basedOn w:val="835"/>
     <w:uiPriority w:val="59"/>
     <w:pPr>
       <w:pBdr/>
@@ -10108,9 +11207,9 @@
       </w:tcPr>
     </w:tblStylePr>
   </w:style>
-  <w:style w:type="table" w:styleId="721">
+  <w:style w:type="table" w:styleId="724">
     <w:name w:val="Grid Table 4 - Accent 6"/>
-    <w:basedOn w:val="832"/>
+    <w:basedOn w:val="835"/>
     <w:uiPriority w:val="59"/>
     <w:pPr>
       <w:pBdr/>
@@ -10341,9 +11440,9 @@
       </w:tcPr>
     </w:tblStylePr>
   </w:style>
-  <w:style w:type="table" w:styleId="722">
+  <w:style w:type="table" w:styleId="725">
     <w:name w:val="Grid Table 5 Dark"/>
-    <w:basedOn w:val="832"/>
+    <w:basedOn w:val="835"/>
     <w:uiPriority w:val="99"/>
     <w:pPr>
       <w:pBdr/>
@@ -10569,9 +11668,9 @@
       </w:tcPr>
     </w:tblStylePr>
   </w:style>
-  <w:style w:type="table" w:styleId="723">
+  <w:style w:type="table" w:styleId="726">
     <w:name w:val="Grid Table 5 Dark- Accent 1"/>
-    <w:basedOn w:val="832"/>
+    <w:basedOn w:val="835"/>
     <w:uiPriority w:val="99"/>
     <w:pPr>
       <w:pBdr/>
@@ -10797,9 +11896,9 @@
       </w:tcPr>
     </w:tblStylePr>
   </w:style>
-  <w:style w:type="table" w:styleId="724">
+  <w:style w:type="table" w:styleId="727">
     <w:name w:val="Grid Table 5 Dark - Accent 2"/>
-    <w:basedOn w:val="832"/>
+    <w:basedOn w:val="835"/>
     <w:uiPriority w:val="99"/>
     <w:pPr>
       <w:pBdr/>
@@ -11025,9 +12124,9 @@
       </w:tcPr>
     </w:tblStylePr>
   </w:style>
-  <w:style w:type="table" w:styleId="725">
+  <w:style w:type="table" w:styleId="728">
     <w:name w:val="Grid Table 5 Dark - Accent 3"/>
-    <w:basedOn w:val="832"/>
+    <w:basedOn w:val="835"/>
     <w:uiPriority w:val="99"/>
     <w:pPr>
       <w:pBdr/>
@@ -11253,9 +12352,9 @@
       </w:tcPr>
     </w:tblStylePr>
   </w:style>
-  <w:style w:type="table" w:styleId="726">
+  <w:style w:type="table" w:styleId="729">
     <w:name w:val="Grid Table 5 Dark- Accent 4"/>
-    <w:basedOn w:val="832"/>
+    <w:basedOn w:val="835"/>
     <w:uiPriority w:val="99"/>
     <w:pPr>
       <w:pBdr/>
@@ -11481,9 +12580,9 @@
       </w:tcPr>
     </w:tblStylePr>
   </w:style>
-  <w:style w:type="table" w:styleId="727">
+  <w:style w:type="table" w:styleId="730">
     <w:name w:val="Grid Table 5 Dark - Accent 5"/>
-    <w:basedOn w:val="832"/>
+    <w:basedOn w:val="835"/>
     <w:uiPriority w:val="99"/>
     <w:pPr>
       <w:pBdr/>
@@ -11709,9 +12808,9 @@
       </w:tcPr>
     </w:tblStylePr>
   </w:style>
-  <w:style w:type="table" w:styleId="728">
+  <w:style w:type="table" w:styleId="731">
     <w:name w:val="Grid Table 5 Dark - Accent 6"/>
-    <w:basedOn w:val="832"/>
+    <w:basedOn w:val="835"/>
     <w:uiPriority w:val="99"/>
     <w:pPr>
       <w:pBdr/>
@@ -11937,9 +13036,9 @@
       </w:tcPr>
     </w:tblStylePr>
   </w:style>
-  <w:style w:type="table" w:styleId="729">
+  <w:style w:type="table" w:styleId="732">
     <w:name w:val="Grid Table 6 Colorful"/>
-    <w:basedOn w:val="832"/>
+    <w:basedOn w:val="835"/>
     <w:uiPriority w:val="99"/>
     <w:pPr>
       <w:pBdr/>
@@ -12167,9 +13266,9 @@
       </w:tcPr>
     </w:tblStylePr>
   </w:style>
-  <w:style w:type="table" w:styleId="730">
+  <w:style w:type="table" w:styleId="733">
     <w:name w:val="Grid Table 6 Colorful - Accent 1"/>
-    <w:basedOn w:val="832"/>
+    <w:basedOn w:val="835"/>
     <w:uiPriority w:val="99"/>
     <w:pPr>
       <w:pBdr/>
@@ -12397,9 +13496,9 @@
       </w:tcPr>
     </w:tblStylePr>
   </w:style>
-  <w:style w:type="table" w:styleId="731">
+  <w:style w:type="table" w:styleId="734">
     <w:name w:val="Grid Table 6 Colorful - Accent 2"/>
-    <w:basedOn w:val="832"/>
+    <w:basedOn w:val="835"/>
     <w:uiPriority w:val="99"/>
     <w:pPr>
       <w:pBdr/>
@@ -12627,9 +13726,9 @@
       </w:tcPr>
     </w:tblStylePr>
   </w:style>
-  <w:style w:type="table" w:styleId="732">
+  <w:style w:type="table" w:styleId="735">
     <w:name w:val="Grid Table 6 Colorful - Accent 3"/>
-    <w:basedOn w:val="832"/>
+    <w:basedOn w:val="835"/>
     <w:uiPriority w:val="99"/>
     <w:pPr>
       <w:pBdr/>
@@ -12857,9 +13956,9 @@
       </w:tcPr>
     </w:tblStylePr>
   </w:style>
-  <w:style w:type="table" w:styleId="733">
+  <w:style w:type="table" w:styleId="736">
     <w:name w:val="Grid Table 6 Colorful - Accent 4"/>
-    <w:basedOn w:val="832"/>
+    <w:basedOn w:val="835"/>
     <w:uiPriority w:val="99"/>
     <w:pPr>
       <w:pBdr/>
@@ -13087,9 +14186,9 @@
       </w:tcPr>
     </w:tblStylePr>
   </w:style>
-  <w:style w:type="table" w:styleId="734">
+  <w:style w:type="table" w:styleId="737">
     <w:name w:val="Grid Table 6 Colorful - Accent 5"/>
-    <w:basedOn w:val="832"/>
+    <w:basedOn w:val="835"/>
     <w:uiPriority w:val="99"/>
     <w:pPr>
       <w:pBdr/>
@@ -13317,9 +14416,9 @@
       </w:tcPr>
     </w:tblStylePr>
   </w:style>
-  <w:style w:type="table" w:styleId="735">
+  <w:style w:type="table" w:styleId="738">
     <w:name w:val="Grid Table 6 Colorful - Accent 6"/>
-    <w:basedOn w:val="832"/>
+    <w:basedOn w:val="835"/>
     <w:uiPriority w:val="99"/>
     <w:pPr>
       <w:pBdr/>
@@ -13547,9 +14646,9 @@
       </w:tcPr>
     </w:tblStylePr>
   </w:style>
-  <w:style w:type="table" w:styleId="736">
+  <w:style w:type="table" w:styleId="739">
     <w:name w:val="Grid Table 7 Colorful"/>
-    <w:basedOn w:val="832"/>
+    <w:basedOn w:val="835"/>
     <w:uiPriority w:val="99"/>
     <w:pPr>
       <w:pBdr/>
@@ -13801,9 +14900,9 @@
       </w:tcPr>
     </w:tblStylePr>
   </w:style>
-  <w:style w:type="table" w:styleId="737">
+  <w:style w:type="table" w:styleId="740">
     <w:name w:val="Grid Table 7 Colorful - Accent 1"/>
-    <w:basedOn w:val="832"/>
+    <w:basedOn w:val="835"/>
     <w:uiPriority w:val="99"/>
     <w:pPr>
       <w:pBdr/>
@@ -14055,9 +15154,9 @@
       </w:tcPr>
     </w:tblStylePr>
   </w:style>
-  <w:style w:type="table" w:styleId="738">
+  <w:style w:type="table" w:styleId="741">
     <w:name w:val="Grid Table 7 Colorful - Accent 2"/>
-    <w:basedOn w:val="832"/>
+    <w:basedOn w:val="835"/>
     <w:uiPriority w:val="99"/>
     <w:pPr>
       <w:pBdr/>
@@ -14309,9 +15408,9 @@
       </w:tcPr>
     </w:tblStylePr>
   </w:style>
-  <w:style w:type="table" w:styleId="739">
+  <w:style w:type="table" w:styleId="742">
     <w:name w:val="Grid Table 7 Colorful - Accent 3"/>
-    <w:basedOn w:val="832"/>
+    <w:basedOn w:val="835"/>
     <w:uiPriority w:val="99"/>
     <w:pPr>
       <w:pBdr/>
@@ -14563,9 +15662,9 @@
       </w:tcPr>
     </w:tblStylePr>
   </w:style>
-  <w:style w:type="table" w:styleId="740">
+  <w:style w:type="table" w:styleId="743">
     <w:name w:val="Grid Table 7 Colorful - Accent 4"/>
-    <w:basedOn w:val="832"/>
+    <w:basedOn w:val="835"/>
     <w:uiPriority w:val="99"/>
     <w:pPr>
       <w:pBdr/>
@@ -14817,9 +15916,9 @@
       </w:tcPr>
     </w:tblStylePr>
   </w:style>
-  <w:style w:type="table" w:styleId="741">
+  <w:style w:type="table" w:styleId="744">
     <w:name w:val="Grid Table 7 Colorful - Accent 5"/>
-    <w:basedOn w:val="832"/>
+    <w:basedOn w:val="835"/>
     <w:uiPriority w:val="99"/>
     <w:pPr>
       <w:pBdr/>
@@ -15071,9 +16170,9 @@
       </w:tcPr>
     </w:tblStylePr>
   </w:style>
-  <w:style w:type="table" w:styleId="742">
+  <w:style w:type="table" w:styleId="745">
     <w:name w:val="Grid Table 7 Colorful - Accent 6"/>
-    <w:basedOn w:val="832"/>
+    <w:basedOn w:val="835"/>
     <w:uiPriority w:val="99"/>
     <w:pPr>
       <w:pBdr/>
@@ -15325,9 +16424,9 @@
       </w:tcPr>
     </w:tblStylePr>
   </w:style>
-  <w:style w:type="table" w:styleId="743">
+  <w:style w:type="table" w:styleId="746">
     <w:name w:val="List Table 1 Light"/>
-    <w:basedOn w:val="832"/>
+    <w:basedOn w:val="835"/>
     <w:uiPriority w:val="99"/>
     <w:pPr>
       <w:pBdr/>
@@ -15541,9 +16640,9 @@
       </w:tcPr>
     </w:tblStylePr>
   </w:style>
-  <w:style w:type="table" w:styleId="744">
+  <w:style w:type="table" w:styleId="747">
     <w:name w:val="List Table 1 Light - Accent 1"/>
-    <w:basedOn w:val="832"/>
+    <w:basedOn w:val="835"/>
     <w:uiPriority w:val="99"/>
     <w:pPr>
       <w:pBdr/>
@@ -15757,9 +16856,9 @@
       </w:tcPr>
     </w:tblStylePr>
   </w:style>
-  <w:style w:type="table" w:styleId="745">
+  <w:style w:type="table" w:styleId="748">
     <w:name w:val="List Table 1 Light - Accent 2"/>
-    <w:basedOn w:val="832"/>
+    <w:basedOn w:val="835"/>
     <w:uiPriority w:val="99"/>
     <w:pPr>
       <w:pBdr/>
@@ -15973,9 +17072,9 @@
       </w:tcPr>
     </w:tblStylePr>
   </w:style>
-  <w:style w:type="table" w:styleId="746">
+  <w:style w:type="table" w:styleId="749">
     <w:name w:val="List Table 1 Light - Accent 3"/>
-    <w:basedOn w:val="832"/>
+    <w:basedOn w:val="835"/>
     <w:uiPriority w:val="99"/>
     <w:pPr>
       <w:pBdr/>
@@ -16189,9 +17288,9 @@
       </w:tcPr>
     </w:tblStylePr>
   </w:style>
-  <w:style w:type="table" w:styleId="747">
+  <w:style w:type="table" w:styleId="750">
     <w:name w:val="List Table 1 Light - Accent 4"/>
-    <w:basedOn w:val="832"/>
+    <w:basedOn w:val="835"/>
     <w:uiPriority w:val="99"/>
     <w:pPr>
       <w:pBdr/>
@@ -16405,9 +17504,9 @@
       </w:tcPr>
     </w:tblStylePr>
   </w:style>
-  <w:style w:type="table" w:styleId="748">
+  <w:style w:type="table" w:styleId="751">
     <w:name w:val="List Table 1 Light - Accent 5"/>
-    <w:basedOn w:val="832"/>
+    <w:basedOn w:val="835"/>
     <w:uiPriority w:val="99"/>
     <w:pPr>
       <w:pBdr/>
@@ -16621,9 +17720,9 @@
       </w:tcPr>
     </w:tblStylePr>
   </w:style>
-  <w:style w:type="table" w:styleId="749">
+  <w:style w:type="table" w:styleId="752">
     <w:name w:val="List Table 1 Light - Accent 6"/>
-    <w:basedOn w:val="832"/>
+    <w:basedOn w:val="835"/>
     <w:uiPriority w:val="99"/>
     <w:pPr>
       <w:pBdr/>
@@ -16837,9 +17936,9 @@
       </w:tcPr>
     </w:tblStylePr>
   </w:style>
-  <w:style w:type="table" w:styleId="750">
+  <w:style w:type="table" w:styleId="753">
     <w:name w:val="List Table 2"/>
-    <w:basedOn w:val="832"/>
+    <w:basedOn w:val="835"/>
     <w:uiPriority w:val="99"/>
     <w:pPr>
       <w:pBdr/>
@@ -17075,9 +18174,9 @@
       </w:tcPr>
     </w:tblStylePr>
   </w:style>
-  <w:style w:type="table" w:styleId="751">
+  <w:style w:type="table" w:styleId="754">
     <w:name w:val="List Table 2 - Accent 1"/>
-    <w:basedOn w:val="832"/>
+    <w:basedOn w:val="835"/>
     <w:uiPriority w:val="99"/>
     <w:pPr>
       <w:pBdr/>
@@ -17313,9 +18412,9 @@
       </w:tcPr>
     </w:tblStylePr>
   </w:style>
-  <w:style w:type="table" w:styleId="752">
+  <w:style w:type="table" w:styleId="755">
     <w:name w:val="List Table 2 - Accent 2"/>
-    <w:basedOn w:val="832"/>
+    <w:basedOn w:val="835"/>
     <w:uiPriority w:val="99"/>
     <w:pPr>
       <w:pBdr/>
@@ -17551,9 +18650,9 @@
       </w:tcPr>
     </w:tblStylePr>
   </w:style>
-  <w:style w:type="table" w:styleId="753">
+  <w:style w:type="table" w:styleId="756">
     <w:name w:val="List Table 2 - Accent 3"/>
-    <w:basedOn w:val="832"/>
+    <w:basedOn w:val="835"/>
     <w:uiPriority w:val="99"/>
     <w:pPr>
       <w:pBdr/>
@@ -17789,9 +18888,9 @@
       </w:tcPr>
     </w:tblStylePr>
   </w:style>
-  <w:style w:type="table" w:styleId="754">
+  <w:style w:type="table" w:styleId="757">
     <w:name w:val="List Table 2 - Accent 4"/>
-    <w:basedOn w:val="832"/>
+    <w:basedOn w:val="835"/>
     <w:uiPriority w:val="99"/>
     <w:pPr>
       <w:pBdr/>
@@ -18027,9 +19126,9 @@
       </w:tcPr>
     </w:tblStylePr>
   </w:style>
-  <w:style w:type="table" w:styleId="755">
+  <w:style w:type="table" w:styleId="758">
     <w:name w:val="List Table 2 - Accent 5"/>
-    <w:basedOn w:val="832"/>
+    <w:basedOn w:val="835"/>
     <w:uiPriority w:val="99"/>
     <w:pPr>
       <w:pBdr/>
@@ -18265,9 +19364,9 @@
       </w:tcPr>
     </w:tblStylePr>
   </w:style>
-  <w:style w:type="table" w:styleId="756">
+  <w:style w:type="table" w:styleId="759">
     <w:name w:val="List Table 2 - Accent 6"/>
-    <w:basedOn w:val="832"/>
+    <w:basedOn w:val="835"/>
     <w:uiPriority w:val="99"/>
     <w:pPr>
       <w:pBdr/>
@@ -18503,9 +19602,9 @@
       </w:tcPr>
     </w:tblStylePr>
   </w:style>
-  <w:style w:type="table" w:styleId="757">
+  <w:style w:type="table" w:styleId="760">
     <w:name w:val="List Table 3"/>
-    <w:basedOn w:val="832"/>
+    <w:basedOn w:val="835"/>
     <w:uiPriority w:val="99"/>
     <w:pPr>
       <w:pBdr/>
@@ -18731,9 +19830,9 @@
       </w:tcPr>
     </w:tblStylePr>
   </w:style>
-  <w:style w:type="table" w:styleId="758">
+  <w:style w:type="table" w:styleId="761">
     <w:name w:val="List Table 3 - Accent 1"/>
-    <w:basedOn w:val="832"/>
+    <w:basedOn w:val="835"/>
     <w:uiPriority w:val="99"/>
     <w:pPr>
       <w:pBdr/>
@@ -18959,9 +20058,9 @@
       </w:tcPr>
     </w:tblStylePr>
   </w:style>
-  <w:style w:type="table" w:styleId="759">
+  <w:style w:type="table" w:styleId="762">
     <w:name w:val="List Table 3 - Accent 2"/>
-    <w:basedOn w:val="832"/>
+    <w:basedOn w:val="835"/>
     <w:uiPriority w:val="99"/>
     <w:pPr>
       <w:pBdr/>
@@ -19187,9 +20286,9 @@
       </w:tcPr>
     </w:tblStylePr>
   </w:style>
-  <w:style w:type="table" w:styleId="760">
+  <w:style w:type="table" w:styleId="763">
     <w:name w:val="List Table 3 - Accent 3"/>
-    <w:basedOn w:val="832"/>
+    <w:basedOn w:val="835"/>
     <w:uiPriority w:val="99"/>
     <w:pPr>
       <w:pBdr/>
@@ -19415,9 +20514,9 @@
       </w:tcPr>
     </w:tblStylePr>
   </w:style>
-  <w:style w:type="table" w:styleId="761">
+  <w:style w:type="table" w:styleId="764">
     <w:name w:val="List Table 3 - Accent 4"/>
-    <w:basedOn w:val="832"/>
+    <w:basedOn w:val="835"/>
     <w:uiPriority w:val="99"/>
     <w:pPr>
       <w:pBdr/>
@@ -19643,9 +20742,9 @@
       </w:tcPr>
     </w:tblStylePr>
   </w:style>
-  <w:style w:type="table" w:styleId="762">
+  <w:style w:type="table" w:styleId="765">
     <w:name w:val="List Table 3 - Accent 5"/>
-    <w:basedOn w:val="832"/>
+    <w:basedOn w:val="835"/>
     <w:uiPriority w:val="99"/>
     <w:pPr>
       <w:pBdr/>
@@ -19871,9 +20970,9 @@
       </w:tcPr>
     </w:tblStylePr>
   </w:style>
-  <w:style w:type="table" w:styleId="763">
+  <w:style w:type="table" w:styleId="766">
     <w:name w:val="List Table 3 - Accent 6"/>
-    <w:basedOn w:val="832"/>
+    <w:basedOn w:val="835"/>
     <w:uiPriority w:val="99"/>
     <w:pPr>
       <w:pBdr/>
@@ -20099,9 +21198,9 @@
       </w:tcPr>
     </w:tblStylePr>
   </w:style>
-  <w:style w:type="table" w:styleId="764">
+  <w:style w:type="table" w:styleId="767">
     <w:name w:val="List Table 4"/>
-    <w:basedOn w:val="832"/>
+    <w:basedOn w:val="835"/>
     <w:uiPriority w:val="99"/>
     <w:pPr>
       <w:pBdr/>
@@ -20324,9 +21423,9 @@
       </w:tcPr>
     </w:tblStylePr>
   </w:style>
-  <w:style w:type="table" w:styleId="765">
+  <w:style w:type="table" w:styleId="768">
     <w:name w:val="List Table 4 - Accent 1"/>
-    <w:basedOn w:val="832"/>
+    <w:basedOn w:val="835"/>
     <w:uiPriority w:val="99"/>
     <w:pPr>
       <w:pBdr/>
@@ -20549,9 +21648,9 @@
       </w:tcPr>
     </w:tblStylePr>
   </w:style>
-  <w:style w:type="table" w:styleId="766">
+  <w:style w:type="table" w:styleId="769">
     <w:name w:val="List Table 4 - Accent 2"/>
-    <w:basedOn w:val="832"/>
+    <w:basedOn w:val="835"/>
     <w:uiPriority w:val="99"/>
     <w:pPr>
       <w:pBdr/>
@@ -20774,9 +21873,9 @@
       </w:tcPr>
     </w:tblStylePr>
   </w:style>
-  <w:style w:type="table" w:styleId="767">
+  <w:style w:type="table" w:styleId="770">
     <w:name w:val="List Table 4 - Accent 3"/>
-    <w:basedOn w:val="832"/>
+    <w:basedOn w:val="835"/>
     <w:uiPriority w:val="99"/>
     <w:pPr>
       <w:pBdr/>
@@ -20999,9 +22098,9 @@
       </w:tcPr>
     </w:tblStylePr>
   </w:style>
-  <w:style w:type="table" w:styleId="768">
+  <w:style w:type="table" w:styleId="771">
     <w:name w:val="List Table 4 - Accent 4"/>
-    <w:basedOn w:val="832"/>
+    <w:basedOn w:val="835"/>
     <w:uiPriority w:val="99"/>
     <w:pPr>
       <w:pBdr/>
@@ -21224,9 +22323,9 @@
       </w:tcPr>
     </w:tblStylePr>
   </w:style>
-  <w:style w:type="table" w:styleId="769">
+  <w:style w:type="table" w:styleId="772">
     <w:name w:val="List Table 4 - Accent 5"/>
-    <w:basedOn w:val="832"/>
+    <w:basedOn w:val="835"/>
     <w:uiPriority w:val="99"/>
     <w:pPr>
       <w:pBdr/>
@@ -21449,9 +22548,9 @@
       </w:tcPr>
     </w:tblStylePr>
   </w:style>
-  <w:style w:type="table" w:styleId="770">
+  <w:style w:type="table" w:styleId="773">
     <w:name w:val="List Table 4 - Accent 6"/>
-    <w:basedOn w:val="832"/>
+    <w:basedOn w:val="835"/>
     <w:uiPriority w:val="99"/>
     <w:pPr>
       <w:pBdr/>
@@ -21674,9 +22773,9 @@
       </w:tcPr>
     </w:tblStylePr>
   </w:style>
-  <w:style w:type="table" w:styleId="771">
+  <w:style w:type="table" w:styleId="774">
     <w:name w:val="List Table 5 Dark"/>
-    <w:basedOn w:val="832"/>
+    <w:basedOn w:val="835"/>
     <w:uiPriority w:val="99"/>
     <w:pPr>
       <w:pBdr/>
@@ -21916,9 +23015,9 @@
       </w:tcPr>
     </w:tblStylePr>
   </w:style>
-  <w:style w:type="table" w:styleId="772">
+  <w:style w:type="table" w:styleId="775">
     <w:name w:val="List Table 5 Dark - Accent 1"/>
-    <w:basedOn w:val="832"/>
+    <w:basedOn w:val="835"/>
     <w:uiPriority w:val="99"/>
     <w:pPr>
       <w:pBdr/>
@@ -22158,9 +23257,9 @@
       </w:tcPr>
     </w:tblStylePr>
   </w:style>
-  <w:style w:type="table" w:styleId="773">
+  <w:style w:type="table" w:styleId="776">
     <w:name w:val="List Table 5 Dark - Accent 2"/>
-    <w:basedOn w:val="832"/>
+    <w:basedOn w:val="835"/>
     <w:uiPriority w:val="99"/>
     <w:pPr>
       <w:pBdr/>
@@ -22400,9 +23499,9 @@
       </w:tcPr>
     </w:tblStylePr>
   </w:style>
-  <w:style w:type="table" w:styleId="774">
+  <w:style w:type="table" w:styleId="777">
     <w:name w:val="List Table 5 Dark - Accent 3"/>
-    <w:basedOn w:val="832"/>
+    <w:basedOn w:val="835"/>
     <w:uiPriority w:val="99"/>
     <w:pPr>
       <w:pBdr/>
@@ -22642,9 +23741,9 @@
       </w:tcPr>
     </w:tblStylePr>
   </w:style>
-  <w:style w:type="table" w:styleId="775">
+  <w:style w:type="table" w:styleId="778">
     <w:name w:val="List Table 5 Dark - Accent 4"/>
-    <w:basedOn w:val="832"/>
+    <w:basedOn w:val="835"/>
     <w:uiPriority w:val="99"/>
     <w:pPr>
       <w:pBdr/>
@@ -22884,9 +23983,9 @@
       </w:tcPr>
     </w:tblStylePr>
   </w:style>
-  <w:style w:type="table" w:styleId="776">
+  <w:style w:type="table" w:styleId="779">
     <w:name w:val="List Table 5 Dark - Accent 5"/>
-    <w:basedOn w:val="832"/>
+    <w:basedOn w:val="835"/>
     <w:uiPriority w:val="99"/>
     <w:pPr>
       <w:pBdr/>
@@ -23126,9 +24225,9 @@
       </w:tcPr>
     </w:tblStylePr>
   </w:style>
-  <w:style w:type="table" w:styleId="777">
+  <w:style w:type="table" w:styleId="780">
     <w:name w:val="List Table 5 Dark - Accent 6"/>
-    <w:basedOn w:val="832"/>
+    <w:basedOn w:val="835"/>
     <w:uiPriority w:val="99"/>
     <w:pPr>
       <w:pBdr/>
@@ -23368,9 +24467,9 @@
       </w:tcPr>
     </w:tblStylePr>
   </w:style>
-  <w:style w:type="table" w:styleId="778">
+  <w:style w:type="table" w:styleId="781">
     <w:name w:val="List Table 6 Colorful"/>
-    <w:basedOn w:val="832"/>
+    <w:basedOn w:val="835"/>
     <w:uiPriority w:val="99"/>
     <w:pPr>
       <w:pBdr/>
@@ -23591,9 +24690,9 @@
       </w:tcPr>
     </w:tblStylePr>
   </w:style>
-  <w:style w:type="table" w:styleId="779">
+  <w:style w:type="table" w:styleId="782">
     <w:name w:val="List Table 6 Colorful - Accent 1"/>
-    <w:basedOn w:val="832"/>
+    <w:basedOn w:val="835"/>
     <w:uiPriority w:val="99"/>
     <w:pPr>
       <w:pBdr/>
@@ -23814,9 +24913,9 @@
       </w:tcPr>
     </w:tblStylePr>
   </w:style>
-  <w:style w:type="table" w:styleId="780">
+  <w:style w:type="table" w:styleId="783">
     <w:name w:val="List Table 6 Colorful - Accent 2"/>
-    <w:basedOn w:val="832"/>
+    <w:basedOn w:val="835"/>
     <w:uiPriority w:val="99"/>
     <w:pPr>
       <w:pBdr/>
@@ -24037,9 +25136,9 @@
       </w:tcPr>
     </w:tblStylePr>
   </w:style>
-  <w:style w:type="table" w:styleId="781">
+  <w:style w:type="table" w:styleId="784">
     <w:name w:val="List Table 6 Colorful - Accent 3"/>
-    <w:basedOn w:val="832"/>
+    <w:basedOn w:val="835"/>
     <w:uiPriority w:val="99"/>
     <w:pPr>
       <w:pBdr/>
@@ -24260,9 +25359,9 @@
       </w:tcPr>
     </w:tblStylePr>
   </w:style>
-  <w:style w:type="table" w:styleId="782">
+  <w:style w:type="table" w:styleId="785">
     <w:name w:val="List Table 6 Colorful - Accent 4"/>
-    <w:basedOn w:val="832"/>
+    <w:basedOn w:val="835"/>
     <w:uiPriority w:val="99"/>
     <w:pPr>
       <w:pBdr/>
@@ -24483,9 +25582,9 @@
       </w:tcPr>
     </w:tblStylePr>
   </w:style>
-  <w:style w:type="table" w:styleId="783">
+  <w:style w:type="table" w:styleId="786">
     <w:name w:val="List Table 6 Colorful - Accent 5"/>
-    <w:basedOn w:val="832"/>
+    <w:basedOn w:val="835"/>
     <w:uiPriority w:val="99"/>
     <w:pPr>
       <w:pBdr/>
@@ -24706,9 +25805,9 @@
       </w:tcPr>
     </w:tblStylePr>
   </w:style>
-  <w:style w:type="table" w:styleId="784">
+  <w:style w:type="table" w:styleId="787">
     <w:name w:val="List Table 6 Colorful - Accent 6"/>
-    <w:basedOn w:val="832"/>
+    <w:basedOn w:val="835"/>
     <w:uiPriority w:val="99"/>
     <w:pPr>
       <w:pBdr/>
@@ -24929,9 +26028,9 @@
       </w:tcPr>
     </w:tblStylePr>
   </w:style>
-  <w:style w:type="table" w:styleId="785">
+  <w:style w:type="table" w:styleId="788">
     <w:name w:val="List Table 7 Colorful"/>
-    <w:basedOn w:val="832"/>
+    <w:basedOn w:val="835"/>
     <w:uiPriority w:val="99"/>
     <w:pPr>
       <w:pBdr/>
@@ -25185,9 +26284,9 @@
       </w:tcPr>
     </w:tblStylePr>
   </w:style>
-  <w:style w:type="table" w:styleId="786">
+  <w:style w:type="table" w:styleId="789">
     <w:name w:val="List Table 7 Colorful - Accent 1"/>
-    <w:basedOn w:val="832"/>
+    <w:basedOn w:val="835"/>
     <w:uiPriority w:val="99"/>
     <w:pPr>
       <w:pBdr/>
@@ -25441,9 +26540,9 @@
       </w:tcPr>
     </w:tblStylePr>
   </w:style>
-  <w:style w:type="table" w:styleId="787">
+  <w:style w:type="table" w:styleId="790">
     <w:name w:val="List Table 7 Colorful - Accent 2"/>
-    <w:basedOn w:val="832"/>
+    <w:basedOn w:val="835"/>
     <w:uiPriority w:val="99"/>
     <w:pPr>
       <w:pBdr/>
@@ -25697,9 +26796,9 @@
       </w:tcPr>
     </w:tblStylePr>
   </w:style>
-  <w:style w:type="table" w:styleId="788">
+  <w:style w:type="table" w:styleId="791">
     <w:name w:val="List Table 7 Colorful - Accent 3"/>
-    <w:basedOn w:val="832"/>
+    <w:basedOn w:val="835"/>
     <w:uiPriority w:val="99"/>
     <w:pPr>
       <w:pBdr/>
@@ -25953,9 +27052,9 @@
       </w:tcPr>
     </w:tblStylePr>
   </w:style>
-  <w:style w:type="table" w:styleId="789">
+  <w:style w:type="table" w:styleId="792">
     <w:name w:val="List Table 7 Colorful - Accent 4"/>
-    <w:basedOn w:val="832"/>
+    <w:basedOn w:val="835"/>
     <w:uiPriority w:val="99"/>
     <w:pPr>
       <w:pBdr/>
@@ -26209,9 +27308,9 @@
       </w:tcPr>
     </w:tblStylePr>
   </w:style>
-  <w:style w:type="table" w:styleId="790">
+  <w:style w:type="table" w:styleId="793">
     <w:name w:val="List Table 7 Colorful - Accent 5"/>
-    <w:basedOn w:val="832"/>
+    <w:basedOn w:val="835"/>
     <w:uiPriority w:val="99"/>
     <w:pPr>
       <w:pBdr/>
@@ -26465,9 +27564,9 @@
       </w:tcPr>
     </w:tblStylePr>
   </w:style>
-  <w:style w:type="table" w:styleId="791">
+  <w:style w:type="table" w:styleId="794">
     <w:name w:val="List Table 7 Colorful - Accent 6"/>
-    <w:basedOn w:val="832"/>
+    <w:basedOn w:val="835"/>
     <w:uiPriority w:val="99"/>
     <w:pPr>
       <w:pBdr/>
@@ -26721,9 +27820,9 @@
       </w:tcPr>
     </w:tblStylePr>
   </w:style>
-  <w:style w:type="table" w:styleId="792">
+  <w:style w:type="table" w:styleId="795">
     <w:name w:val="Lined - Accent"/>
-    <w:basedOn w:val="832"/>
+    <w:basedOn w:val="835"/>
     <w:uiPriority w:val="99"/>
     <w:pPr>
       <w:pBdr/>
@@ -26958,9 +28057,9 @@
       </w:tcPr>
     </w:tblStylePr>
   </w:style>
-  <w:style w:type="table" w:styleId="793">
+  <w:style w:type="table" w:styleId="796">
     <w:name w:val="Lined - Accent 1"/>
-    <w:basedOn w:val="832"/>
+    <w:basedOn w:val="835"/>
     <w:uiPriority w:val="99"/>
     <w:pPr>
       <w:pBdr/>
@@ -27195,9 +28294,9 @@
       </w:tcPr>
     </w:tblStylePr>
   </w:style>
-  <w:style w:type="table" w:styleId="794">
+  <w:style w:type="table" w:styleId="797">
     <w:name w:val="Lined - Accent 2"/>
-    <w:basedOn w:val="832"/>
+    <w:basedOn w:val="835"/>
     <w:uiPriority w:val="99"/>
     <w:pPr>
       <w:pBdr/>
@@ -27432,9 +28531,9 @@
       </w:tcPr>
     </w:tblStylePr>
   </w:style>
-  <w:style w:type="table" w:styleId="795">
+  <w:style w:type="table" w:styleId="798">
     <w:name w:val="Lined - Accent 3"/>
-    <w:basedOn w:val="832"/>
+    <w:basedOn w:val="835"/>
     <w:uiPriority w:val="99"/>
     <w:pPr>
       <w:pBdr/>
@@ -27669,9 +28768,9 @@
       </w:tcPr>
     </w:tblStylePr>
   </w:style>
-  <w:style w:type="table" w:styleId="796">
+  <w:style w:type="table" w:styleId="799">
     <w:name w:val="Lined - Accent 4"/>
-    <w:basedOn w:val="832"/>
+    <w:basedOn w:val="835"/>
     <w:uiPriority w:val="99"/>
     <w:pPr>
       <w:pBdr/>
@@ -27906,9 +29005,9 @@
       </w:tcPr>
     </w:tblStylePr>
   </w:style>
-  <w:style w:type="table" w:styleId="797">
+  <w:style w:type="table" w:styleId="800">
     <w:name w:val="Lined - Accent 5"/>
-    <w:basedOn w:val="832"/>
+    <w:basedOn w:val="835"/>
     <w:uiPriority w:val="99"/>
     <w:pPr>
       <w:pBdr/>
@@ -28143,9 +29242,9 @@
       </w:tcPr>
     </w:tblStylePr>
   </w:style>
-  <w:style w:type="table" w:styleId="798">
+  <w:style w:type="table" w:styleId="801">
     <w:name w:val="Lined - Accent 6"/>
-    <w:basedOn w:val="832"/>
+    <w:basedOn w:val="835"/>
     <w:uiPriority w:val="99"/>
     <w:pPr>
       <w:pBdr/>
@@ -28380,9 +29479,9 @@
       </w:tcPr>
     </w:tblStylePr>
   </w:style>
-  <w:style w:type="table" w:styleId="799">
+  <w:style w:type="table" w:styleId="802">
     <w:name w:val="Bordered &amp; Lined - Accent"/>
-    <w:basedOn w:val="832"/>
+    <w:basedOn w:val="835"/>
     <w:uiPriority w:val="99"/>
     <w:pPr>
       <w:pBdr/>
@@ -28624,9 +29723,9 @@
       </w:tcPr>
     </w:tblStylePr>
   </w:style>
-  <w:style w:type="table" w:styleId="800">
+  <w:style w:type="table" w:styleId="803">
     <w:name w:val="Bordered &amp; Lined - Accent 1"/>
-    <w:basedOn w:val="832"/>
+    <w:basedOn w:val="835"/>
     <w:uiPriority w:val="99"/>
     <w:pPr>
       <w:pBdr/>
@@ -28868,9 +29967,9 @@
       </w:tcPr>
     </w:tblStylePr>
   </w:style>
-  <w:style w:type="table" w:styleId="801">
+  <w:style w:type="table" w:styleId="804">
     <w:name w:val="Bordered &amp; Lined - Accent 2"/>
-    <w:basedOn w:val="832"/>
+    <w:basedOn w:val="835"/>
     <w:uiPriority w:val="99"/>
     <w:pPr>
       <w:pBdr/>
@@ -29112,9 +30211,9 @@
       </w:tcPr>
     </w:tblStylePr>
   </w:style>
-  <w:style w:type="table" w:styleId="802">
+  <w:style w:type="table" w:styleId="805">
     <w:name w:val="Bordered &amp; Lined - Accent 3"/>
-    <w:basedOn w:val="832"/>
+    <w:basedOn w:val="835"/>
     <w:uiPriority w:val="99"/>
     <w:pPr>
       <w:pBdr/>
@@ -29356,9 +30455,9 @@
       </w:tcPr>
     </w:tblStylePr>
   </w:style>
-  <w:style w:type="table" w:styleId="803">
+  <w:style w:type="table" w:styleId="806">
     <w:name w:val="Bordered &amp; Lined - Accent 4"/>
-    <w:basedOn w:val="832"/>
+    <w:basedOn w:val="835"/>
     <w:uiPriority w:val="99"/>
     <w:pPr>
       <w:pBdr/>
@@ -29600,9 +30699,9 @@
       </w:tcPr>
     </w:tblStylePr>
   </w:style>
-  <w:style w:type="table" w:styleId="804">
+  <w:style w:type="table" w:styleId="807">
     <w:name w:val="Bordered &amp; Lined - Accent 5"/>
-    <w:basedOn w:val="832"/>
+    <w:basedOn w:val="835"/>
     <w:uiPriority w:val="99"/>
     <w:pPr>
       <w:pBdr/>
@@ -29844,9 +30943,9 @@
       </w:tcPr>
     </w:tblStylePr>
   </w:style>
-  <w:style w:type="table" w:styleId="805">
+  <w:style w:type="table" w:styleId="808">
     <w:name w:val="Bordered &amp; Lined - Accent 6"/>
-    <w:basedOn w:val="832"/>
+    <w:basedOn w:val="835"/>
     <w:uiPriority w:val="99"/>
     <w:pPr>
       <w:pBdr/>
@@ -30088,9 +31187,9 @@
       </w:tcPr>
     </w:tblStylePr>
   </w:style>
-  <w:style w:type="table" w:styleId="806">
+  <w:style w:type="table" w:styleId="809">
     <w:name w:val="Bordered"/>
-    <w:basedOn w:val="832"/>
+    <w:basedOn w:val="835"/>
     <w:uiPriority w:val="99"/>
     <w:pPr>
       <w:pBdr/>
@@ -30319,9 +31418,9 @@
       </w:tcPr>
     </w:tblStylePr>
   </w:style>
-  <w:style w:type="table" w:styleId="807">
+  <w:style w:type="table" w:styleId="810">
     <w:name w:val="Bordered - Accent 1"/>
-    <w:basedOn w:val="832"/>
+    <w:basedOn w:val="835"/>
     <w:uiPriority w:val="99"/>
     <w:pPr>
       <w:pBdr/>
@@ -30550,9 +31649,9 @@
       </w:tcPr>
     </w:tblStylePr>
   </w:style>
-  <w:style w:type="table" w:styleId="808">
+  <w:style w:type="table" w:styleId="811">
     <w:name w:val="Bordered - Accent 2"/>
-    <w:basedOn w:val="832"/>
+    <w:basedOn w:val="835"/>
     <w:uiPriority w:val="99"/>
     <w:pPr>
       <w:pBdr/>
@@ -30781,9 +31880,9 @@
       </w:tcPr>
     </w:tblStylePr>
   </w:style>
-  <w:style w:type="table" w:styleId="809">
+  <w:style w:type="table" w:styleId="812">
     <w:name w:val="Bordered - Accent 3"/>
-    <w:basedOn w:val="832"/>
+    <w:basedOn w:val="835"/>
     <w:uiPriority w:val="99"/>
     <w:pPr>
       <w:pBdr/>
@@ -31012,9 +32111,9 @@
       </w:tcPr>
     </w:tblStylePr>
   </w:style>
-  <w:style w:type="table" w:styleId="810">
+  <w:style w:type="table" w:styleId="813">
     <w:name w:val="Bordered - Accent 4"/>
-    <w:basedOn w:val="832"/>
+    <w:basedOn w:val="835"/>
     <w:uiPriority w:val="99"/>
     <w:pPr>
       <w:pBdr/>
@@ -31243,9 +32342,9 @@
       </w:tcPr>
     </w:tblStylePr>
   </w:style>
-  <w:style w:type="table" w:styleId="811">
+  <w:style w:type="table" w:styleId="814">
     <w:name w:val="Bordered - Accent 5"/>
-    <w:basedOn w:val="832"/>
+    <w:basedOn w:val="835"/>
     <w:uiPriority w:val="99"/>
     <w:pPr>
       <w:pBdr/>
@@ -31474,9 +32573,9 @@
       </w:tcPr>
     </w:tblStylePr>
   </w:style>
-  <w:style w:type="table" w:styleId="812">
+  <w:style w:type="table" w:styleId="815">
     <w:name w:val="Bordered - Accent 6"/>
-    <w:basedOn w:val="832"/>
+    <w:basedOn w:val="835"/>
     <w:uiPriority w:val="99"/>
     <w:pPr>
       <w:pBdr/>
@@ -31705,7 +32804,7 @@
       </w:tcPr>
     </w:tblStylePr>
   </w:style>
-  <w:style w:type="character" w:styleId="813">
+  <w:style w:type="character" w:styleId="816">
     <w:name w:val="Hyperlink"/>
     <w:uiPriority w:val="99"/>
     <w:unhideWhenUsed/>
@@ -31719,10 +32818,10 @@
       <w:u w:val="single"/>
     </w:rPr>
   </w:style>
-  <w:style w:type="paragraph" w:styleId="814">
+  <w:style w:type="paragraph" w:styleId="817">
     <w:name w:val="footnote text"/>
-    <w:basedOn w:val="831"/>
-    <w:link w:val="815"/>
+    <w:basedOn w:val="834"/>
+    <w:link w:val="818"/>
     <w:uiPriority w:val="99"/>
     <w:semiHidden/>
     <w:unhideWhenUsed/>
@@ -31735,9 +32834,9 @@
       <w:sz w:val="18"/>
     </w:rPr>
   </w:style>
-  <w:style w:type="character" w:styleId="815">
+  <w:style w:type="character" w:styleId="818">
     <w:name w:val="Footnote Text Char"/>
-    <w:link w:val="814"/>
+    <w:link w:val="817"/>
     <w:uiPriority w:val="99"/>
     <w:pPr>
       <w:pBdr/>
@@ -31748,7 +32847,7 @@
       <w:sz w:val="18"/>
     </w:rPr>
   </w:style>
-  <w:style w:type="character" w:styleId="816">
+  <w:style w:type="character" w:styleId="819">
     <w:name w:val="footnote reference"/>
     <w:uiPriority w:val="99"/>
     <w:unhideWhenUsed/>
@@ -31761,10 +32860,10 @@
       <w:vertAlign w:val="superscript"/>
     </w:rPr>
   </w:style>
-  <w:style w:type="paragraph" w:styleId="817">
+  <w:style w:type="paragraph" w:styleId="820">
     <w:name w:val="endnote text"/>
-    <w:basedOn w:val="831"/>
-    <w:link w:val="818"/>
+    <w:basedOn w:val="834"/>
+    <w:link w:val="821"/>
     <w:uiPriority w:val="99"/>
     <w:semiHidden/>
     <w:unhideWhenUsed/>
@@ -31777,9 +32876,9 @@
       <w:sz w:val="20"/>
     </w:rPr>
   </w:style>
-  <w:style w:type="character" w:styleId="818">
+  <w:style w:type="character" w:styleId="821">
     <w:name w:val="Endnote Text Char"/>
-    <w:link w:val="817"/>
+    <w:link w:val="820"/>
     <w:uiPriority w:val="99"/>
     <w:pPr>
       <w:pBdr/>
@@ -31790,7 +32889,7 @@
       <w:sz w:val="20"/>
     </w:rPr>
   </w:style>
-  <w:style w:type="character" w:styleId="819">
+  <w:style w:type="character" w:styleId="822">
     <w:name w:val="endnote reference"/>
     <w:uiPriority w:val="99"/>
     <w:semiHidden/>
@@ -31804,10 +32903,10 @@
       <w:vertAlign w:val="superscript"/>
     </w:rPr>
   </w:style>
-  <w:style w:type="paragraph" w:styleId="820">
+  <w:style w:type="paragraph" w:styleId="823">
     <w:name w:val="toc 1"/>
-    <w:basedOn w:val="831"/>
-    <w:next w:val="831"/>
+    <w:basedOn w:val="834"/>
+    <w:next w:val="834"/>
     <w:uiPriority w:val="39"/>
     <w:unhideWhenUsed/>
     <w:pPr>
@@ -31816,10 +32915,10 @@
       <w:ind w:right="0" w:firstLine="0" w:left="0"/>
     </w:pPr>
   </w:style>
-  <w:style w:type="paragraph" w:styleId="821">
+  <w:style w:type="paragraph" w:styleId="824">
     <w:name w:val="toc 2"/>
-    <w:basedOn w:val="831"/>
-    <w:next w:val="831"/>
+    <w:basedOn w:val="834"/>
+    <w:next w:val="834"/>
     <w:uiPriority w:val="39"/>
     <w:unhideWhenUsed/>
     <w:pPr>
@@ -31828,10 +32927,10 @@
       <w:ind w:right="0" w:firstLine="0" w:left="283"/>
     </w:pPr>
   </w:style>
-  <w:style w:type="paragraph" w:styleId="822">
+  <w:style w:type="paragraph" w:styleId="825">
     <w:name w:val="toc 3"/>
-    <w:basedOn w:val="831"/>
-    <w:next w:val="831"/>
+    <w:basedOn w:val="834"/>
+    <w:next w:val="834"/>
     <w:uiPriority w:val="39"/>
     <w:unhideWhenUsed/>
     <w:pPr>
@@ -31840,10 +32939,10 @@
       <w:ind w:right="0" w:firstLine="0" w:left="567"/>
     </w:pPr>
   </w:style>
-  <w:style w:type="paragraph" w:styleId="823">
+  <w:style w:type="paragraph" w:styleId="826">
     <w:name w:val="toc 4"/>
-    <w:basedOn w:val="831"/>
-    <w:next w:val="831"/>
+    <w:basedOn w:val="834"/>
+    <w:next w:val="834"/>
     <w:uiPriority w:val="39"/>
     <w:unhideWhenUsed/>
     <w:pPr>
@@ -31852,10 +32951,10 @@
       <w:ind w:right="0" w:firstLine="0" w:left="850"/>
     </w:pPr>
   </w:style>
-  <w:style w:type="paragraph" w:styleId="824">
+  <w:style w:type="paragraph" w:styleId="827">
     <w:name w:val="toc 5"/>
-    <w:basedOn w:val="831"/>
-    <w:next w:val="831"/>
+    <w:basedOn w:val="834"/>
+    <w:next w:val="834"/>
     <w:uiPriority w:val="39"/>
     <w:unhideWhenUsed/>
     <w:pPr>
@@ -31864,10 +32963,10 @@
       <w:ind w:right="0" w:firstLine="0" w:left="1134"/>
     </w:pPr>
   </w:style>
-  <w:style w:type="paragraph" w:styleId="825">
+  <w:style w:type="paragraph" w:styleId="828">
     <w:name w:val="toc 6"/>
-    <w:basedOn w:val="831"/>
-    <w:next w:val="831"/>
+    <w:basedOn w:val="834"/>
+    <w:next w:val="834"/>
     <w:uiPriority w:val="39"/>
     <w:unhideWhenUsed/>
     <w:pPr>
@@ -31876,10 +32975,10 @@
       <w:ind w:right="0" w:firstLine="0" w:left="1417"/>
     </w:pPr>
   </w:style>
-  <w:style w:type="paragraph" w:styleId="826">
+  <w:style w:type="paragraph" w:styleId="829">
     <w:name w:val="toc 7"/>
-    <w:basedOn w:val="831"/>
-    <w:next w:val="831"/>
+    <w:basedOn w:val="834"/>
+    <w:next w:val="834"/>
     <w:uiPriority w:val="39"/>
     <w:unhideWhenUsed/>
     <w:pPr>
@@ -31888,10 +32987,10 @@
       <w:ind w:right="0" w:firstLine="0" w:left="1701"/>
     </w:pPr>
   </w:style>
-  <w:style w:type="paragraph" w:styleId="827">
+  <w:style w:type="paragraph" w:styleId="830">
     <w:name w:val="toc 8"/>
-    <w:basedOn w:val="831"/>
-    <w:next w:val="831"/>
+    <w:basedOn w:val="834"/>
+    <w:next w:val="834"/>
     <w:uiPriority w:val="39"/>
     <w:unhideWhenUsed/>
     <w:pPr>
@@ -31900,10 +32999,10 @@
       <w:ind w:right="0" w:firstLine="0" w:left="1984"/>
     </w:pPr>
   </w:style>
-  <w:style w:type="paragraph" w:styleId="828">
+  <w:style w:type="paragraph" w:styleId="831">
     <w:name w:val="toc 9"/>
-    <w:basedOn w:val="831"/>
-    <w:next w:val="831"/>
+    <w:basedOn w:val="834"/>
+    <w:next w:val="834"/>
     <w:uiPriority w:val="39"/>
     <w:unhideWhenUsed/>
     <w:pPr>
@@ -31912,7 +33011,7 @@
       <w:ind w:right="0" w:firstLine="0" w:left="2268"/>
     </w:pPr>
   </w:style>
-  <w:style w:type="paragraph" w:styleId="829">
+  <w:style w:type="paragraph" w:styleId="832">
     <w:name w:val="TOC Heading"/>
     <w:uiPriority w:val="39"/>
     <w:unhideWhenUsed/>
@@ -31922,10 +33021,10 @@
       <w:ind/>
     </w:pPr>
   </w:style>
-  <w:style w:type="paragraph" w:styleId="830">
+  <w:style w:type="paragraph" w:styleId="833">
     <w:name w:val="table of figures"/>
-    <w:basedOn w:val="831"/>
-    <w:next w:val="831"/>
+    <w:basedOn w:val="834"/>
+    <w:next w:val="834"/>
     <w:uiPriority w:val="99"/>
     <w:unhideWhenUsed/>
     <w:pPr>
@@ -31934,7 +33033,7 @@
       <w:ind/>
     </w:pPr>
   </w:style>
-  <w:style w:type="paragraph" w:styleId="831" w:default="1">
+  <w:style w:type="paragraph" w:styleId="834" w:default="1">
     <w:name w:val="Normal"/>
     <w:qFormat/>
     <w:pPr>
@@ -31943,7 +33042,7 @@
       <w:ind/>
     </w:pPr>
   </w:style>
-  <w:style w:type="table" w:styleId="832" w:default="1">
+  <w:style w:type="table" w:styleId="835" w:default="1">
     <w:name w:val="Normal Table"/>
     <w:uiPriority w:val="99"/>
     <w:semiHidden/>
@@ -32136,7 +33235,7 @@
       </w:tcPr>
     </w:tblStylePr>
   </w:style>
-  <w:style w:type="numbering" w:styleId="833" w:default="1">
+  <w:style w:type="numbering" w:styleId="836" w:default="1">
     <w:name w:val="No List"/>
     <w:uiPriority w:val="99"/>
     <w:semiHidden/>
@@ -32147,9 +33246,9 @@
       <w:ind/>
     </w:pPr>
   </w:style>
-  <w:style w:type="paragraph" w:styleId="834">
+  <w:style w:type="paragraph" w:styleId="837">
     <w:name w:val="No Spacing"/>
-    <w:basedOn w:val="831"/>
+    <w:basedOn w:val="834"/>
     <w:uiPriority w:val="1"/>
     <w:qFormat/>
     <w:pPr>
@@ -32158,9 +33257,9 @@
       <w:ind/>
     </w:pPr>
   </w:style>
-  <w:style w:type="paragraph" w:styleId="835">
+  <w:style w:type="paragraph" w:styleId="838">
     <w:name w:val="List Paragraph"/>
-    <w:basedOn w:val="831"/>
+    <w:basedOn w:val="834"/>
     <w:uiPriority w:val="34"/>
     <w:qFormat/>
     <w:pPr>
@@ -32170,7 +33269,7 @@
       <w:contextualSpacing w:val="true"/>
     </w:pPr>
   </w:style>
-  <w:style w:type="character" w:styleId="836" w:default="1">
+  <w:style w:type="character" w:styleId="839" w:default="1">
     <w:name w:val="Default Paragraph Font"/>
     <w:uiPriority w:val="1"/>
     <w:semiHidden/>

</xml_diff>

<commit_message>
Implemented "cells" to make collision more optimised Covered the maths of solar system sim in analysis
</commit_message>
<xml_diff>
--- a/Analysis.docx
+++ b/Analysis.docx
@@ -413,7 +413,7 @@
         <w:rPr>
           <w:highlight w:val="none"/>
         </w:rPr>
-        <w:t xml:space="preserve">e pointing towards the yellow sun. The arrow pointing towards the sun is much longer than the other arrows, representing that it has a stronger effect. This is because the sun has a much larger mass, and so the force of gravity due to it is a lot stronger.</w:t>
+        <w:t xml:space="preserve">e pointing towards the yellow sun. The arrow pointing towards the sun is much longer than the other arrows, representing that it has a stronger effect. This is because the sun has a larger mass, and so the force of gravity due to it is a lot stronger.</w:t>
       </w:r>
       <w:r>
         <w:rPr>
@@ -1865,7 +1865,7 @@
         <w:rPr>
           <w:highlight w:val="none"/>
         </w:rPr>
-        <w:t xml:space="preserve">supposed to be an accurate simulation. The hard bit is trying to make it clear to kids how those things are happening in the program, and help them get a better understanding of it. I will have some back and forth on the best way to do this with the client</w:t>
+        <w:t xml:space="preserve">supposed to be an accurate simulation. The hard bit is trying to make it clear to kids how those things are happening in the program, and help them get a better understanding of it. I will have some back and forth on the best way to do this with the client.</w:t>
       </w:r>
       <w:r>
         <w:rPr>
@@ -1877,191 +1877,11 @@
           <w:highlight w:val="none"/>
         </w:rPr>
       </w:r>
-    </w:p>
-    <w:p>
-      <w:pPr>
-        <w:pBdr/>
-        <w:spacing/>
-        <w:ind/>
-        <w:rPr>
-          <w:highlight w:val="none"/>
-        </w:rPr>
-      </w:pPr>
       <w:r>
         <w:rPr>
           <w:highlight w:val="none"/>
         </w:rPr>
       </w:r>
-      <w:r>
-        <w:rPr>
-          <w:highlight w:val="none"/>
-        </w:rPr>
-      </w:r>
-      <w:r>
-        <w:rPr>
-          <w:highlight w:val="none"/>
-        </w:rPr>
-      </w:r>
-    </w:p>
-    <w:p>
-      <w:pPr>
-        <w:pBdr/>
-        <w:spacing/>
-        <w:ind/>
-        <w:rPr>
-          <w:highlight w:val="none"/>
-        </w:rPr>
-      </w:pPr>
-      <w:r>
-        <w:rPr>
-          <w:highlight w:val="none"/>
-        </w:rPr>
-      </w:r>
-      <w:r>
-        <w:rPr>
-          <w:highlight w:val="none"/>
-        </w:rPr>
-      </w:r>
-      <w:r>
-        <w:rPr>
-          <w:highlight w:val="none"/>
-        </w:rPr>
-      </w:r>
-    </w:p>
-    <w:p>
-      <w:pPr>
-        <w:pBdr/>
-        <w:spacing/>
-        <w:ind/>
-        <w:rPr>
-          <w:highlight w:val="none"/>
-        </w:rPr>
-      </w:pPr>
-      <w:r>
-        <w:rPr>
-          <w:highlight w:val="none"/>
-        </w:rPr>
-      </w:r>
-      <w:r>
-        <w:rPr>
-          <w:highlight w:val="none"/>
-        </w:rPr>
-      </w:r>
-      <w:r>
-        <w:rPr>
-          <w:highlight w:val="none"/>
-        </w:rPr>
-      </w:r>
-    </w:p>
-    <w:p>
-      <w:pPr>
-        <w:pBdr/>
-        <w:spacing/>
-        <w:ind/>
-        <w:rPr>
-          <w:highlight w:val="none"/>
-        </w:rPr>
-      </w:pPr>
-      <w:r>
-        <w:rPr>
-          <w:highlight w:val="none"/>
-        </w:rPr>
-      </w:r>
-      <w:r>
-        <w:rPr>
-          <w:highlight w:val="none"/>
-        </w:rPr>
-      </w:r>
-      <w:r>
-        <w:rPr>
-          <w:highlight w:val="none"/>
-        </w:rPr>
-      </w:r>
-    </w:p>
-    <w:p>
-      <w:pPr>
-        <w:pBdr/>
-        <w:spacing/>
-        <w:ind/>
-        <w:rPr>
-          <w:highlight w:val="none"/>
-        </w:rPr>
-      </w:pPr>
-      <w:r>
-        <w:rPr>
-          <w:highlight w:val="none"/>
-        </w:rPr>
-      </w:r>
-      <w:r>
-        <w:rPr>
-          <w:highlight w:val="none"/>
-        </w:rPr>
-      </w:r>
-      <w:r>
-        <w:rPr>
-          <w:highlight w:val="none"/>
-        </w:rPr>
-      </w:r>
-    </w:p>
-    <w:p>
-      <w:pPr>
-        <w:pBdr/>
-        <w:spacing/>
-        <w:ind/>
-        <w:rPr>
-          <w:highlight w:val="none"/>
-        </w:rPr>
-      </w:pPr>
-      <w:r>
-        <w:rPr>
-          <w:highlight w:val="none"/>
-        </w:rPr>
-      </w:r>
-      <w:r>
-        <w:rPr>
-          <w:highlight w:val="none"/>
-        </w:rPr>
-      </w:r>
-      <w:r>
-        <w:rPr>
-          <w:highlight w:val="none"/>
-        </w:rPr>
-      </w:r>
-    </w:p>
-    <w:p>
-      <w:pPr>
-        <w:pBdr/>
-        <w:spacing/>
-        <w:ind/>
-        <w:rPr>
-          <w:highlight w:val="none"/>
-        </w:rPr>
-      </w:pPr>
-      <w:r>
-        <w:rPr>
-          <w:highlight w:val="none"/>
-        </w:rPr>
-      </w:r>
-      <w:r>
-        <w:rPr>
-          <w:highlight w:val="none"/>
-        </w:rPr>
-      </w:r>
-      <w:r>
-        <w:rPr>
-          <w:highlight w:val="none"/>
-        </w:rPr>
-      </w:r>
-    </w:p>
-    <w:p>
-      <w:pPr>
-        <w:pBdr/>
-        <w:spacing/>
-        <w:ind/>
-        <w:rPr>
-          <w:highlight w:val="none"/>
-        </w:rPr>
-      </w:pPr>
       <w:r>
         <w:rPr>
           <w:highlight w:val="none"/>
@@ -2443,7 +2263,11 @@
           </w:rPr>
         </w:r>
       </w:hyperlink>
-      <w:r/>
+      <w:r>
+        <w:rPr>
+          <w:highlight w:val="none"/>
+        </w:rPr>
+      </w:r>
       <w:r>
         <w:rPr>
           <w:highlight w:val="none"/>
@@ -3003,7 +2827,7 @@
       </w:r>
       <w:r>
         <w:rPr>
-          <w:highlight w:val="none"/>
+          <w:color w:val="4472c4"/>
         </w:rPr>
       </w:r>
       <w:r>
@@ -3029,6 +2853,17 @@
         </w:rPr>
         <w:t xml:space="preserve">Class diagram</w:t>
       </w:r>
+      <w:r>
+        <w:rPr>
+          <w:color w:val="5b9bd5"/>
+        </w:rPr>
+      </w:r>
+      <w:r>
+        <w:rPr>
+          <w:color w:val="5b9bd5"/>
+        </w:rPr>
+      </w:r>
+      <w:r/>
       <w:r/>
       <w:r>
         <w:rPr>
@@ -3041,15 +2876,16 @@
         <w:pBdr/>
         <w:spacing/>
         <w:ind/>
-        <w:rPr/>
-      </w:pPr>
-      <w:r/>
+        <w:rPr>
+          <w:highlight w:val="none"/>
+        </w:rPr>
+      </w:pPr>
       <w:r>
         <mc:AlternateContent>
           <mc:Choice Requires="wpg">
             <w:drawing>
               <wp:inline xmlns:wp="http://schemas.openxmlformats.org/drawingml/2006/wordprocessingDrawing" distT="0" distB="0" distL="0" distR="0">
-                <wp:extent cx="5715000" cy="4705350"/>
+                <wp:extent cx="5940425" cy="5689535"/>
                 <wp:effectExtent l="0" t="0" r="0" b="0"/>
                 <wp:docPr id="5" name=""/>
                 <wp:cNvGraphicFramePr>
@@ -3059,7 +2895,7 @@
                   <a:graphicData uri="http://schemas.openxmlformats.org/drawingml/2006/picture">
                     <pic:pic xmlns:pic="http://schemas.openxmlformats.org/drawingml/2006/picture">
                       <pic:nvPicPr>
-                        <pic:cNvPr id="2060994982" name=""/>
+                        <pic:cNvPr id="228776122" name=""/>
                         <pic:cNvPicPr>
                           <a:picLocks noChangeAspect="1"/>
                         </pic:cNvPicPr>
@@ -3072,7 +2908,7 @@
                       <pic:spPr bwMode="auto">
                         <a:xfrm>
                           <a:off x="0" y="0"/>
-                          <a:ext cx="5715000" cy="4705349"/>
+                          <a:ext cx="5940424" cy="5689535"/>
                         </a:xfrm>
                         <a:prstGeom prst="rect">
                           <a:avLst/>
@@ -3105,7 +2941,7 @@
                 <v:path o:extrusionok="f" gradientshapeok="t" o:connecttype="rect"/>
                 <o:lock v:ext="edit" aspectratio="t"/>
               </v:shapetype>
-              <v:shape id="_x0000_i4" o:spid="_x0000_s4" type="#_x0000_t75" style="width:450.00pt;height:370.50pt;mso-wrap-distance-left:0.00pt;mso-wrap-distance-top:0.00pt;mso-wrap-distance-right:0.00pt;mso-wrap-distance-bottom:0.00pt;z-index:1;" stroked="false">
+              <v:shape id="_x0000_i4" o:spid="_x0000_s4" type="#_x0000_t75" style="width:467.75pt;height:447.99pt;mso-wrap-distance-left:0.00pt;mso-wrap-distance-top:0.00pt;mso-wrap-distance-right:0.00pt;mso-wrap-distance-bottom:0.00pt;z-index:1;" stroked="false">
                 <v:imagedata r:id="rId18" o:title=""/>
                 <o:lock v:ext="edit" rotation="t"/>
               </v:shape>
@@ -3114,9 +2950,2503 @@
         </mc:AlternateContent>
       </w:r>
       <w:r/>
+    </w:p>
+    <w:p>
+      <w:pPr>
+        <w:pBdr/>
+        <w:spacing/>
+        <w:ind/>
+        <w:rPr>
+          <w:highlight w:val="none"/>
+        </w:rPr>
+      </w:pPr>
+      <w:r>
+        <w:rPr>
+          <w:highlight w:val="none"/>
+        </w:rPr>
+        <w:t xml:space="preserve">An orbital system is a system of bodies orbiting each other. They are made up of these celestial bodies, and those celestial bodies are destroyed when the orbital system is destroyed, hence we use composition between them. </w:t>
+      </w:r>
+      <w:r/>
+    </w:p>
+    <w:p>
+      <w:pPr>
+        <w:pBdr/>
+        <w:spacing/>
+        <w:ind/>
+        <w:rPr>
+          <w:highlight w:val="none"/>
+        </w:rPr>
+      </w:pPr>
+      <w:r>
+        <w:rPr>
+          <w:highlight w:val="none"/>
+        </w:rPr>
+        <w:t xml:space="preserve">Planets and satellites are both celestial bodies, so they inherit from that class. Planets sometimes have satellites attached to them, and those satellites are destroyed when the planets are, so the relation between them is composition.</w:t>
+      </w:r>
+      <w:r>
+        <w:rPr>
+          <w:highlight w:val="none"/>
+        </w:rPr>
+      </w:r>
+      <w:r/>
+    </w:p>
+    <w:p>
+      <w:pPr>
+        <w:pBdr/>
+        <w:spacing/>
+        <w:ind/>
+        <w:rPr/>
+      </w:pPr>
+      <w:r/>
+      <w:r/>
+    </w:p>
+    <w:p>
+      <w:pPr>
+        <w:pStyle w:val="664"/>
+        <w:pBdr/>
+        <w:spacing/>
+        <w:ind/>
+        <w:rPr>
+          <w:color w:val="5b9bd5"/>
+        </w:rPr>
+      </w:pPr>
+      <w:r>
+        <w:rPr>
+          <w:color w:val="4472c4" w:themeColor="accent5"/>
+          <w:highlight w:val="none"/>
+        </w:rPr>
+        <w:t xml:space="preserve">The maths of simulating a solar system</w:t>
+      </w:r>
+      <w:r>
+        <w:rPr>
+          <w:highlight w:val="none"/>
+        </w:rPr>
+      </w:r>
+      <w:r>
+        <w:rPr>
+          <w:color w:val="5b9bd5"/>
+        </w:rPr>
+      </w:r>
+    </w:p>
+    <w:p>
+      <w:pPr>
+        <w:pStyle w:val="664"/>
+        <w:pBdr/>
+        <w:spacing/>
+        <w:ind/>
+        <w:rPr>
+          <w:bCs/>
+          <w:i/>
+          <w:color w:val="5b9bd5"/>
+        </w:rPr>
+      </w:pPr>
+      <w:r>
+        <w:rPr>
+          <w:i/>
+          <w:iCs/>
+          <w:color w:val="4472c4" w:themeColor="accent5"/>
+          <w:sz w:val="24"/>
+          <w:szCs w:val="24"/>
+          <w:highlight w:val="none"/>
+        </w:rPr>
+        <w:t xml:space="preserve">Verlet Integration</w:t>
+      </w:r>
+      <w:r>
+        <w:rPr>
+          <w:color w:val="5b9bd5"/>
+          <w:sz w:val="24"/>
+          <w:szCs w:val="24"/>
+        </w:rPr>
+      </w:r>
+      <w:r>
+        <w:rPr>
+          <w:bCs/>
+          <w:i/>
+          <w:color w:val="5b9bd5"/>
+          <w:sz w:val="24"/>
+          <w:szCs w:val="24"/>
+        </w:rPr>
+      </w:r>
+    </w:p>
+    <w:p>
+      <w:pPr>
+        <w:pBdr/>
+        <w:spacing/>
+        <w:ind/>
+        <w:rPr/>
+      </w:pPr>
+      <w:r>
+        <w:t xml:space="preserve">Verlet integration is a computationally efficient method for simulating the motion of objects.</w:t>
+      </w:r>
+      <w:r/>
+    </w:p>
+    <w:p>
+      <w:pPr>
+        <w:pBdr/>
+        <w:spacing/>
+        <w:ind/>
+        <w:rPr>
+          <w:highlight w:val="none"/>
+        </w:rPr>
+      </w:pPr>
+      <w:r>
+        <w:t xml:space="preserve">This is the equation for basic Verlet:</w:t>
+      </w:r>
+      <w:r/>
+    </w:p>
+    <w:p>
+      <w:pPr>
+        <w:pBdr/>
+        <w:spacing/>
+        <w:ind/>
+        <w:rPr/>
+      </w:pPr>
+      <w:r>
+        <w:rPr>
+          <w:highlight w:val="none"/>
+        </w:rPr>
+      </w:r>
+      <w:r>
+        <w:rPr>
+          <w:highlight w:val="none"/>
+        </w:rPr>
+      </w:r>
+      <m:oMathPara>
+        <m:oMathParaPr/>
+        <m:oMath>
+          <m:sSub>
+            <m:sSubPr>
+              <m:ctrlPr/>
+            </m:sSubPr>
+            <m:e>
+              <m:r>
+                <w:rPr>
+                  <w:rFonts w:ascii="Cambria Math" w:hAnsi="Cambria Math" w:eastAsia="Cambria Math" w:cs="Cambria Math"/>
+                </w:rPr>
+                <m:rPr/>
+                <m:t>x</m:t>
+              </m:r>
+            </m:e>
+            <m:sub>
+              <m:r>
+                <w:rPr>
+                  <w:rFonts w:ascii="Cambria Math" w:hAnsi="Cambria Math" w:eastAsia="Cambria Math" w:cs="Cambria Math"/>
+                </w:rPr>
+                <m:rPr/>
+                <m:t>n+1</m:t>
+              </m:r>
+            </m:sub>
+          </m:sSub>
+          <m:r>
+            <w:rPr>
+              <w:rFonts w:ascii="Cambria Math" w:hAnsi="Cambria Math" w:eastAsia="Cambria Math" w:cs="Cambria Math"/>
+            </w:rPr>
+            <m:rPr/>
+            <m:t>=</m:t>
+          </m:r>
+          <m:sSub>
+            <m:sSubPr>
+              <m:ctrlPr/>
+            </m:sSubPr>
+            <m:e>
+              <m:r>
+                <w:rPr>
+                  <w:rFonts w:ascii="Cambria Math" w:hAnsi="Cambria Math" w:eastAsia="Cambria Math" w:cs="Cambria Math"/>
+                </w:rPr>
+                <m:rPr/>
+                <m:t> 2x</m:t>
+              </m:r>
+            </m:e>
+            <m:sub>
+              <m:r>
+                <w:rPr>
+                  <w:rFonts w:ascii="Cambria Math" w:hAnsi="Cambria Math" w:eastAsia="Cambria Math" w:cs="Cambria Math"/>
+                </w:rPr>
+                <m:rPr/>
+                <m:t>n</m:t>
+              </m:r>
+            </m:sub>
+          </m:sSub>
+          <m:r>
+            <w:rPr>
+              <w:rFonts w:ascii="Cambria Math" w:hAnsi="Cambria Math" w:eastAsia="Cambria Math" w:cs="Cambria Math"/>
+            </w:rPr>
+            <m:rPr/>
+            <m:t>-</m:t>
+          </m:r>
+          <m:sSub>
+            <m:sSubPr>
+              <m:ctrlPr/>
+            </m:sSubPr>
+            <m:e>
+              <m:r>
+                <w:rPr>
+                  <w:rFonts w:ascii="Cambria Math" w:hAnsi="Cambria Math" w:eastAsia="Cambria Math" w:cs="Cambria Math"/>
+                </w:rPr>
+                <m:rPr/>
+                <m:t> x</m:t>
+              </m:r>
+            </m:e>
+            <m:sub>
+              <m:r>
+                <w:rPr>
+                  <w:rFonts w:ascii="Cambria Math" w:hAnsi="Cambria Math" w:eastAsia="Cambria Math" w:cs="Cambria Math"/>
+                </w:rPr>
+                <m:rPr/>
+                <m:t>n-1</m:t>
+              </m:r>
+            </m:sub>
+          </m:sSub>
+          <m:r>
+            <w:rPr>
+              <w:rFonts w:ascii="Cambria Math" w:hAnsi="Cambria Math" w:eastAsia="Cambria Math" w:cs="Cambria Math"/>
+            </w:rPr>
+            <m:rPr/>
+            <m:t>+</m:t>
+          </m:r>
+          <m:sSub>
+            <m:sSubPr>
+              <m:ctrlPr/>
+            </m:sSubPr>
+            <m:e>
+              <m:r>
+                <w:rPr>
+                  <w:rFonts w:ascii="Cambria Math" w:hAnsi="Cambria Math" w:eastAsia="Cambria Math" w:cs="Cambria Math"/>
+                </w:rPr>
+                <m:rPr/>
+                <m:t> a</m:t>
+              </m:r>
+            </m:e>
+            <m:sub>
+              <m:r>
+                <w:rPr>
+                  <w:rFonts w:ascii="Cambria Math" w:hAnsi="Cambria Math" w:eastAsia="Cambria Math" w:cs="Cambria Math"/>
+                </w:rPr>
+                <m:rPr/>
+                <m:t>n</m:t>
+              </m:r>
+            </m:sub>
+          </m:sSub>
+          <m:sSup>
+            <m:sSupPr>
+              <m:ctrlPr/>
+            </m:sSupPr>
+            <m:e>
+              <m:r>
+                <w:rPr>
+                  <w:rFonts w:ascii="Cambria Math" w:hAnsi="Cambria Math" w:eastAsia="Cambria Math" w:cs="Cambria Math"/>
+                </w:rPr>
+                <m:rPr/>
+                <m:t>Δt</m:t>
+              </m:r>
+            </m:e>
+            <m:sup>
+              <m:r>
+                <w:rPr>
+                  <w:rFonts w:ascii="Cambria Math" w:hAnsi="Cambria Math" w:eastAsia="Cambria Math" w:cs="Cambria Math"/>
+                </w:rPr>
+                <m:rPr/>
+                <m:t>2</m:t>
+              </m:r>
+            </m:sup>
+          </m:sSup>
+        </m:oMath>
+      </m:oMathPara>
+      <w:r>
+        <w:rPr>
+          <w:highlight w:val="none"/>
+        </w:rPr>
+      </w:r>
+      <w:r>
+        <w:rPr>
+          <w:highlight w:val="none"/>
+        </w:rPr>
+      </w:r>
+    </w:p>
+    <w:p>
+      <w:pPr>
+        <w:pBdr/>
+        <w:spacing/>
+        <w:ind/>
+        <w:rPr>
+          <w:highlight w:val="none"/>
+        </w:rPr>
+      </w:pPr>
+      <w:r>
+        <w:t xml:space="preserve">This looks very scary, but isn’t actually that bad. </w:t>
+      </w:r>
       <w:r/>
       <w:r/>
       <w:r/>
+      <w:r/>
+      <w:r/>
+      <m:oMath>
+        <m:sSub>
+          <m:sSubPr>
+            <m:ctrlPr/>
+          </m:sSubPr>
+          <m:e>
+            <m:r>
+              <w:rPr>
+                <w:rFonts w:ascii="Cambria Math" w:hAnsi="Cambria Math" w:eastAsia="Cambria Math" w:cs="Cambria Math"/>
+              </w:rPr>
+              <m:rPr/>
+              <m:t>x</m:t>
+            </m:r>
+          </m:e>
+          <m:sub>
+            <m:r>
+              <w:rPr>
+                <w:rFonts w:ascii="Cambria Math" w:hAnsi="Cambria Math" w:eastAsia="Cambria Math" w:cs="Cambria Math"/>
+              </w:rPr>
+              <m:rPr/>
+              <m:t>n</m:t>
+            </m:r>
+          </m:sub>
+        </m:sSub>
+      </m:oMath>
+      <w:r>
+        <w:t xml:space="preserve"> is the current position of the object. </w:t>
+      </w:r>
+      <w:r/>
+      <m:oMath>
+        <m:sSub>
+          <m:sSubPr>
+            <m:ctrlPr/>
+          </m:sSubPr>
+          <m:e>
+            <m:r>
+              <w:rPr>
+                <w:rFonts w:ascii="Cambria Math" w:hAnsi="Cambria Math" w:eastAsia="Cambria Math" w:cs="Cambria Math"/>
+              </w:rPr>
+              <m:rPr/>
+              <m:t>x</m:t>
+            </m:r>
+          </m:e>
+          <m:sub>
+            <m:r>
+              <w:rPr>
+                <w:rFonts w:ascii="Cambria Math" w:hAnsi="Cambria Math" w:eastAsia="Cambria Math" w:cs="Cambria Math"/>
+              </w:rPr>
+              <m:rPr/>
+              <m:t>n</m:t>
+            </m:r>
+            <m:r>
+              <w:rPr>
+                <w:rFonts w:ascii="Cambria Math" w:hAnsi="Cambria Math" w:eastAsia="Cambria Math" w:cs="Cambria Math"/>
+              </w:rPr>
+              <m:rPr/>
+              <m:t>-</m:t>
+            </m:r>
+            <m:r>
+              <w:rPr>
+                <w:rFonts w:ascii="Cambria Math" w:hAnsi="Cambria Math" w:eastAsia="Cambria Math" w:cs="Cambria Math"/>
+              </w:rPr>
+              <m:rPr/>
+              <m:t>1</m:t>
+            </m:r>
+          </m:sub>
+        </m:sSub>
+      </m:oMath>
+      <w:r>
+        <w:t xml:space="preserve"> is its previous position. </w:t>
+      </w:r>
+      <w:r/>
+      <m:oMath>
+        <m:sSub>
+          <m:sSubPr>
+            <m:ctrlPr/>
+          </m:sSubPr>
+          <m:e>
+            <m:r>
+              <w:rPr>
+                <w:rFonts w:ascii="Cambria Math" w:hAnsi="Cambria Math" w:eastAsia="Cambria Math" w:cs="Cambria Math"/>
+              </w:rPr>
+              <m:rPr/>
+              <m:t>x</m:t>
+            </m:r>
+          </m:e>
+          <m:sub>
+            <m:r>
+              <w:rPr>
+                <w:rFonts w:ascii="Cambria Math" w:hAnsi="Cambria Math" w:eastAsia="Cambria Math" w:cs="Cambria Math"/>
+              </w:rPr>
+              <m:rPr/>
+              <m:t>n+1</m:t>
+            </m:r>
+          </m:sub>
+        </m:sSub>
+      </m:oMath>
+      <w:r>
+        <w:t xml:space="preserve"> is its updated position. </w:t>
+      </w:r>
+      <w:r/>
+      <m:oMath>
+        <m:sSub>
+          <m:sSubPr>
+            <m:ctrlPr/>
+          </m:sSubPr>
+          <m:e>
+            <m:r>
+              <w:rPr>
+                <w:rFonts w:ascii="Cambria Math" w:hAnsi="Cambria Math" w:eastAsia="Cambria Math" w:cs="Cambria Math"/>
+              </w:rPr>
+              <m:rPr/>
+              <m:t> a</m:t>
+            </m:r>
+          </m:e>
+          <m:sub>
+            <m:r>
+              <w:rPr>
+                <w:rFonts w:ascii="Cambria Math" w:hAnsi="Cambria Math" w:eastAsia="Cambria Math" w:cs="Cambria Math"/>
+              </w:rPr>
+              <m:rPr/>
+              <m:t>n</m:t>
+            </m:r>
+          </m:sub>
+        </m:sSub>
+      </m:oMath>
+      <w:r>
+        <w:t xml:space="preserve"> is the acceleration of the object. </w:t>
+      </w:r>
+      <w:r/>
+      <m:oMath>
+        <m:sSup>
+          <m:sSupPr>
+            <m:ctrlPr/>
+          </m:sSupPr>
+          <m:e>
+            <m:r>
+              <w:rPr>
+                <w:rFonts w:ascii="Cambria Math" w:hAnsi="Cambria Math" w:eastAsia="Cambria Math" w:cs="Cambria Math"/>
+              </w:rPr>
+              <m:rPr/>
+              <m:t>Δt</m:t>
+            </m:r>
+          </m:e>
+          <m:sup>
+            <m:r>
+              <w:rPr>
+                <w:rFonts w:ascii="Cambria Math" w:hAnsi="Cambria Math" w:eastAsia="Cambria Math" w:cs="Cambria Math"/>
+              </w:rPr>
+              <m:rPr/>
+              <m:t>2</m:t>
+            </m:r>
+          </m:sup>
+        </m:sSup>
+      </m:oMath>
+      <w:r>
+        <w:t xml:space="preserve"> means a very very small step forward in time.</w:t>
+      </w:r>
+      <w:r/>
+    </w:p>
+    <w:p>
+      <w:pPr>
+        <w:pBdr/>
+        <w:spacing/>
+        <w:ind/>
+        <w:rPr>
+          <w:highlight w:val="none"/>
+        </w:rPr>
+      </w:pPr>
+      <w:r>
+        <w:rPr>
+          <w:highlight w:val="none"/>
+        </w:rPr>
+        <w:t xml:space="preserve">We can do some factoring to get a more useful form of the equation:</w:t>
+      </w:r>
+      <w:r>
+        <w:rPr>
+          <w:highlight w:val="none"/>
+        </w:rPr>
+      </w:r>
+    </w:p>
+    <w:p>
+      <w:pPr>
+        <w:pBdr/>
+        <w:spacing/>
+        <w:ind/>
+        <w:rPr>
+          <w:rFonts w:ascii="Cambria Math" w:hAnsi="Cambria Math" w:eastAsia="Cambria Math" w:cs="Cambria Math"/>
+        </w:rPr>
+      </w:pPr>
+      <w:r>
+        <w:rPr>
+          <w:highlight w:val="none"/>
+        </w:rPr>
+      </w:r>
+      <w:r/>
+      <m:oMathPara>
+        <m:oMathParaPr/>
+        <m:oMath>
+          <m:sSub>
+            <m:sSubPr>
+              <m:ctrlPr/>
+            </m:sSubPr>
+            <m:e>
+              <m:r>
+                <w:rPr>
+                  <w:rFonts w:ascii="Cambria Math" w:hAnsi="Cambria Math" w:eastAsia="Cambria Math" w:cs="Cambria Math"/>
+                </w:rPr>
+                <m:rPr/>
+                <m:t>x</m:t>
+              </m:r>
+            </m:e>
+            <m:sub>
+              <m:r>
+                <w:rPr>
+                  <w:rFonts w:ascii="Cambria Math" w:hAnsi="Cambria Math" w:eastAsia="Cambria Math" w:cs="Cambria Math"/>
+                </w:rPr>
+                <m:rPr/>
+                <m:t>n+1</m:t>
+              </m:r>
+            </m:sub>
+          </m:sSub>
+          <m:r>
+            <w:rPr>
+              <w:rFonts w:ascii="Cambria Math" w:hAnsi="Cambria Math" w:eastAsia="Cambria Math" w:cs="Cambria Math"/>
+            </w:rPr>
+            <m:rPr/>
+            <m:t>=</m:t>
+          </m:r>
+          <m:sSub>
+            <m:sSubPr>
+              <m:ctrlPr/>
+            </m:sSubPr>
+            <m:e>
+              <m:r>
+                <w:rPr>
+                  <w:rFonts w:ascii="Cambria Math" w:hAnsi="Cambria Math" w:eastAsia="Cambria Math" w:cs="Cambria Math"/>
+                </w:rPr>
+                <m:rPr/>
+                <m:t> x</m:t>
+              </m:r>
+            </m:e>
+            <m:sub>
+              <m:r>
+                <w:rPr>
+                  <w:rFonts w:ascii="Cambria Math" w:hAnsi="Cambria Math" w:eastAsia="Cambria Math" w:cs="Cambria Math"/>
+                </w:rPr>
+                <m:rPr/>
+                <m:t>n</m:t>
+              </m:r>
+            </m:sub>
+          </m:sSub>
+          <m:r>
+            <w:rPr>
+              <w:rFonts w:ascii="Cambria Math" w:hAnsi="Cambria Math" w:eastAsia="Cambria Math" w:cs="Cambria Math"/>
+            </w:rPr>
+            <m:rPr/>
+            <m:t>+</m:t>
+          </m:r>
+          <m:sSub>
+            <m:sSubPr>
+              <m:ctrlPr/>
+            </m:sSubPr>
+            <m:e>
+              <m:r>
+                <w:rPr>
+                  <w:rFonts w:ascii="Cambria Math" w:hAnsi="Cambria Math" w:eastAsia="Cambria Math" w:cs="Cambria Math"/>
+                </w:rPr>
+                <m:rPr/>
+                <m:t>x</m:t>
+              </m:r>
+            </m:e>
+            <m:sub>
+              <m:r>
+                <w:rPr>
+                  <w:rFonts w:ascii="Cambria Math" w:hAnsi="Cambria Math" w:eastAsia="Cambria Math" w:cs="Cambria Math"/>
+                </w:rPr>
+                <m:rPr/>
+                <m:t>n</m:t>
+              </m:r>
+            </m:sub>
+          </m:sSub>
+          <m:r>
+            <w:rPr>
+              <w:rFonts w:ascii="Cambria Math" w:hAnsi="Cambria Math" w:eastAsia="Cambria Math" w:cs="Cambria Math"/>
+            </w:rPr>
+            <m:rPr/>
+            <m:t>-</m:t>
+          </m:r>
+          <m:sSub>
+            <m:sSubPr>
+              <m:ctrlPr/>
+            </m:sSubPr>
+            <m:e>
+              <m:r>
+                <w:rPr>
+                  <w:rFonts w:ascii="Cambria Math" w:hAnsi="Cambria Math" w:eastAsia="Cambria Math" w:cs="Cambria Math"/>
+                </w:rPr>
+                <m:rPr/>
+                <m:t> x</m:t>
+              </m:r>
+            </m:e>
+            <m:sub>
+              <m:r>
+                <w:rPr>
+                  <w:rFonts w:ascii="Cambria Math" w:hAnsi="Cambria Math" w:eastAsia="Cambria Math" w:cs="Cambria Math"/>
+                </w:rPr>
+                <m:rPr/>
+                <m:t>n-1</m:t>
+              </m:r>
+            </m:sub>
+          </m:sSub>
+          <m:r>
+            <w:rPr>
+              <w:rFonts w:ascii="Cambria Math" w:hAnsi="Cambria Math" w:eastAsia="Cambria Math" w:cs="Cambria Math"/>
+            </w:rPr>
+            <m:rPr/>
+            <m:t>+</m:t>
+          </m:r>
+          <m:sSub>
+            <m:sSubPr>
+              <m:ctrlPr/>
+            </m:sSubPr>
+            <m:e>
+              <m:r>
+                <w:rPr>
+                  <w:rFonts w:ascii="Cambria Math" w:hAnsi="Cambria Math" w:eastAsia="Cambria Math" w:cs="Cambria Math"/>
+                </w:rPr>
+                <m:rPr/>
+                <m:t> a</m:t>
+              </m:r>
+            </m:e>
+            <m:sub>
+              <m:r>
+                <w:rPr>
+                  <w:rFonts w:ascii="Cambria Math" w:hAnsi="Cambria Math" w:eastAsia="Cambria Math" w:cs="Cambria Math"/>
+                </w:rPr>
+                <m:rPr/>
+                <m:t>n</m:t>
+              </m:r>
+            </m:sub>
+          </m:sSub>
+          <m:sSup>
+            <m:sSupPr>
+              <m:ctrlPr/>
+            </m:sSupPr>
+            <m:e>
+              <m:r>
+                <w:rPr>
+                  <w:rFonts w:ascii="Cambria Math" w:hAnsi="Cambria Math" w:eastAsia="Cambria Math" w:cs="Cambria Math"/>
+                </w:rPr>
+                <m:rPr/>
+                <m:t>Δt</m:t>
+              </m:r>
+            </m:e>
+            <m:sup>
+              <m:r>
+                <w:rPr>
+                  <w:rFonts w:ascii="Cambria Math" w:hAnsi="Cambria Math" w:eastAsia="Cambria Math" w:cs="Cambria Math"/>
+                </w:rPr>
+                <m:rPr/>
+                <m:t>2</m:t>
+              </m:r>
+            </m:sup>
+          </m:sSup>
+        </m:oMath>
+      </m:oMathPara>
+      <w:r/>
+    </w:p>
+    <w:p>
+      <w:pPr>
+        <w:pBdr/>
+        <w:spacing/>
+        <w:ind/>
+        <w:rPr>
+          <w:highlight w:val="none"/>
+        </w:rPr>
+      </w:pPr>
+      <w:r/>
+      <w:r/>
+      <m:oMathPara>
+        <m:oMathParaPr/>
+        <m:oMath>
+          <m:sSub>
+            <m:sSubPr>
+              <m:ctrlPr/>
+            </m:sSubPr>
+            <m:e>
+              <m:r>
+                <w:rPr>
+                  <w:rFonts w:ascii="Cambria Math" w:hAnsi="Cambria Math" w:eastAsia="Cambria Math" w:cs="Cambria Math"/>
+                </w:rPr>
+                <m:rPr/>
+                <m:t>x</m:t>
+              </m:r>
+            </m:e>
+            <m:sub>
+              <m:r>
+                <w:rPr>
+                  <w:rFonts w:ascii="Cambria Math" w:hAnsi="Cambria Math" w:eastAsia="Cambria Math" w:cs="Cambria Math"/>
+                </w:rPr>
+                <m:rPr/>
+                <m:t>n+1</m:t>
+              </m:r>
+            </m:sub>
+          </m:sSub>
+          <m:r>
+            <w:rPr>
+              <w:rFonts w:ascii="Cambria Math" w:hAnsi="Cambria Math" w:eastAsia="Cambria Math" w:cs="Cambria Math"/>
+            </w:rPr>
+            <m:rPr/>
+            <m:t>=</m:t>
+          </m:r>
+          <m:sSub>
+            <m:sSubPr>
+              <m:ctrlPr/>
+            </m:sSubPr>
+            <m:e>
+              <m:r>
+                <w:rPr>
+                  <w:rFonts w:ascii="Cambria Math" w:hAnsi="Cambria Math" w:eastAsia="Cambria Math" w:cs="Cambria Math"/>
+                </w:rPr>
+                <m:rPr/>
+                <m:t>x</m:t>
+              </m:r>
+            </m:e>
+            <m:sub>
+              <m:r>
+                <w:rPr>
+                  <w:rFonts w:ascii="Cambria Math" w:hAnsi="Cambria Math" w:eastAsia="Cambria Math" w:cs="Cambria Math"/>
+                </w:rPr>
+                <m:rPr/>
+                <m:t>n</m:t>
+              </m:r>
+            </m:sub>
+          </m:sSub>
+          <m:r>
+            <w:rPr>
+              <w:rFonts w:ascii="Cambria Math" w:hAnsi="Cambria Math" w:eastAsia="Cambria Math" w:cs="Cambria Math"/>
+            </w:rPr>
+            <m:rPr/>
+            <m:t>+(</m:t>
+          </m:r>
+          <m:sSub>
+            <m:sSubPr>
+              <m:ctrlPr/>
+            </m:sSubPr>
+            <m:e>
+              <m:r>
+                <w:rPr>
+                  <w:rFonts w:ascii="Cambria Math" w:hAnsi="Cambria Math" w:eastAsia="Cambria Math" w:cs="Cambria Math"/>
+                </w:rPr>
+                <m:rPr/>
+                <m:t>x</m:t>
+              </m:r>
+            </m:e>
+            <m:sub>
+              <m:r>
+                <w:rPr>
+                  <w:rFonts w:ascii="Cambria Math" w:hAnsi="Cambria Math" w:eastAsia="Cambria Math" w:cs="Cambria Math"/>
+                </w:rPr>
+                <m:rPr/>
+                <m:t>n</m:t>
+              </m:r>
+            </m:sub>
+          </m:sSub>
+          <m:r>
+            <w:rPr>
+              <w:rFonts w:ascii="Cambria Math" w:hAnsi="Cambria Math" w:eastAsia="Cambria Math" w:cs="Cambria Math"/>
+            </w:rPr>
+            <m:rPr/>
+            <m:t>-</m:t>
+          </m:r>
+          <m:sSub>
+            <m:sSubPr>
+              <m:ctrlPr/>
+            </m:sSubPr>
+            <m:e>
+              <m:r>
+                <w:rPr>
+                  <w:rFonts w:ascii="Cambria Math" w:hAnsi="Cambria Math" w:eastAsia="Cambria Math" w:cs="Cambria Math"/>
+                </w:rPr>
+                <m:rPr/>
+                <m:t>x</m:t>
+              </m:r>
+            </m:e>
+            <m:sub>
+              <m:r>
+                <w:rPr>
+                  <w:rFonts w:ascii="Cambria Math" w:hAnsi="Cambria Math" w:eastAsia="Cambria Math" w:cs="Cambria Math"/>
+                </w:rPr>
+                <m:rPr/>
+                <m:t>n-1</m:t>
+              </m:r>
+            </m:sub>
+          </m:sSub>
+          <m:r>
+            <w:rPr>
+              <w:rFonts w:ascii="Cambria Math" w:hAnsi="Cambria Math" w:eastAsia="Cambria Math" w:cs="Cambria Math"/>
+            </w:rPr>
+            <m:rPr/>
+            <m:t>)</m:t>
+          </m:r>
+          <m:r>
+            <w:rPr>
+              <w:rFonts w:ascii="Cambria Math" w:hAnsi="Cambria Math" w:eastAsia="Cambria Math" w:cs="Cambria Math"/>
+            </w:rPr>
+            <m:rPr/>
+            <m:t>+</m:t>
+          </m:r>
+          <m:sSub>
+            <m:sSubPr>
+              <m:ctrlPr/>
+            </m:sSubPr>
+            <m:e>
+              <m:r>
+                <w:rPr>
+                  <w:rFonts w:ascii="Cambria Math" w:hAnsi="Cambria Math" w:eastAsia="Cambria Math" w:cs="Cambria Math"/>
+                </w:rPr>
+                <m:rPr/>
+                <m:t> a</m:t>
+              </m:r>
+            </m:e>
+            <m:sub>
+              <m:r>
+                <w:rPr>
+                  <w:rFonts w:ascii="Cambria Math" w:hAnsi="Cambria Math" w:eastAsia="Cambria Math" w:cs="Cambria Math"/>
+                </w:rPr>
+                <m:rPr/>
+                <m:t>n</m:t>
+              </m:r>
+            </m:sub>
+          </m:sSub>
+          <m:sSup>
+            <m:sSupPr>
+              <m:ctrlPr/>
+            </m:sSupPr>
+            <m:e>
+              <m:r>
+                <w:rPr>
+                  <w:rFonts w:ascii="Cambria Math" w:hAnsi="Cambria Math" w:eastAsia="Cambria Math" w:cs="Cambria Math"/>
+                </w:rPr>
+                <m:rPr/>
+                <m:t>Δt</m:t>
+              </m:r>
+            </m:e>
+            <m:sup>
+              <m:r>
+                <w:rPr>
+                  <w:rFonts w:ascii="Cambria Math" w:hAnsi="Cambria Math" w:eastAsia="Cambria Math" w:cs="Cambria Math"/>
+                </w:rPr>
+                <m:rPr/>
+                <m:t>2</m:t>
+              </m:r>
+            </m:sup>
+          </m:sSup>
+        </m:oMath>
+      </m:oMathPara>
+      <w:r>
+        <w:rPr>
+          <w:highlight w:val="none"/>
+        </w:rPr>
+      </w:r>
+      <w:r/>
+    </w:p>
+    <w:p>
+      <w:pPr>
+        <w:pBdr/>
+        <w:spacing/>
+        <w:ind/>
+        <w:rPr>
+          <w:highlight w:val="none"/>
+        </w:rPr>
+      </w:pPr>
+      <w:r>
+        <w:rPr>
+          <w:highlight w:val="none"/>
+        </w:rPr>
+      </w:r>
+      <w:r/>
+      <m:oMathPara>
+        <m:oMathParaPr/>
+        <m:oMath>
+          <m:sSub>
+            <m:sSubPr>
+              <m:ctrlPr/>
+            </m:sSubPr>
+            <m:e>
+              <m:r>
+                <w:rPr>
+                  <w:rFonts w:ascii="Cambria Math" w:hAnsi="Cambria Math" w:eastAsia="Cambria Math" w:cs="Cambria Math"/>
+                </w:rPr>
+                <m:rPr/>
+                <m:t>x</m:t>
+              </m:r>
+            </m:e>
+            <m:sub>
+              <m:r>
+                <w:rPr>
+                  <w:rFonts w:ascii="Cambria Math" w:hAnsi="Cambria Math" w:eastAsia="Cambria Math" w:cs="Cambria Math"/>
+                </w:rPr>
+                <m:rPr/>
+                <m:t>n+1</m:t>
+              </m:r>
+            </m:sub>
+          </m:sSub>
+          <m:r>
+            <w:rPr>
+              <w:rFonts w:ascii="Cambria Math" w:hAnsi="Cambria Math" w:eastAsia="Cambria Math" w:cs="Cambria Math"/>
+            </w:rPr>
+            <m:rPr/>
+            <m:t>=</m:t>
+          </m:r>
+          <m:sSub>
+            <m:sSubPr>
+              <m:ctrlPr/>
+            </m:sSubPr>
+            <m:e>
+              <m:r>
+                <w:rPr>
+                  <w:rFonts w:ascii="Cambria Math" w:hAnsi="Cambria Math" w:eastAsia="Cambria Math" w:cs="Cambria Math"/>
+                </w:rPr>
+                <m:rPr/>
+                <m:t>x</m:t>
+              </m:r>
+            </m:e>
+            <m:sub>
+              <m:r>
+                <w:rPr>
+                  <w:rFonts w:ascii="Cambria Math" w:hAnsi="Cambria Math" w:eastAsia="Cambria Math" w:cs="Cambria Math"/>
+                </w:rPr>
+                <m:rPr/>
+                <m:t>n</m:t>
+              </m:r>
+            </m:sub>
+          </m:sSub>
+          <m:r>
+            <w:rPr>
+              <w:rFonts w:ascii="Cambria Math" w:hAnsi="Cambria Math" w:eastAsia="Cambria Math" w:cs="Cambria Math"/>
+            </w:rPr>
+            <m:rPr/>
+            <m:t>+</m:t>
+          </m:r>
+          <m:sSub>
+            <m:sSubPr>
+              <m:ctrlPr/>
+            </m:sSubPr>
+            <m:e>
+              <m:r>
+                <w:rPr>
+                  <w:rFonts w:ascii="Cambria Math" w:hAnsi="Cambria Math" w:eastAsia="Cambria Math" w:cs="Cambria Math"/>
+                </w:rPr>
+                <m:rPr/>
+                <m:t>v</m:t>
+              </m:r>
+            </m:e>
+            <m:sub>
+              <m:r>
+                <w:rPr>
+                  <w:rFonts w:ascii="Cambria Math" w:hAnsi="Cambria Math" w:eastAsia="Cambria Math" w:cs="Cambria Math"/>
+                </w:rPr>
+                <m:rPr/>
+                <m:t>n-1</m:t>
+              </m:r>
+            </m:sub>
+          </m:sSub>
+          <m:r>
+            <w:rPr>
+              <w:rFonts w:hint="default" w:ascii="Cambria Math" w:hAnsi="Cambria Math" w:eastAsia="Cambria Math" w:cs="Cambria Math"/>
+            </w:rPr>
+            <m:rPr/>
+            <m:t>Δ</m:t>
+          </m:r>
+          <m:r>
+            <w:rPr>
+              <w:rFonts w:ascii="Cambria Math" w:hAnsi="Cambria Math" w:eastAsia="Cambria Math" w:cs="Cambria Math"/>
+            </w:rPr>
+            <m:rPr/>
+            <m:t>t</m:t>
+          </m:r>
+          <m:r>
+            <w:rPr>
+              <w:rFonts w:ascii="Cambria Math" w:hAnsi="Cambria Math" w:eastAsia="Cambria Math" w:cs="Cambria Math"/>
+            </w:rPr>
+            <m:rPr/>
+            <m:t>+</m:t>
+          </m:r>
+          <m:sSub>
+            <m:sSubPr>
+              <m:ctrlPr/>
+            </m:sSubPr>
+            <m:e>
+              <m:r>
+                <w:rPr>
+                  <w:rFonts w:ascii="Cambria Math" w:hAnsi="Cambria Math" w:eastAsia="Cambria Math" w:cs="Cambria Math"/>
+                </w:rPr>
+                <m:rPr/>
+                <m:t> a</m:t>
+              </m:r>
+            </m:e>
+            <m:sub>
+              <m:r>
+                <w:rPr>
+                  <w:rFonts w:ascii="Cambria Math" w:hAnsi="Cambria Math" w:eastAsia="Cambria Math" w:cs="Cambria Math"/>
+                </w:rPr>
+                <m:rPr/>
+                <m:t>n</m:t>
+              </m:r>
+            </m:sub>
+          </m:sSub>
+          <m:sSup>
+            <m:sSupPr>
+              <m:ctrlPr/>
+            </m:sSupPr>
+            <m:e>
+              <m:r>
+                <w:rPr>
+                  <w:rFonts w:ascii="Cambria Math" w:hAnsi="Cambria Math" w:eastAsia="Cambria Math" w:cs="Cambria Math"/>
+                </w:rPr>
+                <m:rPr/>
+                <m:t>Δt</m:t>
+              </m:r>
+            </m:e>
+            <m:sup>
+              <m:r>
+                <w:rPr>
+                  <w:rFonts w:ascii="Cambria Math" w:hAnsi="Cambria Math" w:eastAsia="Cambria Math" w:cs="Cambria Math"/>
+                </w:rPr>
+                <m:rPr/>
+                <m:t>2</m:t>
+              </m:r>
+            </m:sup>
+          </m:sSup>
+        </m:oMath>
+      </m:oMathPara>
+      <w:r>
+        <w:rPr>
+          <w:highlight w:val="none"/>
+        </w:rPr>
+      </w:r>
+      <w:r>
+        <w:rPr>
+          <w:highlight w:val="none"/>
+        </w:rPr>
+      </w:r>
+    </w:p>
+    <w:p>
+      <w:pPr>
+        <w:pBdr/>
+        <w:spacing/>
+        <w:ind/>
+        <w:rPr>
+          <w:rFonts w:ascii="Cambria Math" w:hAnsi="Cambria Math" w:eastAsia="Cambria Math" w:cs="Cambria Math"/>
+        </w:rPr>
+      </w:pPr>
+      <w:r>
+        <w:rPr>
+          <w:highlight w:val="none"/>
+        </w:rPr>
+      </w:r>
+      <w:r/>
+      <m:oMathPara>
+        <m:oMathParaPr/>
+        <m:oMath>
+          <m:sSub>
+            <m:sSubPr>
+              <m:ctrlPr/>
+            </m:sSubPr>
+            <m:e>
+              <m:r>
+                <w:rPr>
+                  <w:rFonts w:ascii="Cambria Math" w:hAnsi="Cambria Math" w:eastAsia="Cambria Math" w:cs="Cambria Math"/>
+                </w:rPr>
+                <m:rPr/>
+                <m:t>x</m:t>
+              </m:r>
+            </m:e>
+            <m:sub>
+              <m:r>
+                <w:rPr>
+                  <w:rFonts w:ascii="Cambria Math" w:hAnsi="Cambria Math" w:eastAsia="Cambria Math" w:cs="Cambria Math"/>
+                </w:rPr>
+                <m:rPr/>
+                <m:t>n+1</m:t>
+              </m:r>
+            </m:sub>
+          </m:sSub>
+          <m:r>
+            <w:rPr>
+              <w:rFonts w:ascii="Cambria Math" w:hAnsi="Cambria Math" w:eastAsia="Cambria Math" w:cs="Cambria Math"/>
+            </w:rPr>
+            <m:rPr/>
+            <m:t>=</m:t>
+          </m:r>
+          <m:sSub>
+            <m:sSubPr>
+              <m:ctrlPr/>
+            </m:sSubPr>
+            <m:e>
+              <m:r>
+                <w:rPr>
+                  <w:rFonts w:ascii="Cambria Math" w:hAnsi="Cambria Math" w:eastAsia="Cambria Math" w:cs="Cambria Math"/>
+                </w:rPr>
+                <m:rPr/>
+                <m:t>x</m:t>
+              </m:r>
+            </m:e>
+            <m:sub>
+              <m:r>
+                <w:rPr>
+                  <w:rFonts w:ascii="Cambria Math" w:hAnsi="Cambria Math" w:eastAsia="Cambria Math" w:cs="Cambria Math"/>
+                </w:rPr>
+                <m:rPr/>
+                <m:t>n</m:t>
+              </m:r>
+            </m:sub>
+          </m:sSub>
+          <m:r>
+            <w:rPr>
+              <w:rFonts w:ascii="Cambria Math" w:hAnsi="Cambria Math" w:eastAsia="Cambria Math" w:cs="Cambria Math"/>
+            </w:rPr>
+            <m:rPr/>
+            <m:t>+</m:t>
+          </m:r>
+          <m:r>
+            <w:rPr>
+              <w:rFonts w:ascii="Cambria Math" w:hAnsi="Cambria Math" w:eastAsia="Cambria Math" w:cs="Cambria Math"/>
+            </w:rPr>
+            <m:rPr/>
+            <m:t> (</m:t>
+          </m:r>
+          <m:sSub>
+            <m:sSubPr>
+              <m:ctrlPr/>
+            </m:sSubPr>
+            <m:e>
+              <m:r>
+                <w:rPr>
+                  <w:rFonts w:ascii="Cambria Math" w:hAnsi="Cambria Math" w:eastAsia="Cambria Math" w:cs="Cambria Math"/>
+                </w:rPr>
+                <m:rPr/>
+                <m:t>v</m:t>
+              </m:r>
+            </m:e>
+            <m:sub>
+              <m:r>
+                <w:rPr>
+                  <w:rFonts w:ascii="Cambria Math" w:hAnsi="Cambria Math" w:eastAsia="Cambria Math" w:cs="Cambria Math"/>
+                </w:rPr>
+                <m:rPr/>
+                <m:t>n-1</m:t>
+              </m:r>
+            </m:sub>
+          </m:sSub>
+          <m:r>
+            <w:rPr>
+              <w:rFonts w:ascii="Cambria Math" w:hAnsi="Cambria Math" w:eastAsia="Cambria Math" w:cs="Cambria Math"/>
+            </w:rPr>
+            <m:rPr/>
+            <m:t>+</m:t>
+          </m:r>
+          <m:sSub>
+            <m:sSubPr>
+              <m:ctrlPr/>
+            </m:sSubPr>
+            <m:e>
+              <m:r>
+                <w:rPr>
+                  <w:rFonts w:ascii="Cambria Math" w:hAnsi="Cambria Math" w:eastAsia="Cambria Math" w:cs="Cambria Math"/>
+                </w:rPr>
+                <m:rPr/>
+                <m:t>a</m:t>
+              </m:r>
+            </m:e>
+            <m:sub>
+              <m:r>
+                <w:rPr>
+                  <w:rFonts w:ascii="Cambria Math" w:hAnsi="Cambria Math" w:eastAsia="Cambria Math" w:cs="Cambria Math"/>
+                </w:rPr>
+                <m:rPr/>
+                <m:t>n</m:t>
+              </m:r>
+            </m:sub>
+          </m:sSub>
+          <m:r>
+            <w:rPr>
+              <w:rFonts w:ascii="Cambria Math" w:hAnsi="Cambria Math" w:eastAsia="Cambria Math" w:cs="Cambria Math"/>
+            </w:rPr>
+            <m:rPr/>
+            <m:t>Δt)</m:t>
+          </m:r>
+          <m:r>
+            <w:rPr>
+              <w:rFonts w:hint="default" w:ascii="Cambria Math" w:hAnsi="Cambria Math" w:eastAsia="Cambria Math" w:cs="Cambria Math"/>
+            </w:rPr>
+            <m:rPr/>
+            <m:t>Δt</m:t>
+          </m:r>
+        </m:oMath>
+      </m:oMathPara>
+      <w:r/>
+    </w:p>
+    <w:p>
+      <w:pPr>
+        <w:pBdr/>
+        <w:spacing/>
+        <w:ind/>
+        <w:rPr>
+          <w:rFonts w:ascii="Cambria Math" w:hAnsi="Cambria Math" w:eastAsia="Cambria Math" w:cs="Cambria Math"/>
+        </w:rPr>
+      </w:pPr>
+      <w:r/>
+      <w:r/>
+      <m:oMathPara>
+        <m:oMathParaPr/>
+        <m:oMath>
+          <m:sSub>
+            <m:sSubPr>
+              <m:ctrlPr/>
+            </m:sSubPr>
+            <m:e>
+              <m:r>
+                <w:rPr>
+                  <w:rFonts w:ascii="Cambria Math" w:hAnsi="Cambria Math" w:eastAsia="Cambria Math" w:cs="Cambria Math"/>
+                </w:rPr>
+                <m:rPr/>
+                <m:t>x</m:t>
+              </m:r>
+            </m:e>
+            <m:sub>
+              <m:r>
+                <w:rPr>
+                  <w:rFonts w:ascii="Cambria Math" w:hAnsi="Cambria Math" w:eastAsia="Cambria Math" w:cs="Cambria Math"/>
+                </w:rPr>
+                <m:rPr/>
+                <m:t>n+1</m:t>
+              </m:r>
+            </m:sub>
+          </m:sSub>
+          <m:r>
+            <w:rPr>
+              <w:rFonts w:ascii="Cambria Math" w:hAnsi="Cambria Math" w:eastAsia="Cambria Math" w:cs="Cambria Math"/>
+            </w:rPr>
+            <m:rPr/>
+            <m:t>=</m:t>
+          </m:r>
+          <m:sSub>
+            <m:sSubPr>
+              <m:ctrlPr/>
+            </m:sSubPr>
+            <m:e>
+              <m:r>
+                <w:rPr>
+                  <w:rFonts w:ascii="Cambria Math" w:hAnsi="Cambria Math" w:eastAsia="Cambria Math" w:cs="Cambria Math"/>
+                </w:rPr>
+                <m:rPr/>
+                <m:t>x</m:t>
+              </m:r>
+            </m:e>
+            <m:sub>
+              <m:r>
+                <w:rPr>
+                  <w:rFonts w:ascii="Cambria Math" w:hAnsi="Cambria Math" w:eastAsia="Cambria Math" w:cs="Cambria Math"/>
+                </w:rPr>
+                <m:rPr/>
+                <m:t>n</m:t>
+              </m:r>
+            </m:sub>
+          </m:sSub>
+          <m:r>
+            <w:rPr>
+              <w:rFonts w:ascii="Cambria Math" w:hAnsi="Cambria Math" w:eastAsia="Cambria Math" w:cs="Cambria Math"/>
+            </w:rPr>
+            <m:rPr/>
+            <m:t>+</m:t>
+          </m:r>
+          <m:sSub>
+            <m:sSubPr>
+              <m:ctrlPr/>
+            </m:sSubPr>
+            <m:e>
+              <m:r>
+                <w:rPr>
+                  <w:rFonts w:ascii="Cambria Math" w:hAnsi="Cambria Math" w:eastAsia="Cambria Math" w:cs="Cambria Math"/>
+                </w:rPr>
+                <m:rPr/>
+                <m:t>v</m:t>
+              </m:r>
+            </m:e>
+            <m:sub>
+              <m:r>
+                <w:rPr>
+                  <w:rFonts w:ascii="Cambria Math" w:hAnsi="Cambria Math" w:eastAsia="Cambria Math" w:cs="Cambria Math"/>
+                </w:rPr>
+                <m:rPr/>
+                <m:t>n</m:t>
+              </m:r>
+            </m:sub>
+          </m:sSub>
+          <m:r>
+            <w:rPr>
+              <w:rFonts w:hint="default" w:ascii="Cambria Math" w:hAnsi="Cambria Math" w:eastAsia="Cambria Math" w:cs="Cambria Math"/>
+            </w:rPr>
+            <m:rPr/>
+            <m:t>Δt</m:t>
+          </m:r>
+        </m:oMath>
+      </m:oMathPara>
+      <w:r/>
+    </w:p>
+    <w:p>
+      <w:pPr>
+        <w:pBdr/>
+        <w:spacing/>
+        <w:ind/>
+        <w:rPr>
+          <w:highlight w:val="none"/>
+        </w:rPr>
+      </w:pPr>
+      <w:r>
+        <w:t xml:space="preserve">This is the equation that will actually be used in code. What it means is that, given an object at position </w:t>
+      </w:r>
+      <w:r/>
+      <m:oMath>
+        <m:sSub>
+          <m:sSubPr>
+            <m:ctrlPr/>
+          </m:sSubPr>
+          <m:e>
+            <m:r>
+              <w:rPr>
+                <w:rFonts w:ascii="Cambria Math" w:hAnsi="Cambria Math" w:eastAsia="Cambria Math" w:cs="Cambria Math"/>
+              </w:rPr>
+              <m:rPr/>
+              <m:t>x</m:t>
+            </m:r>
+          </m:e>
+          <m:sub>
+            <m:r>
+              <w:rPr>
+                <w:rFonts w:ascii="Cambria Math" w:hAnsi="Cambria Math" w:eastAsia="Cambria Math" w:cs="Cambria Math"/>
+              </w:rPr>
+              <m:rPr/>
+              <m:t>n</m:t>
+            </m:r>
+          </m:sub>
+        </m:sSub>
+      </m:oMath>
+      <w:r/>
+      <w:r>
+        <w:t xml:space="preserve">, and with a certain speed </w:t>
+      </w:r>
+      <w:r/>
+      <m:oMath>
+        <m:sSub>
+          <m:sSubPr>
+            <m:ctrlPr/>
+          </m:sSubPr>
+          <m:e>
+            <m:r>
+              <w:rPr>
+                <w:rFonts w:ascii="Cambria Math" w:hAnsi="Cambria Math" w:eastAsia="Cambria Math" w:cs="Cambria Math"/>
+              </w:rPr>
+              <m:rPr/>
+              <m:t>v</m:t>
+            </m:r>
+          </m:e>
+          <m:sub>
+            <m:r>
+              <w:rPr>
+                <w:rFonts w:ascii="Cambria Math" w:hAnsi="Cambria Math" w:eastAsia="Cambria Math" w:cs="Cambria Math"/>
+              </w:rPr>
+              <m:rPr/>
+              <m:t>n</m:t>
+            </m:r>
+          </m:sub>
+        </m:sSub>
+      </m:oMath>
+      <w:r>
+        <w:t xml:space="preserve">, its position </w:t>
+      </w:r>
+      <w:r/>
+      <w:r/>
+      <w:r/>
+      <m:oMath>
+        <m:sSub>
+          <m:sSubPr>
+            <m:ctrlPr/>
+          </m:sSubPr>
+          <m:e>
+            <m:r>
+              <w:rPr>
+                <w:rFonts w:ascii="Cambria Math" w:hAnsi="Cambria Math" w:eastAsia="Cambria Math" w:cs="Cambria Math"/>
+              </w:rPr>
+              <m:rPr/>
+              <m:t>x</m:t>
+            </m:r>
+          </m:e>
+          <m:sub>
+            <m:r>
+              <w:rPr>
+                <w:rFonts w:ascii="Cambria Math" w:hAnsi="Cambria Math" w:eastAsia="Cambria Math" w:cs="Cambria Math"/>
+              </w:rPr>
+              <m:rPr/>
+              <m:t>n+1</m:t>
+            </m:r>
+          </m:sub>
+        </m:sSub>
+      </m:oMath>
+      <w:r>
+        <w:t xml:space="preserve"> after moving forward a small amount of time (</w:t>
+      </w:r>
+      <w:r/>
+      <m:oMath>
+        <m:r>
+          <w:rPr>
+            <w:rFonts w:hint="default" w:ascii="Cambria Math" w:hAnsi="Cambria Math" w:eastAsia="Cambria Math" w:cs="Cambria Math"/>
+          </w:rPr>
+          <m:rPr/>
+          <m:t>Δt</m:t>
+        </m:r>
+      </m:oMath>
+      <w:r/>
+      <w:r>
+        <w:t xml:space="preserve">) is its old position + its speed multiplied by that small amount of time. Example:</w:t>
+      </w:r>
+      <w:r/>
+    </w:p>
+    <w:p>
+      <w:pPr>
+        <w:pBdr/>
+        <w:spacing/>
+        <w:ind/>
+        <w:rPr>
+          <w:highlight w:val="none"/>
+        </w:rPr>
+      </w:pPr>
+      <w:r>
+        <w:rPr>
+          <w:highlight w:val="none"/>
+        </w:rPr>
+        <w:t xml:space="preserve">A car is 9 miles along a road (so </w:t>
+      </w:r>
+      <w:r/>
+      <m:oMath>
+        <m:sSub>
+          <m:sSubPr>
+            <m:ctrlPr/>
+          </m:sSubPr>
+          <m:e>
+            <m:r>
+              <w:rPr>
+                <w:rFonts w:ascii="Cambria Math" w:hAnsi="Cambria Math" w:eastAsia="Cambria Math" w:cs="Cambria Math"/>
+              </w:rPr>
+              <m:rPr/>
+              <m:t>x</m:t>
+            </m:r>
+          </m:e>
+          <m:sub>
+            <m:r>
+              <w:rPr>
+                <w:rFonts w:ascii="Cambria Math" w:hAnsi="Cambria Math" w:eastAsia="Cambria Math" w:cs="Cambria Math"/>
+              </w:rPr>
+              <m:rPr/>
+              <m:t>n</m:t>
+            </m:r>
+          </m:sub>
+        </m:sSub>
+        <m:r>
+          <w:rPr>
+            <w:rFonts w:ascii="Cambria Math" w:hAnsi="Cambria Math" w:eastAsia="Cambria Math" w:cs="Cambria Math"/>
+          </w:rPr>
+          <m:rPr/>
+          <m:t>=9</m:t>
+        </m:r>
+      </m:oMath>
+      <w:r>
+        <w:t xml:space="preserve">)</w:t>
+      </w:r>
+      <w:r>
+        <w:rPr>
+          <w:highlight w:val="none"/>
+        </w:rPr>
+        <w:t xml:space="preserve">. It is moving at 60 miles an hour. After 1 minute (</w:t>
+      </w:r>
+      <w:r/>
+      <m:oMath>
+        <m:r>
+          <w:rPr>
+            <w:rFonts w:hint="default" w:ascii="Cambria Math" w:hAnsi="Cambria Math" w:eastAsia="Cambria Math" w:cs="Cambria Math"/>
+          </w:rPr>
+          <m:rPr/>
+          <m:t>Δt</m:t>
+        </m:r>
+      </m:oMath>
+      <w:r>
+        <w:rPr>
+          <w:highlight w:val="none"/>
+        </w:rPr>
+        <w:t xml:space="preserve"> = 1 min = 1/60 hr), the new position of the car will be </w:t>
+      </w:r>
+      <w:r/>
+      <m:oMath>
+        <m:sSub>
+          <m:sSubPr>
+            <m:ctrlPr/>
+          </m:sSubPr>
+          <m:e>
+            <m:r>
+              <w:rPr>
+                <w:rFonts w:ascii="Cambria Math" w:hAnsi="Cambria Math" w:eastAsia="Cambria Math" w:cs="Cambria Math"/>
+              </w:rPr>
+              <m:rPr/>
+              <m:t>x</m:t>
+            </m:r>
+          </m:e>
+          <m:sub>
+            <m:r>
+              <w:rPr>
+                <w:rFonts w:ascii="Cambria Math" w:hAnsi="Cambria Math" w:eastAsia="Cambria Math" w:cs="Cambria Math"/>
+              </w:rPr>
+              <m:rPr/>
+              <m:t>n+1</m:t>
+            </m:r>
+          </m:sub>
+        </m:sSub>
+        <m:r>
+          <w:rPr>
+            <w:rFonts w:ascii="Cambria Math" w:hAnsi="Cambria Math" w:eastAsia="Cambria Math" w:cs="Cambria Math"/>
+          </w:rPr>
+          <m:rPr/>
+          <m:t>=9</m:t>
+        </m:r>
+        <m:r>
+          <w:rPr>
+            <w:rFonts w:ascii="Cambria Math" w:hAnsi="Cambria Math" w:eastAsia="Cambria Math" w:cs="Cambria Math"/>
+          </w:rPr>
+          <m:rPr/>
+          <m:t>+60</m:t>
+        </m:r>
+        <m:r>
+          <w:rPr>
+            <w:rFonts w:ascii="Cambria Math" w:hAnsi="Cambria Math" w:eastAsia="Cambria Math" w:cs="Cambria Math"/>
+          </w:rPr>
+          <m:rPr/>
+          <m:t>*</m:t>
+        </m:r>
+        <m:d>
+          <m:dPr>
+            <m:begChr m:val="("/>
+            <m:endChr m:val=")"/>
+            <m:ctrlPr/>
+          </m:dPr>
+          <m:e>
+            <m:f>
+              <m:fPr>
+                <m:ctrlPr/>
+              </m:fPr>
+              <m:num>
+                <m:r>
+                  <w:rPr>
+                    <w:rFonts w:ascii="Cambria Math" w:hAnsi="Cambria Math" w:eastAsia="Cambria Math" w:cs="Cambria Math"/>
+                  </w:rPr>
+                  <m:rPr/>
+                  <m:t>1</m:t>
+                </m:r>
+              </m:num>
+              <m:den>
+                <m:r>
+                  <w:rPr>
+                    <w:rFonts w:ascii="Cambria Math" w:hAnsi="Cambria Math" w:eastAsia="Cambria Math" w:cs="Cambria Math"/>
+                  </w:rPr>
+                  <m:rPr/>
+                  <m:t>60</m:t>
+                </m:r>
+              </m:den>
+            </m:f>
+          </m:e>
+        </m:d>
+        <m:r>
+          <w:rPr>
+            <w:rFonts w:ascii="Cambria Math" w:hAnsi="Cambria Math" w:eastAsia="Cambria Math" w:cs="Cambria Math"/>
+          </w:rPr>
+          <m:rPr/>
+          <m:t>=</m:t>
+        </m:r>
+        <m:r>
+          <w:rPr>
+            <w:rFonts w:ascii="Cambria Math" w:hAnsi="Cambria Math" w:eastAsia="Cambria Math" w:cs="Cambria Math"/>
+          </w:rPr>
+          <m:rPr/>
+          <m:t> 10</m:t>
+        </m:r>
+      </m:oMath>
+      <w:r>
+        <w:rPr>
+          <w:highlight w:val="none"/>
+        </w:rPr>
+        <w:t xml:space="preserve"> miles along the road.</w:t>
+      </w:r>
+      <w:r>
+        <w:rPr>
+          <w:highlight w:val="none"/>
+        </w:rPr>
+      </w:r>
+    </w:p>
+    <w:p>
+      <w:pPr>
+        <w:pBdr/>
+        <w:spacing/>
+        <w:ind/>
+        <w:rPr>
+          <w:highlight w:val="none"/>
+        </w:rPr>
+      </w:pPr>
+      <w:r>
+        <w:rPr>
+          <w:highlight w:val="none"/>
+        </w:rPr>
+        <w:t xml:space="preserve">So, all we need to do to find the new positions of our planets after each tick, is add their current velocities multiplied by a time factor (</w:t>
+      </w:r>
+      <w:r/>
+      <m:oMath>
+        <m:r>
+          <w:rPr>
+            <w:rFonts w:hint="default" w:ascii="Cambria Math" w:hAnsi="Cambria Math" w:eastAsia="Cambria Math" w:cs="Cambria Math"/>
+          </w:rPr>
+          <m:rPr/>
+          <m:t>Δt)</m:t>
+        </m:r>
+      </m:oMath>
+      <w:r>
+        <w:rPr>
+          <w:highlight w:val="none"/>
+        </w:rPr>
+        <w:t xml:space="preserve"> to their current position.</w:t>
+      </w:r>
+      <w:r>
+        <w:rPr>
+          <w:highlight w:val="none"/>
+        </w:rPr>
+      </w:r>
+    </w:p>
+    <w:p>
+      <w:pPr>
+        <w:pBdr/>
+        <w:spacing/>
+        <w:ind/>
+        <w:rPr>
+          <w:highlight w:val="none"/>
+        </w:rPr>
+      </w:pPr>
+      <w:r>
+        <w:rPr>
+          <w:highlight w:val="none"/>
+        </w:rPr>
+        <w:t xml:space="preserve">There is also a similar equation for velocity and acceleration that will be used throughout the code:</w:t>
+      </w:r>
+      <w:r>
+        <w:rPr>
+          <w:highlight w:val="none"/>
+        </w:rPr>
+      </w:r>
+    </w:p>
+    <w:p>
+      <w:pPr>
+        <w:pBdr/>
+        <w:spacing/>
+        <w:ind/>
+        <w:rPr>
+          <w:rFonts w:ascii="Cambria Math" w:hAnsi="Cambria Math" w:eastAsia="Cambria Math" w:cs="Cambria Math"/>
+        </w:rPr>
+      </w:pPr>
+      <w:r>
+        <w:rPr>
+          <w:highlight w:val="none"/>
+        </w:rPr>
+      </w:r>
+      <w:r/>
+      <m:oMathPara>
+        <m:oMathParaPr/>
+        <m:oMath>
+          <m:sSub>
+            <m:sSubPr>
+              <m:ctrlPr/>
+            </m:sSubPr>
+            <m:e>
+              <m:r>
+                <w:rPr>
+                  <w:rFonts w:ascii="Cambria Math" w:hAnsi="Cambria Math" w:eastAsia="Cambria Math" w:cs="Cambria Math"/>
+                </w:rPr>
+                <m:rPr/>
+                <m:t>v</m:t>
+              </m:r>
+            </m:e>
+            <m:sub>
+              <m:r>
+                <w:rPr>
+                  <w:rFonts w:ascii="Cambria Math" w:hAnsi="Cambria Math" w:eastAsia="Cambria Math" w:cs="Cambria Math"/>
+                </w:rPr>
+                <m:rPr/>
+                <m:t>n+1</m:t>
+              </m:r>
+            </m:sub>
+          </m:sSub>
+          <m:r>
+            <w:rPr>
+              <w:rFonts w:ascii="Cambria Math" w:hAnsi="Cambria Math" w:eastAsia="Cambria Math" w:cs="Cambria Math"/>
+            </w:rPr>
+            <m:rPr/>
+            <m:t>=</m:t>
+          </m:r>
+          <m:sSub>
+            <m:sSubPr>
+              <m:ctrlPr/>
+            </m:sSubPr>
+            <m:e>
+              <m:r>
+                <w:rPr>
+                  <w:rFonts w:ascii="Cambria Math" w:hAnsi="Cambria Math" w:eastAsia="Cambria Math" w:cs="Cambria Math"/>
+                </w:rPr>
+                <m:rPr/>
+                <m:t>v</m:t>
+              </m:r>
+            </m:e>
+            <m:sub>
+              <m:r>
+                <w:rPr>
+                  <w:rFonts w:ascii="Cambria Math" w:hAnsi="Cambria Math" w:eastAsia="Cambria Math" w:cs="Cambria Math"/>
+                </w:rPr>
+                <m:rPr/>
+                <m:t>n</m:t>
+              </m:r>
+            </m:sub>
+          </m:sSub>
+          <m:r>
+            <w:rPr>
+              <w:rFonts w:ascii="Cambria Math" w:hAnsi="Cambria Math" w:eastAsia="Cambria Math" w:cs="Cambria Math"/>
+            </w:rPr>
+            <m:rPr/>
+            <m:t>+</m:t>
+          </m:r>
+          <m:sSub>
+            <m:sSubPr>
+              <m:ctrlPr/>
+            </m:sSubPr>
+            <m:e>
+              <m:r>
+                <w:rPr>
+                  <w:rFonts w:ascii="Cambria Math" w:hAnsi="Cambria Math" w:eastAsia="Cambria Math" w:cs="Cambria Math"/>
+                </w:rPr>
+                <m:rPr/>
+                <m:t>a</m:t>
+              </m:r>
+            </m:e>
+            <m:sub>
+              <m:r>
+                <w:rPr>
+                  <w:rFonts w:ascii="Cambria Math" w:hAnsi="Cambria Math" w:eastAsia="Cambria Math" w:cs="Cambria Math"/>
+                </w:rPr>
+                <m:rPr/>
+                <m:t>n</m:t>
+              </m:r>
+            </m:sub>
+          </m:sSub>
+          <m:r>
+            <w:rPr>
+              <w:rFonts w:hint="default" w:ascii="Cambria Math" w:hAnsi="Cambria Math" w:eastAsia="Cambria Math" w:cs="Cambria Math"/>
+            </w:rPr>
+            <m:rPr/>
+            <m:t>Δt</m:t>
+          </m:r>
+        </m:oMath>
+      </m:oMathPara>
+      <w:r/>
+    </w:p>
+    <w:p>
+      <w:pPr>
+        <w:pBdr/>
+        <w:spacing/>
+        <w:ind/>
+        <w:rPr>
+          <w:highlight w:val="none"/>
+        </w:rPr>
+      </w:pPr>
+      <w:r>
+        <w:t xml:space="preserve">Where you add the acceleration to get the new velocity.</w:t>
+      </w:r>
+      <w:r>
+        <w:rPr>
+          <w:highlight w:val="none"/>
+        </w:rPr>
+      </w:r>
+      <w:r/>
+    </w:p>
+    <w:p>
+      <w:pPr>
+        <w:pBdr/>
+        <w:spacing/>
+        <w:ind/>
+        <w:rPr/>
+      </w:pPr>
+      <w:r/>
+      <w:r/>
+    </w:p>
+    <w:p>
+      <w:pPr>
+        <w:pStyle w:val="664"/>
+        <w:pBdr/>
+        <w:spacing/>
+        <w:ind/>
+        <w:rPr>
+          <w:bCs/>
+          <w:i/>
+          <w:color w:val="5b9bd5"/>
+          <w:sz w:val="24"/>
+          <w:szCs w:val="24"/>
+        </w:rPr>
+      </w:pPr>
+      <w:r>
+        <w:rPr>
+          <w:i/>
+          <w:iCs/>
+          <w:color w:val="4472c4" w:themeColor="accent5"/>
+          <w:sz w:val="24"/>
+          <w:szCs w:val="24"/>
+          <w:highlight w:val="none"/>
+        </w:rPr>
+        <w:t xml:space="preserve">Gravity</w:t>
+      </w:r>
+      <w:r>
+        <w:rPr>
+          <w:bCs/>
+          <w:i/>
+          <w:color w:val="5b9bd5"/>
+          <w:sz w:val="24"/>
+          <w:szCs w:val="24"/>
+        </w:rPr>
+      </w:r>
+      <w:r>
+        <w:rPr>
+          <w:bCs/>
+          <w:i/>
+          <w:color w:val="5b9bd5"/>
+          <w:sz w:val="24"/>
+          <w:szCs w:val="24"/>
+        </w:rPr>
+      </w:r>
+    </w:p>
+    <w:p>
+      <w:pPr>
+        <w:pBdr/>
+        <w:spacing/>
+        <w:ind/>
+        <w:rPr>
+          <w:highlight w:val="none"/>
+        </w:rPr>
+      </w:pPr>
+      <w:r>
+        <w:rPr>
+          <w:highlight w:val="none"/>
+        </w:rPr>
+        <w:t xml:space="preserve">As mentioned earlier, the two equations used to simulate gravity are:</w:t>
+      </w:r>
+      <w:r>
+        <w:rPr>
+          <w:highlight w:val="none"/>
+        </w:rPr>
+      </w:r>
+    </w:p>
+    <w:p>
+      <w:pPr>
+        <w:pBdr/>
+        <w:spacing/>
+        <w:ind/>
+        <w:rPr>
+          <w:highlight w:val="none"/>
+        </w:rPr>
+      </w:pPr>
+      <w:r>
+        <w:rPr>
+          <w:highlight w:val="none"/>
+        </w:rPr>
+      </w:r>
+      <w:r/>
+      <m:oMathPara>
+        <m:oMathParaPr/>
+        <m:oMath>
+          <m:r>
+            <w:rPr>
+              <w:rFonts w:ascii="Cambria Math" w:hAnsi="Cambria Math" w:eastAsia="Cambria Math" w:cs="Cambria Math"/>
+            </w:rPr>
+            <m:rPr/>
+            <m:t>F=ma</m:t>
+          </m:r>
+        </m:oMath>
+      </m:oMathPara>
+      <w:r/>
+      <w:r>
+        <w:rPr>
+          <w:highlight w:val="none"/>
+        </w:rPr>
+      </w:r>
+      <w:r>
+        <w:rPr>
+          <w:highlight w:val="none"/>
+        </w:rPr>
+      </w:r>
+    </w:p>
+    <w:p>
+      <w:pPr>
+        <w:pBdr/>
+        <w:spacing/>
+        <w:ind/>
+        <w:rPr>
+          <w:highlight w:val="none"/>
+        </w:rPr>
+      </w:pPr>
+      <w:r>
+        <w:rPr>
+          <w:highlight w:val="none"/>
+        </w:rPr>
+      </w:r>
+      <w:r/>
+      <m:oMathPara>
+        <m:oMathParaPr/>
+        <m:oMath>
+          <m:r>
+            <w:rPr>
+              <w:rFonts w:ascii="Cambria Math" w:hAnsi="Cambria Math" w:eastAsia="Cambria Math" w:cs="Cambria Math"/>
+            </w:rPr>
+            <m:rPr/>
+            <m:t>F=</m:t>
+          </m:r>
+          <m:f>
+            <m:fPr>
+              <m:ctrlPr/>
+            </m:fPr>
+            <m:num>
+              <m:r>
+                <w:rPr>
+                  <w:rFonts w:ascii="Cambria Math" w:hAnsi="Cambria Math" w:eastAsia="Cambria Math" w:cs="Cambria Math"/>
+                </w:rPr>
+                <m:rPr/>
+                <m:t>GMm</m:t>
+              </m:r>
+            </m:num>
+            <m:den>
+              <m:r>
+                <w:rPr>
+                  <w:rFonts w:ascii="Cambria Math" w:hAnsi="Cambria Math" w:eastAsia="Cambria Math" w:cs="Cambria Math"/>
+                </w:rPr>
+                <m:rPr/>
+                <m:t>r²</m:t>
+              </m:r>
+            </m:den>
+          </m:f>
+        </m:oMath>
+      </m:oMathPara>
+      <w:r/>
+      <w:r>
+        <w:rPr>
+          <w:highlight w:val="none"/>
+        </w:rPr>
+      </w:r>
+      <w:r>
+        <w:rPr>
+          <w:highlight w:val="none"/>
+        </w:rPr>
+      </w:r>
+    </w:p>
+    <w:p>
+      <w:pPr>
+        <w:pBdr/>
+        <w:spacing/>
+        <w:ind/>
+        <w:rPr>
+          <w:highlight w:val="none"/>
+        </w:rPr>
+      </w:pPr>
+      <w:r>
+        <w:rPr>
+          <w:highlight w:val="none"/>
+        </w:rPr>
+        <w:t xml:space="preserve">The goal here is simply to work out the acceleration on a planet due to gravity. Once that is done, the acceleration of the planet is handed over to the Verlet integration algorithm, which handles everything else. </w:t>
+      </w:r>
+      <w:r>
+        <w:rPr>
+          <w:highlight w:val="none"/>
+        </w:rPr>
+      </w:r>
+    </w:p>
+    <w:p>
+      <w:pPr>
+        <w:pBdr/>
+        <w:spacing/>
+        <w:ind/>
+        <w:rPr>
+          <w:highlight w:val="none"/>
+        </w:rPr>
+      </w:pPr>
+      <w:r>
+        <w:rPr>
+          <w:highlight w:val="none"/>
+        </w:rPr>
+        <w:t xml:space="preserve">Let’s start with the simpler equation, </w:t>
+      </w:r>
+      <w:r/>
+      <w:r>
+        <w:rPr>
+          <w:highlight w:val="none"/>
+        </w:rPr>
+      </w:r>
+      <w:r/>
+      <m:oMath>
+        <m:r>
+          <w:rPr>
+            <w:rFonts w:ascii="Cambria Math" w:hAnsi="Cambria Math" w:eastAsia="Cambria Math" w:cs="Cambria Math"/>
+          </w:rPr>
+          <m:rPr/>
+          <m:t>F=ma</m:t>
+        </m:r>
+      </m:oMath>
+      <w:r>
+        <w:rPr>
+          <w:highlight w:val="none"/>
+        </w:rPr>
+        <w:t xml:space="preserve">. Here, F is the force, m is the mass of the object, and a is the acceleration. We will calculate the force using the other equation, </w:t>
+      </w:r>
+      <w:r/>
+      <m:oMath>
+        <m:r>
+          <w:rPr>
+            <w:rFonts w:ascii="Cambria Math" w:hAnsi="Cambria Math" w:eastAsia="Cambria Math" w:cs="Cambria Math"/>
+          </w:rPr>
+          <m:rPr/>
+          <m:t>F=</m:t>
+        </m:r>
+        <m:f>
+          <m:fPr>
+            <m:ctrlPr/>
+          </m:fPr>
+          <m:num>
+            <m:r>
+              <w:rPr>
+                <w:rFonts w:ascii="Cambria Math" w:hAnsi="Cambria Math" w:eastAsia="Cambria Math" w:cs="Cambria Math"/>
+              </w:rPr>
+              <m:rPr/>
+              <m:t>GMm</m:t>
+            </m:r>
+          </m:num>
+          <m:den>
+            <m:r>
+              <w:rPr>
+                <w:rFonts w:ascii="Cambria Math" w:hAnsi="Cambria Math" w:eastAsia="Cambria Math" w:cs="Cambria Math"/>
+              </w:rPr>
+              <m:rPr/>
+              <m:t>r²</m:t>
+            </m:r>
+          </m:den>
+        </m:f>
+      </m:oMath>
+      <w:r>
+        <w:rPr>
+          <w:highlight w:val="none"/>
+        </w:rPr>
+        <w:t xml:space="preserve">, and we already know the mass of all of our planets. We want the acceleration. So, solving for acceleration we get:</w:t>
+      </w:r>
+      <w:r/>
+      <w:r>
+        <w:rPr>
+          <w:highlight w:val="none"/>
+        </w:rPr>
+      </w:r>
+    </w:p>
+    <w:p>
+      <w:pPr>
+        <w:pBdr/>
+        <w:spacing/>
+        <w:ind/>
+        <w:rPr>
+          <w:highlight w:val="none"/>
+        </w:rPr>
+      </w:pPr>
+      <w:r>
+        <w:rPr>
+          <w:highlight w:val="none"/>
+        </w:rPr>
+      </w:r>
+      <w:r/>
+      <m:oMathPara>
+        <m:oMathParaPr/>
+        <m:oMath>
+          <m:r>
+            <w:rPr>
+              <w:rFonts w:ascii="Cambria Math" w:hAnsi="Cambria Math" w:eastAsia="Cambria Math" w:cs="Cambria Math"/>
+            </w:rPr>
+            <m:rPr/>
+            <m:t>a</m:t>
+          </m:r>
+          <m:r>
+            <w:rPr>
+              <w:rFonts w:ascii="Cambria Math" w:hAnsi="Cambria Math" w:eastAsia="Cambria Math" w:cs="Cambria Math"/>
+            </w:rPr>
+            <m:rPr/>
+            <m:t> </m:t>
+          </m:r>
+          <m:r>
+            <w:rPr>
+              <w:rFonts w:ascii="Cambria Math" w:hAnsi="Cambria Math" w:eastAsia="Cambria Math" w:cs="Cambria Math"/>
+            </w:rPr>
+            <m:rPr/>
+            <m:t>=</m:t>
+          </m:r>
+          <m:r>
+            <w:rPr>
+              <w:rFonts w:ascii="Cambria Math" w:hAnsi="Cambria Math" w:eastAsia="Cambria Math" w:cs="Cambria Math"/>
+            </w:rPr>
+            <m:rPr/>
+            <m:t> </m:t>
+          </m:r>
+          <m:f>
+            <m:fPr>
+              <m:ctrlPr/>
+            </m:fPr>
+            <m:num>
+              <m:r>
+                <w:rPr>
+                  <w:rFonts w:ascii="Cambria Math" w:hAnsi="Cambria Math" w:eastAsia="Cambria Math" w:cs="Cambria Math"/>
+                </w:rPr>
+                <m:rPr/>
+                <m:t>F</m:t>
+              </m:r>
+            </m:num>
+            <m:den>
+              <m:r>
+                <w:rPr>
+                  <w:rFonts w:ascii="Cambria Math" w:hAnsi="Cambria Math" w:eastAsia="Cambria Math" w:cs="Cambria Math"/>
+                </w:rPr>
+                <m:rPr/>
+                <m:t>m</m:t>
+              </m:r>
+            </m:den>
+          </m:f>
+        </m:oMath>
+      </m:oMathPara>
+      <w:r>
+        <w:rPr>
+          <w:highlight w:val="none"/>
+        </w:rPr>
+      </w:r>
+      <w:r>
+        <w:rPr>
+          <w:highlight w:val="none"/>
+        </w:rPr>
+      </w:r>
+    </w:p>
+    <w:p>
+      <w:pPr>
+        <w:pBdr/>
+        <w:spacing/>
+        <w:ind/>
+        <w:rPr>
+          <w:highlight w:val="none"/>
+        </w:rPr>
+      </w:pPr>
+      <w:r>
+        <w:rPr>
+          <w:highlight w:val="none"/>
+        </w:rPr>
+        <w:t xml:space="preserve">Which is quite nice. To find the acceleration, we just take the force acting on the planet and divide it by its mass.</w:t>
+      </w:r>
+      <w:r>
+        <w:rPr>
+          <w:highlight w:val="none"/>
+        </w:rPr>
+      </w:r>
+    </w:p>
+    <w:p>
+      <w:pPr>
+        <w:pBdr/>
+        <w:spacing/>
+        <w:ind/>
+        <w:rPr>
+          <w:highlight w:val="none"/>
+        </w:rPr>
+      </w:pPr>
+      <w:r>
+        <w:rPr>
+          <w:highlight w:val="none"/>
+        </w:rPr>
+        <w:t xml:space="preserve">Now let’s cover </w:t>
+      </w:r>
+      <w:r>
+        <w:rPr>
+          <w:highlight w:val="none"/>
+        </w:rPr>
+      </w:r>
+      <w:r/>
+      <m:oMath>
+        <m:r>
+          <w:rPr>
+            <w:rFonts w:ascii="Cambria Math" w:hAnsi="Cambria Math" w:eastAsia="Cambria Math" w:cs="Cambria Math"/>
+          </w:rPr>
+          <m:rPr/>
+          <m:t>F=</m:t>
+        </m:r>
+        <m:f>
+          <m:fPr>
+            <m:ctrlPr/>
+          </m:fPr>
+          <m:num>
+            <m:r>
+              <w:rPr>
+                <w:rFonts w:ascii="Cambria Math" w:hAnsi="Cambria Math" w:eastAsia="Cambria Math" w:cs="Cambria Math"/>
+              </w:rPr>
+              <m:rPr/>
+              <m:t>GMm</m:t>
+            </m:r>
+          </m:num>
+          <m:den>
+            <m:r>
+              <w:rPr>
+                <w:rFonts w:ascii="Cambria Math" w:hAnsi="Cambria Math" w:eastAsia="Cambria Math" w:cs="Cambria Math"/>
+              </w:rPr>
+              <m:rPr/>
+              <m:t>r²</m:t>
+            </m:r>
+          </m:den>
+        </m:f>
+      </m:oMath>
+      <w:r>
+        <w:rPr>
+          <w:highlight w:val="none"/>
+        </w:rPr>
+        <w:t xml:space="preserve">. Here, M and m are the masses of the two objects in question (M is conventionally the mass of the larger planet), r is the distance between them and G is a physical constant. It’s important to note that the F here is NOT the same F as the one in F = ma. The F in F = ma is the *resultant* force, the sum of all the forces acting on an object, while the F in this equation is just the force due to the gravitational pull of one planet.</w:t>
+      </w:r>
+      <w:r>
+        <w:rPr>
+          <w:highlight w:val="none"/>
+        </w:rPr>
+      </w:r>
+      <w:r>
+        <w:rPr>
+          <w:highlight w:val="none"/>
+        </w:rPr>
+      </w:r>
+      <w:r>
+        <w:rPr>
+          <w:highlight w:val="none"/>
+        </w:rPr>
+      </w:r>
+      <w:r>
+        <w:rPr>
+          <w:highlight w:val="none"/>
+        </w:rPr>
+      </w:r>
+    </w:p>
+    <w:p>
+      <w:pPr>
+        <w:pBdr/>
+        <w:spacing/>
+        <w:ind/>
+        <w:rPr>
+          <w:highlight w:val="none"/>
+        </w:rPr>
+      </w:pPr>
+      <w:r>
+        <w:rPr>
+          <w:highlight w:val="none"/>
+        </w:rPr>
+        <w:t xml:space="preserve">This means to get the resultant force acting on a planet, we must compute </w:t>
+      </w:r>
+      <w:r/>
+      <m:oMath>
+        <m:r>
+          <w:rPr>
+            <w:rFonts w:ascii="Cambria Math" w:hAnsi="Cambria Math" w:eastAsia="Cambria Math" w:cs="Cambria Math"/>
+          </w:rPr>
+          <m:rPr/>
+          <m:t>F=</m:t>
+        </m:r>
+        <m:f>
+          <m:fPr>
+            <m:ctrlPr/>
+          </m:fPr>
+          <m:num>
+            <m:r>
+              <w:rPr>
+                <w:rFonts w:ascii="Cambria Math" w:hAnsi="Cambria Math" w:eastAsia="Cambria Math" w:cs="Cambria Math"/>
+              </w:rPr>
+              <m:rPr/>
+              <m:t>GMm</m:t>
+            </m:r>
+          </m:num>
+          <m:den>
+            <m:r>
+              <w:rPr>
+                <w:rFonts w:ascii="Cambria Math" w:hAnsi="Cambria Math" w:eastAsia="Cambria Math" w:cs="Cambria Math"/>
+              </w:rPr>
+              <m:rPr/>
+              <m:t>r²</m:t>
+            </m:r>
+          </m:den>
+        </m:f>
+      </m:oMath>
+      <w:r>
+        <w:t xml:space="preserve"> for that planet and all the other bodies in the system. We then add those forces up (some may be negative and cancel each other out) to get the resultant force. This is then given to F = ma, and the acceleration from that is given to Verlet integration.</w:t>
+      </w:r>
+      <w:r>
+        <w:rPr>
+          <w:highlight w:val="none"/>
+        </w:rPr>
+      </w:r>
+      <w:r>
+        <w:rPr>
+          <w:highlight w:val="none"/>
+        </w:rPr>
+      </w:r>
+    </w:p>
+    <w:p>
+      <w:pPr>
+        <w:pBdr/>
+        <w:spacing/>
+        <w:ind/>
+        <w:rPr>
+          <w:highlight w:val="none"/>
+        </w:rPr>
+      </w:pPr>
+      <w:r>
+        <w:rPr>
+          <w:highlight w:val="none"/>
+        </w:rPr>
+      </w:r>
+      <w:r>
+        <w:rPr>
+          <w:highlight w:val="none"/>
+        </w:rPr>
+      </w:r>
+    </w:p>
+    <w:p>
+      <w:pPr>
+        <w:pBdr/>
+        <w:spacing/>
+        <w:ind/>
+        <w:rPr>
+          <w:highlight w:val="none"/>
+        </w:rPr>
+      </w:pPr>
+      <w:r>
+        <w:rPr>
+          <w:highlight w:val="none"/>
+        </w:rPr>
+        <w:t xml:space="preserve">To summarise everything covered in this section, here is a flow chart describing what happens to a single planet on each tick of the program:</w:t>
+      </w:r>
+      <w:r>
+        <w:rPr>
+          <w:highlight w:val="none"/>
+        </w:rPr>
+      </w:r>
+    </w:p>
+    <w:p>
+      <w:pPr>
+        <w:pBdr/>
+        <w:spacing/>
+        <w:ind/>
+        <w:rPr>
+          <w:highlight w:val="none"/>
+        </w:rPr>
+      </w:pPr>
+      <w:r>
+        <w:rPr>
+          <w:highlight w:val="none"/>
+        </w:rPr>
+        <mc:AlternateContent>
+          <mc:Choice Requires="wpg">
+            <w:drawing>
+              <wp:inline xmlns:wp="http://schemas.openxmlformats.org/drawingml/2006/wordprocessingDrawing" distT="0" distB="0" distL="0" distR="0">
+                <wp:extent cx="5940425" cy="1013321"/>
+                <wp:effectExtent l="0" t="0" r="0" b="0"/>
+                <wp:docPr id="6" name=""/>
+                <wp:cNvGraphicFramePr>
+                  <a:graphicFrameLocks xmlns:a="http://schemas.openxmlformats.org/drawingml/2006/main" noChangeAspect="1"/>
+                </wp:cNvGraphicFramePr>
+                <a:graphic xmlns:a="http://schemas.openxmlformats.org/drawingml/2006/main">
+                  <a:graphicData uri="http://schemas.openxmlformats.org/drawingml/2006/picture">
+                    <pic:pic xmlns:pic="http://schemas.openxmlformats.org/drawingml/2006/picture">
+                      <pic:nvPicPr>
+                        <pic:cNvPr id="289640432" name=""/>
+                        <pic:cNvPicPr>
+                          <a:picLocks noChangeAspect="1"/>
+                        </pic:cNvPicPr>
+                        <pic:nvPr/>
+                      </pic:nvPicPr>
+                      <pic:blipFill>
+                        <a:blip r:embed="rId19"/>
+                        <a:stretch/>
+                      </pic:blipFill>
+                      <pic:spPr bwMode="auto">
+                        <a:xfrm>
+                          <a:off x="0" y="0"/>
+                          <a:ext cx="5940424" cy="1013320"/>
+                        </a:xfrm>
+                        <a:prstGeom prst="rect">
+                          <a:avLst/>
+                        </a:prstGeom>
+                      </pic:spPr>
+                    </pic:pic>
+                  </a:graphicData>
+                </a:graphic>
+              </wp:inline>
+            </w:drawing>
+          </mc:Choice>
+          <mc:Fallback>
+            <w:pict>
+              <v:shapetype id="_x0000_t75" coordsize="21600,21600" o:spt="75" o:preferrelative="t" path="m@4@5l@4@11@9@11@9@5xe" filled="f" stroked="f">
+                <v:stroke joinstyle="miter"/>
+                <v:formulas>
+                  <v:f eqn="if lineDrawn pixelLineWidth 0"/>
+                  <v:f eqn="sum @0 1 0"/>
+                  <v:f eqn="sum 0 0 @1"/>
+                  <v:f eqn="prod @2 1 2"/>
+                  <v:f eqn="prod @3 21600 pixelWidth"/>
+                  <v:f eqn="prod @3 21600 pixelHeight"/>
+                  <v:f eqn="sum @0 0 1"/>
+                  <v:f eqn="prod @6 1 2"/>
+                  <v:f eqn="prod @7 21600 pixelWidth"/>
+                  <v:f eqn="sum @8 21600 0"/>
+                  <v:f eqn="prod @7 21600 pixelHeight"/>
+                  <v:f eqn="sum @10 21600 0"/>
+                </v:formulas>
+                <v:path o:extrusionok="f" gradientshapeok="t" o:connecttype="rect"/>
+                <o:lock v:ext="edit" aspectratio="t"/>
+              </v:shapetype>
+              <v:shape id="_x0000_i5" o:spid="_x0000_s5" type="#_x0000_t75" style="width:467.75pt;height:79.79pt;mso-wrap-distance-left:0.00pt;mso-wrap-distance-top:0.00pt;mso-wrap-distance-right:0.00pt;mso-wrap-distance-bottom:0.00pt;z-index:1;" stroked="false">
+                <v:imagedata r:id="rId19" o:title=""/>
+                <o:lock v:ext="edit" rotation="t"/>
+              </v:shape>
+            </w:pict>
+          </mc:Fallback>
+        </mc:AlternateContent>
+      </w:r>
+      <w:r>
+        <w:rPr>
+          <w:highlight w:val="none"/>
+        </w:rPr>
+      </w:r>
+    </w:p>
+    <w:p>
+      <w:pPr>
+        <w:pBdr/>
+        <w:spacing/>
+        <w:ind/>
+        <w:rPr>
+          <w:highlight w:val="none"/>
+        </w:rPr>
+      </w:pPr>
+      <w:r>
+        <w:rPr>
+          <w:highlight w:val="none"/>
+        </w:rPr>
+      </w:r>
+      <w:r>
+        <w:rPr>
+          <w:highlight w:val="none"/>
+        </w:rPr>
+      </w:r>
     </w:p>
     <w:sectPr>
       <w:footnotePr/>
@@ -3618,6 +5948,298 @@
       <w:suff w:val="tab"/>
     </w:lvl>
   </w:abstractNum>
+  <w:abstractNum w:abstractNumId="3">
+    <w:lvl w:ilvl="0">
+      <w:isLgl w:val="false"/>
+      <w:lvlJc w:val="left"/>
+      <w:lvlText w:val="–"/>
+      <w:numFmt w:val="bullet"/>
+      <w:pPr>
+        <w:pBdr/>
+        <w:spacing/>
+        <w:ind w:hanging="360" w:left="709"/>
+      </w:pPr>
+      <w:rPr>
+        <w:rFonts w:hint="default" w:ascii="Arial" w:hAnsi="Arial" w:eastAsia="Arial" w:cs="Arial"/>
+      </w:rPr>
+      <w:start w:val="1"/>
+      <w:suff w:val="tab"/>
+    </w:lvl>
+    <w:lvl w:ilvl="1">
+      <w:isLgl w:val="false"/>
+      <w:lvlJc w:val="left"/>
+      <w:lvlText w:val="o"/>
+      <w:numFmt w:val="bullet"/>
+      <w:pPr>
+        <w:pBdr/>
+        <w:spacing/>
+        <w:ind w:hanging="360" w:left="1429"/>
+      </w:pPr>
+      <w:rPr>
+        <w:rFonts w:hint="default" w:ascii="Courier New" w:hAnsi="Courier New" w:eastAsia="Courier New" w:cs="Courier New"/>
+      </w:rPr>
+      <w:start w:val="1"/>
+      <w:suff w:val="tab"/>
+    </w:lvl>
+    <w:lvl w:ilvl="2">
+      <w:isLgl w:val="false"/>
+      <w:lvlJc w:val="left"/>
+      <w:lvlText w:val="§"/>
+      <w:numFmt w:val="bullet"/>
+      <w:pPr>
+        <w:pBdr/>
+        <w:spacing/>
+        <w:ind w:hanging="360" w:left="2149"/>
+      </w:pPr>
+      <w:rPr>
+        <w:rFonts w:hint="default" w:ascii="Wingdings" w:hAnsi="Wingdings" w:eastAsia="Wingdings" w:cs="Wingdings"/>
+      </w:rPr>
+      <w:start w:val="1"/>
+      <w:suff w:val="tab"/>
+    </w:lvl>
+    <w:lvl w:ilvl="3">
+      <w:isLgl w:val="false"/>
+      <w:lvlJc w:val="left"/>
+      <w:lvlText w:val="·"/>
+      <w:numFmt w:val="bullet"/>
+      <w:pPr>
+        <w:pBdr/>
+        <w:spacing/>
+        <w:ind w:hanging="360" w:left="2869"/>
+      </w:pPr>
+      <w:rPr>
+        <w:rFonts w:hint="default" w:ascii="Symbol" w:hAnsi="Symbol" w:eastAsia="Symbol" w:cs="Symbol"/>
+      </w:rPr>
+      <w:start w:val="1"/>
+      <w:suff w:val="tab"/>
+    </w:lvl>
+    <w:lvl w:ilvl="4">
+      <w:isLgl w:val="false"/>
+      <w:lvlJc w:val="left"/>
+      <w:lvlText w:val="o"/>
+      <w:numFmt w:val="bullet"/>
+      <w:pPr>
+        <w:pBdr/>
+        <w:spacing/>
+        <w:ind w:hanging="360" w:left="3589"/>
+      </w:pPr>
+      <w:rPr>
+        <w:rFonts w:hint="default" w:ascii="Courier New" w:hAnsi="Courier New" w:eastAsia="Courier New" w:cs="Courier New"/>
+      </w:rPr>
+      <w:start w:val="1"/>
+      <w:suff w:val="tab"/>
+    </w:lvl>
+    <w:lvl w:ilvl="5">
+      <w:isLgl w:val="false"/>
+      <w:lvlJc w:val="left"/>
+      <w:lvlText w:val="§"/>
+      <w:numFmt w:val="bullet"/>
+      <w:pPr>
+        <w:pBdr/>
+        <w:spacing/>
+        <w:ind w:hanging="360" w:left="4309"/>
+      </w:pPr>
+      <w:rPr>
+        <w:rFonts w:hint="default" w:ascii="Wingdings" w:hAnsi="Wingdings" w:eastAsia="Wingdings" w:cs="Wingdings"/>
+      </w:rPr>
+      <w:start w:val="1"/>
+      <w:suff w:val="tab"/>
+    </w:lvl>
+    <w:lvl w:ilvl="6">
+      <w:isLgl w:val="false"/>
+      <w:lvlJc w:val="left"/>
+      <w:lvlText w:val="·"/>
+      <w:numFmt w:val="bullet"/>
+      <w:pPr>
+        <w:pBdr/>
+        <w:spacing/>
+        <w:ind w:hanging="360" w:left="5029"/>
+      </w:pPr>
+      <w:rPr>
+        <w:rFonts w:hint="default" w:ascii="Symbol" w:hAnsi="Symbol" w:eastAsia="Symbol" w:cs="Symbol"/>
+      </w:rPr>
+      <w:start w:val="1"/>
+      <w:suff w:val="tab"/>
+    </w:lvl>
+    <w:lvl w:ilvl="7">
+      <w:isLgl w:val="false"/>
+      <w:lvlJc w:val="left"/>
+      <w:lvlText w:val="o"/>
+      <w:numFmt w:val="bullet"/>
+      <w:pPr>
+        <w:pBdr/>
+        <w:spacing/>
+        <w:ind w:hanging="360" w:left="5749"/>
+      </w:pPr>
+      <w:rPr>
+        <w:rFonts w:hint="default" w:ascii="Courier New" w:hAnsi="Courier New" w:eastAsia="Courier New" w:cs="Courier New"/>
+      </w:rPr>
+      <w:start w:val="1"/>
+      <w:suff w:val="tab"/>
+    </w:lvl>
+    <w:lvl w:ilvl="8">
+      <w:isLgl w:val="false"/>
+      <w:lvlJc w:val="left"/>
+      <w:lvlText w:val="§"/>
+      <w:numFmt w:val="bullet"/>
+      <w:pPr>
+        <w:pBdr/>
+        <w:spacing/>
+        <w:ind w:hanging="360" w:left="6469"/>
+      </w:pPr>
+      <w:rPr>
+        <w:rFonts w:hint="default" w:ascii="Wingdings" w:hAnsi="Wingdings" w:eastAsia="Wingdings" w:cs="Wingdings"/>
+      </w:rPr>
+      <w:start w:val="1"/>
+      <w:suff w:val="tab"/>
+    </w:lvl>
+  </w:abstractNum>
+  <w:abstractNum w:abstractNumId="4">
+    <w:lvl w:ilvl="0">
+      <w:isLgl w:val="false"/>
+      <w:lvlJc w:val="left"/>
+      <w:lvlText w:val="–"/>
+      <w:numFmt w:val="bullet"/>
+      <w:pPr>
+        <w:pBdr/>
+        <w:spacing/>
+        <w:ind w:hanging="360" w:left="709"/>
+      </w:pPr>
+      <w:rPr>
+        <w:rFonts w:hint="default" w:ascii="Arial" w:hAnsi="Arial" w:eastAsia="Arial" w:cs="Arial"/>
+      </w:rPr>
+      <w:start w:val="1"/>
+      <w:suff w:val="tab"/>
+    </w:lvl>
+    <w:lvl w:ilvl="1">
+      <w:isLgl w:val="false"/>
+      <w:lvlJc w:val="left"/>
+      <w:lvlText w:val="o"/>
+      <w:numFmt w:val="bullet"/>
+      <w:pPr>
+        <w:pBdr/>
+        <w:spacing/>
+        <w:ind w:hanging="360" w:left="1429"/>
+      </w:pPr>
+      <w:rPr>
+        <w:rFonts w:hint="default" w:ascii="Courier New" w:hAnsi="Courier New" w:eastAsia="Courier New" w:cs="Courier New"/>
+      </w:rPr>
+      <w:start w:val="1"/>
+      <w:suff w:val="tab"/>
+    </w:lvl>
+    <w:lvl w:ilvl="2">
+      <w:isLgl w:val="false"/>
+      <w:lvlJc w:val="left"/>
+      <w:lvlText w:val="§"/>
+      <w:numFmt w:val="bullet"/>
+      <w:pPr>
+        <w:pBdr/>
+        <w:spacing/>
+        <w:ind w:hanging="360" w:left="2149"/>
+      </w:pPr>
+      <w:rPr>
+        <w:rFonts w:hint="default" w:ascii="Wingdings" w:hAnsi="Wingdings" w:eastAsia="Wingdings" w:cs="Wingdings"/>
+      </w:rPr>
+      <w:start w:val="1"/>
+      <w:suff w:val="tab"/>
+    </w:lvl>
+    <w:lvl w:ilvl="3">
+      <w:isLgl w:val="false"/>
+      <w:lvlJc w:val="left"/>
+      <w:lvlText w:val="·"/>
+      <w:numFmt w:val="bullet"/>
+      <w:pPr>
+        <w:pBdr/>
+        <w:spacing/>
+        <w:ind w:hanging="360" w:left="2869"/>
+      </w:pPr>
+      <w:rPr>
+        <w:rFonts w:hint="default" w:ascii="Symbol" w:hAnsi="Symbol" w:eastAsia="Symbol" w:cs="Symbol"/>
+      </w:rPr>
+      <w:start w:val="1"/>
+      <w:suff w:val="tab"/>
+    </w:lvl>
+    <w:lvl w:ilvl="4">
+      <w:isLgl w:val="false"/>
+      <w:lvlJc w:val="left"/>
+      <w:lvlText w:val="o"/>
+      <w:numFmt w:val="bullet"/>
+      <w:pPr>
+        <w:pBdr/>
+        <w:spacing/>
+        <w:ind w:hanging="360" w:left="3589"/>
+      </w:pPr>
+      <w:rPr>
+        <w:rFonts w:hint="default" w:ascii="Courier New" w:hAnsi="Courier New" w:eastAsia="Courier New" w:cs="Courier New"/>
+      </w:rPr>
+      <w:start w:val="1"/>
+      <w:suff w:val="tab"/>
+    </w:lvl>
+    <w:lvl w:ilvl="5">
+      <w:isLgl w:val="false"/>
+      <w:lvlJc w:val="left"/>
+      <w:lvlText w:val="§"/>
+      <w:numFmt w:val="bullet"/>
+      <w:pPr>
+        <w:pBdr/>
+        <w:spacing/>
+        <w:ind w:hanging="360" w:left="4309"/>
+      </w:pPr>
+      <w:rPr>
+        <w:rFonts w:hint="default" w:ascii="Wingdings" w:hAnsi="Wingdings" w:eastAsia="Wingdings" w:cs="Wingdings"/>
+      </w:rPr>
+      <w:start w:val="1"/>
+      <w:suff w:val="tab"/>
+    </w:lvl>
+    <w:lvl w:ilvl="6">
+      <w:isLgl w:val="false"/>
+      <w:lvlJc w:val="left"/>
+      <w:lvlText w:val="·"/>
+      <w:numFmt w:val="bullet"/>
+      <w:pPr>
+        <w:pBdr/>
+        <w:spacing/>
+        <w:ind w:hanging="360" w:left="5029"/>
+      </w:pPr>
+      <w:rPr>
+        <w:rFonts w:hint="default" w:ascii="Symbol" w:hAnsi="Symbol" w:eastAsia="Symbol" w:cs="Symbol"/>
+      </w:rPr>
+      <w:start w:val="1"/>
+      <w:suff w:val="tab"/>
+    </w:lvl>
+    <w:lvl w:ilvl="7">
+      <w:isLgl w:val="false"/>
+      <w:lvlJc w:val="left"/>
+      <w:lvlText w:val="o"/>
+      <w:numFmt w:val="bullet"/>
+      <w:pPr>
+        <w:pBdr/>
+        <w:spacing/>
+        <w:ind w:hanging="360" w:left="5749"/>
+      </w:pPr>
+      <w:rPr>
+        <w:rFonts w:hint="default" w:ascii="Courier New" w:hAnsi="Courier New" w:eastAsia="Courier New" w:cs="Courier New"/>
+      </w:rPr>
+      <w:start w:val="1"/>
+      <w:suff w:val="tab"/>
+    </w:lvl>
+    <w:lvl w:ilvl="8">
+      <w:isLgl w:val="false"/>
+      <w:lvlJc w:val="left"/>
+      <w:lvlText w:val="§"/>
+      <w:numFmt w:val="bullet"/>
+      <w:pPr>
+        <w:pBdr/>
+        <w:spacing/>
+        <w:ind w:hanging="360" w:left="6469"/>
+      </w:pPr>
+      <w:rPr>
+        <w:rFonts w:hint="default" w:ascii="Wingdings" w:hAnsi="Wingdings" w:eastAsia="Wingdings" w:cs="Wingdings"/>
+      </w:rPr>
+      <w:start w:val="1"/>
+      <w:suff w:val="tab"/>
+    </w:lvl>
+  </w:abstractNum>
   <w:num w:numId="1">
     <w:abstractNumId w:val="0"/>
   </w:num>
@@ -3626,6 +6248,12 @@
   </w:num>
   <w:num w:numId="3">
     <w:abstractNumId w:val="2"/>
+  </w:num>
+  <w:num w:numId="4">
+    <w:abstractNumId w:val="3"/>
+  </w:num>
+  <w:num w:numId="5">
+    <w:abstractNumId w:val="4"/>
   </w:num>
 </w:numbering>
 </file>

</xml_diff>